<commit_message>
diagrama de classe atualizado, estrutura atualizada
</commit_message>
<xml_diff>
--- a/Documentação/TCC 2020 (Cristhian Dias).docx
+++ b/Documentação/TCC 2020 (Cristhian Dias).docx
@@ -2664,8 +2664,13 @@
         </mc:AlternateContent>
       </w:r>
       <w:r>
-        <w:t>Racionais Mc’s</w:t>
-      </w:r>
+        <w:t xml:space="preserve">Racionais </w:t>
+      </w:r>
+      <w:proofErr w:type="spellStart"/>
+      <w:r>
+        <w:t>Mc’s</w:t>
+      </w:r>
+      <w:proofErr w:type="spellEnd"/>
     </w:p>
     <w:p>
       <w:pPr>
@@ -2705,7 +2710,15 @@
         <w:spacing w:before="0" w:after="0" w:line="240" w:lineRule="auto"/>
       </w:pPr>
       <w:r>
-        <w:t xml:space="preserve">As empresas hoje precisam de desenvolvimento produtivo e com uma ótima qualidade de sotfware, </w:t>
+        <w:t xml:space="preserve">As empresas hoje precisam de desenvolvimento produtivo e com uma ótima qualidade de </w:t>
+      </w:r>
+      <w:proofErr w:type="spellStart"/>
+      <w:r>
+        <w:t>sotfware</w:t>
+      </w:r>
+      <w:proofErr w:type="spellEnd"/>
+      <w:r>
+        <w:t xml:space="preserve">, </w:t>
       </w:r>
       <w:r>
         <w:t xml:space="preserve">e </w:t>
@@ -2726,7 +2739,15 @@
         <w:t xml:space="preserve"> foram lançadas várias tecnologias para auxiliar, porém a que será falada nesse trabalho é </w:t>
       </w:r>
       <w:r>
-        <w:t>o Flutter, que através dele será desenvolvido um aplicativo de controle financeiro.</w:t>
+        <w:t xml:space="preserve">o </w:t>
+      </w:r>
+      <w:proofErr w:type="spellStart"/>
+      <w:r>
+        <w:t>Flutter</w:t>
+      </w:r>
+      <w:proofErr w:type="spellEnd"/>
+      <w:r>
+        <w:t>, que através dele será desenvolvido um aplicativo de controle financeiro.</w:t>
       </w:r>
     </w:p>
     <w:p>
@@ -2743,7 +2764,15 @@
         <w:t xml:space="preserve"> com ênfase no desenvolvi</w:t>
       </w:r>
       <w:r>
-        <w:t xml:space="preserve">mento com a ferramenta Flutter, de forma que, </w:t>
+        <w:t xml:space="preserve">mento com a ferramenta </w:t>
+      </w:r>
+      <w:proofErr w:type="spellStart"/>
+      <w:r>
+        <w:t>Flutter</w:t>
+      </w:r>
+      <w:proofErr w:type="spellEnd"/>
+      <w:r>
+        <w:t xml:space="preserve">, de forma que, </w:t>
       </w:r>
       <w:r>
         <w:t xml:space="preserve">os leitores </w:t>
@@ -2783,11 +2812,53 @@
       <w:r>
         <w:t xml:space="preserve"> </w:t>
       </w:r>
-      <w:r>
-        <w:t>Flutter, Dart, Firebase, Desenvolvimento Híbrido, UML, Astah Community</w:t>
-      </w:r>
-      <w:r>
-        <w:t>, Visual Studio Code.</w:t>
+      <w:proofErr w:type="spellStart"/>
+      <w:r>
+        <w:t>Flutter</w:t>
+      </w:r>
+      <w:proofErr w:type="spellEnd"/>
+      <w:r>
+        <w:t xml:space="preserve">, </w:t>
+      </w:r>
+      <w:proofErr w:type="spellStart"/>
+      <w:r>
+        <w:t>Dart</w:t>
+      </w:r>
+      <w:proofErr w:type="spellEnd"/>
+      <w:r>
+        <w:t xml:space="preserve">, </w:t>
+      </w:r>
+      <w:proofErr w:type="spellStart"/>
+      <w:r>
+        <w:t>Firebase</w:t>
+      </w:r>
+      <w:proofErr w:type="spellEnd"/>
+      <w:r>
+        <w:t xml:space="preserve">, Desenvolvimento Híbrido, UML, </w:t>
+      </w:r>
+      <w:proofErr w:type="spellStart"/>
+      <w:r>
+        <w:t>Astah</w:t>
+      </w:r>
+      <w:proofErr w:type="spellEnd"/>
+      <w:r>
+        <w:t xml:space="preserve"> </w:t>
+      </w:r>
+      <w:proofErr w:type="spellStart"/>
+      <w:r>
+        <w:t>Community</w:t>
+      </w:r>
+      <w:proofErr w:type="spellEnd"/>
+      <w:r>
+        <w:t xml:space="preserve">, Visual Studio </w:t>
+      </w:r>
+      <w:proofErr w:type="spellStart"/>
+      <w:r>
+        <w:t>Code</w:t>
+      </w:r>
+      <w:proofErr w:type="spellEnd"/>
+      <w:r>
+        <w:t>.</w:t>
       </w:r>
     </w:p>
     <w:p>
@@ -2836,7 +2907,21 @@
         <w:rPr>
           <w:lang w:val="en-US"/>
         </w:rPr>
-        <w:t>Companies today need productive development and excellent software quality, and this is nothing new. That said, several technologies were launched to assist, but the one that will be talked about in this work is the Flutter, which through it will be developed a financial control application.</w:t>
+        <w:t xml:space="preserve">Companies today need productive development and excellent software quality, and this is nothing new. That said, several technologies </w:t>
+      </w:r>
+      <w:proofErr w:type="gramStart"/>
+      <w:r>
+        <w:rPr>
+          <w:lang w:val="en-US"/>
+        </w:rPr>
+        <w:t>were launched</w:t>
+      </w:r>
+      <w:proofErr w:type="gramEnd"/>
+      <w:r>
+        <w:rPr>
+          <w:lang w:val="en-US"/>
+        </w:rPr>
+        <w:t xml:space="preserve"> to assist, but the one that will be talked about in this work is the Flutter, which through it will be developed a financial control application.</w:t>
       </w:r>
     </w:p>
     <w:p>
@@ -3011,12 +3096,28 @@
     </w:p>
     <w:p>
       <w:r>
-        <w:t>Segundo Magalhães (2019) o Flutter tem seu próprio framework de processamento, o que quer dizer que ele não dependerá de nada específico de cada plataforma. Todos os efeitos que há no sistema operacional IOS2 e Android3 estão incluídos na ferramenta. Nele também contém uma opção de visualização em segundos de todas alterações feitas sem precisar recompilar o aplicativo no celular, isso tudo de forma rápida e simples para o desenvolvimento da aplicação móvel de finanças.</w:t>
-      </w:r>
-    </w:p>
-    <w:p>
-      <w:r>
-        <w:t>Os aplicativos que se sobressaem no mercado hoje, são os com design mais trabalhados, com animações que chamam atenção e de uma usabilidade rápida. A Tecnologia Flutter contém tudo isso, sendo escalável, pois permite uma fácil manutenção de código fonte.</w:t>
+        <w:t xml:space="preserve">Segundo Magalhães (2019) o </w:t>
+      </w:r>
+      <w:proofErr w:type="spellStart"/>
+      <w:r>
+        <w:t>Flutter</w:t>
+      </w:r>
+      <w:proofErr w:type="spellEnd"/>
+      <w:r>
+        <w:t xml:space="preserve"> tem seu próprio framework de processamento, o que quer dizer que ele não dependerá de nada específico de cada plataforma. Todos os efeitos que há no sistema operacional IOS2 e Android3 estão incluídos na ferramenta. Nele também contém uma opção de visualização em segundos de todas alterações feitas sem precisar recompilar o aplicativo no celular, isso tudo de forma rápida e simples para o desenvolvimento da aplicação móvel de finanças.</w:t>
+      </w:r>
+    </w:p>
+    <w:p>
+      <w:r>
+        <w:t xml:space="preserve">Os aplicativos que se sobressaem no mercado hoje, são os com design mais trabalhados, com animações que chamam atenção e de uma usabilidade rápida. A Tecnologia </w:t>
+      </w:r>
+      <w:proofErr w:type="spellStart"/>
+      <w:r>
+        <w:t>Flutter</w:t>
+      </w:r>
+      <w:proofErr w:type="spellEnd"/>
+      <w:r>
+        <w:t xml:space="preserve"> contém tudo isso, sendo escalável, pois permite uma fácil manutenção de código fonte.</w:t>
       </w:r>
     </w:p>
     <w:p/>
@@ -3038,7 +3139,15 @@
     </w:p>
     <w:p>
       <w:r>
-        <w:t>Além da aplicação móvel, também terá como um dos focos expor mais sobre a ferramenta Flutter, pois trata-se de uma tecnologia de fácil aprendizagem e com um ótimo desempenho por se utilizar comunicação nativa com o dispositivo.</w:t>
+        <w:t xml:space="preserve">Além da aplicação móvel, também terá como um dos focos expor mais sobre a ferramenta </w:t>
+      </w:r>
+      <w:proofErr w:type="spellStart"/>
+      <w:r>
+        <w:t>Flutter</w:t>
+      </w:r>
+      <w:proofErr w:type="spellEnd"/>
+      <w:r>
+        <w:t>, pois trata-se de uma tecnologia de fácil aprendizagem e com um ótimo desempenho por se utilizar comunicação nativa com o dispositivo.</w:t>
       </w:r>
     </w:p>
     <w:p/>
@@ -3057,7 +3166,15 @@
     </w:p>
     <w:p>
       <w:r>
-        <w:t>Outra defesa para esse trabalho, dá-se pela ausência de informações para essa nova tecnologia, que está crescendo pelo decorrer dos anos. Essa ferramenta mencionada tem como finalidade principal o desenvolvimento híbrido de aplicações, que só necessita de uma linguagem de programação para ser feita, dito isso, com apenas um código, é possível instalar e executar em qualquer dispositivo móvel, que consequentemente acaba sendo obtido um aumento significativo na produtividade e ao mesmo tempo expondo seus pontos positivos e negativos para futuros desenvolvedores. Essa ferramenta será o Flutter que utiliza a linguagem de programação Dart4 para fins de obter ótimos resultados de desempenho na execução da aplicação e velocidade no seu desenvolvimento.</w:t>
+        <w:t xml:space="preserve">Outra defesa para esse trabalho, dá-se pela ausência de informações para essa nova tecnologia, que está crescendo pelo decorrer dos anos. Essa ferramenta mencionada tem como finalidade principal o desenvolvimento híbrido de aplicações, que só necessita de uma linguagem de programação para ser feita, dito isso, com apenas um código, é possível instalar e executar em qualquer dispositivo móvel, que consequentemente acaba sendo obtido um aumento significativo na produtividade e ao mesmo tempo expondo seus pontos positivos e negativos para futuros desenvolvedores. Essa ferramenta será o </w:t>
+      </w:r>
+      <w:proofErr w:type="spellStart"/>
+      <w:r>
+        <w:t>Flutter</w:t>
+      </w:r>
+      <w:proofErr w:type="spellEnd"/>
+      <w:r>
+        <w:t xml:space="preserve"> que utiliza a linguagem de programação Dart4 para fins de obter ótimos resultados de desempenho na execução da aplicação e velocidade no seu desenvolvimento.</w:t>
       </w:r>
     </w:p>
     <w:p/>
@@ -3096,12 +3213,28 @@
     </w:p>
     <w:p>
       <w:r>
-        <w:t>Será contribuído para comunidade também as vantagens e desvantagens de utilizar a ferramenta Flutter para desenvolver aplicações.</w:t>
-      </w:r>
-    </w:p>
-    <w:p>
-      <w:r>
-        <w:t>Como a ferramenta é nova, a agregação para a área de estudo é alta, pois não há muito material disponível (artigos, livros, tutoriais, cursos, etc.) sobre o Flutter.</w:t>
+        <w:t xml:space="preserve">Será contribuído para comunidade também as vantagens e desvantagens de utilizar a ferramenta </w:t>
+      </w:r>
+      <w:proofErr w:type="spellStart"/>
+      <w:r>
+        <w:t>Flutter</w:t>
+      </w:r>
+      <w:proofErr w:type="spellEnd"/>
+      <w:r>
+        <w:t xml:space="preserve"> para desenvolver aplicações.</w:t>
+      </w:r>
+    </w:p>
+    <w:p>
+      <w:r>
+        <w:t xml:space="preserve">Como a ferramenta é nova, a agregação para a área de estudo é alta, pois não há muito material disponível (artigos, livros, tutoriais, cursos, etc.) sobre o </w:t>
+      </w:r>
+      <w:proofErr w:type="spellStart"/>
+      <w:r>
+        <w:t>Flutter</w:t>
+      </w:r>
+      <w:proofErr w:type="spellEnd"/>
+      <w:r>
+        <w:t>.</w:t>
       </w:r>
     </w:p>
     <w:p/>
@@ -3124,13 +3257,50 @@
     </w:p>
     <w:p>
       <w:r>
-        <w:t xml:space="preserve">Para fazer os casos de usos, diagrama de atividades, diagrama de classes será usado a linguagem UML com base no programa Astah, nele consegue-se realizar trabalhos com uma agilidade maior por ser simples e objetivo. Para o desenvolvimento do aplicativo em geral será utilizado Flutter que tem Dart como a linguagem principal. O banco </w:t>
-      </w:r>
-      <w:r>
-        <w:t>de dados será feito no Firebase</w:t>
-      </w:r>
-      <w:r>
-        <w:t>, que é em nuvem e pode ser local ao mesmo tempo, pois se o aplicativo não tiver nenhum tipo de conexão com a internet, o banco se encarregará de salvar os dados locais até que seja feita uma conexão. E para escrever os códigos será utilizado o programa Visual Studio Code.</w:t>
+        <w:t xml:space="preserve">Para fazer os casos de usos, diagrama de atividades, diagrama de classes será usado a linguagem UML com base no programa </w:t>
+      </w:r>
+      <w:proofErr w:type="spellStart"/>
+      <w:r>
+        <w:t>Astah</w:t>
+      </w:r>
+      <w:proofErr w:type="spellEnd"/>
+      <w:r>
+        <w:t xml:space="preserve">, nele consegue-se realizar trabalhos com uma agilidade maior por ser simples e objetivo. Para o desenvolvimento do aplicativo em geral será utilizado </w:t>
+      </w:r>
+      <w:proofErr w:type="spellStart"/>
+      <w:r>
+        <w:t>Flutter</w:t>
+      </w:r>
+      <w:proofErr w:type="spellEnd"/>
+      <w:r>
+        <w:t xml:space="preserve"> que tem </w:t>
+      </w:r>
+      <w:proofErr w:type="spellStart"/>
+      <w:r>
+        <w:t>Dart</w:t>
+      </w:r>
+      <w:proofErr w:type="spellEnd"/>
+      <w:r>
+        <w:t xml:space="preserve"> como a linguagem principal. O banco </w:t>
+      </w:r>
+      <w:r>
+        <w:t xml:space="preserve">de dados será feito no </w:t>
+      </w:r>
+      <w:proofErr w:type="spellStart"/>
+      <w:r>
+        <w:t>Firebase</w:t>
+      </w:r>
+      <w:proofErr w:type="spellEnd"/>
+      <w:r>
+        <w:t xml:space="preserve">, que é em nuvem e pode ser local ao mesmo tempo, pois se o aplicativo não tiver nenhum tipo de conexão com a internet, o banco se encarregará de salvar os dados locais até que seja feita uma conexão. E para escrever os códigos será utilizado o programa Visual Studio </w:t>
+      </w:r>
+      <w:proofErr w:type="spellStart"/>
+      <w:r>
+        <w:t>Code</w:t>
+      </w:r>
+      <w:proofErr w:type="spellEnd"/>
+      <w:r>
+        <w:t>.</w:t>
       </w:r>
     </w:p>
     <w:p/>
@@ -3144,7 +3314,15 @@
     </w:p>
     <w:p>
       <w:r>
-        <w:t>O aplicativo que foi desenvolvido nesse trabalho tem como público principal qualquer pessoa que deseja manter seu planejamento financeiro de uma forma eficiente e prática. Visa também alcançar novos profissionais na área de desenvolvimento híbrido que pretendem-se iniciar na programação em Flutter ou em tecnologias similares. Dito isso, servirá tanto para pessoas que não sabem programação e querem o aplicativo para seu controle pessoal, quanto para desenvolvedores que querem aprender mais sobre essa ferramenta recente ou aprender mais sobre desenvolvimento híbrido.</w:t>
+        <w:t xml:space="preserve">O aplicativo que foi desenvolvido nesse trabalho tem como público principal qualquer pessoa que deseja manter seu planejamento financeiro de uma forma eficiente e prática. Visa também alcançar novos profissionais na área de desenvolvimento híbrido que pretendem-se iniciar na programação em </w:t>
+      </w:r>
+      <w:proofErr w:type="spellStart"/>
+      <w:r>
+        <w:t>Flutter</w:t>
+      </w:r>
+      <w:proofErr w:type="spellEnd"/>
+      <w:r>
+        <w:t xml:space="preserve"> ou em tecnologias similares. Dito isso, servirá tanto para pessoas que não sabem programação e querem o aplicativo para seu controle pessoal, quanto para desenvolvedores que querem aprender mais sobre essa ferramenta recente ou aprender mais sobre desenvolvimento híbrido.</w:t>
       </w:r>
     </w:p>
     <w:p>
@@ -3175,7 +3353,15 @@
     </w:p>
     <w:p>
       <w:r>
-        <w:t>No terceiro capítulo tem como ênfase explicar como funciona a arquitetura do Flutter e com uma profundidade de como funciona seu desenvolvimento.</w:t>
+        <w:t xml:space="preserve">No terceiro capítulo tem como ênfase explicar como funciona a arquitetura do </w:t>
+      </w:r>
+      <w:proofErr w:type="spellStart"/>
+      <w:r>
+        <w:t>Flutter</w:t>
+      </w:r>
+      <w:proofErr w:type="spellEnd"/>
+      <w:r>
+        <w:t xml:space="preserve"> e com uma profundidade de como funciona seu desenvolvimento.</w:t>
       </w:r>
     </w:p>
     <w:p>
@@ -3186,7 +3372,15 @@
     </w:p>
     <w:p>
       <w:r>
-        <w:t>Desenvolvimento com Flutter é o quinto capítulo, onde é apresentado a facilidade em desenvolver com a ferramenta com um exemplo muito usando em inícios de aplicações.</w:t>
+        <w:t xml:space="preserve">Desenvolvimento com </w:t>
+      </w:r>
+      <w:proofErr w:type="spellStart"/>
+      <w:r>
+        <w:t>Flutter</w:t>
+      </w:r>
+      <w:proofErr w:type="spellEnd"/>
+      <w:r>
+        <w:t xml:space="preserve"> é o quinto capítulo, onde é apresentado a facilidade em desenvolver com a ferramenta com um exemplo muito usando em inícios de aplicações.</w:t>
       </w:r>
     </w:p>
     <w:p>
@@ -3234,31 +3428,205 @@
       </w:r>
     </w:p>
     <w:p>
-      <w:pPr>
-        <w:rPr>
-          <w:color w:val="FF0000"/>
-        </w:rPr>
-      </w:pPr>
-      <w:r>
-        <w:rPr>
-          <w:color w:val="FF0000"/>
-          <w:highlight w:val="yellow"/>
-        </w:rPr>
-        <w:t xml:space="preserve">ESCREVER MEIO </w:t>
-      </w:r>
-      <w:r>
-        <w:rPr>
-          <w:color w:val="FF0000"/>
-          <w:highlight w:val="yellow"/>
-        </w:rPr>
-        <w:t>PARAGRAFO</w:t>
-      </w:r>
-      <w:r>
-        <w:rPr>
-          <w:color w:val="FF0000"/>
-          <w:highlight w:val="yellow"/>
-        </w:rPr>
-        <w:t xml:space="preserve"> E FALAR MAIS SOBRE FLUTTER</w:t>
+      <w:proofErr w:type="spellStart"/>
+      <w:r>
+        <w:t>Flutter</w:t>
+      </w:r>
+      <w:proofErr w:type="spellEnd"/>
+      <w:r>
+        <w:t xml:space="preserve"> é um </w:t>
+      </w:r>
+      <w:r>
+        <w:t xml:space="preserve">framework da Google que inicialmente foi criado para desenvolvimento </w:t>
+      </w:r>
+      <w:r>
+        <w:t>de</w:t>
+      </w:r>
+      <w:r>
+        <w:t xml:space="preserve"> aplicativos m</w:t>
+      </w:r>
+      <w:r>
+        <w:t>óveis, p</w:t>
+      </w:r>
+      <w:r>
+        <w:t>orém</w:t>
+      </w:r>
+      <w:r>
+        <w:t>,</w:t>
+      </w:r>
+      <w:r>
+        <w:t xml:space="preserve"> </w:t>
+      </w:r>
+      <w:r>
+        <w:t>atualmente</w:t>
+      </w:r>
+      <w:r>
+        <w:t xml:space="preserve"> se expande para desenvolvimento</w:t>
+      </w:r>
+      <w:r>
+        <w:t>s</w:t>
+      </w:r>
+      <w:r>
+        <w:t xml:space="preserve"> web e</w:t>
+      </w:r>
+      <w:r>
+        <w:t xml:space="preserve"> </w:t>
+      </w:r>
+      <w:r>
+        <w:t>aplicações</w:t>
+      </w:r>
+      <w:r>
+        <w:t xml:space="preserve"> </w:t>
+      </w:r>
+      <w:r>
+        <w:t>para</w:t>
+      </w:r>
+      <w:r>
+        <w:t xml:space="preserve"> sistemas operacionais.</w:t>
+      </w:r>
+      <w:r>
+        <w:t xml:space="preserve"> </w:t>
+      </w:r>
+      <w:r>
+        <w:t>Sua produtividade é excelente</w:t>
+      </w:r>
+      <w:r>
+        <w:t xml:space="preserve">, pois </w:t>
+      </w:r>
+      <w:r>
+        <w:t xml:space="preserve">com um único código é possível executar em </w:t>
+      </w:r>
+      <w:r>
+        <w:t>todas as plataformas mencionadas anteriormente</w:t>
+      </w:r>
+      <w:r>
+        <w:t xml:space="preserve">. </w:t>
+      </w:r>
+    </w:p>
+    <w:p>
+      <w:r>
+        <w:t xml:space="preserve">Segundo Santana (2019) o </w:t>
+      </w:r>
+      <w:proofErr w:type="spellStart"/>
+      <w:r>
+        <w:t>Flutter</w:t>
+      </w:r>
+      <w:proofErr w:type="spellEnd"/>
+      <w:r>
+        <w:t xml:space="preserve"> funciona</w:t>
+      </w:r>
+      <w:r>
+        <w:t xml:space="preserve"> na maior parte utilizando</w:t>
+      </w:r>
+      <w:r>
+        <w:t xml:space="preserve"> </w:t>
+      </w:r>
+      <w:proofErr w:type="spellStart"/>
+      <w:r>
+        <w:t>widgets</w:t>
+      </w:r>
+      <w:proofErr w:type="spellEnd"/>
+      <w:r>
+        <w:t xml:space="preserve">, que </w:t>
+      </w:r>
+      <w:r>
+        <w:t>são componentes que se montam em</w:t>
+      </w:r>
+      <w:r>
+        <w:t xml:space="preserve"> uma árvore</w:t>
+      </w:r>
+      <w:r>
+        <w:t xml:space="preserve"> e</w:t>
+      </w:r>
+      <w:r>
+        <w:t xml:space="preserve"> que pode conter outros </w:t>
+      </w:r>
+      <w:proofErr w:type="spellStart"/>
+      <w:r>
+        <w:t>widgets</w:t>
+      </w:r>
+      <w:proofErr w:type="spellEnd"/>
+      <w:r>
+        <w:t xml:space="preserve"> como filhos, sendo assim, havendo uma hierarquia. A </w:t>
+      </w:r>
+      <w:proofErr w:type="spellStart"/>
+      <w:r>
+        <w:t>renderização</w:t>
+      </w:r>
+      <w:proofErr w:type="spellEnd"/>
+      <w:r>
+        <w:t xml:space="preserve"> desses </w:t>
+      </w:r>
+      <w:proofErr w:type="spellStart"/>
+      <w:r>
+        <w:t>widgets</w:t>
+      </w:r>
+      <w:proofErr w:type="spellEnd"/>
+      <w:r>
+        <w:t xml:space="preserve"> acontecem conforme a árvore é montada. Para melhorar o entendimento do item mencionado nesse parágrafo, veja a imagem a seguir:</w:t>
+      </w:r>
+    </w:p>
+    <w:p>
+      <w:pPr>
+        <w:jc w:val="center"/>
+      </w:pPr>
+      <w:r>
+        <w:drawing>
+          <wp:inline distT="0" distB="0" distL="0" distR="0" wp14:anchorId="18E89EAB" wp14:editId="2F1BBD7C">
+            <wp:extent cx="3867690" cy="4410691"/>
+            <wp:effectExtent l="0" t="0" r="0" b="9525"/>
+            <wp:docPr id="8" name="Imagem 8"/>
+            <wp:cNvGraphicFramePr>
+              <a:graphicFrameLocks xmlns:a="http://schemas.openxmlformats.org/drawingml/2006/main" noChangeAspect="1"/>
+            </wp:cNvGraphicFramePr>
+            <a:graphic xmlns:a="http://schemas.openxmlformats.org/drawingml/2006/main">
+              <a:graphicData uri="http://schemas.openxmlformats.org/drawingml/2006/picture">
+                <pic:pic xmlns:pic="http://schemas.openxmlformats.org/drawingml/2006/picture">
+                  <pic:nvPicPr>
+                    <pic:cNvPr id="1" name=""/>
+                    <pic:cNvPicPr/>
+                  </pic:nvPicPr>
+                  <pic:blipFill>
+                    <a:blip r:embed="rId10"/>
+                    <a:stretch>
+                      <a:fillRect/>
+                    </a:stretch>
+                  </pic:blipFill>
+                  <pic:spPr>
+                    <a:xfrm>
+                      <a:off x="0" y="0"/>
+                      <a:ext cx="3867690" cy="4410691"/>
+                    </a:xfrm>
+                    <a:prstGeom prst="rect">
+                      <a:avLst/>
+                    </a:prstGeom>
+                  </pic:spPr>
+                </pic:pic>
+              </a:graphicData>
+            </a:graphic>
+          </wp:inline>
+        </w:drawing>
+      </w:r>
+    </w:p>
+    <w:p>
+      <w:r>
+        <w:t xml:space="preserve">Todos esses itens da árvore são </w:t>
+      </w:r>
+      <w:proofErr w:type="spellStart"/>
+      <w:r>
+        <w:t>widgets</w:t>
+      </w:r>
+      <w:proofErr w:type="spellEnd"/>
+      <w:r>
+        <w:t xml:space="preserve"> que dependem de outros </w:t>
+      </w:r>
+      <w:proofErr w:type="spellStart"/>
+      <w:r>
+        <w:t>widgets</w:t>
+      </w:r>
+      <w:proofErr w:type="spellEnd"/>
+      <w:r>
+        <w:t xml:space="preserve"> para funcionarem e criarem uma interface para o usuário. </w:t>
       </w:r>
     </w:p>
     <w:p/>
@@ -3267,12 +3635,21 @@
         <w:pStyle w:val="Ttulo2"/>
       </w:pPr>
       <w:r>
+        <w:lastRenderedPageBreak/>
         <w:t>ARQUITETURA FLUTTER</w:t>
       </w:r>
     </w:p>
     <w:p>
       <w:r>
-        <w:t>Para o maior entendimento da tecnologia abordada nesse trabalho, nessa sessão será exibida a arquitetura do Flutter. A figura 4 abaixo mostra a visão geral do sistema.</w:t>
+        <w:t xml:space="preserve">Para o maior entendimento da tecnologia abordada nesse trabalho, nessa sessão será exibida a arquitetura do </w:t>
+      </w:r>
+      <w:proofErr w:type="spellStart"/>
+      <w:r>
+        <w:t>Flutter</w:t>
+      </w:r>
+      <w:proofErr w:type="spellEnd"/>
+      <w:r>
+        <w:t>. A figura 4 abaixo mostra a visão geral do sistema.</w:t>
       </w:r>
     </w:p>
     <w:p>
@@ -3302,7 +3679,7 @@
                     </pic:cNvPicPr>
                   </pic:nvPicPr>
                   <pic:blipFill>
-                    <a:blip r:embed="rId10" cstate="print">
+                    <a:blip r:embed="rId11" cstate="print">
                       <a:extLst>
                         <a:ext uri="{28A0092B-C50C-407E-A947-70E740481C1C}">
                           <a14:useLocalDpi xmlns:a14="http://schemas.microsoft.com/office/drawing/2010/main" val="0"/>
@@ -3377,17 +3754,50 @@
         <w:t xml:space="preserve">: </w:t>
       </w:r>
       <w:r>
-        <w:t>Diagrama da visão geral do sistema Flutter</w:t>
-      </w:r>
+        <w:t xml:space="preserve">Diagrama da visão geral do sistema </w:t>
+      </w:r>
+      <w:proofErr w:type="spellStart"/>
+      <w:r>
+        <w:t>Flutter</w:t>
+      </w:r>
+      <w:proofErr w:type="spellEnd"/>
     </w:p>
     <w:p/>
     <w:p>
       <w:r>
-        <w:t xml:space="preserve">Após a leitura da figura acima, tira-se a conclusão que o Flutter tem 3 camadas para seu funcionamento. A primeira camada em verde é todo a estrutura do Flutter escrita em Dart, onde será executado o trabalho do desenvolvedor, essa parte é muito importante que seja bem entendida para quem for desenvolver. A segunda camada em azul, é onde o desenvolvedor não precisa se preocupar, pois é o núcleo da ferramenta, onde fica o cérebro do mesmo. Nessa camada é onde fica designada para resolver toda parte gráfica para cada sistema, que é o ponto diferencial do Flutter comparada com outras tecnologias </w:t>
-      </w:r>
-      <w:r>
-        <w:lastRenderedPageBreak/>
-        <w:t>concorrentes. Na terceira camada em amarelo é onde fica uma ponte dinâmica entre a ferramenta e o sistema do dispositivo, sem a necessidade de ter uma ponte específica para cada sistema.</w:t>
+        <w:t xml:space="preserve">Após a leitura da figura acima, tira-se a conclusão que o </w:t>
+      </w:r>
+      <w:proofErr w:type="spellStart"/>
+      <w:r>
+        <w:t>Flutter</w:t>
+      </w:r>
+      <w:proofErr w:type="spellEnd"/>
+      <w:r>
+        <w:t xml:space="preserve"> tem 3 camadas para seu funcionamento. A primeira camada em verde é todo a estrutura do </w:t>
+      </w:r>
+      <w:proofErr w:type="spellStart"/>
+      <w:r>
+        <w:t>Flutter</w:t>
+      </w:r>
+      <w:proofErr w:type="spellEnd"/>
+      <w:r>
+        <w:t xml:space="preserve"> escrita em </w:t>
+      </w:r>
+      <w:proofErr w:type="spellStart"/>
+      <w:r>
+        <w:t>Dart</w:t>
+      </w:r>
+      <w:proofErr w:type="spellEnd"/>
+      <w:r>
+        <w:t xml:space="preserve">, onde será executado o trabalho do desenvolvedor, essa parte é muito importante que seja bem entendida para quem for desenvolver. A segunda camada em azul, é onde o desenvolvedor não precisa se preocupar, pois é o núcleo da ferramenta, onde fica o cérebro do mesmo. Nessa camada é onde fica designada para resolver toda parte gráfica para cada sistema, que é o ponto diferencial do </w:t>
+      </w:r>
+      <w:proofErr w:type="spellStart"/>
+      <w:r>
+        <w:t>Flutter</w:t>
+      </w:r>
+      <w:proofErr w:type="spellEnd"/>
+      <w:r>
+        <w:t xml:space="preserve"> comparada com outras tecnologias concorrentes. Na terceira camada em amarelo é onde fica uma ponte dinâmica entre a ferramenta e o sistema do dispositivo, sem a necessidade de ter uma ponte específica para cada sistema.</w:t>
       </w:r>
     </w:p>
     <w:p/>
@@ -3397,12 +3807,29 @@
         <w:pStyle w:val="Ttulo2"/>
       </w:pPr>
       <w:r>
+        <w:lastRenderedPageBreak/>
         <w:t>WIDGETS</w:t>
       </w:r>
     </w:p>
     <w:p>
       <w:r>
-        <w:t>Tudo em Flutter é lido como um Widget, como se fosse um recipiente dentro de outros recipientes. A finalidade dessa estratégia segundo Magalhães (2019) é para não haver herança e sim composições a fins de facilitar reaproveitamento de componentes já existentes.</w:t>
+        <w:t xml:space="preserve">Tudo em </w:t>
+      </w:r>
+      <w:proofErr w:type="spellStart"/>
+      <w:r>
+        <w:t>Flutter</w:t>
+      </w:r>
+      <w:proofErr w:type="spellEnd"/>
+      <w:r>
+        <w:t xml:space="preserve"> é lido como um </w:t>
+      </w:r>
+      <w:proofErr w:type="spellStart"/>
+      <w:r>
+        <w:t>Widget</w:t>
+      </w:r>
+      <w:proofErr w:type="spellEnd"/>
+      <w:r>
+        <w:t>, como se fosse um recipiente dentro de outros recipientes. A finalidade dessa estratégia segundo Magalhães (2019) é para não haver herança e sim composições a fins de facilitar reaproveitamento de componentes já existentes.</w:t>
       </w:r>
     </w:p>
     <w:p>
@@ -3425,7 +3852,15 @@
         <w:t xml:space="preserve"> </w:t>
       </w:r>
       <w:r>
-        <w:t>informações de texto. Obrigatoriamente precisa haver um Widget para iniciar o aplicativo.</w:t>
+        <w:t xml:space="preserve">informações de texto. Obrigatoriamente precisa haver um </w:t>
+      </w:r>
+      <w:proofErr w:type="spellStart"/>
+      <w:r>
+        <w:t>Widget</w:t>
+      </w:r>
+      <w:proofErr w:type="spellEnd"/>
+      <w:r>
+        <w:t xml:space="preserve"> para iniciar o aplicativo.</w:t>
       </w:r>
       <w:r>
         <w:t xml:space="preserve"> </w:t>
@@ -3444,7 +3879,6 @@
           <w:noProof/>
           <w:lang w:eastAsia="pt-BR"/>
         </w:rPr>
-        <w:lastRenderedPageBreak/>
         <w:drawing>
           <wp:inline distT="0" distB="0" distL="0" distR="0" wp14:anchorId="467D7F74" wp14:editId="6BC184AA">
             <wp:extent cx="2320644" cy="4320000"/>
@@ -3458,118 +3892,6 @@
                 <pic:pic xmlns:pic="http://schemas.openxmlformats.org/drawingml/2006/picture">
                   <pic:nvPicPr>
                     <pic:cNvPr id="0" name="Picture 2"/>
-                    <pic:cNvPicPr>
-                      <a:picLocks noChangeAspect="1" noChangeArrowheads="1"/>
-                    </pic:cNvPicPr>
-                  </pic:nvPicPr>
-                  <pic:blipFill>
-                    <a:blip r:embed="rId11">
-                      <a:extLst>
-                        <a:ext uri="{28A0092B-C50C-407E-A947-70E740481C1C}">
-                          <a14:useLocalDpi xmlns:a14="http://schemas.microsoft.com/office/drawing/2010/main" val="0"/>
-                        </a:ext>
-                      </a:extLst>
-                    </a:blip>
-                    <a:srcRect/>
-                    <a:stretch>
-                      <a:fillRect/>
-                    </a:stretch>
-                  </pic:blipFill>
-                  <pic:spPr bwMode="auto">
-                    <a:xfrm>
-                      <a:off x="0" y="0"/>
-                      <a:ext cx="2320644" cy="4320000"/>
-                    </a:xfrm>
-                    <a:prstGeom prst="rect">
-                      <a:avLst/>
-                    </a:prstGeom>
-                    <a:noFill/>
-                    <a:ln>
-                      <a:noFill/>
-                    </a:ln>
-                  </pic:spPr>
-                </pic:pic>
-              </a:graphicData>
-            </a:graphic>
-          </wp:inline>
-        </w:drawing>
-      </w:r>
-    </w:p>
-    <w:p>
-      <w:pPr>
-        <w:pStyle w:val="Legenda"/>
-      </w:pPr>
-      <w:r>
-        <w:t xml:space="preserve">Figura </w:t>
-      </w:r>
-      <w:r>
-        <w:rPr>
-          <w:noProof/>
-        </w:rPr>
-        <w:fldChar w:fldCharType="begin"/>
-      </w:r>
-      <w:r>
-        <w:rPr>
-          <w:noProof/>
-        </w:rPr>
-        <w:instrText xml:space="preserve"> SEQ Figura \* ARABIC </w:instrText>
-      </w:r>
-      <w:r>
-        <w:rPr>
-          <w:noProof/>
-        </w:rPr>
-        <w:fldChar w:fldCharType="separate"/>
-      </w:r>
-      <w:r>
-        <w:rPr>
-          <w:noProof/>
-        </w:rPr>
-        <w:t>2</w:t>
-      </w:r>
-      <w:r>
-        <w:rPr>
-          <w:noProof/>
-        </w:rPr>
-        <w:fldChar w:fldCharType="end"/>
-      </w:r>
-      <w:r>
-        <w:t xml:space="preserve">: </w:t>
-      </w:r>
-      <w:r>
-        <w:t>Simulação de aplicação (Container vermelho)</w:t>
-      </w:r>
-    </w:p>
-    <w:p/>
-    <w:p>
-      <w:r>
-        <w:t>O Container pode ter qualquer altura, largura, imagem de fundo e cor, até mesmo gradiente de cores. Nele há uma propriedade que se chama child, onde é inserido outro Widget para fazer parte do aplicativo, que no nosso exemplo seria os textos, porém eu não posso inserir os 3 textos em child, pois essa propriedade somente aceita um Widget e para cada texto precisamos de um Widget. Para solucionar esse problema poderíamos inserir um Widget chamado Row no child de Container onde nele é aceito mais de um Widget, pois nele há a propriedade chamada children, que resolveria nosso problema inicial, segue figura 6 exibindo esse exemplo:</w:t>
-      </w:r>
-    </w:p>
-    <w:p/>
-    <w:p>
-      <w:pPr>
-        <w:keepNext/>
-        <w:jc w:val="center"/>
-      </w:pPr>
-      <w:r>
-        <w:rPr>
-          <w:noProof/>
-          <w:lang w:eastAsia="pt-BR"/>
-        </w:rPr>
-        <w:lastRenderedPageBreak/>
-        <w:drawing>
-          <wp:inline distT="0" distB="0" distL="0" distR="0" wp14:anchorId="56A52557" wp14:editId="1186F1B1">
-            <wp:extent cx="2320644" cy="4320000"/>
-            <wp:effectExtent l="0" t="0" r="3810" b="4445"/>
-            <wp:docPr id="38" name="Imagem 38"/>
-            <wp:cNvGraphicFramePr>
-              <a:graphicFrameLocks xmlns:a="http://schemas.openxmlformats.org/drawingml/2006/main" noChangeAspect="1"/>
-            </wp:cNvGraphicFramePr>
-            <a:graphic xmlns:a="http://schemas.openxmlformats.org/drawingml/2006/main">
-              <a:graphicData uri="http://schemas.openxmlformats.org/drawingml/2006/picture">
-                <pic:pic xmlns:pic="http://schemas.openxmlformats.org/drawingml/2006/picture">
-                  <pic:nvPicPr>
-                    <pic:cNvPr id="0" name="Picture 3"/>
                     <pic:cNvPicPr>
                       <a:picLocks noChangeAspect="1" noChangeArrowheads="1"/>
                     </pic:cNvPicPr>
@@ -3636,6 +3958,201 @@
         <w:rPr>
           <w:noProof/>
         </w:rPr>
+        <w:t>2</w:t>
+      </w:r>
+      <w:r>
+        <w:rPr>
+          <w:noProof/>
+        </w:rPr>
+        <w:fldChar w:fldCharType="end"/>
+      </w:r>
+      <w:r>
+        <w:t xml:space="preserve">: </w:t>
+      </w:r>
+      <w:r>
+        <w:t>Simulação de aplicação (Container vermelho)</w:t>
+      </w:r>
+    </w:p>
+    <w:p/>
+    <w:p>
+      <w:r>
+        <w:t xml:space="preserve">O Container pode ter qualquer altura, largura, imagem de fundo e cor, até mesmo gradiente de cores. Nele há uma propriedade que se chama </w:t>
+      </w:r>
+      <w:proofErr w:type="spellStart"/>
+      <w:r>
+        <w:t>child</w:t>
+      </w:r>
+      <w:proofErr w:type="spellEnd"/>
+      <w:r>
+        <w:t xml:space="preserve">, onde é inserido outro </w:t>
+      </w:r>
+      <w:proofErr w:type="spellStart"/>
+      <w:r>
+        <w:t>Widget</w:t>
+      </w:r>
+      <w:proofErr w:type="spellEnd"/>
+      <w:r>
+        <w:t xml:space="preserve"> para fazer parte do aplicativo, que no nosso exemplo seria os textos, porém eu não posso inserir </w:t>
+      </w:r>
+      <w:r>
+        <w:lastRenderedPageBreak/>
+        <w:t xml:space="preserve">os 3 textos em </w:t>
+      </w:r>
+      <w:proofErr w:type="spellStart"/>
+      <w:r>
+        <w:t>child</w:t>
+      </w:r>
+      <w:proofErr w:type="spellEnd"/>
+      <w:r>
+        <w:t xml:space="preserve">, pois essa propriedade somente aceita um </w:t>
+      </w:r>
+      <w:proofErr w:type="spellStart"/>
+      <w:r>
+        <w:t>Widget</w:t>
+      </w:r>
+      <w:proofErr w:type="spellEnd"/>
+      <w:r>
+        <w:t xml:space="preserve"> e para cada texto precisamos de um </w:t>
+      </w:r>
+      <w:proofErr w:type="spellStart"/>
+      <w:r>
+        <w:t>Widget</w:t>
+      </w:r>
+      <w:proofErr w:type="spellEnd"/>
+      <w:r>
+        <w:t xml:space="preserve">. Para solucionar esse problema poderíamos inserir um </w:t>
+      </w:r>
+      <w:proofErr w:type="spellStart"/>
+      <w:r>
+        <w:t>Widget</w:t>
+      </w:r>
+      <w:proofErr w:type="spellEnd"/>
+      <w:r>
+        <w:t xml:space="preserve"> chamado </w:t>
+      </w:r>
+      <w:proofErr w:type="spellStart"/>
+      <w:r>
+        <w:t>Row</w:t>
+      </w:r>
+      <w:proofErr w:type="spellEnd"/>
+      <w:r>
+        <w:t xml:space="preserve"> no </w:t>
+      </w:r>
+      <w:proofErr w:type="spellStart"/>
+      <w:r>
+        <w:t>child</w:t>
+      </w:r>
+      <w:proofErr w:type="spellEnd"/>
+      <w:r>
+        <w:t xml:space="preserve"> de Container onde nele é aceito mais de um </w:t>
+      </w:r>
+      <w:proofErr w:type="spellStart"/>
+      <w:r>
+        <w:t>Widget</w:t>
+      </w:r>
+      <w:proofErr w:type="spellEnd"/>
+      <w:r>
+        <w:t xml:space="preserve">, pois nele há a propriedade chamada </w:t>
+      </w:r>
+      <w:proofErr w:type="spellStart"/>
+      <w:r>
+        <w:t>children</w:t>
+      </w:r>
+      <w:proofErr w:type="spellEnd"/>
+      <w:r>
+        <w:t>, que resolveria nosso problema inicial, segue figura 6 exibindo esse exemplo:</w:t>
+      </w:r>
+    </w:p>
+    <w:p/>
+    <w:p>
+      <w:pPr>
+        <w:keepNext/>
+        <w:jc w:val="center"/>
+      </w:pPr>
+      <w:r>
+        <w:rPr>
+          <w:noProof/>
+          <w:lang w:eastAsia="pt-BR"/>
+        </w:rPr>
+        <w:drawing>
+          <wp:inline distT="0" distB="0" distL="0" distR="0" wp14:anchorId="56A52557" wp14:editId="1186F1B1">
+            <wp:extent cx="2320644" cy="4320000"/>
+            <wp:effectExtent l="0" t="0" r="3810" b="4445"/>
+            <wp:docPr id="38" name="Imagem 38"/>
+            <wp:cNvGraphicFramePr>
+              <a:graphicFrameLocks xmlns:a="http://schemas.openxmlformats.org/drawingml/2006/main" noChangeAspect="1"/>
+            </wp:cNvGraphicFramePr>
+            <a:graphic xmlns:a="http://schemas.openxmlformats.org/drawingml/2006/main">
+              <a:graphicData uri="http://schemas.openxmlformats.org/drawingml/2006/picture">
+                <pic:pic xmlns:pic="http://schemas.openxmlformats.org/drawingml/2006/picture">
+                  <pic:nvPicPr>
+                    <pic:cNvPr id="0" name="Picture 3"/>
+                    <pic:cNvPicPr>
+                      <a:picLocks noChangeAspect="1" noChangeArrowheads="1"/>
+                    </pic:cNvPicPr>
+                  </pic:nvPicPr>
+                  <pic:blipFill>
+                    <a:blip r:embed="rId13">
+                      <a:extLst>
+                        <a:ext uri="{28A0092B-C50C-407E-A947-70E740481C1C}">
+                          <a14:useLocalDpi xmlns:a14="http://schemas.microsoft.com/office/drawing/2010/main" val="0"/>
+                        </a:ext>
+                      </a:extLst>
+                    </a:blip>
+                    <a:srcRect/>
+                    <a:stretch>
+                      <a:fillRect/>
+                    </a:stretch>
+                  </pic:blipFill>
+                  <pic:spPr bwMode="auto">
+                    <a:xfrm>
+                      <a:off x="0" y="0"/>
+                      <a:ext cx="2320644" cy="4320000"/>
+                    </a:xfrm>
+                    <a:prstGeom prst="rect">
+                      <a:avLst/>
+                    </a:prstGeom>
+                    <a:noFill/>
+                    <a:ln>
+                      <a:noFill/>
+                    </a:ln>
+                  </pic:spPr>
+                </pic:pic>
+              </a:graphicData>
+            </a:graphic>
+          </wp:inline>
+        </w:drawing>
+      </w:r>
+    </w:p>
+    <w:p>
+      <w:pPr>
+        <w:pStyle w:val="Legenda"/>
+      </w:pPr>
+      <w:r>
+        <w:t xml:space="preserve">Figura </w:t>
+      </w:r>
+      <w:r>
+        <w:rPr>
+          <w:noProof/>
+        </w:rPr>
+        <w:fldChar w:fldCharType="begin"/>
+      </w:r>
+      <w:r>
+        <w:rPr>
+          <w:noProof/>
+        </w:rPr>
+        <w:instrText xml:space="preserve"> SEQ Figura \* ARABIC </w:instrText>
+      </w:r>
+      <w:r>
+        <w:rPr>
+          <w:noProof/>
+        </w:rPr>
+        <w:fldChar w:fldCharType="separate"/>
+      </w:r>
+      <w:r>
+        <w:rPr>
+          <w:noProof/>
+        </w:rPr>
         <w:t>3</w:t>
       </w:r>
       <w:r>
@@ -3648,14 +4165,126 @@
         <w:t xml:space="preserve">: </w:t>
       </w:r>
       <w:r>
-        <w:t>Simulação de aplicação (Container vermelho + Row)</w:t>
+        <w:t xml:space="preserve">Simulação de aplicação (Container vermelho + </w:t>
+      </w:r>
+      <w:proofErr w:type="spellStart"/>
+      <w:r>
+        <w:t>Row</w:t>
+      </w:r>
+      <w:proofErr w:type="spellEnd"/>
+      <w:r>
+        <w:t>)</w:t>
       </w:r>
     </w:p>
     <w:p/>
     <w:p/>
     <w:p>
       <w:r>
-        <w:t>Percebe-se pela explicação e imagem acima, que tudo que tiver child pode haver somente um Widget e o que tiver children pode ser inserir mais de um, porém no nosso exemplo os textos deveriam ficar um em cada linha e para isso, ao invés de chamar de primeiro momento o Widget Row que trabalha na horizontal, podemos chamar o Widget Column que trabalha na vertical e também tem a propriedade children e para cada children pode-se ser inserido uma Row e dentro de cada Row inserir um Texto. Segue figura 7 para entendimento onde laranja claro é o Container, azul claro é a Column e as Row são os verdes:</w:t>
+        <w:t xml:space="preserve">Percebe-se pela explicação e imagem acima, que tudo que tiver </w:t>
+      </w:r>
+      <w:proofErr w:type="spellStart"/>
+      <w:r>
+        <w:t>child</w:t>
+      </w:r>
+      <w:proofErr w:type="spellEnd"/>
+      <w:r>
+        <w:t xml:space="preserve"> pode haver somente um </w:t>
+      </w:r>
+      <w:proofErr w:type="spellStart"/>
+      <w:r>
+        <w:t>Widget</w:t>
+      </w:r>
+      <w:proofErr w:type="spellEnd"/>
+      <w:r>
+        <w:t xml:space="preserve"> e o que tiver </w:t>
+      </w:r>
+      <w:proofErr w:type="spellStart"/>
+      <w:r>
+        <w:t>children</w:t>
+      </w:r>
+      <w:proofErr w:type="spellEnd"/>
+      <w:r>
+        <w:t xml:space="preserve"> pode ser inserir mais de um, porém no nosso exemplo os textos deveriam ficar um em cada linha e para isso, ao invés de chamar de primeiro momento o </w:t>
+      </w:r>
+      <w:proofErr w:type="spellStart"/>
+      <w:r>
+        <w:t>Widget</w:t>
+      </w:r>
+      <w:proofErr w:type="spellEnd"/>
+      <w:r>
+        <w:t xml:space="preserve"> </w:t>
+      </w:r>
+      <w:proofErr w:type="spellStart"/>
+      <w:r>
+        <w:t>Row</w:t>
+      </w:r>
+      <w:proofErr w:type="spellEnd"/>
+      <w:r>
+        <w:t xml:space="preserve"> que trabalha na horizontal, podemos chamar o </w:t>
+      </w:r>
+      <w:proofErr w:type="spellStart"/>
+      <w:r>
+        <w:t>Widget</w:t>
+      </w:r>
+      <w:proofErr w:type="spellEnd"/>
+      <w:r>
+        <w:t xml:space="preserve"> </w:t>
+      </w:r>
+      <w:proofErr w:type="spellStart"/>
+      <w:r>
+        <w:t>Column</w:t>
+      </w:r>
+      <w:proofErr w:type="spellEnd"/>
+      <w:r>
+        <w:t xml:space="preserve"> que trabalha na vertical e também tem a propriedade </w:t>
+      </w:r>
+      <w:proofErr w:type="spellStart"/>
+      <w:r>
+        <w:t>children</w:t>
+      </w:r>
+      <w:proofErr w:type="spellEnd"/>
+      <w:r>
+        <w:t xml:space="preserve"> e para cada </w:t>
+      </w:r>
+      <w:proofErr w:type="spellStart"/>
+      <w:r>
+        <w:t>children</w:t>
+      </w:r>
+      <w:proofErr w:type="spellEnd"/>
+      <w:r>
+        <w:t xml:space="preserve"> pode-se ser inserido uma </w:t>
+      </w:r>
+      <w:proofErr w:type="spellStart"/>
+      <w:r>
+        <w:t>Row</w:t>
+      </w:r>
+      <w:proofErr w:type="spellEnd"/>
+      <w:r>
+        <w:t xml:space="preserve"> e dentro de cada </w:t>
+      </w:r>
+      <w:proofErr w:type="spellStart"/>
+      <w:r>
+        <w:t>Row</w:t>
+      </w:r>
+      <w:proofErr w:type="spellEnd"/>
+      <w:r>
+        <w:t xml:space="preserve"> inserir um Texto. Segue figura 7 para entendimento onde laranja claro é o Container, azul claro é a </w:t>
+      </w:r>
+      <w:proofErr w:type="spellStart"/>
+      <w:r>
+        <w:t>Column</w:t>
+      </w:r>
+      <w:proofErr w:type="spellEnd"/>
+      <w:r>
+        <w:t xml:space="preserve"> e as </w:t>
+      </w:r>
+      <w:proofErr w:type="spellStart"/>
+      <w:r>
+        <w:t>Row</w:t>
+      </w:r>
+      <w:proofErr w:type="spellEnd"/>
+      <w:r>
+        <w:t xml:space="preserve"> são os verdes:</w:t>
       </w:r>
     </w:p>
     <w:p>
@@ -3687,7 +4316,7 @@
                     </pic:cNvPicPr>
                   </pic:nvPicPr>
                   <pic:blipFill>
-                    <a:blip r:embed="rId13">
+                    <a:blip r:embed="rId14">
                       <a:extLst>
                         <a:ext uri="{28A0092B-C50C-407E-A947-70E740481C1C}">
                           <a14:useLocalDpi xmlns:a14="http://schemas.microsoft.com/office/drawing/2010/main" val="0"/>
@@ -3760,8 +4389,21 @@
         <w:t xml:space="preserve">: </w:t>
       </w:r>
       <w:r>
-        <w:t>Ilustração do exemplo de Container, Column e Row</w:t>
-      </w:r>
+        <w:t xml:space="preserve">Ilustração do exemplo de Container, </w:t>
+      </w:r>
+      <w:proofErr w:type="spellStart"/>
+      <w:r>
+        <w:t>Column</w:t>
+      </w:r>
+      <w:proofErr w:type="spellEnd"/>
+      <w:r>
+        <w:t xml:space="preserve"> e </w:t>
+      </w:r>
+      <w:proofErr w:type="spellStart"/>
+      <w:r>
+        <w:t>Row</w:t>
+      </w:r>
+      <w:proofErr w:type="spellEnd"/>
     </w:p>
     <w:p/>
     <w:p>
@@ -3797,7 +4439,7 @@
                     </pic:cNvPicPr>
                   </pic:nvPicPr>
                   <pic:blipFill>
-                    <a:blip r:embed="rId14">
+                    <a:blip r:embed="rId15">
                       <a:extLst>
                         <a:ext uri="{28A0092B-C50C-407E-A947-70E740481C1C}">
                           <a14:useLocalDpi xmlns:a14="http://schemas.microsoft.com/office/drawing/2010/main" val="0"/>
@@ -3870,14 +4512,54 @@
         <w:t xml:space="preserve">: </w:t>
       </w:r>
       <w:r>
-        <w:t>Simulação de aplicação (Container vermelho + Column + Row)</w:t>
+        <w:t xml:space="preserve">Simulação de aplicação (Container vermelho + </w:t>
+      </w:r>
+      <w:proofErr w:type="spellStart"/>
+      <w:r>
+        <w:t>Column</w:t>
+      </w:r>
+      <w:proofErr w:type="spellEnd"/>
+      <w:r>
+        <w:t xml:space="preserve"> + </w:t>
+      </w:r>
+      <w:proofErr w:type="spellStart"/>
+      <w:r>
+        <w:t>Row</w:t>
+      </w:r>
+      <w:proofErr w:type="spellEnd"/>
+      <w:r>
+        <w:t>)</w:t>
       </w:r>
     </w:p>
     <w:p/>
     <w:p>
       <w:r>
         <w:lastRenderedPageBreak/>
-        <w:t>Conclui-se com esse exemplo que tudo que há na interface gráfica do aplicativo deve ser um Widget e para cada Widget há suas propriedades específicas, sendo assim, o desenvolvedor terá que analisar qual melhor Widget para o caso atual dele.</w:t>
+        <w:t xml:space="preserve">Conclui-se com esse exemplo que tudo que há na interface gráfica do aplicativo deve ser um </w:t>
+      </w:r>
+      <w:proofErr w:type="spellStart"/>
+      <w:r>
+        <w:t>Widget</w:t>
+      </w:r>
+      <w:proofErr w:type="spellEnd"/>
+      <w:r>
+        <w:t xml:space="preserve"> e para cada </w:t>
+      </w:r>
+      <w:proofErr w:type="spellStart"/>
+      <w:r>
+        <w:t>Widget</w:t>
+      </w:r>
+      <w:proofErr w:type="spellEnd"/>
+      <w:r>
+        <w:t xml:space="preserve"> há suas propriedades específicas, sendo assim, o desenvolvedor terá que analisar qual melhor </w:t>
+      </w:r>
+      <w:proofErr w:type="spellStart"/>
+      <w:r>
+        <w:t>Widget</w:t>
+      </w:r>
+      <w:proofErr w:type="spellEnd"/>
+      <w:r>
+        <w:t xml:space="preserve"> para o caso atual dele.</w:t>
       </w:r>
     </w:p>
     <w:p/>
@@ -3895,7 +4577,15 @@
     </w:p>
     <w:p>
       <w:r>
-        <w:t>Nessa sessão será apresentada facilidade de desenvolvimento utilizando Flutter, passo a passo como fazer uma interface gráfica de inserção de nome, sobrenome e idade com botão de adicionar, porém sem funcionalidades.</w:t>
+        <w:t xml:space="preserve">Nessa sessão será apresentada facilidade de desenvolvimento utilizando </w:t>
+      </w:r>
+      <w:proofErr w:type="spellStart"/>
+      <w:r>
+        <w:t>Flutter</w:t>
+      </w:r>
+      <w:proofErr w:type="spellEnd"/>
+      <w:r>
+        <w:t>, passo a passo como fazer uma interface gráfica de inserção de nome, sobrenome e idade com botão de adicionar, porém sem funcionalidades.</w:t>
       </w:r>
     </w:p>
     <w:p>
@@ -4112,7 +4802,7 @@
                           <pic:cNvPicPr/>
                         </pic:nvPicPr>
                         <pic:blipFill>
-                          <a:blip r:embed="rId15">
+                          <a:blip r:embed="rId16">
                             <a:extLst>
                               <a:ext uri="{28A0092B-C50C-407E-A947-70E740481C1C}">
                                 <a14:useLocalDpi xmlns:a14="http://schemas.microsoft.com/office/drawing/2010/main" val="0"/>
@@ -4343,7 +5033,7 @@
                           <pic:cNvPicPr/>
                         </pic:nvPicPr>
                         <pic:blipFill>
-                          <a:blip r:embed="rId16" cstate="print">
+                          <a:blip r:embed="rId17" cstate="print">
                             <a:extLst>
                               <a:ext uri="{28A0092B-C50C-407E-A947-70E740481C1C}">
                                 <a14:useLocalDpi xmlns:a14="http://schemas.microsoft.com/office/drawing/2010/main" val="0"/>
@@ -4409,6 +5099,7 @@
         </w:rPr>
         <w:t>_</w:t>
       </w:r>
+      <w:proofErr w:type="spellStart"/>
       <w:r>
         <w:rPr>
           <w:b/>
@@ -4416,9 +5107,11 @@
         </w:rPr>
         <w:t>HomeState</w:t>
       </w:r>
+      <w:proofErr w:type="spellEnd"/>
       <w:r>
         <w:t xml:space="preserve">. Esse método que é criado o estado retorna os </w:t>
       </w:r>
+      <w:proofErr w:type="spellStart"/>
       <w:r>
         <w:rPr>
           <w:i/>
@@ -4431,6 +5124,7 @@
         </w:rPr>
         <w:t>s</w:t>
       </w:r>
+      <w:proofErr w:type="spellEnd"/>
       <w:r>
         <w:t xml:space="preserve"> que desenham o aplicativo.  Como não há nada retornando para desenhar no aplicativo, o próprio fica em branco.</w:t>
       </w:r>
@@ -4488,7 +5182,7 @@
                           <pic:cNvPicPr/>
                         </pic:nvPicPr>
                         <pic:blipFill>
-                          <a:blip r:embed="rId17">
+                          <a:blip r:embed="rId18">
                             <a:extLst>
                               <a:ext uri="{28A0092B-C50C-407E-A947-70E740481C1C}">
                                 <a14:useLocalDpi xmlns:a14="http://schemas.microsoft.com/office/drawing/2010/main" val="0"/>
@@ -4531,8 +5225,17 @@
                 <w:b/>
                 <w:sz w:val="18"/>
               </w:rPr>
-              <w:t>de inserção da AppBar</w:t>
-            </w:r>
+              <w:t xml:space="preserve">de inserção da </w:t>
+            </w:r>
+            <w:proofErr w:type="spellStart"/>
+            <w:r>
+              <w:rPr>
+                <w:b/>
+                <w:sz w:val="18"/>
+              </w:rPr>
+              <w:t>AppBar</w:t>
+            </w:r>
+            <w:proofErr w:type="spellEnd"/>
           </w:p>
         </w:tc>
         <w:tc>
@@ -4555,8 +5258,17 @@
                 <w:b/>
                 <w:sz w:val="18"/>
               </w:rPr>
-              <w:t>Tela da AppBar</w:t>
-            </w:r>
+              <w:t xml:space="preserve">Tela da </w:t>
+            </w:r>
+            <w:proofErr w:type="spellStart"/>
+            <w:r>
+              <w:rPr>
+                <w:b/>
+                <w:sz w:val="18"/>
+              </w:rPr>
+              <w:t>AppBar</w:t>
+            </w:r>
+            <w:proofErr w:type="spellEnd"/>
             <w:r>
               <w:rPr>
                 <w:noProof/>
@@ -4593,7 +5305,7 @@
                           <pic:cNvPicPr/>
                         </pic:nvPicPr>
                         <pic:blipFill>
-                          <a:blip r:embed="rId18" cstate="print">
+                          <a:blip r:embed="rId19" cstate="print">
                             <a:extLst>
                               <a:ext uri="{28A0092B-C50C-407E-A947-70E740481C1C}">
                                 <a14:useLocalDpi xmlns:a14="http://schemas.microsoft.com/office/drawing/2010/main" val="0"/>
@@ -4684,10 +5396,74 @@
     </w:tbl>
     <w:p>
       <w:r>
-        <w:t xml:space="preserve">Para criação de uma AppBar </w:t>
-      </w:r>
-      <w:r>
-        <w:t>precisa obrigatoriamente ter como pai um Scaffold, que é um Widget, tudo em Flutter é feito com Widget dentro de outro Widget. Passamos como parâmetro dentro do AppBar um texto que será mostrado na barra. Para ficar claro o entendimento da velocidade do desenvolvimento, essa AppBar foi criada em 26 segundo, rodando instantaneamente no aplicativo em depuração.</w:t>
+        <w:t xml:space="preserve">Para criação de uma </w:t>
+      </w:r>
+      <w:proofErr w:type="spellStart"/>
+      <w:r>
+        <w:t>AppBar</w:t>
+      </w:r>
+      <w:proofErr w:type="spellEnd"/>
+      <w:r>
+        <w:t xml:space="preserve"> </w:t>
+      </w:r>
+      <w:r>
+        <w:t xml:space="preserve">precisa obrigatoriamente ter como pai um </w:t>
+      </w:r>
+      <w:proofErr w:type="spellStart"/>
+      <w:r>
+        <w:t>Scaffold</w:t>
+      </w:r>
+      <w:proofErr w:type="spellEnd"/>
+      <w:r>
+        <w:t xml:space="preserve">, que é um </w:t>
+      </w:r>
+      <w:proofErr w:type="spellStart"/>
+      <w:r>
+        <w:t>Widget</w:t>
+      </w:r>
+      <w:proofErr w:type="spellEnd"/>
+      <w:r>
+        <w:t xml:space="preserve">, tudo em </w:t>
+      </w:r>
+      <w:proofErr w:type="spellStart"/>
+      <w:r>
+        <w:t>Flutter</w:t>
+      </w:r>
+      <w:proofErr w:type="spellEnd"/>
+      <w:r>
+        <w:t xml:space="preserve"> é feito com </w:t>
+      </w:r>
+      <w:proofErr w:type="spellStart"/>
+      <w:r>
+        <w:t>Widget</w:t>
+      </w:r>
+      <w:proofErr w:type="spellEnd"/>
+      <w:r>
+        <w:t xml:space="preserve"> dentro de outro </w:t>
+      </w:r>
+      <w:proofErr w:type="spellStart"/>
+      <w:r>
+        <w:t>Widget</w:t>
+      </w:r>
+      <w:proofErr w:type="spellEnd"/>
+      <w:r>
+        <w:t xml:space="preserve">. Passamos como parâmetro dentro do </w:t>
+      </w:r>
+      <w:proofErr w:type="spellStart"/>
+      <w:r>
+        <w:t>AppBar</w:t>
+      </w:r>
+      <w:proofErr w:type="spellEnd"/>
+      <w:r>
+        <w:t xml:space="preserve"> um texto que será mostrado na barra. Para ficar claro o entendimento da velocidade do desenvolvimento, essa </w:t>
+      </w:r>
+      <w:proofErr w:type="spellStart"/>
+      <w:r>
+        <w:t>AppBar</w:t>
+      </w:r>
+      <w:proofErr w:type="spellEnd"/>
+      <w:r>
+        <w:t xml:space="preserve"> foi criada em 26 segundo, rodando instantaneamente no aplicativo em depuração.</w:t>
       </w:r>
     </w:p>
     <w:tbl>
@@ -4737,7 +5513,7 @@
                           <pic:cNvPicPr/>
                         </pic:nvPicPr>
                         <pic:blipFill>
-                          <a:blip r:embed="rId19">
+                          <a:blip r:embed="rId20">
                             <a:extLst>
                               <a:ext uri="{28A0092B-C50C-407E-A947-70E740481C1C}">
                                 <a14:useLocalDpi xmlns:a14="http://schemas.microsoft.com/office/drawing/2010/main" val="0"/>
@@ -4819,7 +5595,7 @@
                           <pic:cNvPicPr/>
                         </pic:nvPicPr>
                         <pic:blipFill>
-                          <a:blip r:embed="rId20" cstate="print">
+                          <a:blip r:embed="rId21" cstate="print">
                             <a:extLst>
                               <a:ext uri="{28A0092B-C50C-407E-A947-70E740481C1C}">
                                 <a14:useLocalDpi xmlns:a14="http://schemas.microsoft.com/office/drawing/2010/main" val="0"/>
@@ -4884,7 +5660,23 @@
         </w:rPr>
       </w:pPr>
       <w:r>
-        <w:t>Para deixar um aplicativo mais atraente, foi inserido um ícone de menu na barra do aplicativo. Chamamos um leading dentro da própria AppBar e colocamos o ícone de botão com um método vazio e chamando a imagem do menu.</w:t>
+        <w:t xml:space="preserve">Para deixar um aplicativo mais atraente, foi inserido um ícone de menu na barra do aplicativo. Chamamos um </w:t>
+      </w:r>
+      <w:proofErr w:type="spellStart"/>
+      <w:r>
+        <w:t>leading</w:t>
+      </w:r>
+      <w:proofErr w:type="spellEnd"/>
+      <w:r>
+        <w:t xml:space="preserve"> dentro da própria </w:t>
+      </w:r>
+      <w:proofErr w:type="spellStart"/>
+      <w:r>
+        <w:t>AppBar</w:t>
+      </w:r>
+      <w:proofErr w:type="spellEnd"/>
+      <w:r>
+        <w:t xml:space="preserve"> e colocamos o ícone de botão com um método vazio e chamando a imagem do menu.</w:t>
       </w:r>
     </w:p>
     <w:tbl>
@@ -4934,7 +5726,7 @@
                           <pic:cNvPicPr/>
                         </pic:nvPicPr>
                         <pic:blipFill>
-                          <a:blip r:embed="rId21">
+                          <a:blip r:embed="rId22">
                             <a:extLst>
                               <a:ext uri="{28A0092B-C50C-407E-A947-70E740481C1C}">
                                 <a14:useLocalDpi xmlns:a14="http://schemas.microsoft.com/office/drawing/2010/main" val="0"/>
@@ -5016,7 +5808,7 @@
                           <pic:cNvPicPr/>
                         </pic:nvPicPr>
                         <pic:blipFill>
-                          <a:blip r:embed="rId22" cstate="print">
+                          <a:blip r:embed="rId23" cstate="print">
                             <a:extLst>
                               <a:ext uri="{28A0092B-C50C-407E-A947-70E740481C1C}">
                                 <a14:useLocalDpi xmlns:a14="http://schemas.microsoft.com/office/drawing/2010/main" val="0"/>
@@ -5075,7 +5867,23 @@
         <w:jc w:val="left"/>
       </w:pPr>
       <w:r>
-        <w:t>Na figura * mostra-se o código para trocar a cor do ícone se achar necessário. No quesito cor, o Flutter contém várias cores definidas, porém se não achar a ideal, tem a opção de inserir o código “rgb” da cor requerida.</w:t>
+        <w:t xml:space="preserve">Na figura * mostra-se o código para trocar a cor do ícone se achar necessário. No quesito cor, o </w:t>
+      </w:r>
+      <w:proofErr w:type="spellStart"/>
+      <w:r>
+        <w:t>Flutter</w:t>
+      </w:r>
+      <w:proofErr w:type="spellEnd"/>
+      <w:r>
+        <w:t xml:space="preserve"> contém várias cores definidas, porém se não achar a ideal, tem a opção de inserir o código “</w:t>
+      </w:r>
+      <w:proofErr w:type="spellStart"/>
+      <w:r>
+        <w:t>rgb</w:t>
+      </w:r>
+      <w:proofErr w:type="spellEnd"/>
+      <w:r>
+        <w:t>” da cor requerida.</w:t>
       </w:r>
     </w:p>
     <w:p>
@@ -5129,7 +5937,7 @@
                           <pic:cNvPicPr/>
                         </pic:nvPicPr>
                         <pic:blipFill>
-                          <a:blip r:embed="rId23">
+                          <a:blip r:embed="rId24">
                             <a:extLst>
                               <a:ext uri="{28A0092B-C50C-407E-A947-70E740481C1C}">
                                 <a14:useLocalDpi xmlns:a14="http://schemas.microsoft.com/office/drawing/2010/main" val="0"/>
@@ -5211,7 +6019,7 @@
                           <pic:cNvPicPr/>
                         </pic:nvPicPr>
                         <pic:blipFill>
-                          <a:blip r:embed="rId24" cstate="print">
+                          <a:blip r:embed="rId25" cstate="print">
                             <a:extLst>
                               <a:ext uri="{28A0092B-C50C-407E-A947-70E740481C1C}">
                                 <a14:useLocalDpi xmlns:a14="http://schemas.microsoft.com/office/drawing/2010/main" val="0"/>
@@ -5321,7 +6129,7 @@
                           <pic:cNvPicPr/>
                         </pic:nvPicPr>
                         <pic:blipFill>
-                          <a:blip r:embed="rId25">
+                          <a:blip r:embed="rId26">
                             <a:extLst>
                               <a:ext uri="{28A0092B-C50C-407E-A947-70E740481C1C}">
                                 <a14:useLocalDpi xmlns:a14="http://schemas.microsoft.com/office/drawing/2010/main" val="0"/>
@@ -5403,7 +6211,7 @@
                           <pic:cNvPicPr/>
                         </pic:nvPicPr>
                         <pic:blipFill>
-                          <a:blip r:embed="rId26" cstate="print">
+                          <a:blip r:embed="rId27" cstate="print">
                             <a:extLst>
                               <a:ext uri="{28A0092B-C50C-407E-A947-70E740481C1C}">
                                 <a14:useLocalDpi xmlns:a14="http://schemas.microsoft.com/office/drawing/2010/main" val="0"/>
@@ -5457,21 +6265,25 @@
       <w:r>
         <w:t xml:space="preserve">Para inserir uma caixa de texto, foi chamado uma função com o parâmetro do tipo texto e que retorna um </w:t>
       </w:r>
+      <w:proofErr w:type="spellStart"/>
       <w:r>
         <w:rPr>
           <w:i/>
         </w:rPr>
         <w:t>Widget</w:t>
       </w:r>
+      <w:proofErr w:type="spellEnd"/>
       <w:r>
         <w:t xml:space="preserve"> </w:t>
       </w:r>
+      <w:proofErr w:type="spellStart"/>
       <w:r>
         <w:rPr>
           <w:i/>
         </w:rPr>
         <w:t>TextField</w:t>
       </w:r>
+      <w:proofErr w:type="spellEnd"/>
       <w:r>
         <w:t xml:space="preserve"> que é o que foi mostrado na figura ao lado. </w:t>
       </w:r>
@@ -5502,7 +6314,7 @@
                     <pic:cNvPicPr/>
                   </pic:nvPicPr>
                   <pic:blipFill>
-                    <a:blip r:embed="rId27">
+                    <a:blip r:embed="rId28">
                       <a:extLst>
                         <a:ext uri="{28A0092B-C50C-407E-A947-70E740481C1C}">
                           <a14:useLocalDpi xmlns:a14="http://schemas.microsoft.com/office/drawing/2010/main" val="0"/>
@@ -5557,36 +6369,58 @@
         <w:lastRenderedPageBreak/>
         <w:t xml:space="preserve">Na função </w:t>
       </w:r>
+      <w:proofErr w:type="spellStart"/>
       <w:r>
         <w:rPr>
           <w:b/>
         </w:rPr>
         <w:t>retornaTextField</w:t>
       </w:r>
-      <w:r>
-        <w:t xml:space="preserve"> é rotornado um </w:t>
-      </w:r>
+      <w:proofErr w:type="spellEnd"/>
+      <w:r>
+        <w:t xml:space="preserve"> é </w:t>
+      </w:r>
+      <w:proofErr w:type="spellStart"/>
+      <w:r>
+        <w:t>rotornado</w:t>
+      </w:r>
+      <w:proofErr w:type="spellEnd"/>
+      <w:r>
+        <w:t xml:space="preserve"> um </w:t>
+      </w:r>
+      <w:proofErr w:type="spellStart"/>
       <w:r>
         <w:rPr>
           <w:i/>
         </w:rPr>
         <w:t>Widget</w:t>
       </w:r>
+      <w:proofErr w:type="spellEnd"/>
       <w:r>
         <w:rPr>
           <w:i/>
         </w:rPr>
-        <w:t xml:space="preserve"> TextField</w:t>
-      </w:r>
+        <w:t xml:space="preserve"> </w:t>
+      </w:r>
+      <w:proofErr w:type="spellStart"/>
+      <w:r>
+        <w:rPr>
+          <w:i/>
+        </w:rPr>
+        <w:t>TextField</w:t>
+      </w:r>
+      <w:proofErr w:type="spellEnd"/>
       <w:r>
         <w:t xml:space="preserve">. Dentro desse </w:t>
       </w:r>
+      <w:proofErr w:type="spellStart"/>
       <w:r>
         <w:rPr>
           <w:i/>
         </w:rPr>
         <w:t>Widget</w:t>
       </w:r>
+      <w:proofErr w:type="spellEnd"/>
       <w:r>
         <w:t xml:space="preserve"> é inserido uma decoração de dica de texto, com finalidade de auxiliar o usuário a saber o que inserir no campo.</w:t>
       </w:r>
@@ -5645,7 +6479,7 @@
                           <pic:cNvPicPr/>
                         </pic:nvPicPr>
                         <pic:blipFill>
-                          <a:blip r:embed="rId28">
+                          <a:blip r:embed="rId29">
                             <a:extLst>
                               <a:ext uri="{28A0092B-C50C-407E-A947-70E740481C1C}">
                                 <a14:useLocalDpi xmlns:a14="http://schemas.microsoft.com/office/drawing/2010/main" val="0"/>
@@ -5727,7 +6561,7 @@
                           <pic:cNvPicPr/>
                         </pic:nvPicPr>
                         <pic:blipFill>
-                          <a:blip r:embed="rId29" cstate="print">
+                          <a:blip r:embed="rId30" cstate="print">
                             <a:extLst>
                               <a:ext uri="{28A0092B-C50C-407E-A947-70E740481C1C}">
                                 <a14:useLocalDpi xmlns:a14="http://schemas.microsoft.com/office/drawing/2010/main" val="0"/>
@@ -5854,7 +6688,7 @@
                           <pic:cNvPicPr/>
                         </pic:nvPicPr>
                         <pic:blipFill>
-                          <a:blip r:embed="rId30">
+                          <a:blip r:embed="rId31">
                             <a:extLst>
                               <a:ext uri="{28A0092B-C50C-407E-A947-70E740481C1C}">
                                 <a14:useLocalDpi xmlns:a14="http://schemas.microsoft.com/office/drawing/2010/main" val="0"/>
@@ -5936,7 +6770,7 @@
                           <pic:cNvPicPr/>
                         </pic:nvPicPr>
                         <pic:blipFill>
-                          <a:blip r:embed="rId31" cstate="print">
+                          <a:blip r:embed="rId32" cstate="print">
                             <a:extLst>
                               <a:ext uri="{28A0092B-C50C-407E-A947-70E740481C1C}">
                                 <a14:useLocalDpi xmlns:a14="http://schemas.microsoft.com/office/drawing/2010/main" val="0"/>
@@ -6069,7 +6903,7 @@
                           <pic:cNvPicPr/>
                         </pic:nvPicPr>
                         <pic:blipFill>
-                          <a:blip r:embed="rId32">
+                          <a:blip r:embed="rId33">
                             <a:extLst>
                               <a:ext uri="{28A0092B-C50C-407E-A947-70E740481C1C}">
                                 <a14:useLocalDpi xmlns:a14="http://schemas.microsoft.com/office/drawing/2010/main" val="0"/>
@@ -6151,7 +6985,7 @@
                           <pic:cNvPicPr/>
                         </pic:nvPicPr>
                         <pic:blipFill>
-                          <a:blip r:embed="rId33" cstate="print">
+                          <a:blip r:embed="rId34" cstate="print">
                             <a:extLst>
                               <a:ext uri="{28A0092B-C50C-407E-A947-70E740481C1C}">
                                 <a14:useLocalDpi xmlns:a14="http://schemas.microsoft.com/office/drawing/2010/main" val="0"/>
@@ -6215,21 +7049,25 @@
       <w:r>
         <w:t xml:space="preserve">Para finalizar o aplicativo de exibição, foi resolvido o problema da barra inferior com o botão flutuante fazendo a chamada do </w:t>
       </w:r>
+      <w:proofErr w:type="spellStart"/>
       <w:r>
         <w:rPr>
           <w:i/>
         </w:rPr>
         <w:t>FloatingActionByttonLocation</w:t>
       </w:r>
+      <w:proofErr w:type="spellEnd"/>
       <w:r>
         <w:t xml:space="preserve"> e chamando o </w:t>
       </w:r>
+      <w:proofErr w:type="spellStart"/>
       <w:r>
         <w:rPr>
           <w:b/>
         </w:rPr>
         <w:t>centerDocked</w:t>
       </w:r>
+      <w:proofErr w:type="spellEnd"/>
       <w:r>
         <w:t xml:space="preserve"> para </w:t>
       </w:r>
@@ -6245,7 +7083,23 @@
         <w:jc w:val="left"/>
       </w:pPr>
       <w:r>
-        <w:t>O desenvolvimento dessa simples tela foi feita em 5 minutos e 49 segundos. Percebe-se a alta velocidade de desenvolvimento da ferramenta Flutter para uma tela simples de inserção de dados. Acredita-se que com pouco aprendizado qualquer pessoa que tem o mínimo de conceito poderá fazer o aplicativo sem nenhum problema.</w:t>
+        <w:t xml:space="preserve">O desenvolvimento dessa simples tela foi </w:t>
+      </w:r>
+      <w:proofErr w:type="gramStart"/>
+      <w:r>
+        <w:t>feita</w:t>
+      </w:r>
+      <w:proofErr w:type="gramEnd"/>
+      <w:r>
+        <w:t xml:space="preserve"> em 5 minutos e 49 segundos. Percebe-se a alta velocidade de desenvolvimento da ferramenta </w:t>
+      </w:r>
+      <w:proofErr w:type="spellStart"/>
+      <w:r>
+        <w:t>Flutter</w:t>
+      </w:r>
+      <w:proofErr w:type="spellEnd"/>
+      <w:r>
+        <w:t xml:space="preserve"> para uma tela simples de inserção de dados. Acredita-se que com pouco aprendizado qualquer pessoa que tem o mínimo de conceito poderá fazer o aplicativo sem nenhum problema.</w:t>
       </w:r>
     </w:p>
     <w:p/>
@@ -6268,7 +7122,47 @@
     </w:p>
     <w:p>
       <w:r>
-        <w:t>A principal tecnologia estudada é o Flutter, que contém a linguagem de programação Dart, pois trata-se de uma linguagem de compilação eficaz. Firebase terá como responsabilidade ser o banco de dados do aplicativo, pois é um banco em nuvem que promete ser rápido. Por fim, para entendimento melhor da aplicação, será utilizado a linguagem UML feita no programa Astah Community.</w:t>
+        <w:t xml:space="preserve">A principal tecnologia estudada é o </w:t>
+      </w:r>
+      <w:proofErr w:type="spellStart"/>
+      <w:r>
+        <w:t>Flutter</w:t>
+      </w:r>
+      <w:proofErr w:type="spellEnd"/>
+      <w:r>
+        <w:t xml:space="preserve">, que contém a linguagem de programação </w:t>
+      </w:r>
+      <w:proofErr w:type="spellStart"/>
+      <w:r>
+        <w:t>Dart</w:t>
+      </w:r>
+      <w:proofErr w:type="spellEnd"/>
+      <w:r>
+        <w:t xml:space="preserve">, pois trata-se de uma linguagem de compilação eficaz. </w:t>
+      </w:r>
+      <w:proofErr w:type="spellStart"/>
+      <w:r>
+        <w:t>Firebase</w:t>
+      </w:r>
+      <w:proofErr w:type="spellEnd"/>
+      <w:r>
+        <w:t xml:space="preserve"> terá como responsabilidade ser o banco de dados do aplicativo, pois é um banco em nuvem que promete ser rápido. Por fim, para entendimento melhor da aplicação, será utilizado a linguagem UML feita no programa </w:t>
+      </w:r>
+      <w:proofErr w:type="spellStart"/>
+      <w:r>
+        <w:t>Astah</w:t>
+      </w:r>
+      <w:proofErr w:type="spellEnd"/>
+      <w:r>
+        <w:t xml:space="preserve"> </w:t>
+      </w:r>
+      <w:proofErr w:type="spellStart"/>
+      <w:r>
+        <w:t>Community</w:t>
+      </w:r>
+      <w:proofErr w:type="spellEnd"/>
+      <w:r>
+        <w:t>.</w:t>
       </w:r>
     </w:p>
     <w:p>
@@ -6293,7 +7187,15 @@
     <w:p/>
     <w:p>
       <w:r>
-        <w:t>Durante o trabalho de modelagem da aplicação serão desenvolvidos os diagramas conforme a linguagem UML. Para Portalgsi (2011?) UML é uma linguagem de modelagem que é utilizada para fazer as modelagens de objetos do mundo real. Essa linguagem é para auxiliar no desenvolvimento de todos tipos de sistemas para facilitar o entendimento do mesmo em forma de “desenhos”.</w:t>
+        <w:t xml:space="preserve">Durante o trabalho de modelagem da aplicação serão desenvolvidos os diagramas conforme a linguagem UML. Para </w:t>
+      </w:r>
+      <w:proofErr w:type="spellStart"/>
+      <w:r>
+        <w:t>Portalgsi</w:t>
+      </w:r>
+      <w:proofErr w:type="spellEnd"/>
+      <w:r>
+        <w:t xml:space="preserve"> (2011?) UML é uma linguagem de modelagem que é utilizada para fazer as modelagens de objetos do mundo real. Essa linguagem é para auxiliar no desenvolvimento de todos tipos de sistemas para facilitar o entendimento do mesmo em forma de “desenhos”.</w:t>
       </w:r>
     </w:p>
     <w:p/>
@@ -6308,7 +7210,23 @@
     <w:p/>
     <w:p>
       <w:r>
-        <w:t>Por fim, para auxiliar na produção de diagramas da linguagem UML será utilizada a ferramenta Astah Community. E conforme Lima (2016):</w:t>
+        <w:t xml:space="preserve">Por fim, para auxiliar na produção de diagramas da linguagem UML será utilizada a ferramenta </w:t>
+      </w:r>
+      <w:proofErr w:type="spellStart"/>
+      <w:r>
+        <w:t>Astah</w:t>
+      </w:r>
+      <w:proofErr w:type="spellEnd"/>
+      <w:r>
+        <w:t xml:space="preserve"> </w:t>
+      </w:r>
+      <w:proofErr w:type="spellStart"/>
+      <w:r>
+        <w:t>Community</w:t>
+      </w:r>
+      <w:proofErr w:type="spellEnd"/>
+      <w:r>
+        <w:t>. E conforme Lima (2016):</w:t>
       </w:r>
     </w:p>
     <w:p/>
@@ -6319,23 +7237,79 @@
           <w:sz w:val="22"/>
         </w:rPr>
       </w:pPr>
+      <w:proofErr w:type="spellStart"/>
       <w:r>
         <w:rPr>
           <w:sz w:val="22"/>
         </w:rPr>
-        <w:t>Astah Community é um software para modelagem UML (</w:t>
-      </w:r>
+        <w:t>Astah</w:t>
+      </w:r>
+      <w:proofErr w:type="spellEnd"/>
+      <w:r>
+        <w:rPr>
+          <w:sz w:val="22"/>
+        </w:rPr>
+        <w:t xml:space="preserve"> </w:t>
+      </w:r>
+      <w:proofErr w:type="spellStart"/>
+      <w:r>
+        <w:rPr>
+          <w:sz w:val="22"/>
+        </w:rPr>
+        <w:t>Community</w:t>
+      </w:r>
+      <w:proofErr w:type="spellEnd"/>
+      <w:r>
+        <w:rPr>
+          <w:sz w:val="22"/>
+        </w:rPr>
+        <w:t xml:space="preserve"> é um software para modelagem UML (</w:t>
+      </w:r>
+      <w:proofErr w:type="spellStart"/>
       <w:r>
         <w:rPr>
           <w:i/>
           <w:sz w:val="22"/>
         </w:rPr>
-        <w:t>Unified Modeling Language</w:t>
-      </w:r>
-      <w:r>
-        <w:rPr>
+        <w:t>Unified</w:t>
+      </w:r>
+      <w:proofErr w:type="spellEnd"/>
+      <w:r>
+        <w:rPr>
+          <w:i/>
           <w:sz w:val="22"/>
         </w:rPr>
+        <w:t xml:space="preserve"> </w:t>
+      </w:r>
+      <w:proofErr w:type="spellStart"/>
+      <w:r>
+        <w:rPr>
+          <w:i/>
+          <w:sz w:val="22"/>
+        </w:rPr>
+        <w:t>Modeling</w:t>
+      </w:r>
+      <w:proofErr w:type="spellEnd"/>
+      <w:r>
+        <w:rPr>
+          <w:i/>
+          <w:sz w:val="22"/>
+        </w:rPr>
+        <w:t xml:space="preserve"> </w:t>
+      </w:r>
+      <w:proofErr w:type="spellStart"/>
+      <w:r>
+        <w:rPr>
+          <w:i/>
+          <w:sz w:val="22"/>
+        </w:rPr>
+        <w:t>Language</w:t>
+      </w:r>
+      <w:proofErr w:type="spellEnd"/>
+      <w:r>
+        <w:rPr>
+          <w:sz w:val="22"/>
+        </w:rPr>
         <w:t xml:space="preserve"> – Linguagem de Modelagem Unificada) com suporte a UML 2, </w:t>
       </w:r>
       <w:r>
@@ -6343,7 +7317,77 @@
           <w:sz w:val="22"/>
         </w:rPr>
         <w:lastRenderedPageBreak/>
-        <w:t>desenvolvido pela Change Vision, Inc e disponível para sistemas operacionais Windows 64 bits. Anteriormente conhecido por JUDE, um acrônimo de Java and UML Developers Environment (Ambiente para Desenvolvedores UML e Java).</w:t>
+        <w:t xml:space="preserve">desenvolvido pela </w:t>
+      </w:r>
+      <w:proofErr w:type="spellStart"/>
+      <w:r>
+        <w:rPr>
+          <w:sz w:val="22"/>
+        </w:rPr>
+        <w:t>Change</w:t>
+      </w:r>
+      <w:proofErr w:type="spellEnd"/>
+      <w:r>
+        <w:rPr>
+          <w:sz w:val="22"/>
+        </w:rPr>
+        <w:t xml:space="preserve"> Vision, </w:t>
+      </w:r>
+      <w:proofErr w:type="spellStart"/>
+      <w:r>
+        <w:rPr>
+          <w:sz w:val="22"/>
+        </w:rPr>
+        <w:t>Inc</w:t>
+      </w:r>
+      <w:proofErr w:type="spellEnd"/>
+      <w:r>
+        <w:rPr>
+          <w:sz w:val="22"/>
+        </w:rPr>
+        <w:t xml:space="preserve"> e disponível para sistemas operacionais Windows 64 bits. Anteriormente conhecido por JUDE, um acrônimo de Java </w:t>
+      </w:r>
+      <w:proofErr w:type="spellStart"/>
+      <w:r>
+        <w:rPr>
+          <w:sz w:val="22"/>
+        </w:rPr>
+        <w:t>and</w:t>
+      </w:r>
+      <w:proofErr w:type="spellEnd"/>
+      <w:r>
+        <w:rPr>
+          <w:sz w:val="22"/>
+        </w:rPr>
+        <w:t xml:space="preserve"> UML </w:t>
+      </w:r>
+      <w:proofErr w:type="spellStart"/>
+      <w:r>
+        <w:rPr>
+          <w:sz w:val="22"/>
+        </w:rPr>
+        <w:t>Developers</w:t>
+      </w:r>
+      <w:proofErr w:type="spellEnd"/>
+      <w:r>
+        <w:rPr>
+          <w:sz w:val="22"/>
+        </w:rPr>
+        <w:t xml:space="preserve"> </w:t>
+      </w:r>
+      <w:proofErr w:type="spellStart"/>
+      <w:r>
+        <w:rPr>
+          <w:sz w:val="22"/>
+        </w:rPr>
+        <w:t>Environment</w:t>
+      </w:r>
+      <w:proofErr w:type="spellEnd"/>
+      <w:r>
+        <w:rPr>
+          <w:sz w:val="22"/>
+        </w:rPr>
+        <w:t xml:space="preserve"> (Ambiente para Desenvolvedores UML e Java).</w:t>
       </w:r>
     </w:p>
     <w:p/>
@@ -6368,10 +7412,21 @@
     <w:p/>
     <w:p>
       <w:r>
-        <w:t xml:space="preserve">Será necessário uma linguagem de programação para o desenvolvimento do aplicativo, e será utilizada a linguagem </w:t>
-      </w:r>
-      <w:r>
-        <w:t xml:space="preserve">Dart </w:t>
+        <w:t xml:space="preserve">Será </w:t>
+      </w:r>
+      <w:r>
+        <w:t>necessária uma linguagem</w:t>
+      </w:r>
+      <w:r>
+        <w:t xml:space="preserve"> de programação para o desenvolvimento do aplicativo, e será utilizada a linguagem </w:t>
+      </w:r>
+      <w:proofErr w:type="spellStart"/>
+      <w:r>
+        <w:t>Dart</w:t>
+      </w:r>
+      <w:proofErr w:type="spellEnd"/>
+      <w:r>
+        <w:t xml:space="preserve"> </w:t>
       </w:r>
       <w:r>
         <w:t xml:space="preserve">que segundo </w:t>
@@ -6389,10 +7444,27 @@
         <w:t>ação que foi criada pela empres</w:t>
       </w:r>
       <w:r>
-        <w:t>a Google que é fortemente tipada</w:t>
-      </w:r>
-      <w:r>
-        <w:t>, que significa que todos as características de um objeto deve ser informado em sua declaração</w:t>
+        <w:t xml:space="preserve">a Google que é fortemente </w:t>
+      </w:r>
+      <w:proofErr w:type="spellStart"/>
+      <w:r>
+        <w:t>tipada</w:t>
+      </w:r>
+      <w:proofErr w:type="spellEnd"/>
+      <w:r>
+        <w:t xml:space="preserve">, que significa que </w:t>
+      </w:r>
+      <w:r>
+        <w:t>todos as características de um objeto devem</w:t>
+      </w:r>
+      <w:r>
+        <w:t xml:space="preserve"> ser </w:t>
+      </w:r>
+      <w:r>
+        <w:t>informadas</w:t>
+      </w:r>
+      <w:r>
+        <w:t xml:space="preserve"> em sua declaração</w:t>
       </w:r>
       <w:r>
         <w:t xml:space="preserve">. O objetivo principal dessa linguagem </w:t>
@@ -6407,7 +7479,15 @@
         <w:t xml:space="preserve">para </w:t>
       </w:r>
       <w:r>
-        <w:t>substituir o JavaScript em criações de aplicações web.</w:t>
+        <w:t xml:space="preserve">substituir o </w:t>
+      </w:r>
+      <w:proofErr w:type="spellStart"/>
+      <w:r>
+        <w:t>JavaScript</w:t>
+      </w:r>
+      <w:proofErr w:type="spellEnd"/>
+      <w:r>
+        <w:t xml:space="preserve"> em criações de aplicações web.</w:t>
       </w:r>
       <w:r>
         <w:t xml:space="preserve"> Mas, sua evolução foi mais do que esperado</w:t>
@@ -6419,15 +7499,44 @@
         <w:t>,</w:t>
       </w:r>
       <w:r>
-        <w:t xml:space="preserve"> fez com que ela se tornasse uma linguagem multi-paradigma</w:t>
-      </w:r>
+        <w:t xml:space="preserve"> fez com que ela se tornasse uma linguagem </w:t>
+      </w:r>
+      <w:proofErr w:type="spellStart"/>
+      <w:r>
+        <w:t>multi-paradigma</w:t>
+      </w:r>
+      <w:proofErr w:type="spellEnd"/>
       <w:r>
         <w:t>.</w:t>
       </w:r>
     </w:p>
     <w:p>
       <w:r>
-        <w:t>A linguagem não obteve sucesso em seu objetivo inicial que era para substituir o JavaScript, mas com a grande evolução do Flutter, o Dart voltou a ganhar o público novamente.</w:t>
+        <w:t xml:space="preserve">A linguagem não obteve sucesso em seu objetivo inicial que era para substituir o </w:t>
+      </w:r>
+      <w:proofErr w:type="spellStart"/>
+      <w:r>
+        <w:t>JavaScript</w:t>
+      </w:r>
+      <w:proofErr w:type="spellEnd"/>
+      <w:r>
+        <w:t xml:space="preserve">, mas com a grande evolução do </w:t>
+      </w:r>
+      <w:proofErr w:type="spellStart"/>
+      <w:r>
+        <w:t>Flutter</w:t>
+      </w:r>
+      <w:proofErr w:type="spellEnd"/>
+      <w:r>
+        <w:t xml:space="preserve">, o </w:t>
+      </w:r>
+      <w:proofErr w:type="spellStart"/>
+      <w:r>
+        <w:t>Dart</w:t>
+      </w:r>
+      <w:proofErr w:type="spellEnd"/>
+      <w:r>
+        <w:t xml:space="preserve"> voltou a ganhar o público novamente.</w:t>
       </w:r>
     </w:p>
     <w:p>
@@ -6447,8 +7556,6 @@
       <w:pPr>
         <w:pStyle w:val="Ttulo2"/>
       </w:pPr>
-      <w:bookmarkStart w:id="2" w:name="_GoBack"/>
-      <w:bookmarkEnd w:id="2"/>
       <w:r>
         <w:t>visual studio code</w:t>
       </w:r>
@@ -6471,7 +7578,23 @@
         <w:t xml:space="preserve"> para auxiliar no desenvolvimento do mesmo, </w:t>
       </w:r>
       <w:r>
-        <w:t>e nesse trabalho será utilizado o Visual Studio Code, que conforme Dionisio (2016)</w:t>
+        <w:t xml:space="preserve">e nesse trabalho será utilizado o Visual Studio </w:t>
+      </w:r>
+      <w:proofErr w:type="spellStart"/>
+      <w:r>
+        <w:t>Code</w:t>
+      </w:r>
+      <w:proofErr w:type="spellEnd"/>
+      <w:r>
+        <w:t xml:space="preserve">, que conforme </w:t>
+      </w:r>
+      <w:proofErr w:type="spellStart"/>
+      <w:r>
+        <w:t>Dionisio</w:t>
+      </w:r>
+      <w:proofErr w:type="spellEnd"/>
+      <w:r>
+        <w:t xml:space="preserve"> (2016)</w:t>
       </w:r>
       <w:r>
         <w:t xml:space="preserve"> é um editor</w:t>
@@ -6492,7 +7615,11 @@
         <w:t>de</w:t>
       </w:r>
       <w:r>
-        <w:t xml:space="preserve"> multi</w:t>
+        <w:t xml:space="preserve"> </w:t>
+      </w:r>
+      <w:proofErr w:type="spellStart"/>
+      <w:r>
+        <w:t>multi</w:t>
       </w:r>
       <w:r>
         <w:t>-</w:t>
@@ -6500,6 +7627,7 @@
       <w:r>
         <w:t>plataforma</w:t>
       </w:r>
+      <w:proofErr w:type="spellEnd"/>
       <w:r>
         <w:t xml:space="preserve"> que foi</w:t>
       </w:r>
@@ -6555,7 +7683,23 @@
         <w:t>Para esse</w:t>
       </w:r>
       <w:r>
-        <w:t xml:space="preserve"> projeto em Flutter o Visual Studio Code </w:t>
+        <w:t xml:space="preserve"> projeto em </w:t>
+      </w:r>
+      <w:proofErr w:type="spellStart"/>
+      <w:r>
+        <w:t>Flutter</w:t>
+      </w:r>
+      <w:proofErr w:type="spellEnd"/>
+      <w:r>
+        <w:t xml:space="preserve"> o Visual Studio </w:t>
+      </w:r>
+      <w:proofErr w:type="spellStart"/>
+      <w:r>
+        <w:t>Code</w:t>
+      </w:r>
+      <w:proofErr w:type="spellEnd"/>
+      <w:r>
+        <w:t xml:space="preserve"> </w:t>
       </w:r>
       <w:r>
         <w:t>auxiliou</w:t>
@@ -6614,7 +7758,23 @@
         <w:t xml:space="preserve"> Para </w:t>
       </w:r>
       <w:r>
-        <w:t>todos exemplos abaixo, foi utilizado o Astah Community que foi citado anteriormente.</w:t>
+        <w:t xml:space="preserve">todos exemplos abaixo, foi utilizado o </w:t>
+      </w:r>
+      <w:proofErr w:type="spellStart"/>
+      <w:r>
+        <w:t>Astah</w:t>
+      </w:r>
+      <w:proofErr w:type="spellEnd"/>
+      <w:r>
+        <w:t xml:space="preserve"> </w:t>
+      </w:r>
+      <w:proofErr w:type="spellStart"/>
+      <w:r>
+        <w:t>Community</w:t>
+      </w:r>
+      <w:proofErr w:type="spellEnd"/>
+      <w:r>
+        <w:t xml:space="preserve"> que foi citado anteriormente.</w:t>
       </w:r>
     </w:p>
     <w:p>
@@ -6735,7 +7895,7 @@
                     <pic:cNvPicPr/>
                   </pic:nvPicPr>
                   <pic:blipFill>
-                    <a:blip r:embed="rId34">
+                    <a:blip r:embed="rId35">
                       <a:extLst>
                         <a:ext uri="{28A0092B-C50C-407E-A947-70E740481C1C}">
                           <a14:useLocalDpi xmlns:a14="http://schemas.microsoft.com/office/drawing/2010/main" val="0"/>
@@ -6853,7 +8013,7 @@
                           <pic:cNvPicPr/>
                         </pic:nvPicPr>
                         <pic:blipFill>
-                          <a:blip r:embed="rId35">
+                          <a:blip r:embed="rId36">
                             <a:extLst>
                               <a:ext uri="{28A0092B-C50C-407E-A947-70E740481C1C}">
                                 <a14:useLocalDpi xmlns:a14="http://schemas.microsoft.com/office/drawing/2010/main" val="0"/>
@@ -6998,8 +8158,13 @@
             <w:r>
               <w:t xml:space="preserve">e seleciona a opção </w:t>
             </w:r>
-            <w:r>
-              <w:t>Logar (A1).</w:t>
+            <w:proofErr w:type="spellStart"/>
+            <w:r>
+              <w:t>Logar</w:t>
+            </w:r>
+            <w:proofErr w:type="spellEnd"/>
+            <w:r>
+              <w:t xml:space="preserve"> (A1).</w:t>
             </w:r>
           </w:p>
           <w:p>
@@ -7225,7 +8390,7 @@
                           <pic:cNvPicPr/>
                         </pic:nvPicPr>
                         <pic:blipFill>
-                          <a:blip r:embed="rId36">
+                          <a:blip r:embed="rId37">
                             <a:extLst>
                               <a:ext uri="{28A0092B-C50C-407E-A947-70E740481C1C}">
                                 <a14:useLocalDpi xmlns:a14="http://schemas.microsoft.com/office/drawing/2010/main" val="0"/>
@@ -7768,7 +8933,7 @@
                           <pic:cNvPicPr/>
                         </pic:nvPicPr>
                         <pic:blipFill>
-                          <a:blip r:embed="rId37">
+                          <a:blip r:embed="rId38">
                             <a:extLst>
                               <a:ext uri="{28A0092B-C50C-407E-A947-70E740481C1C}">
                                 <a14:useLocalDpi xmlns:a14="http://schemas.microsoft.com/office/drawing/2010/main" val="0"/>
@@ -8011,7 +9176,7 @@
                           <pic:cNvPicPr/>
                         </pic:nvPicPr>
                         <pic:blipFill>
-                          <a:blip r:embed="rId38">
+                          <a:blip r:embed="rId39">
                             <a:extLst>
                               <a:ext uri="{28A0092B-C50C-407E-A947-70E740481C1C}">
                                 <a14:useLocalDpi xmlns:a14="http://schemas.microsoft.com/office/drawing/2010/main" val="0"/>
@@ -8337,7 +9502,7 @@
                           <pic:cNvPicPr/>
                         </pic:nvPicPr>
                         <pic:blipFill>
-                          <a:blip r:embed="rId39">
+                          <a:blip r:embed="rId40">
                             <a:extLst>
                               <a:ext uri="{28A0092B-C50C-407E-A947-70E740481C1C}">
                                 <a14:useLocalDpi xmlns:a14="http://schemas.microsoft.com/office/drawing/2010/main" val="0"/>
@@ -8546,7 +9711,15 @@
     <w:p/>
     <w:p>
       <w:r>
-        <w:t>O diagrama de classe é um diagrama que tem como público alvo pessoas que estão desenvolvendo o projeto, mais específico para o desenvolvedor, pois de acordo com Tybel (2016), o Diagrama de Classe é exibição de uma estrutura do banco de dados, ou seja, estrutura das classes interligadas que são como se fossem modelos para a aplicação.</w:t>
+        <w:t xml:space="preserve">O diagrama de classe é um diagrama que tem como público alvo pessoas que estão desenvolvendo o projeto, mais específico para o desenvolvedor, pois de acordo com </w:t>
+      </w:r>
+      <w:proofErr w:type="spellStart"/>
+      <w:r>
+        <w:t>Tybel</w:t>
+      </w:r>
+      <w:proofErr w:type="spellEnd"/>
+      <w:r>
+        <w:t xml:space="preserve"> (2016), o Diagrama de Classe é exibição de uma estrutura do banco de dados, ou seja, estrutura das classes interligadas que são como se fossem modelos para a aplicação.</w:t>
       </w:r>
       <w:r>
         <w:t xml:space="preserve"> Dito isso, </w:t>
@@ -8608,10 +9781,10 @@
         </w:rPr>
         <w:lastRenderedPageBreak/>
         <w:drawing>
-          <wp:inline distT="0" distB="0" distL="0" distR="0" wp14:anchorId="658AB069" wp14:editId="3B2E3664">
-            <wp:extent cx="6120130" cy="3634105"/>
-            <wp:effectExtent l="0" t="0" r="0" b="4445"/>
-            <wp:docPr id="3" name="Imagem 3"/>
+          <wp:inline distT="0" distB="0" distL="0" distR="0" wp14:anchorId="2172641D" wp14:editId="0BC65A9D">
+            <wp:extent cx="6120130" cy="6781165"/>
+            <wp:effectExtent l="0" t="0" r="0" b="635"/>
+            <wp:docPr id="22" name="Imagem 22"/>
             <wp:cNvGraphicFramePr>
               <a:graphicFrameLocks xmlns:a="http://schemas.openxmlformats.org/drawingml/2006/main" noChangeAspect="1"/>
             </wp:cNvGraphicFramePr>
@@ -8619,11 +9792,11 @@
               <a:graphicData uri="http://schemas.openxmlformats.org/drawingml/2006/picture">
                 <pic:pic xmlns:pic="http://schemas.openxmlformats.org/drawingml/2006/picture">
                   <pic:nvPicPr>
-                    <pic:cNvPr id="3" name="diagrama de classe.jpg"/>
+                    <pic:cNvPr id="22" name="Diagrama de Classe.png"/>
                     <pic:cNvPicPr/>
                   </pic:nvPicPr>
                   <pic:blipFill>
-                    <a:blip r:embed="rId40">
+                    <a:blip r:embed="rId41">
                       <a:extLst>
                         <a:ext uri="{28A0092B-C50C-407E-A947-70E740481C1C}">
                           <a14:useLocalDpi xmlns:a14="http://schemas.microsoft.com/office/drawing/2010/main" val="0"/>
@@ -8637,7 +9810,7 @@
                   <pic:spPr>
                     <a:xfrm>
                       <a:off x="0" y="0"/>
-                      <a:ext cx="6120130" cy="3634105"/>
+                      <a:ext cx="6120130" cy="6781165"/>
                     </a:xfrm>
                     <a:prstGeom prst="rect">
                       <a:avLst/>
@@ -8705,12 +9878,62 @@
         <w:jc w:val="center"/>
         <w:rPr>
           <w:b/>
+        </w:rPr>
+      </w:pPr>
+    </w:p>
+    <w:p>
+      <w:pPr>
+        <w:jc w:val="center"/>
+        <w:rPr>
+          <w:b/>
+        </w:rPr>
+      </w:pPr>
+      <w:bookmarkStart w:id="2" w:name="_GoBack"/>
+      <w:bookmarkEnd w:id="2"/>
+    </w:p>
+    <w:p>
+      <w:pPr>
+        <w:jc w:val="center"/>
+        <w:rPr>
+          <w:b/>
           <w:color w:val="FF0000"/>
         </w:rPr>
       </w:pPr>
-    </w:p>
-    <w:p>
-      <w:r>
+      <w:r>
+        <w:rPr>
+          <w:b/>
+          <w:color w:val="FF0000"/>
+        </w:rPr>
+        <w:lastRenderedPageBreak/>
+        <w:t>(</w:t>
+      </w:r>
+      <w:proofErr w:type="gramStart"/>
+      <w:r>
+        <w:rPr>
+          <w:b/>
+          <w:color w:val="FF0000"/>
+        </w:rPr>
+        <w:t>atualizar</w:t>
+      </w:r>
+      <w:proofErr w:type="gramEnd"/>
+      <w:r>
+        <w:rPr>
+          <w:b/>
+          <w:color w:val="FF0000"/>
+        </w:rPr>
+        <w:t>)</w:t>
+      </w:r>
+    </w:p>
+    <w:p>
+      <w:pPr>
+        <w:rPr>
+          <w:highlight w:val="yellow"/>
+        </w:rPr>
+      </w:pPr>
+      <w:r>
+        <w:rPr>
+          <w:highlight w:val="yellow"/>
+        </w:rPr>
         <w:t>A leitura da figura exibida acima é da seguinte forma:</w:t>
       </w:r>
     </w:p>
@@ -8721,8 +9944,14 @@
           <w:ilvl w:val="0"/>
           <w:numId w:val="14"/>
         </w:numPr>
-      </w:pPr>
-      <w:r>
+        <w:rPr>
+          <w:highlight w:val="yellow"/>
+        </w:rPr>
+      </w:pPr>
+      <w:r>
+        <w:rPr>
+          <w:highlight w:val="yellow"/>
+        </w:rPr>
         <w:t>Usuário pode ter zero ou muitas receitas ou despesas;</w:t>
       </w:r>
     </w:p>
@@ -8733,8 +9962,14 @@
           <w:ilvl w:val="0"/>
           <w:numId w:val="14"/>
         </w:numPr>
-      </w:pPr>
-      <w:r>
+        <w:rPr>
+          <w:highlight w:val="yellow"/>
+        </w:rPr>
+      </w:pPr>
+      <w:r>
+        <w:rPr>
+          <w:highlight w:val="yellow"/>
+        </w:rPr>
         <w:t>Receita ou despesa obrigatoriamente precisa ter um usuário;</w:t>
       </w:r>
     </w:p>
@@ -8745,8 +9980,14 @@
           <w:ilvl w:val="0"/>
           <w:numId w:val="14"/>
         </w:numPr>
-      </w:pPr>
-      <w:r>
+        <w:rPr>
+          <w:highlight w:val="yellow"/>
+        </w:rPr>
+      </w:pPr>
+      <w:r>
+        <w:rPr>
+          <w:highlight w:val="yellow"/>
+        </w:rPr>
         <w:t>Receita ou despesa pode ter zero ou um pagamento;</w:t>
       </w:r>
     </w:p>
@@ -8757,8 +9998,14 @@
           <w:ilvl w:val="0"/>
           <w:numId w:val="14"/>
         </w:numPr>
-      </w:pPr>
-      <w:r>
+        <w:rPr>
+          <w:highlight w:val="yellow"/>
+        </w:rPr>
+      </w:pPr>
+      <w:r>
+        <w:rPr>
+          <w:highlight w:val="yellow"/>
+        </w:rPr>
         <w:t>Receita ou despesa deve ter exatamente 1 categoria;</w:t>
       </w:r>
     </w:p>
@@ -8769,14 +10016,26 @@
           <w:ilvl w:val="0"/>
           <w:numId w:val="14"/>
         </w:numPr>
-      </w:pPr>
-      <w:r>
+        <w:rPr>
+          <w:highlight w:val="yellow"/>
+        </w:rPr>
+      </w:pPr>
+      <w:r>
+        <w:rPr>
+          <w:highlight w:val="yellow"/>
+        </w:rPr>
         <w:t xml:space="preserve">Pagamento </w:t>
       </w:r>
       <w:r>
+        <w:rPr>
+          <w:highlight w:val="yellow"/>
+        </w:rPr>
         <w:t>deve ter pelo menos um</w:t>
       </w:r>
       <w:r>
+        <w:rPr>
+          <w:highlight w:val="yellow"/>
+        </w:rPr>
         <w:t xml:space="preserve"> tipo de pagamento;</w:t>
       </w:r>
     </w:p>
@@ -8787,8 +10046,14 @@
           <w:ilvl w:val="0"/>
           <w:numId w:val="14"/>
         </w:numPr>
-      </w:pPr>
-      <w:r>
+        <w:rPr>
+          <w:highlight w:val="yellow"/>
+        </w:rPr>
+      </w:pPr>
+      <w:r>
+        <w:rPr>
+          <w:highlight w:val="yellow"/>
+        </w:rPr>
         <w:t>Pagamento tem que ter pelo menos um tipo de receita ou despesa;</w:t>
       </w:r>
     </w:p>
@@ -8799,8 +10064,14 @@
           <w:ilvl w:val="0"/>
           <w:numId w:val="14"/>
         </w:numPr>
-      </w:pPr>
-      <w:r>
+        <w:rPr>
+          <w:highlight w:val="yellow"/>
+        </w:rPr>
+      </w:pPr>
+      <w:r>
+        <w:rPr>
+          <w:highlight w:val="yellow"/>
+        </w:rPr>
         <w:t>Tipo de Pagamento pode ter zero ou vários pagamentos;</w:t>
       </w:r>
     </w:p>
@@ -8811,11 +10082,20 @@
           <w:ilvl w:val="0"/>
           <w:numId w:val="14"/>
         </w:numPr>
-      </w:pPr>
-      <w:r>
+        <w:rPr>
+          <w:highlight w:val="yellow"/>
+        </w:rPr>
+      </w:pPr>
+      <w:r>
+        <w:rPr>
+          <w:highlight w:val="yellow"/>
+        </w:rPr>
         <w:t>Categoria pode ter zero ou muitas receitas ou despesas;</w:t>
       </w:r>
       <w:r>
+        <w:rPr>
+          <w:highlight w:val="yellow"/>
+        </w:rPr>
         <w:t xml:space="preserve"> e,</w:t>
       </w:r>
     </w:p>
@@ -8826,8 +10106,14 @@
           <w:ilvl w:val="0"/>
           <w:numId w:val="14"/>
         </w:numPr>
-      </w:pPr>
-      <w:r>
+        <w:rPr>
+          <w:highlight w:val="yellow"/>
+        </w:rPr>
+      </w:pPr>
+      <w:r>
+        <w:rPr>
+          <w:highlight w:val="yellow"/>
+        </w:rPr>
         <w:t>Tipo pode existir zero ou várias categorias.</w:t>
       </w:r>
     </w:p>
@@ -8841,7 +10127,6 @@
         <w:pStyle w:val="Ttulo2"/>
       </w:pPr>
       <w:r>
-        <w:lastRenderedPageBreak/>
         <w:t>DIAGRAMA DE ATIVIDADE</w:t>
       </w:r>
     </w:p>
@@ -8860,9 +10145,11 @@
       <w:r>
         <w:t xml:space="preserve">egundo </w:t>
       </w:r>
+      <w:proofErr w:type="spellStart"/>
       <w:r>
         <w:t>Lucidchart</w:t>
       </w:r>
+      <w:proofErr w:type="spellEnd"/>
       <w:r>
         <w:t xml:space="preserve"> (</w:t>
       </w:r>
@@ -8872,9 +10159,11 @@
       <w:r>
         <w:t xml:space="preserve">) </w:t>
       </w:r>
+      <w:proofErr w:type="gramStart"/>
       <w:r>
         <w:t>possui</w:t>
       </w:r>
+      <w:proofErr w:type="gramEnd"/>
       <w:r>
         <w:t xml:space="preserve"> como finalidade principal unir desenvolvedores e pessoas da área de negócio a entender um determinado processo, </w:t>
       </w:r>
@@ -8905,6 +10194,7 @@
           <w:noProof/>
           <w:lang w:eastAsia="pt-BR"/>
         </w:rPr>
+        <w:lastRenderedPageBreak/>
         <w:drawing>
           <wp:inline distT="0" distB="0" distL="0" distR="0" wp14:anchorId="11104785" wp14:editId="43D8F7D3">
             <wp:extent cx="6120130" cy="5162550"/>
@@ -8921,7 +10211,7 @@
                     <pic:cNvPicPr/>
                   </pic:nvPicPr>
                   <pic:blipFill>
-                    <a:blip r:embed="rId41">
+                    <a:blip r:embed="rId42">
                       <a:extLst>
                         <a:ext uri="{28A0092B-C50C-407E-A947-70E740481C1C}">
                           <a14:useLocalDpi xmlns:a14="http://schemas.microsoft.com/office/drawing/2010/main" val="0"/>
@@ -13659,14 +14949,33 @@
         <w:pStyle w:val="Ttulo1"/>
       </w:pPr>
       <w:r>
+        <w:t>CONSIDERAÇÕES FINAIS</w:t>
+      </w:r>
+    </w:p>
+    <w:p/>
+    <w:p>
+      <w:r>
+        <w:t xml:space="preserve">Houve diversas adversidades no processo de finalização desse trabalho, pois trata-se de uma tecnologia nova no mercado e consequentemente não obtendo muitos exemplos em livros e artigos que pudessem agregar na construção do mesmo, entretanto, a maioria dos objetivos foram alcançados graças a pesquisas em inglês, proporcionou-se o sucesso desse projeto e com uma excelente experiência em aprendizado. A maior dificuldade mesmo que tive foi achar </w:t>
+      </w:r>
+      <w:proofErr w:type="spellStart"/>
+      <w:r>
+        <w:t>Widgets</w:t>
+      </w:r>
+      <w:proofErr w:type="spellEnd"/>
+      <w:r>
+        <w:t xml:space="preserve"> personalizados, como um botão que troca de posição dependendo da opção selecionada com a finalidade de deixar a aplicação mais atraente ao </w:t>
+      </w:r>
+      <w:r>
         <w:lastRenderedPageBreak/>
-        <w:t>CONSIDERAÇÕES FINAIS</w:t>
-      </w:r>
-    </w:p>
-    <w:p/>
-    <w:p>
-      <w:r>
-        <w:t>Houve diversas adversidades no processo de finalização desse trabalho, pois trata-se de uma tecnologia nova no mercado e consequentemente não obtendo muitos exemplos em livros e artigos que pudessem agregar na construção do mesmo, entretanto, a maioria dos objetivos foram alcançados graças a pesquisas em inglês, proporcionou-se o sucesso desse projeto e com uma excelente experiência em aprendizado. A maior dificuldade mesmo que tive foi achar Widgets personalizados, como um botão que troca de posição dependendo da opção selecionada com a finalidade de deixar a aplicação mais atraente ao usuário. Obtive outras dificuldades também como conectar meu aplicativo com o banco do Firebase, pois alguns tutoriais ou sites não estavam dando certo para minha versão, somente um vídeo aula que me ajudou a ter sucesso na conexão.</w:t>
+        <w:t xml:space="preserve">usuário. Obtive outras dificuldades também como conectar meu aplicativo com o banco do </w:t>
+      </w:r>
+      <w:proofErr w:type="spellStart"/>
+      <w:r>
+        <w:t>Firebase</w:t>
+      </w:r>
+      <w:proofErr w:type="spellEnd"/>
+      <w:r>
+        <w:t>, pois alguns tutoriais ou sites não estavam dando certo para minha versão, somente um vídeo aula que me ajudou a ter sucesso na conexão.</w:t>
       </w:r>
     </w:p>
     <w:p>
@@ -13700,8 +15009,16 @@
         <w:rPr>
           <w:b/>
         </w:rPr>
-        <w:t>Introdução ao Visual Studio Code</w:t>
-      </w:r>
+        <w:t xml:space="preserve">Introdução ao Visual Studio </w:t>
+      </w:r>
+      <w:proofErr w:type="spellStart"/>
+      <w:r>
+        <w:rPr>
+          <w:b/>
+        </w:rPr>
+        <w:t>Code</w:t>
+      </w:r>
+      <w:proofErr w:type="spellEnd"/>
       <w:r>
         <w:t>. Disponível em &lt;</w:t>
       </w:r>
@@ -13717,176 +15034,322 @@
     </w:p>
     <w:p>
       <w:r>
+        <w:t xml:space="preserve">GUEDES, </w:t>
+      </w:r>
+      <w:proofErr w:type="spellStart"/>
+      <w:r>
+        <w:t>Marylene</w:t>
+      </w:r>
+      <w:proofErr w:type="spellEnd"/>
+      <w:r>
+        <w:t xml:space="preserve">. </w:t>
+      </w:r>
+      <w:r>
+        <w:rPr>
+          <w:b/>
+        </w:rPr>
+        <w:t xml:space="preserve">O que é </w:t>
+      </w:r>
+      <w:proofErr w:type="spellStart"/>
+      <w:proofErr w:type="gramStart"/>
+      <w:r>
+        <w:rPr>
+          <w:b/>
+        </w:rPr>
+        <w:t>Dart</w:t>
+      </w:r>
+      <w:proofErr w:type="spellEnd"/>
+      <w:r>
+        <w:rPr>
+          <w:b/>
+        </w:rPr>
+        <w:t>?</w:t>
+      </w:r>
+      <w:r>
+        <w:t>.</w:t>
+      </w:r>
+      <w:proofErr w:type="gramEnd"/>
+      <w:r>
+        <w:t xml:space="preserve"> Disponível em &lt;</w:t>
+      </w:r>
+      <w:r>
+        <w:t>https://www.treinaweb.com.br/blog/o-que-e-dart/</w:t>
+      </w:r>
+      <w:r>
+        <w:t>&gt;. Acesso em: 11 fev. 2020.</w:t>
+      </w:r>
+    </w:p>
+    <w:p>
+      <w:r>
+        <w:t xml:space="preserve">LIMA, Davi. </w:t>
+      </w:r>
+      <w:r>
+        <w:rPr>
+          <w:b/>
+        </w:rPr>
+        <w:t xml:space="preserve">Modele softwares com </w:t>
+      </w:r>
+      <w:proofErr w:type="spellStart"/>
+      <w:r>
+        <w:rPr>
+          <w:b/>
+        </w:rPr>
+        <w:t>Astah</w:t>
+      </w:r>
+      <w:proofErr w:type="spellEnd"/>
+      <w:r>
+        <w:rPr>
+          <w:b/>
+        </w:rPr>
+        <w:t xml:space="preserve"> </w:t>
+      </w:r>
+      <w:proofErr w:type="spellStart"/>
+      <w:r>
+        <w:rPr>
+          <w:b/>
+        </w:rPr>
+        <w:t>Community</w:t>
+      </w:r>
+      <w:proofErr w:type="spellEnd"/>
+      <w:r>
+        <w:t>. Disponível em &lt;https://www.techtudo.com.br/tudo-sobre/astah-commmunity.html&gt;. Acesso em: 19 nov. 2019.</w:t>
+      </w:r>
+    </w:p>
+    <w:p>
+      <w:r>
+        <w:t xml:space="preserve">LUCIDCHART. </w:t>
+      </w:r>
+      <w:r>
+        <w:rPr>
+          <w:b/>
+        </w:rPr>
+        <w:t>O que é um diagrama de atividades</w:t>
+      </w:r>
+      <w:r>
+        <w:t>. Disponível em &lt;</w:t>
+      </w:r>
+      <w:r>
+        <w:t xml:space="preserve"> </w:t>
+      </w:r>
+      <w:r>
+        <w:t>https://www.lucidchart.com/pages/pt/o-que-e-diagrama-de-atividades-uml</w:t>
+      </w:r>
+      <w:hyperlink r:id="rId43" w:history="1"/>
+      <w:r>
+        <w:t>&gt;. Acesso em: 02 mar. 2020.</w:t>
+      </w:r>
+    </w:p>
+    <w:p>
+      <w:r>
+        <w:t xml:space="preserve">MAES, Jefferson. </w:t>
+      </w:r>
+      <w:proofErr w:type="spellStart"/>
+      <w:r>
+        <w:rPr>
+          <w:b/>
+        </w:rPr>
+        <w:t>Firebase</w:t>
+      </w:r>
+      <w:proofErr w:type="spellEnd"/>
+      <w:r>
+        <w:rPr>
+          <w:b/>
+        </w:rPr>
+        <w:t xml:space="preserve"> o que é e para que </w:t>
+      </w:r>
+      <w:proofErr w:type="gramStart"/>
+      <w:r>
+        <w:rPr>
+          <w:b/>
+        </w:rPr>
+        <w:t>serve?</w:t>
+      </w:r>
+      <w:r>
+        <w:t>.</w:t>
+      </w:r>
+      <w:proofErr w:type="gramEnd"/>
+      <w:r>
+        <w:t xml:space="preserve"> Disponível em &lt;</w:t>
+      </w:r>
+      <w:r>
+        <w:t xml:space="preserve"> </w:t>
+      </w:r>
+      <w:r>
+        <w:t>http://digitalprimews.com/google-firebase/</w:t>
+      </w:r>
+      <w:r>
+        <w:t>&gt;. Acesso em: 25 fev. 2020.</w:t>
+      </w:r>
+    </w:p>
+    <w:p>
+      <w:r>
         <w:lastRenderedPageBreak/>
-        <w:t xml:space="preserve">GUEDES, Marylene. </w:t>
-      </w:r>
+        <w:t xml:space="preserve">MAGALHÃES, Túlio. </w:t>
+      </w:r>
+      <w:proofErr w:type="spellStart"/>
       <w:r>
         <w:rPr>
           <w:b/>
         </w:rPr>
-        <w:t>O que é Dart</w:t>
-      </w:r>
+        <w:t>Flutter</w:t>
+      </w:r>
+      <w:proofErr w:type="spellEnd"/>
       <w:r>
         <w:rPr>
           <w:b/>
         </w:rPr>
-        <w:t>?</w:t>
+        <w:t xml:space="preserve">: tudo sobre o queridinho do </w:t>
+      </w:r>
+      <w:proofErr w:type="spellStart"/>
+      <w:r>
+        <w:rPr>
+          <w:b/>
+        </w:rPr>
+        <w:t>google</w:t>
+      </w:r>
+      <w:proofErr w:type="spellEnd"/>
+      <w:r>
+        <w:t>. Disponível em &lt;https://www.zup.com.br/blog/flutter&gt;. Acesso em: 21 out. 2019.</w:t>
+      </w:r>
+    </w:p>
+    <w:p>
+      <w:r>
+        <w:t xml:space="preserve">PAULA, Welington. </w:t>
+      </w:r>
+      <w:r>
+        <w:rPr>
+          <w:b/>
+        </w:rPr>
+        <w:t>Rumo do Desenvolvimento Mobile</w:t>
       </w:r>
       <w:r>
         <w:t>. Disponível em &lt;</w:t>
       </w:r>
       <w:r>
-        <w:t>https://www.treinaweb.com.br/blog/o-que-e-dart/</w:t>
-      </w:r>
-      <w:r>
-        <w:t>&gt;. Acesso em: 11 fev. 2020.</w:t>
-      </w:r>
-    </w:p>
-    <w:p>
-      <w:r>
-        <w:t xml:space="preserve">LIMA, Davi. </w:t>
+        <w:t xml:space="preserve"> https://www.devmedia.com.br/rumo-do-desenvolvimento-mobile/24129</w:t>
+      </w:r>
+      <w:r>
+        <w:t>&gt;. Acesso em: 21 nov. 2019.</w:t>
+      </w:r>
+    </w:p>
+    <w:p>
+      <w:r>
+        <w:t xml:space="preserve">PORTAGSI. </w:t>
       </w:r>
       <w:r>
         <w:rPr>
           <w:b/>
         </w:rPr>
-        <w:t>Modele softwares com Astah Community</w:t>
-      </w:r>
-      <w:r>
-        <w:t>. Disponível em &lt;https://www.techtudo.com.br/tudo-sobre/astah-commmunity.html&gt;. Acesso em: 19 nov. 2019.</w:t>
-      </w:r>
-    </w:p>
-    <w:p>
-      <w:r>
-        <w:t xml:space="preserve">LUCIDCHART. </w:t>
-      </w:r>
+        <w:t xml:space="preserve">O que é </w:t>
+      </w:r>
+      <w:proofErr w:type="gramStart"/>
       <w:r>
         <w:rPr>
           <w:b/>
         </w:rPr>
-        <w:t>O que é um diagrama de atividades</w:t>
+        <w:t>UML?</w:t>
+      </w:r>
+      <w:r>
+        <w:t>.</w:t>
+      </w:r>
+      <w:proofErr w:type="gramEnd"/>
+      <w:r>
+        <w:t xml:space="preserve"> Disponível em &lt;</w:t>
+      </w:r>
+      <w:r>
+        <w:t>https://www.portalgsti.com.br/uml/sobre/</w:t>
+      </w:r>
+      <w:r>
+        <w:t>&gt;. Acesso em: 21 nov. 2019.</w:t>
+      </w:r>
+    </w:p>
+    <w:p>
+      <w:r>
+        <w:t>SANTANA, Fabiano</w:t>
+      </w:r>
+      <w:r>
+        <w:t xml:space="preserve">. </w:t>
+      </w:r>
+      <w:proofErr w:type="spellStart"/>
+      <w:r>
+        <w:rPr>
+          <w:b/>
+        </w:rPr>
+        <w:t>Flutter</w:t>
+      </w:r>
+      <w:proofErr w:type="spellEnd"/>
+      <w:r>
+        <w:rPr>
+          <w:b/>
+        </w:rPr>
+        <w:t>: porque você deveria apostar nesta tecnologia</w:t>
       </w:r>
       <w:r>
         <w:t>. Disponível em &lt;</w:t>
       </w:r>
       <w:r>
+        <w:t xml:space="preserve"> https://tableless.com.br/flutter-porque-investir-nessa-tecnologia/</w:t>
+      </w:r>
+      <w:r>
+        <w:t xml:space="preserve">&gt;. Acesso em: </w:t>
+      </w:r>
+      <w:r>
+        <w:t>10</w:t>
+      </w:r>
+      <w:r>
         <w:t xml:space="preserve"> </w:t>
       </w:r>
       <w:r>
-        <w:t>https://www.lucidchart.com/pages/pt/o-que-e-diagrama-de-atividades-uml</w:t>
-      </w:r>
-      <w:hyperlink r:id="rId42" w:history="1"/>
+        <w:t>jul</w:t>
+      </w:r>
+      <w:r>
+        <w:t>. 20</w:t>
+      </w:r>
+      <w:r>
+        <w:t>20</w:t>
+      </w:r>
+      <w:r>
+        <w:t>.</w:t>
+      </w:r>
+    </w:p>
+    <w:p>
+      <w:r>
+        <w:t xml:space="preserve">TYBEL, Douglas. </w:t>
+      </w:r>
+      <w:r>
+        <w:rPr>
+          <w:b/>
+        </w:rPr>
+        <w:t>Orientações básicas na elaboração de um diagrama de classes</w:t>
+      </w:r>
+      <w:r>
+        <w:t>. Disponível em &lt;</w:t>
+      </w:r>
+      <w:r>
+        <w:t>https://www.devmedia.com.br/orientacoes-basicas-na-elaboracao-de-um-diagrama-de-classes/37224</w:t>
+      </w:r>
+      <w:hyperlink r:id="rId44" w:history="1"/>
       <w:r>
         <w:t>&gt;. Acesso em: 02 mar. 2020.</w:t>
       </w:r>
     </w:p>
     <w:p>
       <w:r>
-        <w:t xml:space="preserve">MAES, Jefferson. </w:t>
-      </w:r>
+        <w:t xml:space="preserve">VIANA, Daniel. </w:t>
+      </w:r>
+      <w:proofErr w:type="spellStart"/>
       <w:r>
         <w:rPr>
           <w:b/>
         </w:rPr>
-        <w:t>Firebase o que é e para que serve?</w:t>
-      </w:r>
-      <w:r>
-        <w:t>. Disponível em &lt;</w:t>
-      </w:r>
-      <w:r>
-        <w:t xml:space="preserve"> </w:t>
-      </w:r>
-      <w:r>
-        <w:t>http://digitalprimews.com/google-firebase/</w:t>
-      </w:r>
-      <w:r>
-        <w:t>&gt;. Acesso em: 25 fev. 2020.</w:t>
-      </w:r>
-    </w:p>
-    <w:p>
-      <w:r>
-        <w:t xml:space="preserve">MAGALHÃES, Túlio. </w:t>
-      </w:r>
+        <w:t>Firebase</w:t>
+      </w:r>
+      <w:proofErr w:type="spellEnd"/>
       <w:r>
         <w:rPr>
           <w:b/>
         </w:rPr>
-        <w:t>Flutter: tudo sobre o queridinho do google</w:t>
-      </w:r>
-      <w:r>
-        <w:t>. Disponível em &lt;https://www.zup.com.br/blog/flutter&gt;. Acesso em: 21 out. 2019.</w:t>
-      </w:r>
-    </w:p>
-    <w:p>
-      <w:r>
-        <w:t xml:space="preserve">PAULA, Welington. </w:t>
-      </w:r>
-      <w:r>
-        <w:rPr>
-          <w:b/>
-        </w:rPr>
-        <w:t>Rumo do Desenvolvimento Mobile</w:t>
-      </w:r>
-      <w:r>
-        <w:t>. Disponível em &lt;</w:t>
-      </w:r>
-      <w:r>
-        <w:t xml:space="preserve"> https://www.devmedia.com.br/rumo-do-desenvolvimento-mobile/24129</w:t>
-      </w:r>
-      <w:r>
-        <w:t>&gt;. Acesso em: 21 nov. 2019.</w:t>
-      </w:r>
-    </w:p>
-    <w:p>
-      <w:r>
-        <w:t xml:space="preserve">PORTAGSI. </w:t>
-      </w:r>
-      <w:r>
-        <w:rPr>
-          <w:b/>
-        </w:rPr>
-        <w:t>O que é UML?</w:t>
-      </w:r>
-      <w:r>
-        <w:t>. Disponível em &lt;</w:t>
-      </w:r>
-      <w:r>
-        <w:t>https://www.portalgsti.com.br/uml/sobre/</w:t>
-      </w:r>
-      <w:r>
-        <w:t>&gt;. Acesso em: 21 nov. 2019.</w:t>
-      </w:r>
-    </w:p>
-    <w:p>
-      <w:r>
-        <w:t xml:space="preserve">TYBEL, Douglas. </w:t>
-      </w:r>
-      <w:r>
-        <w:rPr>
-          <w:b/>
-        </w:rPr>
-        <w:t>Orientações básicas na elaboração de um diagrama de classes</w:t>
-      </w:r>
-      <w:r>
-        <w:t>. Disponível em &lt;</w:t>
-      </w:r>
-      <w:r>
-        <w:t>https://www.devmedia.com.br/orientacoes-basicas-na-elaboracao-de-um-diagrama-de-classes/37224</w:t>
-      </w:r>
-      <w:hyperlink r:id="rId43" w:history="1"/>
-      <w:r>
-        <w:t>&gt;. Acesso em: 02 mar. 2020.</w:t>
-      </w:r>
-    </w:p>
-    <w:p>
-      <w:r>
-        <w:t xml:space="preserve">VIANA, Daniel. </w:t>
-      </w:r>
-      <w:r>
-        <w:rPr>
-          <w:b/>
-        </w:rPr>
-        <w:t>Firebase: descubra no que esta plataforma pode te ajudar</w:t>
+        <w:t>: descubra no que esta plataforma pode te ajudar</w:t>
       </w:r>
       <w:r>
         <w:t>. Disponível em &lt;https://www.treinaweb.com.br/blog/firebase-descubra-no-que-esta-plataforma-pode-te-ajudar&gt;. Acesso em: 03 out. 2019.</w:t>
@@ -13904,7 +15367,7 @@
     <w:p/>
     <w:p/>
     <w:sectPr>
-      <w:headerReference w:type="default" r:id="rId44"/>
+      <w:headerReference w:type="default" r:id="rId45"/>
       <w:pgSz w:w="11906" w:h="16838"/>
       <w:pgMar w:top="1701" w:right="1134" w:bottom="1134" w:left="1134" w:header="1134" w:footer="720" w:gutter="0"/>
       <w:cols w:space="720"/>
@@ -14018,7 +15481,7 @@
         <w:sz w:val="20"/>
         <w:szCs w:val="20"/>
       </w:rPr>
-      <w:t>30</w:t>
+      <w:t>36</w:t>
     </w:r>
     <w:r>
       <w:rPr>
@@ -17333,7 +18796,7 @@
 </file>
 
 <file path=customXml/itemProps1.xml><?xml version="1.0" encoding="utf-8"?>
-<ds:datastoreItem xmlns:ds="http://schemas.openxmlformats.org/officeDocument/2006/customXml" ds:itemID="{5D841ACB-F5E9-4DB1-B40C-56474F296484}">
+<ds:datastoreItem xmlns:ds="http://schemas.openxmlformats.org/officeDocument/2006/customXml" ds:itemID="{73A5CDBD-53F1-438D-A6EB-EDBD9464673A}">
   <ds:schemaRefs>
     <ds:schemaRef ds:uri="http://schemas.openxmlformats.org/officeDocument/2006/bibliography"/>
   </ds:schemaRefs>

</xml_diff>

<commit_message>
Arrumando diagrama de atividade e API
</commit_message>
<xml_diff>
--- a/Documentação/TCC 2020 (Cristhian Dias).docx
+++ b/Documentação/TCC 2020 (Cristhian Dias).docx
@@ -3884,10 +3884,10 @@
           <w:lang w:eastAsia="pt-BR"/>
         </w:rPr>
         <w:drawing>
-          <wp:inline distT="0" distB="0" distL="0" distR="0" wp14:anchorId="467D7F74" wp14:editId="6BC184AA">
-            <wp:extent cx="2320644" cy="4320000"/>
-            <wp:effectExtent l="0" t="0" r="3810" b="4445"/>
-            <wp:docPr id="37" name="Imagem 37"/>
+          <wp:inline distT="0" distB="0" distL="0" distR="0" wp14:anchorId="5DC91572" wp14:editId="3B59D688">
+            <wp:extent cx="2049366" cy="4320000"/>
+            <wp:effectExtent l="0" t="0" r="8255" b="4445"/>
+            <wp:docPr id="22" name="Imagem 22"/>
             <wp:cNvGraphicFramePr>
               <a:graphicFrameLocks xmlns:a="http://schemas.openxmlformats.org/drawingml/2006/main" noChangeAspect="1"/>
             </wp:cNvGraphicFramePr>
@@ -3895,36 +3895,23 @@
               <a:graphicData uri="http://schemas.openxmlformats.org/drawingml/2006/picture">
                 <pic:pic xmlns:pic="http://schemas.openxmlformats.org/drawingml/2006/picture">
                   <pic:nvPicPr>
-                    <pic:cNvPr id="0" name="Picture 2"/>
-                    <pic:cNvPicPr>
-                      <a:picLocks noChangeAspect="1" noChangeArrowheads="1"/>
-                    </pic:cNvPicPr>
+                    <pic:cNvPr id="1" name=""/>
+                    <pic:cNvPicPr/>
                   </pic:nvPicPr>
                   <pic:blipFill>
-                    <a:blip r:embed="rId12">
-                      <a:extLst>
-                        <a:ext uri="{28A0092B-C50C-407E-A947-70E740481C1C}">
-                          <a14:useLocalDpi xmlns:a14="http://schemas.microsoft.com/office/drawing/2010/main" val="0"/>
-                        </a:ext>
-                      </a:extLst>
-                    </a:blip>
-                    <a:srcRect/>
+                    <a:blip r:embed="rId12"/>
                     <a:stretch>
                       <a:fillRect/>
                     </a:stretch>
                   </pic:blipFill>
-                  <pic:spPr bwMode="auto">
+                  <pic:spPr>
                     <a:xfrm>
                       <a:off x="0" y="0"/>
-                      <a:ext cx="2320644" cy="4320000"/>
+                      <a:ext cx="2049366" cy="4320000"/>
                     </a:xfrm>
                     <a:prstGeom prst="rect">
                       <a:avLst/>
                     </a:prstGeom>
-                    <a:noFill/>
-                    <a:ln>
-                      <a:noFill/>
-                    </a:ln>
                   </pic:spPr>
                 </pic:pic>
               </a:graphicData>
@@ -3933,50 +3920,6 @@
         </w:drawing>
       </w:r>
     </w:p>
-    <w:p>
-      <w:pPr>
-        <w:pStyle w:val="Legenda"/>
-      </w:pPr>
-      <w:r>
-        <w:t xml:space="preserve">Figura </w:t>
-      </w:r>
-      <w:r>
-        <w:rPr>
-          <w:noProof/>
-        </w:rPr>
-        <w:fldChar w:fldCharType="begin"/>
-      </w:r>
-      <w:r>
-        <w:rPr>
-          <w:noProof/>
-        </w:rPr>
-        <w:instrText xml:space="preserve"> SEQ Figura \* ARABIC </w:instrText>
-      </w:r>
-      <w:r>
-        <w:rPr>
-          <w:noProof/>
-        </w:rPr>
-        <w:fldChar w:fldCharType="separate"/>
-      </w:r>
-      <w:r>
-        <w:rPr>
-          <w:noProof/>
-        </w:rPr>
-        <w:t>2</w:t>
-      </w:r>
-      <w:r>
-        <w:rPr>
-          <w:noProof/>
-        </w:rPr>
-        <w:fldChar w:fldCharType="end"/>
-      </w:r>
-      <w:r>
-        <w:t xml:space="preserve">: </w:t>
-      </w:r>
-      <w:r>
-        <w:t>Simulação de aplicação (Container vermelho)</w:t>
-      </w:r>
-    </w:p>
     <w:p/>
     <w:p>
       <w:r>
@@ -3996,19 +3939,59 @@
       </w:r>
       <w:proofErr w:type="spellEnd"/>
       <w:r>
-        <w:t xml:space="preserve"> para fazer parte do aplicativo, que no nosso exemplo seria os textos, porém eu não posso inserir </w:t>
+        <w:t xml:space="preserve"> para fazer parte do aplicativo, que no nosso exemplo seria os textos, porém eu não posso inserir os 3 textos em </w:t>
+      </w:r>
+      <w:proofErr w:type="spellStart"/>
+      <w:r>
+        <w:t>child</w:t>
+      </w:r>
+      <w:proofErr w:type="spellEnd"/>
+      <w:r>
+        <w:t xml:space="preserve">, pois essa propriedade somente aceita um </w:t>
+      </w:r>
+      <w:proofErr w:type="spellStart"/>
+      <w:r>
+        <w:t>Widget</w:t>
+      </w:r>
+      <w:proofErr w:type="spellEnd"/>
+      <w:r>
+        <w:t xml:space="preserve"> e para cada texto </w:t>
       </w:r>
       <w:r>
         <w:lastRenderedPageBreak/>
-        <w:t xml:space="preserve">os 3 textos em </w:t>
+        <w:t xml:space="preserve">precisamos de um </w:t>
       </w:r>
       <w:proofErr w:type="spellStart"/>
       <w:r>
+        <w:t>Widget</w:t>
+      </w:r>
+      <w:proofErr w:type="spellEnd"/>
+      <w:r>
+        <w:t xml:space="preserve">. Para solucionar esse problema poderíamos inserir um </w:t>
+      </w:r>
+      <w:proofErr w:type="spellStart"/>
+      <w:r>
+        <w:t>Widget</w:t>
+      </w:r>
+      <w:proofErr w:type="spellEnd"/>
+      <w:r>
+        <w:t xml:space="preserve"> chamado </w:t>
+      </w:r>
+      <w:proofErr w:type="spellStart"/>
+      <w:r>
+        <w:t>Row</w:t>
+      </w:r>
+      <w:proofErr w:type="spellEnd"/>
+      <w:r>
+        <w:t xml:space="preserve"> no </w:t>
+      </w:r>
+      <w:proofErr w:type="spellStart"/>
+      <w:r>
         <w:t>child</w:t>
       </w:r>
       <w:proofErr w:type="spellEnd"/>
       <w:r>
-        <w:t xml:space="preserve">, pois essa propriedade somente aceita um </w:t>
+        <w:t xml:space="preserve"> de Container onde nele é aceito mais de um </w:t>
       </w:r>
       <w:proofErr w:type="spellStart"/>
       <w:r>
@@ -4016,54 +3999,14 @@
       </w:r>
       <w:proofErr w:type="spellEnd"/>
       <w:r>
-        <w:t xml:space="preserve"> e para cada texto precisamos de um </w:t>
+        <w:t xml:space="preserve">, pois nele há a propriedade chamada </w:t>
       </w:r>
       <w:proofErr w:type="spellStart"/>
       <w:r>
-        <w:t>Widget</w:t>
+        <w:t>children</w:t>
       </w:r>
       <w:proofErr w:type="spellEnd"/>
       <w:r>
-        <w:t xml:space="preserve">. Para solucionar esse problema poderíamos inserir um </w:t>
-      </w:r>
-      <w:proofErr w:type="spellStart"/>
-      <w:r>
-        <w:t>Widget</w:t>
-      </w:r>
-      <w:proofErr w:type="spellEnd"/>
-      <w:r>
-        <w:t xml:space="preserve"> chamado </w:t>
-      </w:r>
-      <w:proofErr w:type="spellStart"/>
-      <w:r>
-        <w:t>Row</w:t>
-      </w:r>
-      <w:proofErr w:type="spellEnd"/>
-      <w:r>
-        <w:t xml:space="preserve"> no </w:t>
-      </w:r>
-      <w:proofErr w:type="spellStart"/>
-      <w:r>
-        <w:t>child</w:t>
-      </w:r>
-      <w:proofErr w:type="spellEnd"/>
-      <w:r>
-        <w:t xml:space="preserve"> de Container onde nele é aceito mais de um </w:t>
-      </w:r>
-      <w:proofErr w:type="spellStart"/>
-      <w:r>
-        <w:t>Widget</w:t>
-      </w:r>
-      <w:proofErr w:type="spellEnd"/>
-      <w:r>
-        <w:t xml:space="preserve">, pois nele há a propriedade chamada </w:t>
-      </w:r>
-      <w:proofErr w:type="spellStart"/>
-      <w:r>
-        <w:t>children</w:t>
-      </w:r>
-      <w:proofErr w:type="spellEnd"/>
-      <w:r>
         <w:t>, que resolveria nosso problema inicial, segue figura 6 exibindo esse exemplo:</w:t>
       </w:r>
     </w:p>
@@ -4074,15 +4017,11 @@
         <w:jc w:val="center"/>
       </w:pPr>
       <w:r>
-        <w:rPr>
-          <w:noProof/>
-          <w:lang w:eastAsia="pt-BR"/>
-        </w:rPr>
         <w:drawing>
-          <wp:inline distT="0" distB="0" distL="0" distR="0" wp14:anchorId="56A52557" wp14:editId="1186F1B1">
-            <wp:extent cx="2320644" cy="4320000"/>
-            <wp:effectExtent l="0" t="0" r="3810" b="4445"/>
-            <wp:docPr id="38" name="Imagem 38"/>
+          <wp:inline distT="0" distB="0" distL="0" distR="0" wp14:anchorId="2DC60F14" wp14:editId="0C4073B5">
+            <wp:extent cx="2106535" cy="4320000"/>
+            <wp:effectExtent l="0" t="0" r="8255" b="4445"/>
+            <wp:docPr id="35" name="Imagem 35"/>
             <wp:cNvGraphicFramePr>
               <a:graphicFrameLocks xmlns:a="http://schemas.openxmlformats.org/drawingml/2006/main" noChangeAspect="1"/>
             </wp:cNvGraphicFramePr>
@@ -4090,36 +4029,23 @@
               <a:graphicData uri="http://schemas.openxmlformats.org/drawingml/2006/picture">
                 <pic:pic xmlns:pic="http://schemas.openxmlformats.org/drawingml/2006/picture">
                   <pic:nvPicPr>
-                    <pic:cNvPr id="0" name="Picture 3"/>
-                    <pic:cNvPicPr>
-                      <a:picLocks noChangeAspect="1" noChangeArrowheads="1"/>
-                    </pic:cNvPicPr>
+                    <pic:cNvPr id="1" name=""/>
+                    <pic:cNvPicPr/>
                   </pic:nvPicPr>
                   <pic:blipFill>
-                    <a:blip r:embed="rId13">
-                      <a:extLst>
-                        <a:ext uri="{28A0092B-C50C-407E-A947-70E740481C1C}">
-                          <a14:useLocalDpi xmlns:a14="http://schemas.microsoft.com/office/drawing/2010/main" val="0"/>
-                        </a:ext>
-                      </a:extLst>
-                    </a:blip>
-                    <a:srcRect/>
+                    <a:blip r:embed="rId13"/>
                     <a:stretch>
                       <a:fillRect/>
                     </a:stretch>
                   </pic:blipFill>
-                  <pic:spPr bwMode="auto">
+                  <pic:spPr>
                     <a:xfrm>
                       <a:off x="0" y="0"/>
-                      <a:ext cx="2320644" cy="4320000"/>
+                      <a:ext cx="2106535" cy="4320000"/>
                     </a:xfrm>
                     <a:prstGeom prst="rect">
                       <a:avLst/>
                     </a:prstGeom>
-                    <a:noFill/>
-                    <a:ln>
-                      <a:noFill/>
-                    </a:ln>
                   </pic:spPr>
                 </pic:pic>
               </a:graphicData>
@@ -4128,58 +4054,6 @@
         </w:drawing>
       </w:r>
     </w:p>
-    <w:p>
-      <w:pPr>
-        <w:pStyle w:val="Legenda"/>
-      </w:pPr>
-      <w:r>
-        <w:t xml:space="preserve">Figura </w:t>
-      </w:r>
-      <w:r>
-        <w:rPr>
-          <w:noProof/>
-        </w:rPr>
-        <w:fldChar w:fldCharType="begin"/>
-      </w:r>
-      <w:r>
-        <w:rPr>
-          <w:noProof/>
-        </w:rPr>
-        <w:instrText xml:space="preserve"> SEQ Figura \* ARABIC </w:instrText>
-      </w:r>
-      <w:r>
-        <w:rPr>
-          <w:noProof/>
-        </w:rPr>
-        <w:fldChar w:fldCharType="separate"/>
-      </w:r>
-      <w:r>
-        <w:rPr>
-          <w:noProof/>
-        </w:rPr>
-        <w:t>3</w:t>
-      </w:r>
-      <w:r>
-        <w:rPr>
-          <w:noProof/>
-        </w:rPr>
-        <w:fldChar w:fldCharType="end"/>
-      </w:r>
-      <w:r>
-        <w:t xml:space="preserve">: </w:t>
-      </w:r>
-      <w:r>
-        <w:t xml:space="preserve">Simulação de aplicação (Container vermelho + </w:t>
-      </w:r>
-      <w:proofErr w:type="spellStart"/>
-      <w:r>
-        <w:t>Row</w:t>
-      </w:r>
-      <w:proofErr w:type="spellEnd"/>
-      <w:r>
-        <w:t>)</w:t>
-      </w:r>
-    </w:p>
     <w:p/>
     <w:p/>
     <w:p>
@@ -4272,7 +4146,25 @@
       </w:r>
       <w:proofErr w:type="spellEnd"/>
       <w:r>
-        <w:t xml:space="preserve"> inserir um Texto. Segue figura 7 para entendimento onde laranja claro é o Container, azul claro é a </w:t>
+        <w:t xml:space="preserve"> inserir um </w:t>
+      </w:r>
+      <w:r>
+        <w:t xml:space="preserve">ou mais </w:t>
+      </w:r>
+      <w:r>
+        <w:t>Texto</w:t>
+      </w:r>
+      <w:r>
+        <w:t>s</w:t>
+      </w:r>
+      <w:r>
+        <w:t xml:space="preserve">. Segue figura </w:t>
+      </w:r>
+      <w:r>
+        <w:t>*</w:t>
+      </w:r>
+      <w:r>
+        <w:t xml:space="preserve"> para entendimento onde laranja claro é o Container, azul claro é a </w:t>
       </w:r>
       <w:proofErr w:type="spellStart"/>
       <w:r>
@@ -4353,63 +4245,9 @@
       </w:r>
     </w:p>
     <w:p>
-      <w:pPr>
-        <w:pStyle w:val="Legenda"/>
-      </w:pPr>
-      <w:r>
-        <w:t xml:space="preserve">Figura </w:t>
-      </w:r>
-      <w:r>
-        <w:rPr>
-          <w:noProof/>
-        </w:rPr>
-        <w:fldChar w:fldCharType="begin"/>
-      </w:r>
-      <w:r>
-        <w:rPr>
-          <w:noProof/>
-        </w:rPr>
-        <w:instrText xml:space="preserve"> SEQ Figura \* ARABIC </w:instrText>
-      </w:r>
-      <w:r>
-        <w:rPr>
-          <w:noProof/>
-        </w:rPr>
-        <w:fldChar w:fldCharType="separate"/>
-      </w:r>
-      <w:r>
-        <w:rPr>
-          <w:noProof/>
-        </w:rPr>
-        <w:t>4</w:t>
-      </w:r>
-      <w:r>
-        <w:rPr>
-          <w:noProof/>
-        </w:rPr>
-        <w:fldChar w:fldCharType="end"/>
-      </w:r>
-      <w:r>
-        <w:t xml:space="preserve">: </w:t>
-      </w:r>
-      <w:r>
-        <w:t xml:space="preserve">Ilustração do exemplo de Container, </w:t>
-      </w:r>
-      <w:proofErr w:type="spellStart"/>
-      <w:r>
-        <w:t>Column</w:t>
-      </w:r>
-      <w:proofErr w:type="spellEnd"/>
-      <w:r>
-        <w:t xml:space="preserve"> e </w:t>
-      </w:r>
-      <w:proofErr w:type="spellStart"/>
-      <w:r>
-        <w:t>Row</w:t>
-      </w:r>
-      <w:proofErr w:type="spellEnd"/>
-    </w:p>
-    <w:p/>
+      <w:bookmarkStart w:id="2" w:name="_GoBack"/>
+      <w:bookmarkEnd w:id="2"/>
+    </w:p>
     <w:p>
       <w:r>
         <w:t>E com isso finalizaríamos nosso exemplo, e ficaria como a figura 8:</w:t>
@@ -4421,15 +4259,11 @@
         <w:jc w:val="center"/>
       </w:pPr>
       <w:r>
-        <w:rPr>
-          <w:noProof/>
-          <w:lang w:eastAsia="pt-BR"/>
-        </w:rPr>
         <w:drawing>
-          <wp:inline distT="0" distB="0" distL="0" distR="0" wp14:anchorId="556FE392" wp14:editId="50500CFE">
-            <wp:extent cx="2320644" cy="4320000"/>
-            <wp:effectExtent l="0" t="0" r="3810" b="4445"/>
-            <wp:docPr id="43" name="Imagem 43"/>
+          <wp:inline distT="0" distB="0" distL="0" distR="0" wp14:anchorId="6090D85B" wp14:editId="42CD7904">
+            <wp:extent cx="2096626" cy="4320000"/>
+            <wp:effectExtent l="0" t="0" r="0" b="4445"/>
+            <wp:docPr id="39" name="Imagem 39"/>
             <wp:cNvGraphicFramePr>
               <a:graphicFrameLocks xmlns:a="http://schemas.openxmlformats.org/drawingml/2006/main" noChangeAspect="1"/>
             </wp:cNvGraphicFramePr>
@@ -4437,102 +4271,29 @@
               <a:graphicData uri="http://schemas.openxmlformats.org/drawingml/2006/picture">
                 <pic:pic xmlns:pic="http://schemas.openxmlformats.org/drawingml/2006/picture">
                   <pic:nvPicPr>
-                    <pic:cNvPr id="0" name="Picture 5"/>
-                    <pic:cNvPicPr>
-                      <a:picLocks noChangeAspect="1" noChangeArrowheads="1"/>
-                    </pic:cNvPicPr>
+                    <pic:cNvPr id="1" name=""/>
+                    <pic:cNvPicPr/>
                   </pic:nvPicPr>
                   <pic:blipFill>
-                    <a:blip r:embed="rId15">
-                      <a:extLst>
-                        <a:ext uri="{28A0092B-C50C-407E-A947-70E740481C1C}">
-                          <a14:useLocalDpi xmlns:a14="http://schemas.microsoft.com/office/drawing/2010/main" val="0"/>
-                        </a:ext>
-                      </a:extLst>
-                    </a:blip>
-                    <a:srcRect/>
+                    <a:blip r:embed="rId15"/>
                     <a:stretch>
                       <a:fillRect/>
                     </a:stretch>
                   </pic:blipFill>
-                  <pic:spPr bwMode="auto">
+                  <pic:spPr>
                     <a:xfrm>
                       <a:off x="0" y="0"/>
-                      <a:ext cx="2320644" cy="4320000"/>
+                      <a:ext cx="2096626" cy="4320000"/>
                     </a:xfrm>
                     <a:prstGeom prst="rect">
                       <a:avLst/>
                     </a:prstGeom>
-                    <a:noFill/>
-                    <a:ln>
-                      <a:noFill/>
-                    </a:ln>
                   </pic:spPr>
                 </pic:pic>
               </a:graphicData>
             </a:graphic>
           </wp:inline>
         </w:drawing>
-      </w:r>
-    </w:p>
-    <w:p>
-      <w:pPr>
-        <w:pStyle w:val="Legenda"/>
-      </w:pPr>
-      <w:r>
-        <w:t xml:space="preserve">Figura </w:t>
-      </w:r>
-      <w:r>
-        <w:rPr>
-          <w:noProof/>
-        </w:rPr>
-        <w:fldChar w:fldCharType="begin"/>
-      </w:r>
-      <w:r>
-        <w:rPr>
-          <w:noProof/>
-        </w:rPr>
-        <w:instrText xml:space="preserve"> SEQ Figura \* ARABIC </w:instrText>
-      </w:r>
-      <w:r>
-        <w:rPr>
-          <w:noProof/>
-        </w:rPr>
-        <w:fldChar w:fldCharType="separate"/>
-      </w:r>
-      <w:r>
-        <w:rPr>
-          <w:noProof/>
-        </w:rPr>
-        <w:t>5</w:t>
-      </w:r>
-      <w:r>
-        <w:rPr>
-          <w:noProof/>
-        </w:rPr>
-        <w:fldChar w:fldCharType="end"/>
-      </w:r>
-      <w:r>
-        <w:t xml:space="preserve">: </w:t>
-      </w:r>
-      <w:r>
-        <w:t xml:space="preserve">Simulação de aplicação (Container vermelho + </w:t>
-      </w:r>
-      <w:proofErr w:type="spellStart"/>
-      <w:r>
-        <w:t>Column</w:t>
-      </w:r>
-      <w:proofErr w:type="spellEnd"/>
-      <w:r>
-        <w:t xml:space="preserve"> + </w:t>
-      </w:r>
-      <w:proofErr w:type="spellStart"/>
-      <w:r>
-        <w:t>Row</w:t>
-      </w:r>
-      <w:proofErr w:type="spellEnd"/>
-      <w:r>
-        <w:t>)</w:t>
       </w:r>
     </w:p>
     <w:p/>
@@ -8332,7 +8093,6 @@
         <w:rPr>
           <w:b/>
         </w:rPr>
-        <w:lastRenderedPageBreak/>
         <w:t xml:space="preserve">Figura </w:t>
       </w:r>
       <w:r>
@@ -8875,7 +8635,6 @@
         <w:rPr>
           <w:b/>
         </w:rPr>
-        <w:lastRenderedPageBreak/>
         <w:t xml:space="preserve">Figura </w:t>
       </w:r>
       <w:r>
@@ -9675,7 +9434,6 @@
         <w:rPr>
           <w:b/>
         </w:rPr>
-        <w:lastRenderedPageBreak/>
         <w:t xml:space="preserve">Figura </w:t>
       </w:r>
       <w:r>
@@ -9843,8 +9601,6 @@
           <w:b/>
         </w:rPr>
       </w:pPr>
-      <w:bookmarkStart w:id="2" w:name="_GoBack"/>
-      <w:bookmarkEnd w:id="2"/>
     </w:p>
     <w:p>
       <w:pPr>
@@ -10041,10 +9797,10 @@
         </w:rPr>
         <w:lastRenderedPageBreak/>
         <w:drawing>
-          <wp:inline distT="0" distB="0" distL="0" distR="0" wp14:anchorId="11104785" wp14:editId="43D8F7D3">
-            <wp:extent cx="6120130" cy="5162550"/>
-            <wp:effectExtent l="0" t="0" r="0" b="0"/>
-            <wp:docPr id="5" name="Imagem 5"/>
+          <wp:inline distT="0" distB="0" distL="0" distR="0" wp14:anchorId="653EF9F4" wp14:editId="076C0F04">
+            <wp:extent cx="6120130" cy="4413250"/>
+            <wp:effectExtent l="0" t="0" r="0" b="6350"/>
+            <wp:docPr id="3" name="Imagem 3"/>
             <wp:cNvGraphicFramePr>
               <a:graphicFrameLocks xmlns:a="http://schemas.openxmlformats.org/drawingml/2006/main" noChangeAspect="1"/>
             </wp:cNvGraphicFramePr>
@@ -10052,7 +9808,7 @@
               <a:graphicData uri="http://schemas.openxmlformats.org/drawingml/2006/picture">
                 <pic:pic xmlns:pic="http://schemas.openxmlformats.org/drawingml/2006/picture">
                   <pic:nvPicPr>
-                    <pic:cNvPr id="5" name="Diagrama de Atividade.jpg"/>
+                    <pic:cNvPr id="3" name="Diagrama de Atividade.png"/>
                     <pic:cNvPicPr/>
                   </pic:nvPicPr>
                   <pic:blipFill>
@@ -10070,7 +9826,7 @@
                   <pic:spPr>
                     <a:xfrm>
                       <a:off x="0" y="0"/>
-                      <a:ext cx="6120130" cy="5162550"/>
+                      <a:ext cx="6120130" cy="4413250"/>
                     </a:xfrm>
                     <a:prstGeom prst="rect">
                       <a:avLst/>
@@ -10664,7 +10420,7 @@
         <w:sz w:val="20"/>
         <w:szCs w:val="20"/>
       </w:rPr>
-      <w:t>38</w:t>
+      <w:t>27</w:t>
     </w:r>
     <w:r>
       <w:rPr>
@@ -13981,7 +13737,7 @@
 </file>
 
 <file path=customXml/itemProps1.xml><?xml version="1.0" encoding="utf-8"?>
-<ds:datastoreItem xmlns:ds="http://schemas.openxmlformats.org/officeDocument/2006/customXml" ds:itemID="{23798CFE-0C0C-424D-9C11-5BDB10F1F35D}">
+<ds:datastoreItem xmlns:ds="http://schemas.openxmlformats.org/officeDocument/2006/customXml" ds:itemID="{02BDB0C7-361A-4F08-AA33-50BB10794366}">
   <ds:schemaRefs>
     <ds:schemaRef ds:uri="http://schemas.openxmlformats.org/officeDocument/2006/bibliography"/>
   </ds:schemaRefs>

</xml_diff>

<commit_message>
Feito a arquitetura do aplicativo
</commit_message>
<xml_diff>
--- a/Documentação/TCC 2020 (Cristhian Dias).docx
+++ b/Documentação/TCC 2020 (Cristhian Dias).docx
@@ -4017,6 +4017,10 @@
         <w:jc w:val="center"/>
       </w:pPr>
       <w:r>
+        <w:rPr>
+          <w:noProof/>
+          <w:lang w:eastAsia="pt-BR"/>
+        </w:rPr>
         <w:drawing>
           <wp:inline distT="0" distB="0" distL="0" distR="0" wp14:anchorId="2DC60F14" wp14:editId="0C4073B5">
             <wp:extent cx="2106535" cy="4320000"/>
@@ -4244,10 +4248,7 @@
         </w:drawing>
       </w:r>
     </w:p>
-    <w:p>
-      <w:bookmarkStart w:id="2" w:name="_GoBack"/>
-      <w:bookmarkEnd w:id="2"/>
-    </w:p>
+    <w:p/>
     <w:p>
       <w:r>
         <w:t>E com isso finalizaríamos nosso exemplo, e ficaria como a figura 8:</w:t>
@@ -4259,6 +4260,10 @@
         <w:jc w:val="center"/>
       </w:pPr>
       <w:r>
+        <w:rPr>
+          <w:noProof/>
+          <w:lang w:eastAsia="pt-BR"/>
+        </w:rPr>
         <w:drawing>
           <wp:inline distT="0" distB="0" distL="0" distR="0" wp14:anchorId="6090D85B" wp14:editId="42CD7904">
             <wp:extent cx="2096626" cy="4320000"/>
@@ -7495,7 +7500,7 @@
       </w:pPr>
       <w:r>
         <w:lastRenderedPageBreak/>
-        <w:t>DESENVOLVIMENTO DO PROJETO</w:t>
+        <w:t>PROPOSTA DE MODELAGEM DO ESTUDO DE CASO</w:t>
       </w:r>
     </w:p>
     <w:p>
@@ -8093,6 +8098,7 @@
         <w:rPr>
           <w:b/>
         </w:rPr>
+        <w:lastRenderedPageBreak/>
         <w:t xml:space="preserve">Figura </w:t>
       </w:r>
       <w:r>
@@ -8635,6 +8641,7 @@
         <w:rPr>
           <w:b/>
         </w:rPr>
+        <w:lastRenderedPageBreak/>
         <w:t xml:space="preserve">Figura </w:t>
       </w:r>
       <w:r>
@@ -9434,6 +9441,7 @@
         <w:rPr>
           <w:b/>
         </w:rPr>
+        <w:lastRenderedPageBreak/>
         <w:t xml:space="preserve">Figura </w:t>
       </w:r>
       <w:r>
@@ -9904,6 +9912,73 @@
     <w:p/>
     <w:p/>
     <w:p/>
+    <w:p>
+      <w:pPr>
+        <w:pStyle w:val="Ttulo1"/>
+      </w:pPr>
+      <w:r>
+        <w:lastRenderedPageBreak/>
+        <w:t>DESENVOLVIMENTO</w:t>
+      </w:r>
+    </w:p>
+    <w:p>
+      <w:r>
+        <w:t>A imagem abaixo ilustra a arquitetura que foi utilizada no aplicativo SEU CONTROLE FINANCEIRO, segue:</w:t>
+      </w:r>
+    </w:p>
+    <w:p>
+      <w:bookmarkStart w:id="2" w:name="_GoBack"/>
+      <w:bookmarkEnd w:id="2"/>
+    </w:p>
+    <w:p>
+      <w:r>
+        <w:rPr>
+          <w:noProof/>
+          <w:lang w:eastAsia="pt-BR"/>
+        </w:rPr>
+        <w:drawing>
+          <wp:inline distT="0" distB="0" distL="0" distR="0" wp14:anchorId="43F97DFE" wp14:editId="4134A763">
+            <wp:extent cx="6120130" cy="4766310"/>
+            <wp:effectExtent l="0" t="0" r="0" b="0"/>
+            <wp:docPr id="31" name="Imagem 31"/>
+            <wp:cNvGraphicFramePr>
+              <a:graphicFrameLocks xmlns:a="http://schemas.openxmlformats.org/drawingml/2006/main" noChangeAspect="1"/>
+            </wp:cNvGraphicFramePr>
+            <a:graphic xmlns:a="http://schemas.openxmlformats.org/drawingml/2006/main">
+              <a:graphicData uri="http://schemas.openxmlformats.org/drawingml/2006/picture">
+                <pic:pic xmlns:pic="http://schemas.openxmlformats.org/drawingml/2006/picture">
+                  <pic:nvPicPr>
+                    <pic:cNvPr id="31" name="Arquitetura.png"/>
+                    <pic:cNvPicPr/>
+                  </pic:nvPicPr>
+                  <pic:blipFill>
+                    <a:blip r:embed="rId43">
+                      <a:extLst>
+                        <a:ext uri="{28A0092B-C50C-407E-A947-70E740481C1C}">
+                          <a14:useLocalDpi xmlns:a14="http://schemas.microsoft.com/office/drawing/2010/main" val="0"/>
+                        </a:ext>
+                      </a:extLst>
+                    </a:blip>
+                    <a:stretch>
+                      <a:fillRect/>
+                    </a:stretch>
+                  </pic:blipFill>
+                  <pic:spPr>
+                    <a:xfrm>
+                      <a:off x="0" y="0"/>
+                      <a:ext cx="6120130" cy="4766310"/>
+                    </a:xfrm>
+                    <a:prstGeom prst="rect">
+                      <a:avLst/>
+                    </a:prstGeom>
+                  </pic:spPr>
+                </pic:pic>
+              </a:graphicData>
+            </a:graphic>
+          </wp:inline>
+        </w:drawing>
+      </w:r>
+    </w:p>
     <w:p/>
     <w:p>
       <w:pPr>
@@ -10094,7 +10169,7 @@
       <w:r>
         <w:t>https://www.lucidchart.com/pages/pt/o-que-e-diagrama-de-atividades-uml</w:t>
       </w:r>
-      <w:hyperlink r:id="rId43" w:history="1"/>
+      <w:hyperlink r:id="rId44" w:history="1"/>
       <w:r>
         <w:t>&gt;. Acesso em: 02 mar. 2020.</w:t>
       </w:r>
@@ -10266,7 +10341,7 @@
       <w:r>
         <w:t>https://www.devmedia.com.br/orientacoes-basicas-na-elaboracao-de-um-diagrama-de-classes/37224</w:t>
       </w:r>
-      <w:hyperlink r:id="rId44" w:history="1"/>
+      <w:hyperlink r:id="rId45" w:history="1"/>
       <w:r>
         <w:t>&gt;. Acesso em: 02 mar. 2020.</w:t>
       </w:r>
@@ -10306,7 +10381,7 @@
     <w:p/>
     <w:p/>
     <w:sectPr>
-      <w:headerReference w:type="default" r:id="rId45"/>
+      <w:headerReference w:type="default" r:id="rId46"/>
       <w:pgSz w:w="11906" w:h="16838"/>
       <w:pgMar w:top="1701" w:right="1134" w:bottom="1134" w:left="1134" w:header="1134" w:footer="720" w:gutter="0"/>
       <w:cols w:space="720"/>
@@ -10420,7 +10495,7 @@
         <w:sz w:val="20"/>
         <w:szCs w:val="20"/>
       </w:rPr>
-      <w:t>27</w:t>
+      <w:t>41</w:t>
     </w:r>
     <w:r>
       <w:rPr>
@@ -13737,7 +13812,7 @@
 </file>
 
 <file path=customXml/itemProps1.xml><?xml version="1.0" encoding="utf-8"?>
-<ds:datastoreItem xmlns:ds="http://schemas.openxmlformats.org/officeDocument/2006/customXml" ds:itemID="{02BDB0C7-361A-4F08-AA33-50BB10794366}">
+<ds:datastoreItem xmlns:ds="http://schemas.openxmlformats.org/officeDocument/2006/customXml" ds:itemID="{5CB4E425-345D-4E01-9204-47E439B0C302}">
   <ds:schemaRefs>
     <ds:schemaRef ds:uri="http://schemas.openxmlformats.org/officeDocument/2006/bibliography"/>
   </ds:schemaRefs>

</xml_diff>

<commit_message>
Inserido atualizacao arquitetura + texto e mapa mental
</commit_message>
<xml_diff>
--- a/Documentação/TCC 2020 (Cristhian Dias).docx
+++ b/Documentação/TCC 2020 (Cristhian Dias).docx
@@ -2664,13 +2664,8 @@
         </mc:AlternateContent>
       </w:r>
       <w:r>
-        <w:t xml:space="preserve">Racionais </w:t>
-      </w:r>
-      <w:proofErr w:type="spellStart"/>
-      <w:r>
-        <w:t>Mc’s</w:t>
-      </w:r>
-      <w:proofErr w:type="spellEnd"/>
+        <w:t>Racionais Mc’s</w:t>
+      </w:r>
     </w:p>
     <w:p>
       <w:pPr>
@@ -2710,15 +2705,7 @@
         <w:spacing w:before="0" w:after="0" w:line="240" w:lineRule="auto"/>
       </w:pPr>
       <w:r>
-        <w:t xml:space="preserve">As empresas hoje precisam de desenvolvimento produtivo e com uma ótima qualidade de </w:t>
-      </w:r>
-      <w:proofErr w:type="spellStart"/>
-      <w:r>
-        <w:t>sotfware</w:t>
-      </w:r>
-      <w:proofErr w:type="spellEnd"/>
-      <w:r>
-        <w:t xml:space="preserve">, </w:t>
+        <w:t xml:space="preserve">As empresas hoje precisam de desenvolvimento produtivo e com uma ótima qualidade de sotfware, </w:t>
       </w:r>
       <w:r>
         <w:t xml:space="preserve">e </w:t>
@@ -2739,15 +2726,7 @@
         <w:t xml:space="preserve"> foram lançadas várias tecnologias para auxiliar, porém a que será falada nesse trabalho é </w:t>
       </w:r>
       <w:r>
-        <w:t xml:space="preserve">o </w:t>
-      </w:r>
-      <w:proofErr w:type="spellStart"/>
-      <w:r>
-        <w:t>Flutter</w:t>
-      </w:r>
-      <w:proofErr w:type="spellEnd"/>
-      <w:r>
-        <w:t>, que através dele será desenvolvido um aplicativo de controle financeiro.</w:t>
+        <w:t>o Flutter, que através dele será desenvolvido um aplicativo de controle financeiro.</w:t>
       </w:r>
     </w:p>
     <w:p>
@@ -2764,15 +2743,7 @@
         <w:t xml:space="preserve"> com ênfase no desenvolvi</w:t>
       </w:r>
       <w:r>
-        <w:t xml:space="preserve">mento com a ferramenta </w:t>
-      </w:r>
-      <w:proofErr w:type="spellStart"/>
-      <w:r>
-        <w:t>Flutter</w:t>
-      </w:r>
-      <w:proofErr w:type="spellEnd"/>
-      <w:r>
-        <w:t xml:space="preserve">, de forma que, </w:t>
+        <w:t xml:space="preserve">mento com a ferramenta Flutter, de forma que, </w:t>
       </w:r>
       <w:r>
         <w:t xml:space="preserve">os leitores </w:t>
@@ -2812,53 +2783,11 @@
       <w:r>
         <w:t xml:space="preserve"> </w:t>
       </w:r>
-      <w:proofErr w:type="spellStart"/>
-      <w:r>
-        <w:t>Flutter</w:t>
-      </w:r>
-      <w:proofErr w:type="spellEnd"/>
-      <w:r>
-        <w:t xml:space="preserve">, </w:t>
-      </w:r>
-      <w:proofErr w:type="spellStart"/>
-      <w:r>
-        <w:t>Dart</w:t>
-      </w:r>
-      <w:proofErr w:type="spellEnd"/>
-      <w:r>
-        <w:t xml:space="preserve">, </w:t>
-      </w:r>
-      <w:proofErr w:type="spellStart"/>
-      <w:r>
-        <w:t>Firebase</w:t>
-      </w:r>
-      <w:proofErr w:type="spellEnd"/>
-      <w:r>
-        <w:t xml:space="preserve">, Desenvolvimento Híbrido, UML, </w:t>
-      </w:r>
-      <w:proofErr w:type="spellStart"/>
-      <w:r>
-        <w:t>Astah</w:t>
-      </w:r>
-      <w:proofErr w:type="spellEnd"/>
-      <w:r>
-        <w:t xml:space="preserve"> </w:t>
-      </w:r>
-      <w:proofErr w:type="spellStart"/>
-      <w:r>
-        <w:t>Community</w:t>
-      </w:r>
-      <w:proofErr w:type="spellEnd"/>
-      <w:r>
-        <w:t xml:space="preserve">, Visual Studio </w:t>
-      </w:r>
-      <w:proofErr w:type="spellStart"/>
-      <w:r>
-        <w:t>Code</w:t>
-      </w:r>
-      <w:proofErr w:type="spellEnd"/>
-      <w:r>
-        <w:t>.</w:t>
+      <w:r>
+        <w:t>Flutter, Dart, Firebase, Desenvolvimento Híbrido, UML, Astah Community</w:t>
+      </w:r>
+      <w:r>
+        <w:t>, Visual Studio Code.</w:t>
       </w:r>
     </w:p>
     <w:p>
@@ -2907,21 +2836,7 @@
         <w:rPr>
           <w:lang w:val="en-US"/>
         </w:rPr>
-        <w:t xml:space="preserve">Companies today need productive development and excellent software quality, and this is nothing new. That said, several technologies </w:t>
-      </w:r>
-      <w:proofErr w:type="gramStart"/>
-      <w:r>
-        <w:rPr>
-          <w:lang w:val="en-US"/>
-        </w:rPr>
-        <w:t>were launched</w:t>
-      </w:r>
-      <w:proofErr w:type="gramEnd"/>
-      <w:r>
-        <w:rPr>
-          <w:lang w:val="en-US"/>
-        </w:rPr>
-        <w:t xml:space="preserve"> to assist, but the one that will be talked about in this work is the Flutter, which through it will be developed a financial control application.</w:t>
+        <w:t>Companies today need productive development and excellent software quality, and this is nothing new. That said, several technologies were launched to assist, but the one that will be talked about in this work is the Flutter, which through it will be developed a financial control application.</w:t>
       </w:r>
     </w:p>
     <w:p>
@@ -3096,28 +3011,12 @@
     </w:p>
     <w:p>
       <w:r>
-        <w:t xml:space="preserve">Segundo Magalhães (2019) o </w:t>
-      </w:r>
-      <w:proofErr w:type="spellStart"/>
-      <w:r>
-        <w:t>Flutter</w:t>
-      </w:r>
-      <w:proofErr w:type="spellEnd"/>
-      <w:r>
-        <w:t xml:space="preserve"> tem seu próprio framework de processamento, o que quer dizer que ele não dependerá de nada específico de cada plataforma. Todos os efeitos que há no sistema operacional IOS2 e Android3 estão incluídos na ferramenta. Nele também contém uma opção de visualização em segundos de todas alterações feitas sem precisar recompilar o aplicativo no celular, isso tudo de forma rápida e simples para o desenvolvimento da aplicação móvel de finanças.</w:t>
-      </w:r>
-    </w:p>
-    <w:p>
-      <w:r>
-        <w:t xml:space="preserve">Os aplicativos que se sobressaem no mercado hoje, são os com design mais trabalhados, com animações que chamam atenção e de uma usabilidade rápida. A Tecnologia </w:t>
-      </w:r>
-      <w:proofErr w:type="spellStart"/>
-      <w:r>
-        <w:t>Flutter</w:t>
-      </w:r>
-      <w:proofErr w:type="spellEnd"/>
-      <w:r>
-        <w:t xml:space="preserve"> contém tudo isso, sendo escalável, pois permite uma fácil manutenção de código fonte.</w:t>
+        <w:t>Segundo Magalhães (2019) o Flutter tem seu próprio framework de processamento, o que quer dizer que ele não dependerá de nada específico de cada plataforma. Todos os efeitos que há no sistema operacional IOS2 e Android3 estão incluídos na ferramenta. Nele também contém uma opção de visualização em segundos de todas alterações feitas sem precisar recompilar o aplicativo no celular, isso tudo de forma rápida e simples para o desenvolvimento da aplicação móvel de finanças.</w:t>
+      </w:r>
+    </w:p>
+    <w:p>
+      <w:r>
+        <w:t>Os aplicativos que se sobressaem no mercado hoje, são os com design mais trabalhados, com animações que chamam atenção e de uma usabilidade rápida. A Tecnologia Flutter contém tudo isso, sendo escalável, pois permite uma fácil manutenção de código fonte.</w:t>
       </w:r>
     </w:p>
     <w:p/>
@@ -3139,15 +3038,7 @@
     </w:p>
     <w:p>
       <w:r>
-        <w:t xml:space="preserve">Além da aplicação móvel, também terá como um dos focos expor mais sobre a ferramenta </w:t>
-      </w:r>
-      <w:proofErr w:type="spellStart"/>
-      <w:r>
-        <w:t>Flutter</w:t>
-      </w:r>
-      <w:proofErr w:type="spellEnd"/>
-      <w:r>
-        <w:t>, pois trata-se de uma tecnologia de fácil aprendizagem e com um ótimo desempenho por se utilizar comunicação nativa com o dispositivo.</w:t>
+        <w:t>Além da aplicação móvel, também terá como um dos focos expor mais sobre a ferramenta Flutter, pois trata-se de uma tecnologia de fácil aprendizagem e com um ótimo desempenho por se utilizar comunicação nativa com o dispositivo.</w:t>
       </w:r>
     </w:p>
     <w:p/>
@@ -3166,15 +3057,7 @@
     </w:p>
     <w:p>
       <w:r>
-        <w:t xml:space="preserve">Outra defesa para esse trabalho, dá-se pela ausência de informações para essa nova tecnologia, que está crescendo pelo decorrer dos anos. Essa ferramenta mencionada tem como finalidade principal o desenvolvimento híbrido de aplicações, que só necessita de uma linguagem de programação para ser feita, dito isso, com apenas um código, é possível instalar e executar em qualquer dispositivo móvel, que consequentemente acaba sendo obtido um aumento significativo na produtividade e ao mesmo tempo expondo seus pontos positivos e negativos para futuros desenvolvedores. Essa ferramenta será o </w:t>
-      </w:r>
-      <w:proofErr w:type="spellStart"/>
-      <w:r>
-        <w:t>Flutter</w:t>
-      </w:r>
-      <w:proofErr w:type="spellEnd"/>
-      <w:r>
-        <w:t xml:space="preserve"> que utiliza a linguagem de programação Dart4 para fins de obter ótimos resultados de desempenho na execução da aplicação e velocidade no seu desenvolvimento.</w:t>
+        <w:t>Outra defesa para esse trabalho, dá-se pela ausência de informações para essa nova tecnologia, que está crescendo pelo decorrer dos anos. Essa ferramenta mencionada tem como finalidade principal o desenvolvimento híbrido de aplicações, que só necessita de uma linguagem de programação para ser feita, dito isso, com apenas um código, é possível instalar e executar em qualquer dispositivo móvel, que consequentemente acaba sendo obtido um aumento significativo na produtividade e ao mesmo tempo expondo seus pontos positivos e negativos para futuros desenvolvedores. Essa ferramenta será o Flutter que utiliza a linguagem de programação Dart4 para fins de obter ótimos resultados de desempenho na execução da aplicação e velocidade no seu desenvolvimento.</w:t>
       </w:r>
     </w:p>
     <w:p/>
@@ -3213,28 +3096,12 @@
     </w:p>
     <w:p>
       <w:r>
-        <w:t xml:space="preserve">Será contribuído para comunidade também as vantagens e desvantagens de utilizar a ferramenta </w:t>
-      </w:r>
-      <w:proofErr w:type="spellStart"/>
-      <w:r>
-        <w:t>Flutter</w:t>
-      </w:r>
-      <w:proofErr w:type="spellEnd"/>
-      <w:r>
-        <w:t xml:space="preserve"> para desenvolver aplicações.</w:t>
-      </w:r>
-    </w:p>
-    <w:p>
-      <w:r>
-        <w:t xml:space="preserve">Como a ferramenta é nova, a agregação para a área de estudo é alta, pois não há muito material disponível (artigos, livros, tutoriais, cursos, etc.) sobre o </w:t>
-      </w:r>
-      <w:proofErr w:type="spellStart"/>
-      <w:r>
-        <w:t>Flutter</w:t>
-      </w:r>
-      <w:proofErr w:type="spellEnd"/>
-      <w:r>
-        <w:t>.</w:t>
+        <w:t>Será contribuído para comunidade também as vantagens e desvantagens de utilizar a ferramenta Flutter para desenvolver aplicações.</w:t>
+      </w:r>
+    </w:p>
+    <w:p>
+      <w:r>
+        <w:t>Como a ferramenta é nova, a agregação para a área de estudo é alta, pois não há muito material disponível (artigos, livros, tutoriais, cursos, etc.) sobre o Flutter.</w:t>
       </w:r>
     </w:p>
     <w:p/>
@@ -3257,50 +3124,13 @@
     </w:p>
     <w:p>
       <w:r>
-        <w:t xml:space="preserve">Para fazer os casos de usos, diagrama de atividades, diagrama de classes será usado a linguagem UML com base no programa </w:t>
-      </w:r>
-      <w:proofErr w:type="spellStart"/>
-      <w:r>
-        <w:t>Astah</w:t>
-      </w:r>
-      <w:proofErr w:type="spellEnd"/>
-      <w:r>
-        <w:t xml:space="preserve">, nele consegue-se realizar trabalhos com uma agilidade maior por ser simples e objetivo. Para o desenvolvimento do aplicativo em geral será utilizado </w:t>
-      </w:r>
-      <w:proofErr w:type="spellStart"/>
-      <w:r>
-        <w:t>Flutter</w:t>
-      </w:r>
-      <w:proofErr w:type="spellEnd"/>
-      <w:r>
-        <w:t xml:space="preserve"> que tem </w:t>
-      </w:r>
-      <w:proofErr w:type="spellStart"/>
-      <w:r>
-        <w:t>Dart</w:t>
-      </w:r>
-      <w:proofErr w:type="spellEnd"/>
-      <w:r>
-        <w:t xml:space="preserve"> como a linguagem principal. O banco </w:t>
-      </w:r>
-      <w:r>
-        <w:t xml:space="preserve">de dados será feito no </w:t>
-      </w:r>
-      <w:proofErr w:type="spellStart"/>
-      <w:r>
-        <w:t>Firebase</w:t>
-      </w:r>
-      <w:proofErr w:type="spellEnd"/>
-      <w:r>
-        <w:t xml:space="preserve">, que é em nuvem e pode ser local ao mesmo tempo, pois se o aplicativo não tiver nenhum tipo de conexão com a internet, o banco se encarregará de salvar os dados locais até que seja feita uma conexão. E para escrever os códigos será utilizado o programa Visual Studio </w:t>
-      </w:r>
-      <w:proofErr w:type="spellStart"/>
-      <w:r>
-        <w:t>Code</w:t>
-      </w:r>
-      <w:proofErr w:type="spellEnd"/>
-      <w:r>
-        <w:t>.</w:t>
+        <w:t xml:space="preserve">Para fazer os casos de usos, diagrama de atividades, diagrama de classes será usado a linguagem UML com base no programa Astah, nele consegue-se realizar trabalhos com uma agilidade maior por ser simples e objetivo. Para o desenvolvimento do aplicativo em geral será utilizado Flutter que tem Dart como a linguagem principal. O banco </w:t>
+      </w:r>
+      <w:r>
+        <w:t>de dados será feito no Firebase</w:t>
+      </w:r>
+      <w:r>
+        <w:t>, que é em nuvem e pode ser local ao mesmo tempo, pois se o aplicativo não tiver nenhum tipo de conexão com a internet, o banco se encarregará de salvar os dados locais até que seja feita uma conexão. E para escrever os códigos será utilizado o programa Visual Studio Code.</w:t>
       </w:r>
     </w:p>
     <w:p/>
@@ -3314,15 +3144,7 @@
     </w:p>
     <w:p>
       <w:r>
-        <w:t xml:space="preserve">O aplicativo que foi desenvolvido nesse trabalho tem como público principal qualquer pessoa que deseja manter seu planejamento financeiro de uma forma eficiente e prática. Visa também alcançar novos profissionais na área de desenvolvimento híbrido que pretendem-se iniciar na programação em </w:t>
-      </w:r>
-      <w:proofErr w:type="spellStart"/>
-      <w:r>
-        <w:t>Flutter</w:t>
-      </w:r>
-      <w:proofErr w:type="spellEnd"/>
-      <w:r>
-        <w:t xml:space="preserve"> ou em tecnologias similares. Dito isso, servirá tanto para pessoas que não sabem programação e querem o aplicativo para seu controle pessoal, quanto para desenvolvedores que querem aprender mais sobre essa ferramenta recente ou aprender mais sobre desenvolvimento híbrido.</w:t>
+        <w:t>O aplicativo que foi desenvolvido nesse trabalho tem como público principal qualquer pessoa que deseja manter seu planejamento financeiro de uma forma eficiente e prática. Visa também alcançar novos profissionais na área de desenvolvimento híbrido que pretendem-se iniciar na programação em Flutter ou em tecnologias similares. Dito isso, servirá tanto para pessoas que não sabem programação e querem o aplicativo para seu controle pessoal, quanto para desenvolvedores que querem aprender mais sobre essa ferramenta recente ou aprender mais sobre desenvolvimento híbrido.</w:t>
       </w:r>
     </w:p>
     <w:p>
@@ -3353,15 +3175,7 @@
     </w:p>
     <w:p>
       <w:r>
-        <w:t xml:space="preserve">No terceiro capítulo tem como ênfase explicar como funciona a arquitetura do </w:t>
-      </w:r>
-      <w:proofErr w:type="spellStart"/>
-      <w:r>
-        <w:t>Flutter</w:t>
-      </w:r>
-      <w:proofErr w:type="spellEnd"/>
-      <w:r>
-        <w:t xml:space="preserve"> e com uma profundidade de como funciona seu desenvolvimento.</w:t>
+        <w:t>No terceiro capítulo tem como ênfase explicar como funciona a arquitetura do Flutter e com uma profundidade de como funciona seu desenvolvimento.</w:t>
       </w:r>
     </w:p>
     <w:p>
@@ -3372,15 +3186,7 @@
     </w:p>
     <w:p>
       <w:r>
-        <w:t xml:space="preserve">Desenvolvimento com </w:t>
-      </w:r>
-      <w:proofErr w:type="spellStart"/>
-      <w:r>
-        <w:t>Flutter</w:t>
-      </w:r>
-      <w:proofErr w:type="spellEnd"/>
-      <w:r>
-        <w:t xml:space="preserve"> é o quinto capítulo, onde é apresentado a facilidade em desenvolver com a ferramenta com um exemplo muito usando em inícios de aplicações.</w:t>
+        <w:t>Desenvolvimento com Flutter é o quinto capítulo, onde é apresentado a facilidade em desenvolver com a ferramenta com um exemplo muito usando em inícios de aplicações.</w:t>
       </w:r>
     </w:p>
     <w:p>
@@ -3428,13 +3234,8 @@
       </w:r>
     </w:p>
     <w:p>
-      <w:proofErr w:type="spellStart"/>
-      <w:r>
-        <w:t>Flutter</w:t>
-      </w:r>
-      <w:proofErr w:type="spellEnd"/>
-      <w:r>
-        <w:t xml:space="preserve"> é um </w:t>
+      <w:r>
+        <w:t xml:space="preserve">Flutter é um </w:t>
       </w:r>
       <w:r>
         <w:t xml:space="preserve">framework da Google que inicialmente foi criado para desenvolvimento </w:t>
@@ -3505,29 +3306,13 @@
     </w:p>
     <w:p>
       <w:r>
-        <w:t xml:space="preserve">Segundo Santana (2019) o </w:t>
-      </w:r>
-      <w:proofErr w:type="spellStart"/>
-      <w:r>
-        <w:t>Flutter</w:t>
-      </w:r>
-      <w:proofErr w:type="spellEnd"/>
-      <w:r>
-        <w:t xml:space="preserve"> funciona</w:t>
+        <w:t>Segundo Santana (2019) o Flutter funciona</w:t>
       </w:r>
       <w:r>
         <w:t xml:space="preserve"> na maior parte utilizando</w:t>
       </w:r>
       <w:r>
-        <w:t xml:space="preserve"> </w:t>
-      </w:r>
-      <w:proofErr w:type="spellStart"/>
-      <w:r>
-        <w:t>widgets</w:t>
-      </w:r>
-      <w:proofErr w:type="spellEnd"/>
-      <w:r>
-        <w:t xml:space="preserve">, que </w:t>
+        <w:t xml:space="preserve"> widgets, que </w:t>
       </w:r>
       <w:r>
         <w:t>são componentes que se montam em</w:t>
@@ -3539,31 +3324,7 @@
         <w:t xml:space="preserve"> e</w:t>
       </w:r>
       <w:r>
-        <w:t xml:space="preserve"> que pode conter outros </w:t>
-      </w:r>
-      <w:proofErr w:type="spellStart"/>
-      <w:r>
-        <w:t>widgets</w:t>
-      </w:r>
-      <w:proofErr w:type="spellEnd"/>
-      <w:r>
-        <w:t xml:space="preserve"> como filhos, sendo assim, havendo uma hierarquia. A </w:t>
-      </w:r>
-      <w:proofErr w:type="spellStart"/>
-      <w:r>
-        <w:t>renderização</w:t>
-      </w:r>
-      <w:proofErr w:type="spellEnd"/>
-      <w:r>
-        <w:t xml:space="preserve"> desses </w:t>
-      </w:r>
-      <w:proofErr w:type="spellStart"/>
-      <w:r>
-        <w:t>widgets</w:t>
-      </w:r>
-      <w:proofErr w:type="spellEnd"/>
-      <w:r>
-        <w:t xml:space="preserve"> acontecem conforme a árvore é montada. Para melhorar o entendimento do item mencionado nesse parágrafo, veja a imagem a seguir:</w:t>
+        <w:t xml:space="preserve"> que pode conter outros widgets como filhos, sendo assim, havendo uma hierarquia. A renderização desses widgets acontecem conforme a árvore é montada. Para melhorar o entendimento do item mencionado nesse parágrafo, veja a imagem a seguir:</w:t>
       </w:r>
     </w:p>
     <w:p>
@@ -3614,23 +3375,7 @@
     </w:p>
     <w:p>
       <w:r>
-        <w:t xml:space="preserve">Todos esses itens da árvore são </w:t>
-      </w:r>
-      <w:proofErr w:type="spellStart"/>
-      <w:r>
-        <w:t>widgets</w:t>
-      </w:r>
-      <w:proofErr w:type="spellEnd"/>
-      <w:r>
-        <w:t xml:space="preserve"> que dependem de outros </w:t>
-      </w:r>
-      <w:proofErr w:type="spellStart"/>
-      <w:r>
-        <w:t>widgets</w:t>
-      </w:r>
-      <w:proofErr w:type="spellEnd"/>
-      <w:r>
-        <w:t xml:space="preserve"> para funcionarem e criarem uma interface para o usuário. </w:t>
+        <w:t xml:space="preserve">Todos esses itens da árvore são widgets que dependem de outros widgets para funcionarem e criarem uma interface para o usuário. </w:t>
       </w:r>
     </w:p>
     <w:p/>
@@ -3645,15 +3390,7 @@
     </w:p>
     <w:p>
       <w:r>
-        <w:t xml:space="preserve">Para o maior entendimento da tecnologia abordada nesse trabalho, nessa sessão será exibida a arquitetura do </w:t>
-      </w:r>
-      <w:proofErr w:type="spellStart"/>
-      <w:r>
-        <w:t>Flutter</w:t>
-      </w:r>
-      <w:proofErr w:type="spellEnd"/>
-      <w:r>
-        <w:t>. A figura 4 abaixo mostra a visão geral do sistema.</w:t>
+        <w:t>Para o maior entendimento da tecnologia abordada nesse trabalho, nessa sessão será exibida a arquitetura do Flutter. A figura 4 abaixo mostra a visão geral do sistema.</w:t>
       </w:r>
     </w:p>
     <w:p>
@@ -3758,50 +3495,13 @@
         <w:t xml:space="preserve">: </w:t>
       </w:r>
       <w:r>
-        <w:t xml:space="preserve">Diagrama da visão geral do sistema </w:t>
-      </w:r>
-      <w:proofErr w:type="spellStart"/>
-      <w:r>
-        <w:t>Flutter</w:t>
-      </w:r>
-      <w:proofErr w:type="spellEnd"/>
+        <w:t>Diagrama da visão geral do sistema Flutter</w:t>
+      </w:r>
     </w:p>
     <w:p/>
     <w:p>
       <w:r>
-        <w:t xml:space="preserve">Após a leitura da figura acima, tira-se a conclusão que o </w:t>
-      </w:r>
-      <w:proofErr w:type="spellStart"/>
-      <w:r>
-        <w:t>Flutter</w:t>
-      </w:r>
-      <w:proofErr w:type="spellEnd"/>
-      <w:r>
-        <w:t xml:space="preserve"> tem 3 camadas para seu funcionamento. A primeira camada em verde é todo a estrutura do </w:t>
-      </w:r>
-      <w:proofErr w:type="spellStart"/>
-      <w:r>
-        <w:t>Flutter</w:t>
-      </w:r>
-      <w:proofErr w:type="spellEnd"/>
-      <w:r>
-        <w:t xml:space="preserve"> escrita em </w:t>
-      </w:r>
-      <w:proofErr w:type="spellStart"/>
-      <w:r>
-        <w:t>Dart</w:t>
-      </w:r>
-      <w:proofErr w:type="spellEnd"/>
-      <w:r>
-        <w:t xml:space="preserve">, onde será executado o trabalho do desenvolvedor, essa parte é muito importante que seja bem entendida para quem for desenvolver. A segunda camada em azul, é onde o desenvolvedor não precisa se preocupar, pois é o núcleo da ferramenta, onde fica o cérebro do mesmo. Nessa camada é onde fica designada para resolver toda parte gráfica para cada sistema, que é o ponto diferencial do </w:t>
-      </w:r>
-      <w:proofErr w:type="spellStart"/>
-      <w:r>
-        <w:t>Flutter</w:t>
-      </w:r>
-      <w:proofErr w:type="spellEnd"/>
-      <w:r>
-        <w:t xml:space="preserve"> comparada com outras tecnologias concorrentes. Na terceira camada em amarelo é onde fica uma ponte dinâmica entre a ferramenta e o sistema do dispositivo, sem a necessidade de ter uma ponte específica para cada sistema.</w:t>
+        <w:t>Após a leitura da figura acima, tira-se a conclusão que o Flutter tem 3 camadas para seu funcionamento. A primeira camada em verde é todo a estrutura do Flutter escrita em Dart, onde será executado o trabalho do desenvolvedor, essa parte é muito importante que seja bem entendida para quem for desenvolver. A segunda camada em azul, é onde o desenvolvedor não precisa se preocupar, pois é o núcleo da ferramenta, onde fica o cérebro do mesmo. Nessa camada é onde fica designada para resolver toda parte gráfica para cada sistema, que é o ponto diferencial do Flutter comparada com outras tecnologias concorrentes. Na terceira camada em amarelo é onde fica uma ponte dinâmica entre a ferramenta e o sistema do dispositivo, sem a necessidade de ter uma ponte específica para cada sistema.</w:t>
       </w:r>
     </w:p>
     <w:p/>
@@ -3817,23 +3517,7 @@
     </w:p>
     <w:p>
       <w:r>
-        <w:t xml:space="preserve">Tudo em </w:t>
-      </w:r>
-      <w:proofErr w:type="spellStart"/>
-      <w:r>
-        <w:t>Flutter</w:t>
-      </w:r>
-      <w:proofErr w:type="spellEnd"/>
-      <w:r>
-        <w:t xml:space="preserve"> é lido como um </w:t>
-      </w:r>
-      <w:proofErr w:type="spellStart"/>
-      <w:r>
-        <w:t>Widget</w:t>
-      </w:r>
-      <w:proofErr w:type="spellEnd"/>
-      <w:r>
-        <w:t>, como se fosse um recipiente dentro de outros recipientes. A finalidade dessa estratégia segundo Magalhães (2019) é para não haver herança e sim composições a fins de facilitar reaproveitamento de componentes já existentes.</w:t>
+        <w:t>Tudo em Flutter é lido como um Widget, como se fosse um recipiente dentro de outros recipientes. A finalidade dessa estratégia segundo Magalhães (2019) é para não haver herança e sim composições a fins de facilitar reaproveitamento de componentes já existentes.</w:t>
       </w:r>
     </w:p>
     <w:p>
@@ -3856,15 +3540,7 @@
         <w:t xml:space="preserve"> </w:t>
       </w:r>
       <w:r>
-        <w:t xml:space="preserve">informações de texto. Obrigatoriamente precisa haver um </w:t>
-      </w:r>
-      <w:proofErr w:type="spellStart"/>
-      <w:r>
-        <w:t>Widget</w:t>
-      </w:r>
-      <w:proofErr w:type="spellEnd"/>
-      <w:r>
-        <w:t xml:space="preserve"> para iniciar o aplicativo.</w:t>
+        <w:t>informações de texto. Obrigatoriamente precisa haver um Widget para iniciar o aplicativo.</w:t>
       </w:r>
       <w:r>
         <w:t xml:space="preserve"> </w:t>
@@ -3923,91 +3599,11 @@
     <w:p/>
     <w:p>
       <w:r>
-        <w:t xml:space="preserve">O Container pode ter qualquer altura, largura, imagem de fundo e cor, até mesmo gradiente de cores. Nele há uma propriedade que se chama </w:t>
-      </w:r>
-      <w:proofErr w:type="spellStart"/>
-      <w:r>
-        <w:t>child</w:t>
-      </w:r>
-      <w:proofErr w:type="spellEnd"/>
-      <w:r>
-        <w:t xml:space="preserve">, onde é inserido outro </w:t>
-      </w:r>
-      <w:proofErr w:type="spellStart"/>
-      <w:r>
-        <w:t>Widget</w:t>
-      </w:r>
-      <w:proofErr w:type="spellEnd"/>
-      <w:r>
-        <w:t xml:space="preserve"> para fazer parte do aplicativo, que no nosso exemplo seria os textos, porém eu não posso inserir os 3 textos em </w:t>
-      </w:r>
-      <w:proofErr w:type="spellStart"/>
-      <w:r>
-        <w:t>child</w:t>
-      </w:r>
-      <w:proofErr w:type="spellEnd"/>
-      <w:r>
-        <w:t xml:space="preserve">, pois essa propriedade somente aceita um </w:t>
-      </w:r>
-      <w:proofErr w:type="spellStart"/>
-      <w:r>
-        <w:t>Widget</w:t>
-      </w:r>
-      <w:proofErr w:type="spellEnd"/>
-      <w:r>
-        <w:t xml:space="preserve"> e para cada texto </w:t>
+        <w:t xml:space="preserve">O Container pode ter qualquer altura, largura, imagem de fundo e cor, até mesmo gradiente de cores. Nele há uma propriedade que se chama child, onde é inserido outro Widget para fazer parte do aplicativo, que no nosso exemplo seria os textos, porém eu não posso inserir os 3 textos em child, pois essa propriedade somente aceita um Widget e para cada texto </w:t>
       </w:r>
       <w:r>
         <w:lastRenderedPageBreak/>
-        <w:t xml:space="preserve">precisamos de um </w:t>
-      </w:r>
-      <w:proofErr w:type="spellStart"/>
-      <w:r>
-        <w:t>Widget</w:t>
-      </w:r>
-      <w:proofErr w:type="spellEnd"/>
-      <w:r>
-        <w:t xml:space="preserve">. Para solucionar esse problema poderíamos inserir um </w:t>
-      </w:r>
-      <w:proofErr w:type="spellStart"/>
-      <w:r>
-        <w:t>Widget</w:t>
-      </w:r>
-      <w:proofErr w:type="spellEnd"/>
-      <w:r>
-        <w:t xml:space="preserve"> chamado </w:t>
-      </w:r>
-      <w:proofErr w:type="spellStart"/>
-      <w:r>
-        <w:t>Row</w:t>
-      </w:r>
-      <w:proofErr w:type="spellEnd"/>
-      <w:r>
-        <w:t xml:space="preserve"> no </w:t>
-      </w:r>
-      <w:proofErr w:type="spellStart"/>
-      <w:r>
-        <w:t>child</w:t>
-      </w:r>
-      <w:proofErr w:type="spellEnd"/>
-      <w:r>
-        <w:t xml:space="preserve"> de Container onde nele é aceito mais de um </w:t>
-      </w:r>
-      <w:proofErr w:type="spellStart"/>
-      <w:r>
-        <w:t>Widget</w:t>
-      </w:r>
-      <w:proofErr w:type="spellEnd"/>
-      <w:r>
-        <w:t xml:space="preserve">, pois nele há a propriedade chamada </w:t>
-      </w:r>
-      <w:proofErr w:type="spellStart"/>
-      <w:r>
-        <w:t>children</w:t>
-      </w:r>
-      <w:proofErr w:type="spellEnd"/>
-      <w:r>
-        <w:t>, que resolveria nosso problema inicial, segue figura 6 exibindo esse exemplo:</w:t>
+        <w:t>precisamos de um Widget. Para solucionar esse problema poderíamos inserir um Widget chamado Row no child de Container onde nele é aceito mais de um Widget, pois nele há a propriedade chamada children, que resolveria nosso problema inicial, segue figura 6 exibindo esse exemplo:</w:t>
       </w:r>
     </w:p>
     <w:p/>
@@ -4062,95 +3658,7 @@
     <w:p/>
     <w:p>
       <w:r>
-        <w:t xml:space="preserve">Percebe-se pela explicação e imagem acima, que tudo que tiver </w:t>
-      </w:r>
-      <w:proofErr w:type="spellStart"/>
-      <w:r>
-        <w:t>child</w:t>
-      </w:r>
-      <w:proofErr w:type="spellEnd"/>
-      <w:r>
-        <w:t xml:space="preserve"> pode haver somente um </w:t>
-      </w:r>
-      <w:proofErr w:type="spellStart"/>
-      <w:r>
-        <w:t>Widget</w:t>
-      </w:r>
-      <w:proofErr w:type="spellEnd"/>
-      <w:r>
-        <w:t xml:space="preserve"> e o que tiver </w:t>
-      </w:r>
-      <w:proofErr w:type="spellStart"/>
-      <w:r>
-        <w:t>children</w:t>
-      </w:r>
-      <w:proofErr w:type="spellEnd"/>
-      <w:r>
-        <w:t xml:space="preserve"> pode ser inserir mais de um, porém no nosso exemplo os textos deveriam ficar um em cada linha e para isso, ao invés de chamar de primeiro momento o </w:t>
-      </w:r>
-      <w:proofErr w:type="spellStart"/>
-      <w:r>
-        <w:t>Widget</w:t>
-      </w:r>
-      <w:proofErr w:type="spellEnd"/>
-      <w:r>
-        <w:t xml:space="preserve"> </w:t>
-      </w:r>
-      <w:proofErr w:type="spellStart"/>
-      <w:r>
-        <w:t>Row</w:t>
-      </w:r>
-      <w:proofErr w:type="spellEnd"/>
-      <w:r>
-        <w:t xml:space="preserve"> que trabalha na horizontal, podemos chamar o </w:t>
-      </w:r>
-      <w:proofErr w:type="spellStart"/>
-      <w:r>
-        <w:t>Widget</w:t>
-      </w:r>
-      <w:proofErr w:type="spellEnd"/>
-      <w:r>
-        <w:t xml:space="preserve"> </w:t>
-      </w:r>
-      <w:proofErr w:type="spellStart"/>
-      <w:r>
-        <w:t>Column</w:t>
-      </w:r>
-      <w:proofErr w:type="spellEnd"/>
-      <w:r>
-        <w:t xml:space="preserve"> que trabalha na vertical e também tem a propriedade </w:t>
-      </w:r>
-      <w:proofErr w:type="spellStart"/>
-      <w:r>
-        <w:t>children</w:t>
-      </w:r>
-      <w:proofErr w:type="spellEnd"/>
-      <w:r>
-        <w:t xml:space="preserve"> e para cada </w:t>
-      </w:r>
-      <w:proofErr w:type="spellStart"/>
-      <w:r>
-        <w:t>children</w:t>
-      </w:r>
-      <w:proofErr w:type="spellEnd"/>
-      <w:r>
-        <w:t xml:space="preserve"> pode-se ser inserido uma </w:t>
-      </w:r>
-      <w:proofErr w:type="spellStart"/>
-      <w:r>
-        <w:t>Row</w:t>
-      </w:r>
-      <w:proofErr w:type="spellEnd"/>
-      <w:r>
-        <w:t xml:space="preserve"> e dentro de cada </w:t>
-      </w:r>
-      <w:proofErr w:type="spellStart"/>
-      <w:r>
-        <w:t>Row</w:t>
-      </w:r>
-      <w:proofErr w:type="spellEnd"/>
-      <w:r>
-        <w:t xml:space="preserve"> inserir um </w:t>
+        <w:t xml:space="preserve">Percebe-se pela explicação e imagem acima, que tudo que tiver child pode haver somente um Widget e o que tiver children pode ser inserir mais de um, porém no nosso exemplo os textos deveriam ficar um em cada linha e para isso, ao invés de chamar de primeiro momento o Widget Row que trabalha na horizontal, podemos chamar o Widget Column que trabalha na vertical e também tem a propriedade children e para cada children pode-se ser inserido uma Row e dentro de cada Row inserir um </w:t>
       </w:r>
       <w:r>
         <w:t xml:space="preserve">ou mais </w:t>
@@ -4168,23 +3676,7 @@
         <w:t>*</w:t>
       </w:r>
       <w:r>
-        <w:t xml:space="preserve"> para entendimento onde laranja claro é o Container, azul claro é a </w:t>
-      </w:r>
-      <w:proofErr w:type="spellStart"/>
-      <w:r>
-        <w:t>Column</w:t>
-      </w:r>
-      <w:proofErr w:type="spellEnd"/>
-      <w:r>
-        <w:t xml:space="preserve"> e as </w:t>
-      </w:r>
-      <w:proofErr w:type="spellStart"/>
-      <w:r>
-        <w:t>Row</w:t>
-      </w:r>
-      <w:proofErr w:type="spellEnd"/>
-      <w:r>
-        <w:t xml:space="preserve"> são os verdes:</w:t>
+        <w:t xml:space="preserve"> para entendimento onde laranja claro é o Container, azul claro é a Column e as Row são os verdes:</w:t>
       </w:r>
     </w:p>
     <w:p>
@@ -4305,31 +3797,7 @@
     <w:p>
       <w:r>
         <w:lastRenderedPageBreak/>
-        <w:t xml:space="preserve">Conclui-se com esse exemplo que tudo que há na interface gráfica do aplicativo deve ser um </w:t>
-      </w:r>
-      <w:proofErr w:type="spellStart"/>
-      <w:r>
-        <w:t>Widget</w:t>
-      </w:r>
-      <w:proofErr w:type="spellEnd"/>
-      <w:r>
-        <w:t xml:space="preserve"> e para cada </w:t>
-      </w:r>
-      <w:proofErr w:type="spellStart"/>
-      <w:r>
-        <w:t>Widget</w:t>
-      </w:r>
-      <w:proofErr w:type="spellEnd"/>
-      <w:r>
-        <w:t xml:space="preserve"> há suas propriedades específicas, sendo assim, o desenvolvedor terá que analisar qual melhor </w:t>
-      </w:r>
-      <w:proofErr w:type="spellStart"/>
-      <w:r>
-        <w:t>Widget</w:t>
-      </w:r>
-      <w:proofErr w:type="spellEnd"/>
-      <w:r>
-        <w:t xml:space="preserve"> para o caso atual dele.</w:t>
+        <w:t>Conclui-se com esse exemplo que tudo que há na interface gráfica do aplicativo deve ser um Widget e para cada Widget há suas propriedades específicas, sendo assim, o desenvolvedor terá que analisar qual melhor Widget para o caso atual dele.</w:t>
       </w:r>
     </w:p>
     <w:p/>
@@ -4347,15 +3815,7 @@
     </w:p>
     <w:p>
       <w:r>
-        <w:t xml:space="preserve">Nessa sessão será apresentada facilidade de desenvolvimento utilizando </w:t>
-      </w:r>
-      <w:proofErr w:type="spellStart"/>
-      <w:r>
-        <w:t>Flutter</w:t>
-      </w:r>
-      <w:proofErr w:type="spellEnd"/>
-      <w:r>
-        <w:t>, passo a passo como fazer uma interface gráfica de inserção de nome, sobrenome e idade com botão de adicionar, porém sem funcionalidades.</w:t>
+        <w:t>Nessa sessão será apresentada facilidade de desenvolvimento utilizando Flutter, passo a passo como fazer uma interface gráfica de inserção de nome, sobrenome e idade com botão de adicionar, porém sem funcionalidades.</w:t>
       </w:r>
     </w:p>
     <w:p>
@@ -4869,7 +4329,6 @@
         </w:rPr>
         <w:t>_</w:t>
       </w:r>
-      <w:proofErr w:type="spellStart"/>
       <w:r>
         <w:rPr>
           <w:b/>
@@ -4877,11 +4336,9 @@
         </w:rPr>
         <w:t>HomeState</w:t>
       </w:r>
-      <w:proofErr w:type="spellEnd"/>
       <w:r>
         <w:t xml:space="preserve">. Esse método que é criado o estado retorna os </w:t>
       </w:r>
-      <w:proofErr w:type="spellStart"/>
       <w:r>
         <w:rPr>
           <w:i/>
@@ -4894,7 +4351,6 @@
         </w:rPr>
         <w:t>s</w:t>
       </w:r>
-      <w:proofErr w:type="spellEnd"/>
       <w:r>
         <w:t xml:space="preserve"> que desenham o aplicativo.  Como não há nada retornando para desenhar no aplicativo, o próprio fica em branco.</w:t>
       </w:r>
@@ -4995,17 +4451,8 @@
                 <w:b/>
                 <w:sz w:val="18"/>
               </w:rPr>
-              <w:t xml:space="preserve">de inserção da </w:t>
-            </w:r>
-            <w:proofErr w:type="spellStart"/>
-            <w:r>
-              <w:rPr>
-                <w:b/>
-                <w:sz w:val="18"/>
-              </w:rPr>
-              <w:t>AppBar</w:t>
-            </w:r>
-            <w:proofErr w:type="spellEnd"/>
+              <w:t>de inserção da AppBar</w:t>
+            </w:r>
           </w:p>
         </w:tc>
         <w:tc>
@@ -5028,17 +4475,8 @@
                 <w:b/>
                 <w:sz w:val="18"/>
               </w:rPr>
-              <w:t xml:space="preserve">Tela da </w:t>
-            </w:r>
-            <w:proofErr w:type="spellStart"/>
-            <w:r>
-              <w:rPr>
-                <w:b/>
-                <w:sz w:val="18"/>
-              </w:rPr>
-              <w:t>AppBar</w:t>
-            </w:r>
-            <w:proofErr w:type="spellEnd"/>
+              <w:t>Tela da AppBar</w:t>
+            </w:r>
             <w:r>
               <w:rPr>
                 <w:noProof/>
@@ -5166,74 +4604,10 @@
     </w:tbl>
     <w:p>
       <w:r>
-        <w:t xml:space="preserve">Para criação de uma </w:t>
-      </w:r>
-      <w:proofErr w:type="spellStart"/>
-      <w:r>
-        <w:t>AppBar</w:t>
-      </w:r>
-      <w:proofErr w:type="spellEnd"/>
-      <w:r>
-        <w:t xml:space="preserve"> </w:t>
-      </w:r>
-      <w:r>
-        <w:t xml:space="preserve">precisa obrigatoriamente ter como pai um </w:t>
-      </w:r>
-      <w:proofErr w:type="spellStart"/>
-      <w:r>
-        <w:t>Scaffold</w:t>
-      </w:r>
-      <w:proofErr w:type="spellEnd"/>
-      <w:r>
-        <w:t xml:space="preserve">, que é um </w:t>
-      </w:r>
-      <w:proofErr w:type="spellStart"/>
-      <w:r>
-        <w:t>Widget</w:t>
-      </w:r>
-      <w:proofErr w:type="spellEnd"/>
-      <w:r>
-        <w:t xml:space="preserve">, tudo em </w:t>
-      </w:r>
-      <w:proofErr w:type="spellStart"/>
-      <w:r>
-        <w:t>Flutter</w:t>
-      </w:r>
-      <w:proofErr w:type="spellEnd"/>
-      <w:r>
-        <w:t xml:space="preserve"> é feito com </w:t>
-      </w:r>
-      <w:proofErr w:type="spellStart"/>
-      <w:r>
-        <w:t>Widget</w:t>
-      </w:r>
-      <w:proofErr w:type="spellEnd"/>
-      <w:r>
-        <w:t xml:space="preserve"> dentro de outro </w:t>
-      </w:r>
-      <w:proofErr w:type="spellStart"/>
-      <w:r>
-        <w:t>Widget</w:t>
-      </w:r>
-      <w:proofErr w:type="spellEnd"/>
-      <w:r>
-        <w:t xml:space="preserve">. Passamos como parâmetro dentro do </w:t>
-      </w:r>
-      <w:proofErr w:type="spellStart"/>
-      <w:r>
-        <w:t>AppBar</w:t>
-      </w:r>
-      <w:proofErr w:type="spellEnd"/>
-      <w:r>
-        <w:t xml:space="preserve"> um texto que será mostrado na barra. Para ficar claro o entendimento da velocidade do desenvolvimento, essa </w:t>
-      </w:r>
-      <w:proofErr w:type="spellStart"/>
-      <w:r>
-        <w:t>AppBar</w:t>
-      </w:r>
-      <w:proofErr w:type="spellEnd"/>
-      <w:r>
-        <w:t xml:space="preserve"> foi criada em 26 segundo, rodando instantaneamente no aplicativo em depuração.</w:t>
+        <w:t xml:space="preserve">Para criação de uma AppBar </w:t>
+      </w:r>
+      <w:r>
+        <w:t>precisa obrigatoriamente ter como pai um Scaffold, que é um Widget, tudo em Flutter é feito com Widget dentro de outro Widget. Passamos como parâmetro dentro do AppBar um texto que será mostrado na barra. Para ficar claro o entendimento da velocidade do desenvolvimento, essa AppBar foi criada em 26 segundo, rodando instantaneamente no aplicativo em depuração.</w:t>
       </w:r>
     </w:p>
     <w:tbl>
@@ -5430,23 +4804,7 @@
         </w:rPr>
       </w:pPr>
       <w:r>
-        <w:t xml:space="preserve">Para deixar um aplicativo mais atraente, foi inserido um ícone de menu na barra do aplicativo. Chamamos um </w:t>
-      </w:r>
-      <w:proofErr w:type="spellStart"/>
-      <w:r>
-        <w:t>leading</w:t>
-      </w:r>
-      <w:proofErr w:type="spellEnd"/>
-      <w:r>
-        <w:t xml:space="preserve"> dentro da própria </w:t>
-      </w:r>
-      <w:proofErr w:type="spellStart"/>
-      <w:r>
-        <w:t>AppBar</w:t>
-      </w:r>
-      <w:proofErr w:type="spellEnd"/>
-      <w:r>
-        <w:t xml:space="preserve"> e colocamos o ícone de botão com um método vazio e chamando a imagem do menu.</w:t>
+        <w:t>Para deixar um aplicativo mais atraente, foi inserido um ícone de menu na barra do aplicativo. Chamamos um leading dentro da própria AppBar e colocamos o ícone de botão com um método vazio e chamando a imagem do menu.</w:t>
       </w:r>
     </w:p>
     <w:tbl>
@@ -5637,23 +4995,7 @@
         <w:jc w:val="left"/>
       </w:pPr>
       <w:r>
-        <w:t xml:space="preserve">Na figura * mostra-se o código para trocar a cor do ícone se achar necessário. No quesito cor, o </w:t>
-      </w:r>
-      <w:proofErr w:type="spellStart"/>
-      <w:r>
-        <w:t>Flutter</w:t>
-      </w:r>
-      <w:proofErr w:type="spellEnd"/>
-      <w:r>
-        <w:t xml:space="preserve"> contém várias cores definidas, porém se não achar a ideal, tem a opção de inserir o código “</w:t>
-      </w:r>
-      <w:proofErr w:type="spellStart"/>
-      <w:r>
-        <w:t>rgb</w:t>
-      </w:r>
-      <w:proofErr w:type="spellEnd"/>
-      <w:r>
-        <w:t>” da cor requerida.</w:t>
+        <w:t>Na figura * mostra-se o código para trocar a cor do ícone se achar necessário. No quesito cor, o Flutter contém várias cores definidas, porém se não achar a ideal, tem a opção de inserir o código “rgb” da cor requerida.</w:t>
       </w:r>
     </w:p>
     <w:p>
@@ -6035,25 +5377,21 @@
       <w:r>
         <w:t xml:space="preserve">Para inserir uma caixa de texto, foi chamado uma função com o parâmetro do tipo texto e que retorna um </w:t>
       </w:r>
-      <w:proofErr w:type="spellStart"/>
       <w:r>
         <w:rPr>
           <w:i/>
         </w:rPr>
         <w:t>Widget</w:t>
       </w:r>
-      <w:proofErr w:type="spellEnd"/>
       <w:r>
         <w:t xml:space="preserve"> </w:t>
       </w:r>
-      <w:proofErr w:type="spellStart"/>
       <w:r>
         <w:rPr>
           <w:i/>
         </w:rPr>
         <w:t>TextField</w:t>
       </w:r>
-      <w:proofErr w:type="spellEnd"/>
       <w:r>
         <w:t xml:space="preserve"> que é o que foi mostrado na figura ao lado. </w:t>
       </w:r>
@@ -6139,58 +5477,36 @@
         <w:lastRenderedPageBreak/>
         <w:t xml:space="preserve">Na função </w:t>
       </w:r>
-      <w:proofErr w:type="spellStart"/>
       <w:r>
         <w:rPr>
           <w:b/>
         </w:rPr>
         <w:t>retornaTextField</w:t>
       </w:r>
-      <w:proofErr w:type="spellEnd"/>
-      <w:r>
-        <w:t xml:space="preserve"> é </w:t>
-      </w:r>
-      <w:proofErr w:type="spellStart"/>
-      <w:r>
-        <w:t>rotornado</w:t>
-      </w:r>
-      <w:proofErr w:type="spellEnd"/>
-      <w:r>
-        <w:t xml:space="preserve"> um </w:t>
-      </w:r>
-      <w:proofErr w:type="spellStart"/>
+      <w:r>
+        <w:t xml:space="preserve"> é rotornado um </w:t>
+      </w:r>
       <w:r>
         <w:rPr>
           <w:i/>
         </w:rPr>
         <w:t>Widget</w:t>
       </w:r>
-      <w:proofErr w:type="spellEnd"/>
       <w:r>
         <w:rPr>
           <w:i/>
         </w:rPr>
-        <w:t xml:space="preserve"> </w:t>
-      </w:r>
-      <w:proofErr w:type="spellStart"/>
+        <w:t xml:space="preserve"> TextField</w:t>
+      </w:r>
+      <w:r>
+        <w:t xml:space="preserve">. Dentro desse </w:t>
+      </w:r>
       <w:r>
         <w:rPr>
           <w:i/>
         </w:rPr>
-        <w:t>TextField</w:t>
-      </w:r>
-      <w:proofErr w:type="spellEnd"/>
-      <w:r>
-        <w:t xml:space="preserve">. Dentro desse </w:t>
-      </w:r>
-      <w:proofErr w:type="spellStart"/>
-      <w:r>
-        <w:rPr>
-          <w:i/>
-        </w:rPr>
         <w:t>Widget</w:t>
       </w:r>
-      <w:proofErr w:type="spellEnd"/>
       <w:r>
         <w:t xml:space="preserve"> é inserido uma decoração de dica de texto, com finalidade de auxiliar o usuário a saber o que inserir no campo.</w:t>
       </w:r>
@@ -6819,25 +6135,21 @@
       <w:r>
         <w:t xml:space="preserve">Para finalizar o aplicativo de exibição, foi resolvido o problema da barra inferior com o botão flutuante fazendo a chamada do </w:t>
       </w:r>
-      <w:proofErr w:type="spellStart"/>
       <w:r>
         <w:rPr>
           <w:i/>
         </w:rPr>
         <w:t>FloatingActionByttonLocation</w:t>
       </w:r>
-      <w:proofErr w:type="spellEnd"/>
       <w:r>
         <w:t xml:space="preserve"> e chamando o </w:t>
       </w:r>
-      <w:proofErr w:type="spellStart"/>
       <w:r>
         <w:rPr>
           <w:b/>
         </w:rPr>
         <w:t>centerDocked</w:t>
       </w:r>
-      <w:proofErr w:type="spellEnd"/>
       <w:r>
         <w:t xml:space="preserve"> para </w:t>
       </w:r>
@@ -6855,21 +6167,11 @@
       <w:r>
         <w:t xml:space="preserve">O desenvolvimento dessa simples tela foi </w:t>
       </w:r>
-      <w:proofErr w:type="gramStart"/>
-      <w:r>
-        <w:t>feita</w:t>
-      </w:r>
-      <w:proofErr w:type="gramEnd"/>
-      <w:r>
-        <w:t xml:space="preserve"> em 5 minutos e 49 segundos. Percebe-se a alta velocidade de desenvolvimento da ferramenta </w:t>
-      </w:r>
-      <w:proofErr w:type="spellStart"/>
-      <w:r>
-        <w:t>Flutter</w:t>
-      </w:r>
-      <w:proofErr w:type="spellEnd"/>
-      <w:r>
-        <w:t xml:space="preserve"> para uma tela simples de inserção de dados. Acredita-se que com pouco aprendizado qualquer pessoa que tem o mínimo de conceito poderá fazer o aplicativo sem nenhum problema.</w:t>
+      <w:r>
+        <w:t>feito</w:t>
+      </w:r>
+      <w:r>
+        <w:t xml:space="preserve"> em 5 minutos e 49 segundos. Percebe-se a alta velocidade de desenvolvimento da ferramenta Flutter para uma tela simples de inserção de dados. Acredita-se que com pouco aprendizado qualquer pessoa que tem o mínimo de conceito poderá fazer o aplicativo sem nenhum problema.</w:t>
       </w:r>
     </w:p>
     <w:p/>
@@ -6892,47 +6194,7 @@
     </w:p>
     <w:p>
       <w:r>
-        <w:t xml:space="preserve">A principal tecnologia estudada é o </w:t>
-      </w:r>
-      <w:proofErr w:type="spellStart"/>
-      <w:r>
-        <w:t>Flutter</w:t>
-      </w:r>
-      <w:proofErr w:type="spellEnd"/>
-      <w:r>
-        <w:t xml:space="preserve">, que contém a linguagem de programação </w:t>
-      </w:r>
-      <w:proofErr w:type="spellStart"/>
-      <w:r>
-        <w:t>Dart</w:t>
-      </w:r>
-      <w:proofErr w:type="spellEnd"/>
-      <w:r>
-        <w:t xml:space="preserve">, pois trata-se de uma linguagem de compilação eficaz. </w:t>
-      </w:r>
-      <w:proofErr w:type="spellStart"/>
-      <w:r>
-        <w:t>Firebase</w:t>
-      </w:r>
-      <w:proofErr w:type="spellEnd"/>
-      <w:r>
-        <w:t xml:space="preserve"> terá como responsabilidade ser o banco de dados do aplicativo, pois é um banco em nuvem que promete ser rápido. Por fim, para entendimento melhor da aplicação, será utilizado a linguagem UML feita no programa </w:t>
-      </w:r>
-      <w:proofErr w:type="spellStart"/>
-      <w:r>
-        <w:t>Astah</w:t>
-      </w:r>
-      <w:proofErr w:type="spellEnd"/>
-      <w:r>
-        <w:t xml:space="preserve"> </w:t>
-      </w:r>
-      <w:proofErr w:type="spellStart"/>
-      <w:r>
-        <w:t>Community</w:t>
-      </w:r>
-      <w:proofErr w:type="spellEnd"/>
-      <w:r>
-        <w:t>.</w:t>
+        <w:t>A principal tecnologia estudada é o Flutter, que contém a linguagem de programação Dart, pois trata-se de uma linguagem de compilação eficaz. Firebase terá como responsabilidade ser o banco de dados do aplicativo, pois é um banco em nuvem que promete ser rápido. Por fim, para entendimento melhor da aplicação, será utilizado a linguagem UML feita no programa Astah Community.</w:t>
       </w:r>
     </w:p>
     <w:p>
@@ -6957,15 +6219,7 @@
     <w:p/>
     <w:p>
       <w:r>
-        <w:t xml:space="preserve">Durante o trabalho de modelagem da aplicação serão desenvolvidos os diagramas conforme a linguagem UML. Para </w:t>
-      </w:r>
-      <w:proofErr w:type="spellStart"/>
-      <w:r>
-        <w:t>Portalgsi</w:t>
-      </w:r>
-      <w:proofErr w:type="spellEnd"/>
-      <w:r>
-        <w:t xml:space="preserve"> (2011?) UML é uma linguagem de modelagem que é utilizada para fazer as modelagens de objetos do mundo real. Essa linguagem é para auxiliar no desenvolvimento de todos tipos de sistemas para facilitar o entendimento do mesmo em forma de “desenhos”.</w:t>
+        <w:t>Durante o trabalho de modelagem da aplicação serão desenvolvidos os diagramas conforme a linguagem UML. Para Portalgsi (2011?) UML é uma linguagem de modelagem que é utilizada para fazer as modelagens de objetos do mundo real. Essa linguagem é para auxiliar no desenvolvimento de todos tipos de sistemas para facilitar o entendimento do mesmo em forma de “desenhos”.</w:t>
       </w:r>
     </w:p>
     <w:p/>
@@ -6980,23 +6234,7 @@
     <w:p/>
     <w:p>
       <w:r>
-        <w:t xml:space="preserve">Por fim, para auxiliar na produção de diagramas da linguagem UML será utilizada a ferramenta </w:t>
-      </w:r>
-      <w:proofErr w:type="spellStart"/>
-      <w:r>
-        <w:t>Astah</w:t>
-      </w:r>
-      <w:proofErr w:type="spellEnd"/>
-      <w:r>
-        <w:t xml:space="preserve"> </w:t>
-      </w:r>
-      <w:proofErr w:type="spellStart"/>
-      <w:r>
-        <w:t>Community</w:t>
-      </w:r>
-      <w:proofErr w:type="spellEnd"/>
-      <w:r>
-        <w:t>. E conforme Lima (2016):</w:t>
+        <w:t>Por fim, para auxiliar na produção de diagramas da linguagem UML será utilizada a ferramenta Astah Community. E conforme Lima (2016):</w:t>
       </w:r>
     </w:p>
     <w:p/>
@@ -7007,157 +6245,31 @@
           <w:sz w:val="22"/>
         </w:rPr>
       </w:pPr>
-      <w:proofErr w:type="spellStart"/>
       <w:r>
         <w:rPr>
           <w:sz w:val="22"/>
         </w:rPr>
-        <w:t>Astah</w:t>
-      </w:r>
-      <w:proofErr w:type="spellEnd"/>
-      <w:r>
-        <w:rPr>
-          <w:sz w:val="22"/>
-        </w:rPr>
-        <w:t xml:space="preserve"> </w:t>
-      </w:r>
-      <w:proofErr w:type="spellStart"/>
-      <w:r>
-        <w:rPr>
-          <w:sz w:val="22"/>
-        </w:rPr>
-        <w:t>Community</w:t>
-      </w:r>
-      <w:proofErr w:type="spellEnd"/>
-      <w:r>
-        <w:rPr>
-          <w:sz w:val="22"/>
-        </w:rPr>
-        <w:t xml:space="preserve"> é um software para modelagem UML (</w:t>
-      </w:r>
-      <w:proofErr w:type="spellStart"/>
+        <w:t>Astah Community é um software para modelagem UML (</w:t>
+      </w:r>
       <w:r>
         <w:rPr>
           <w:i/>
           <w:sz w:val="22"/>
         </w:rPr>
-        <w:t>Unified</w:t>
-      </w:r>
-      <w:proofErr w:type="spellEnd"/>
-      <w:r>
-        <w:rPr>
-          <w:i/>
+        <w:t>Unified Modeling Language</w:t>
+      </w:r>
+      <w:r>
+        <w:rPr>
           <w:sz w:val="22"/>
         </w:rPr>
-        <w:t xml:space="preserve"> </w:t>
-      </w:r>
-      <w:proofErr w:type="spellStart"/>
-      <w:r>
-        <w:rPr>
-          <w:i/>
+        <w:t xml:space="preserve"> – Linguagem de Modelagem Unificada) com suporte a UML 2, </w:t>
+      </w:r>
+      <w:r>
+        <w:rPr>
           <w:sz w:val="22"/>
         </w:rPr>
-        <w:t>Modeling</w:t>
-      </w:r>
-      <w:proofErr w:type="spellEnd"/>
-      <w:r>
-        <w:rPr>
-          <w:i/>
-          <w:sz w:val="22"/>
-        </w:rPr>
-        <w:t xml:space="preserve"> </w:t>
-      </w:r>
-      <w:proofErr w:type="spellStart"/>
-      <w:r>
-        <w:rPr>
-          <w:i/>
-          <w:sz w:val="22"/>
-        </w:rPr>
-        <w:t>Language</w:t>
-      </w:r>
-      <w:proofErr w:type="spellEnd"/>
-      <w:r>
-        <w:rPr>
-          <w:sz w:val="22"/>
-        </w:rPr>
-        <w:t xml:space="preserve"> – Linguagem de Modelagem Unificada) com suporte a UML 2, </w:t>
-      </w:r>
-      <w:r>
-        <w:rPr>
-          <w:sz w:val="22"/>
-        </w:rPr>
         <w:lastRenderedPageBreak/>
-        <w:t xml:space="preserve">desenvolvido pela </w:t>
-      </w:r>
-      <w:proofErr w:type="spellStart"/>
-      <w:r>
-        <w:rPr>
-          <w:sz w:val="22"/>
-        </w:rPr>
-        <w:t>Change</w:t>
-      </w:r>
-      <w:proofErr w:type="spellEnd"/>
-      <w:r>
-        <w:rPr>
-          <w:sz w:val="22"/>
-        </w:rPr>
-        <w:t xml:space="preserve"> Vision, </w:t>
-      </w:r>
-      <w:proofErr w:type="spellStart"/>
-      <w:r>
-        <w:rPr>
-          <w:sz w:val="22"/>
-        </w:rPr>
-        <w:t>Inc</w:t>
-      </w:r>
-      <w:proofErr w:type="spellEnd"/>
-      <w:r>
-        <w:rPr>
-          <w:sz w:val="22"/>
-        </w:rPr>
-        <w:t xml:space="preserve"> e disponível para sistemas operacionais Windows 64 bits. Anteriormente conhecido por JUDE, um acrônimo de Java </w:t>
-      </w:r>
-      <w:proofErr w:type="spellStart"/>
-      <w:r>
-        <w:rPr>
-          <w:sz w:val="22"/>
-        </w:rPr>
-        <w:t>and</w:t>
-      </w:r>
-      <w:proofErr w:type="spellEnd"/>
-      <w:r>
-        <w:rPr>
-          <w:sz w:val="22"/>
-        </w:rPr>
-        <w:t xml:space="preserve"> UML </w:t>
-      </w:r>
-      <w:proofErr w:type="spellStart"/>
-      <w:r>
-        <w:rPr>
-          <w:sz w:val="22"/>
-        </w:rPr>
-        <w:t>Developers</w:t>
-      </w:r>
-      <w:proofErr w:type="spellEnd"/>
-      <w:r>
-        <w:rPr>
-          <w:sz w:val="22"/>
-        </w:rPr>
-        <w:t xml:space="preserve"> </w:t>
-      </w:r>
-      <w:proofErr w:type="spellStart"/>
-      <w:r>
-        <w:rPr>
-          <w:sz w:val="22"/>
-        </w:rPr>
-        <w:t>Environment</w:t>
-      </w:r>
-      <w:proofErr w:type="spellEnd"/>
-      <w:r>
-        <w:rPr>
-          <w:sz w:val="22"/>
-        </w:rPr>
-        <w:t xml:space="preserve"> (Ambiente para Desenvolvedores UML e Java).</w:t>
+        <w:t>desenvolvido pela Change Vision, Inc e disponível para sistemas operacionais Windows 64 bits. Anteriormente conhecido por JUDE, um acrônimo de Java and UML Developers Environment (Ambiente para Desenvolvedores UML e Java).</w:t>
       </w:r>
     </w:p>
     <w:p/>
@@ -7190,74 +6302,56 @@
       <w:r>
         <w:t xml:space="preserve"> de programação para o desenvolvimento do aplicativo, e será utilizada a linguagem </w:t>
       </w:r>
-      <w:proofErr w:type="spellStart"/>
-      <w:r>
-        <w:t>Dart</w:t>
-      </w:r>
-      <w:proofErr w:type="spellEnd"/>
+      <w:r>
+        <w:t xml:space="preserve">Dart </w:t>
+      </w:r>
+      <w:r>
+        <w:t xml:space="preserve">que segundo </w:t>
+      </w:r>
+      <w:r>
+        <w:t>Guedes</w:t>
+      </w:r>
+      <w:r>
+        <w:t xml:space="preserve"> (2019), </w:t>
+      </w:r>
+      <w:r>
+        <w:t>é uma linguagem de program</w:t>
+      </w:r>
+      <w:r>
+        <w:t>ação que foi criada pela empres</w:t>
+      </w:r>
+      <w:r>
+        <w:t>a Google que é fortemente tipada</w:t>
+      </w:r>
+      <w:r>
+        <w:t xml:space="preserve">, que significa que </w:t>
+      </w:r>
+      <w:r>
+        <w:t>todos as características de um objeto devem</w:t>
+      </w:r>
+      <w:r>
+        <w:t xml:space="preserve"> ser </w:t>
+      </w:r>
+      <w:r>
+        <w:t>informadas</w:t>
+      </w:r>
+      <w:r>
+        <w:t xml:space="preserve"> em sua declaração</w:t>
+      </w:r>
+      <w:r>
+        <w:t xml:space="preserve">. O objetivo principal dessa linguagem </w:t>
+      </w:r>
+      <w:r>
+        <w:t>foi</w:t>
+      </w:r>
       <w:r>
         <w:t xml:space="preserve"> </w:t>
       </w:r>
       <w:r>
-        <w:t xml:space="preserve">que segundo </w:t>
-      </w:r>
-      <w:r>
-        <w:t>Guedes</w:t>
-      </w:r>
-      <w:r>
-        <w:t xml:space="preserve"> (2019), </w:t>
-      </w:r>
-      <w:r>
-        <w:t>é uma linguagem de program</w:t>
-      </w:r>
-      <w:r>
-        <w:t>ação que foi criada pela empres</w:t>
-      </w:r>
-      <w:r>
-        <w:t xml:space="preserve">a Google que é fortemente </w:t>
-      </w:r>
-      <w:proofErr w:type="spellStart"/>
-      <w:r>
-        <w:t>tipada</w:t>
-      </w:r>
-      <w:proofErr w:type="spellEnd"/>
-      <w:r>
-        <w:t xml:space="preserve">, que significa que </w:t>
-      </w:r>
-      <w:r>
-        <w:t>todos as características de um objeto devem</w:t>
-      </w:r>
-      <w:r>
-        <w:t xml:space="preserve"> ser </w:t>
-      </w:r>
-      <w:r>
-        <w:t>informadas</w:t>
-      </w:r>
-      <w:r>
-        <w:t xml:space="preserve"> em sua declaração</w:t>
-      </w:r>
-      <w:r>
-        <w:t xml:space="preserve">. O objetivo principal dessa linguagem </w:t>
-      </w:r>
-      <w:r>
-        <w:t>foi</w:t>
-      </w:r>
-      <w:r>
-        <w:t xml:space="preserve"> </w:t>
-      </w:r>
-      <w:r>
         <w:t xml:space="preserve">para </w:t>
       </w:r>
       <w:r>
-        <w:t xml:space="preserve">substituir o </w:t>
-      </w:r>
-      <w:proofErr w:type="spellStart"/>
-      <w:r>
-        <w:t>JavaScript</w:t>
-      </w:r>
-      <w:proofErr w:type="spellEnd"/>
-      <w:r>
-        <w:t xml:space="preserve"> em criações de aplicações web.</w:t>
+        <w:t>substituir o JavaScript em criações de aplicações web.</w:t>
       </w:r>
       <w:r>
         <w:t xml:space="preserve"> Mas, sua evolução foi mais do que esperado</w:t>
@@ -7269,44 +6363,15 @@
         <w:t>,</w:t>
       </w:r>
       <w:r>
-        <w:t xml:space="preserve"> fez com que ela se tornasse uma linguagem </w:t>
-      </w:r>
-      <w:proofErr w:type="spellStart"/>
-      <w:r>
-        <w:t>multi-paradigma</w:t>
-      </w:r>
-      <w:proofErr w:type="spellEnd"/>
+        <w:t xml:space="preserve"> fez com que ela se tornasse uma linguagem multi-paradigma</w:t>
+      </w:r>
       <w:r>
         <w:t>.</w:t>
       </w:r>
     </w:p>
     <w:p>
       <w:r>
-        <w:t xml:space="preserve">A linguagem não obteve sucesso em seu objetivo inicial que era para substituir o </w:t>
-      </w:r>
-      <w:proofErr w:type="spellStart"/>
-      <w:r>
-        <w:t>JavaScript</w:t>
-      </w:r>
-      <w:proofErr w:type="spellEnd"/>
-      <w:r>
-        <w:t xml:space="preserve">, mas com a grande evolução do </w:t>
-      </w:r>
-      <w:proofErr w:type="spellStart"/>
-      <w:r>
-        <w:t>Flutter</w:t>
-      </w:r>
-      <w:proofErr w:type="spellEnd"/>
-      <w:r>
-        <w:t xml:space="preserve">, o </w:t>
-      </w:r>
-      <w:proofErr w:type="spellStart"/>
-      <w:r>
-        <w:t>Dart</w:t>
-      </w:r>
-      <w:proofErr w:type="spellEnd"/>
-      <w:r>
-        <w:t xml:space="preserve"> voltou a ganhar o público novamente.</w:t>
+        <w:t>A linguagem não obteve sucesso em seu objetivo inicial que era para substituir o JavaScript, mas com a grande evolução do Flutter, o Dart voltou a ganhar o público novamente.</w:t>
       </w:r>
     </w:p>
     <w:p>
@@ -7348,23 +6413,7 @@
         <w:t xml:space="preserve"> para auxiliar no desenvolvimento do mesmo, </w:t>
       </w:r>
       <w:r>
-        <w:t xml:space="preserve">e nesse trabalho será utilizado o Visual Studio </w:t>
-      </w:r>
-      <w:proofErr w:type="spellStart"/>
-      <w:r>
-        <w:t>Code</w:t>
-      </w:r>
-      <w:proofErr w:type="spellEnd"/>
-      <w:r>
-        <w:t xml:space="preserve">, que conforme </w:t>
-      </w:r>
-      <w:proofErr w:type="spellStart"/>
-      <w:r>
-        <w:t>Dionisio</w:t>
-      </w:r>
-      <w:proofErr w:type="spellEnd"/>
-      <w:r>
-        <w:t xml:space="preserve"> (2016)</w:t>
+        <w:t>e nesse trabalho será utilizado o Visual Studio Code, que conforme Dionisio (2016)</w:t>
       </w:r>
       <w:r>
         <w:t xml:space="preserve"> é um editor</w:t>
@@ -7385,11 +6434,7 @@
         <w:t>de</w:t>
       </w:r>
       <w:r>
-        <w:t xml:space="preserve"> </w:t>
-      </w:r>
-      <w:proofErr w:type="spellStart"/>
-      <w:r>
-        <w:t>multi</w:t>
+        <w:t xml:space="preserve"> multi</w:t>
       </w:r>
       <w:r>
         <w:t>-</w:t>
@@ -7397,7 +6442,6 @@
       <w:r>
         <w:t>plataforma</w:t>
       </w:r>
-      <w:proofErr w:type="spellEnd"/>
       <w:r>
         <w:t xml:space="preserve"> que foi</w:t>
       </w:r>
@@ -7453,23 +6497,7 @@
         <w:t>Para esse</w:t>
       </w:r>
       <w:r>
-        <w:t xml:space="preserve"> projeto em </w:t>
-      </w:r>
-      <w:proofErr w:type="spellStart"/>
-      <w:r>
-        <w:t>Flutter</w:t>
-      </w:r>
-      <w:proofErr w:type="spellEnd"/>
-      <w:r>
-        <w:t xml:space="preserve"> o Visual Studio </w:t>
-      </w:r>
-      <w:proofErr w:type="spellStart"/>
-      <w:r>
-        <w:t>Code</w:t>
-      </w:r>
-      <w:proofErr w:type="spellEnd"/>
-      <w:r>
-        <w:t xml:space="preserve"> </w:t>
+        <w:t xml:space="preserve"> projeto em Flutter o Visual Studio Code </w:t>
       </w:r>
       <w:r>
         <w:t>auxiliou</w:t>
@@ -7482,10 +6510,49 @@
       </w:r>
       <w:r>
         <w:t xml:space="preserve"> do código.</w:t>
+      </w:r>
+    </w:p>
+    <w:p/>
+    <w:p>
+      <w:pPr>
+        <w:pStyle w:val="Ttulo2"/>
+      </w:pPr>
+      <w:r>
+        <w:t>SPRING BOOT</w:t>
+      </w:r>
+      <w:bookmarkStart w:id="2" w:name="_GoBack"/>
+      <w:bookmarkEnd w:id="2"/>
+    </w:p>
+    <w:p/>
+    <w:p>
+      <w:pPr>
+        <w:pStyle w:val="Ttulo2"/>
+      </w:pPr>
+      <w:r>
+        <w:t>API REST</w:t>
+      </w:r>
+    </w:p>
+    <w:p/>
+    <w:p>
+      <w:pPr>
+        <w:pStyle w:val="Ttulo2"/>
+      </w:pPr>
+      <w:r>
+        <w:t>MONGODB</w:t>
+      </w:r>
+    </w:p>
+    <w:p/>
+    <w:p>
+      <w:pPr>
+        <w:pStyle w:val="Ttulo2"/>
+      </w:pPr>
+      <w:r>
+        <w:t>AMAZON AWS EC2 INSTANCE</w:t>
       </w:r>
     </w:p>
     <w:p/>
     <w:p/>
+    <w:p/>
     <w:p>
       <w:pPr>
         <w:jc w:val="center"/>
@@ -7504,57 +6571,102 @@
       </w:r>
     </w:p>
     <w:p>
+      <w:r>
+        <w:t xml:space="preserve">Pensando na facilitação do desenvolvimento do aplicativo, nessa sessão será exibida ferramentas que também fazem parte da </w:t>
+      </w:r>
+      <w:r>
+        <w:t xml:space="preserve">disciplina de </w:t>
+      </w:r>
+      <w:r>
+        <w:t>engenharia de software</w:t>
+      </w:r>
+      <w:r>
+        <w:t xml:space="preserve"> que auxiliou</w:t>
+      </w:r>
+      <w:r>
+        <w:t xml:space="preserve"> no entendimento geral do aplicativo.</w:t>
+      </w:r>
+      <w:r>
+        <w:t xml:space="preserve"> Para </w:t>
+      </w:r>
+      <w:r>
+        <w:t>todos exemplos abaixo, foi utilizado o Astah Community que foi citado anteriormente.</w:t>
+      </w:r>
+    </w:p>
+    <w:p/>
+    <w:p>
+      <w:pPr>
+        <w:pStyle w:val="Ttulo2"/>
+      </w:pPr>
+      <w:r>
+        <w:t>MAPA MENTAL</w:t>
+      </w:r>
+    </w:p>
+    <w:p>
+      <w:r>
+        <w:t>Com intuito de entender mais um pouco sobre o que foi pensado para a solução desse projeto, foi construída o mapa mental do mesmo, que está sendo ilustrada na figura abaixo:</w:t>
+      </w:r>
+    </w:p>
+    <w:p>
+      <w:r>
+        <w:drawing>
+          <wp:inline distT="0" distB="0" distL="0" distR="0" wp14:anchorId="6C9AFE80" wp14:editId="2FB30C33">
+            <wp:extent cx="6120130" cy="4809490"/>
+            <wp:effectExtent l="57150" t="57150" r="109220" b="105410"/>
+            <wp:docPr id="43" name="Imagem 43"/>
+            <wp:cNvGraphicFramePr>
+              <a:graphicFrameLocks xmlns:a="http://schemas.openxmlformats.org/drawingml/2006/main" noChangeAspect="1"/>
+            </wp:cNvGraphicFramePr>
+            <a:graphic xmlns:a="http://schemas.openxmlformats.org/drawingml/2006/main">
+              <a:graphicData uri="http://schemas.openxmlformats.org/drawingml/2006/picture">
+                <pic:pic xmlns:pic="http://schemas.openxmlformats.org/drawingml/2006/picture">
+                  <pic:nvPicPr>
+                    <pic:cNvPr id="1" name=""/>
+                    <pic:cNvPicPr/>
+                  </pic:nvPicPr>
+                  <pic:blipFill>
+                    <a:blip r:embed="rId35"/>
+                    <a:stretch>
+                      <a:fillRect/>
+                    </a:stretch>
+                  </pic:blipFill>
+                  <pic:spPr>
+                    <a:xfrm>
+                      <a:off x="0" y="0"/>
+                      <a:ext cx="6120130" cy="4809490"/>
+                    </a:xfrm>
+                    <a:prstGeom prst="rect">
+                      <a:avLst/>
+                    </a:prstGeom>
+                    <a:ln w="3175" cap="sq">
+                      <a:solidFill>
+                        <a:srgbClr val="000000"/>
+                      </a:solidFill>
+                      <a:prstDash val="solid"/>
+                      <a:miter lim="800000"/>
+                    </a:ln>
+                    <a:effectLst>
+                      <a:outerShdw blurRad="50800" dist="38100" dir="2700000" algn="tl" rotWithShape="0">
+                        <a:srgbClr val="000000">
+                          <a:alpha val="43000"/>
+                        </a:srgbClr>
+                      </a:outerShdw>
+                    </a:effectLst>
+                  </pic:spPr>
+                </pic:pic>
+              </a:graphicData>
+            </a:graphic>
+          </wp:inline>
+        </w:drawing>
+      </w:r>
+    </w:p>
+    <w:p>
       <w:pPr>
         <w:rPr>
           <w:b/>
           <w:color w:val="FF0000"/>
         </w:rPr>
       </w:pPr>
-      <w:r>
-        <w:t xml:space="preserve">Pensando na facilitação do desenvolvimento do aplicativo, nessa sessão será exibida ferramentas que também fazem parte da </w:t>
-      </w:r>
-      <w:r>
-        <w:t xml:space="preserve">disciplina de </w:t>
-      </w:r>
-      <w:r>
-        <w:t>engenharia de software</w:t>
-      </w:r>
-      <w:r>
-        <w:t xml:space="preserve"> que auxiliou</w:t>
-      </w:r>
-      <w:r>
-        <w:t xml:space="preserve"> no entendimento geral do aplicativo.</w:t>
-      </w:r>
-      <w:r>
-        <w:t xml:space="preserve"> Para </w:t>
-      </w:r>
-      <w:r>
-        <w:t xml:space="preserve">todos exemplos abaixo, foi utilizado o </w:t>
-      </w:r>
-      <w:proofErr w:type="spellStart"/>
-      <w:r>
-        <w:t>Astah</w:t>
-      </w:r>
-      <w:proofErr w:type="spellEnd"/>
-      <w:r>
-        <w:t xml:space="preserve"> </w:t>
-      </w:r>
-      <w:proofErr w:type="spellStart"/>
-      <w:r>
-        <w:t>Community</w:t>
-      </w:r>
-      <w:proofErr w:type="spellEnd"/>
-      <w:r>
-        <w:t xml:space="preserve"> que foi citado anteriormente.</w:t>
-      </w:r>
-    </w:p>
-    <w:p>
-      <w:pPr>
-        <w:rPr>
-          <w:b/>
-          <w:color w:val="FF0000"/>
-        </w:rPr>
-      </w:pPr>
     </w:p>
     <w:p>
       <w:pPr>
@@ -7649,7 +6761,6 @@
           <w:noProof/>
           <w:lang w:eastAsia="pt-BR"/>
         </w:rPr>
-        <w:lastRenderedPageBreak/>
         <w:drawing>
           <wp:inline distT="0" distB="0" distL="0" distR="0" wp14:anchorId="35BD22D7" wp14:editId="388F918F">
             <wp:extent cx="6120130" cy="4039235"/>
@@ -7666,7 +6777,7 @@
                     <pic:cNvPicPr/>
                   </pic:nvPicPr>
                   <pic:blipFill>
-                    <a:blip r:embed="rId35">
+                    <a:blip r:embed="rId36">
                       <a:extLst>
                         <a:ext uri="{28A0092B-C50C-407E-A947-70E740481C1C}">
                           <a14:useLocalDpi xmlns:a14="http://schemas.microsoft.com/office/drawing/2010/main" val="0"/>
@@ -7784,7 +6895,7 @@
                           <pic:cNvPicPr/>
                         </pic:nvPicPr>
                         <pic:blipFill>
-                          <a:blip r:embed="rId36">
+                          <a:blip r:embed="rId37">
                             <a:extLst>
                               <a:ext uri="{28A0092B-C50C-407E-A947-70E740481C1C}">
                                 <a14:useLocalDpi xmlns:a14="http://schemas.microsoft.com/office/drawing/2010/main" val="0"/>
@@ -7881,7 +6992,6 @@
               <w:rPr>
                 <w:b/>
               </w:rPr>
-              <w:lastRenderedPageBreak/>
               <w:t>Fluxo principal</w:t>
             </w:r>
             <w:r>
@@ -7929,13 +7039,8 @@
             <w:r>
               <w:t xml:space="preserve">e seleciona a opção </w:t>
             </w:r>
-            <w:proofErr w:type="spellStart"/>
-            <w:r>
-              <w:t>Logar</w:t>
-            </w:r>
-            <w:proofErr w:type="spellEnd"/>
-            <w:r>
-              <w:t xml:space="preserve"> (A1).</w:t>
+            <w:r>
+              <w:t>Logar (A1).</w:t>
             </w:r>
           </w:p>
           <w:p>
@@ -8098,7 +7203,6 @@
         <w:rPr>
           <w:b/>
         </w:rPr>
-        <w:lastRenderedPageBreak/>
         <w:t xml:space="preserve">Figura </w:t>
       </w:r>
       <w:r>
@@ -8161,7 +7265,7 @@
                           <pic:cNvPicPr/>
                         </pic:nvPicPr>
                         <pic:blipFill>
-                          <a:blip r:embed="rId37">
+                          <a:blip r:embed="rId38">
                             <a:extLst>
                               <a:ext uri="{28A0092B-C50C-407E-A947-70E740481C1C}">
                                 <a14:useLocalDpi xmlns:a14="http://schemas.microsoft.com/office/drawing/2010/main" val="0"/>
@@ -8257,7 +7361,6 @@
               <w:rPr>
                 <w:b/>
               </w:rPr>
-              <w:lastRenderedPageBreak/>
               <w:t>Evento inicial</w:t>
             </w:r>
             <w:r>
@@ -8612,6 +7715,7 @@
               <w:jc w:val="left"/>
             </w:pPr>
             <w:r>
+              <w:lastRenderedPageBreak/>
               <w:t>O sistema informa</w:t>
             </w:r>
             <w:r>
@@ -8687,7 +7791,6 @@
                 <w:noProof/>
                 <w:lang w:eastAsia="pt-BR"/>
               </w:rPr>
-              <w:lastRenderedPageBreak/>
               <w:drawing>
                 <wp:inline distT="0" distB="0" distL="0" distR="0" wp14:anchorId="5B19503E" wp14:editId="25F71CB9">
                   <wp:extent cx="4343400" cy="3352800"/>
@@ -8704,7 +7807,7 @@
                           <pic:cNvPicPr/>
                         </pic:nvPicPr>
                         <pic:blipFill>
-                          <a:blip r:embed="rId38">
+                          <a:blip r:embed="rId39">
                             <a:extLst>
                               <a:ext uri="{28A0092B-C50C-407E-A947-70E740481C1C}">
                                 <a14:useLocalDpi xmlns:a14="http://schemas.microsoft.com/office/drawing/2010/main" val="0"/>
@@ -8947,7 +8050,7 @@
                           <pic:cNvPicPr/>
                         </pic:nvPicPr>
                         <pic:blipFill>
-                          <a:blip r:embed="rId39">
+                          <a:blip r:embed="rId40">
                             <a:extLst>
                               <a:ext uri="{28A0092B-C50C-407E-A947-70E740481C1C}">
                                 <a14:useLocalDpi xmlns:a14="http://schemas.microsoft.com/office/drawing/2010/main" val="0"/>
@@ -9273,7 +8376,7 @@
                           <pic:cNvPicPr/>
                         </pic:nvPicPr>
                         <pic:blipFill>
-                          <a:blip r:embed="rId40">
+                          <a:blip r:embed="rId41">
                             <a:extLst>
                               <a:ext uri="{28A0092B-C50C-407E-A947-70E740481C1C}">
                                 <a14:useLocalDpi xmlns:a14="http://schemas.microsoft.com/office/drawing/2010/main" val="0"/>
@@ -9441,7 +8544,6 @@
         <w:rPr>
           <w:b/>
         </w:rPr>
-        <w:lastRenderedPageBreak/>
         <w:t xml:space="preserve">Figura </w:t>
       </w:r>
       <w:r>
@@ -9482,15 +8584,7 @@
     <w:p/>
     <w:p>
       <w:r>
-        <w:t xml:space="preserve">O diagrama de classe é um diagrama que tem como público alvo pessoas que estão desenvolvendo o projeto, mais específico para o desenvolvedor, pois de acordo com </w:t>
-      </w:r>
-      <w:proofErr w:type="spellStart"/>
-      <w:r>
-        <w:t>Tybel</w:t>
-      </w:r>
-      <w:proofErr w:type="spellEnd"/>
-      <w:r>
-        <w:t xml:space="preserve"> (2016), o Diagrama de Classe é exibição de uma estrutura do banco de dados, ou seja, estrutura das classes interligadas que são como se fossem modelos para a aplicação.</w:t>
+        <w:t>O diagrama de classe é um diagrama que tem como público alvo pessoas que estão desenvolvendo o projeto, mais específico para o desenvolvedor, pois de acordo com Tybel (2016), o Diagrama de Classe é exibição de uma estrutura do banco de dados, ou seja, estrutura das classes interligadas que são como se fossem modelos para a aplicação.</w:t>
       </w:r>
       <w:r>
         <w:t xml:space="preserve"> Dito isso, </w:t>
@@ -9567,7 +8661,7 @@
                     <pic:cNvPicPr/>
                   </pic:nvPicPr>
                   <pic:blipFill>
-                    <a:blip r:embed="rId41">
+                    <a:blip r:embed="rId42">
                       <a:extLst>
                         <a:ext uri="{28A0092B-C50C-407E-A947-70E740481C1C}">
                           <a14:useLocalDpi xmlns:a14="http://schemas.microsoft.com/office/drawing/2010/main" val="0"/>
@@ -9754,11 +8848,9 @@
       <w:r>
         <w:t xml:space="preserve">egundo </w:t>
       </w:r>
-      <w:proofErr w:type="spellStart"/>
       <w:r>
         <w:t>Lucidchart</w:t>
       </w:r>
-      <w:proofErr w:type="spellEnd"/>
       <w:r>
         <w:t xml:space="preserve"> (</w:t>
       </w:r>
@@ -9768,11 +8860,9 @@
       <w:r>
         <w:t xml:space="preserve">) </w:t>
       </w:r>
-      <w:proofErr w:type="gramStart"/>
       <w:r>
         <w:t>possui</w:t>
       </w:r>
-      <w:proofErr w:type="gramEnd"/>
       <w:r>
         <w:t xml:space="preserve"> como finalidade principal unir desenvolvedores e pessoas da área de negócio a entender um determinado processo, </w:t>
       </w:r>
@@ -9820,7 +8910,7 @@
                     <pic:cNvPicPr/>
                   </pic:nvPicPr>
                   <pic:blipFill>
-                    <a:blip r:embed="rId42">
+                    <a:blip r:embed="rId43">
                       <a:extLst>
                         <a:ext uri="{28A0092B-C50C-407E-A947-70E740481C1C}">
                           <a14:useLocalDpi xmlns:a14="http://schemas.microsoft.com/office/drawing/2010/main" val="0"/>
@@ -9923,13 +9013,19 @@
     </w:p>
     <w:p>
       <w:r>
-        <w:t>A imagem abaixo ilustra a arquitetura que foi utilizada no aplicativo SEU CONTROLE FINANCEIRO, segue:</w:t>
-      </w:r>
-    </w:p>
-    <w:p>
-      <w:bookmarkStart w:id="2" w:name="_GoBack"/>
-      <w:bookmarkEnd w:id="2"/>
-    </w:p>
+        <w:t xml:space="preserve">Nessa sessão será esclarecido o desenvolvimento do trabalho. E para maior didática, a </w:t>
+      </w:r>
+      <w:r>
+        <w:t>imagem abaixo ilustra a arquitetura que foi utilizada no apl</w:t>
+      </w:r>
+      <w:r>
+        <w:t>icativo SEU CONTROLE FINANCEIRO</w:t>
+      </w:r>
+      <w:r>
+        <w:t>:</w:t>
+      </w:r>
+    </w:p>
+    <w:p/>
     <w:p>
       <w:r>
         <w:rPr>
@@ -9937,10 +9033,10 @@
           <w:lang w:eastAsia="pt-BR"/>
         </w:rPr>
         <w:drawing>
-          <wp:inline distT="0" distB="0" distL="0" distR="0" wp14:anchorId="43F97DFE" wp14:editId="4134A763">
-            <wp:extent cx="6120130" cy="4766310"/>
-            <wp:effectExtent l="0" t="0" r="0" b="0"/>
-            <wp:docPr id="31" name="Imagem 31"/>
+          <wp:inline distT="0" distB="0" distL="0" distR="0" wp14:anchorId="3C1BD5D2" wp14:editId="18DEA2F7">
+            <wp:extent cx="6120130" cy="1578610"/>
+            <wp:effectExtent l="57150" t="57150" r="109220" b="116840"/>
+            <wp:docPr id="38" name="Imagem 38"/>
             <wp:cNvGraphicFramePr>
               <a:graphicFrameLocks xmlns:a="http://schemas.openxmlformats.org/drawingml/2006/main" noChangeAspect="1"/>
             </wp:cNvGraphicFramePr>
@@ -9948,11 +9044,11 @@
               <a:graphicData uri="http://schemas.openxmlformats.org/drawingml/2006/picture">
                 <pic:pic xmlns:pic="http://schemas.openxmlformats.org/drawingml/2006/picture">
                   <pic:nvPicPr>
-                    <pic:cNvPr id="31" name="Arquitetura.png"/>
+                    <pic:cNvPr id="38" name="Arquitetura v2.png"/>
                     <pic:cNvPicPr/>
                   </pic:nvPicPr>
                   <pic:blipFill>
-                    <a:blip r:embed="rId43">
+                    <a:blip r:embed="rId44">
                       <a:extLst>
                         <a:ext uri="{28A0092B-C50C-407E-A947-70E740481C1C}">
                           <a14:useLocalDpi xmlns:a14="http://schemas.microsoft.com/office/drawing/2010/main" val="0"/>
@@ -9966,11 +9062,25 @@
                   <pic:spPr>
                     <a:xfrm>
                       <a:off x="0" y="0"/>
-                      <a:ext cx="6120130" cy="4766310"/>
+                      <a:ext cx="6120130" cy="1578610"/>
                     </a:xfrm>
                     <a:prstGeom prst="rect">
                       <a:avLst/>
                     </a:prstGeom>
+                    <a:ln w="3175" cap="sq">
+                      <a:solidFill>
+                        <a:srgbClr val="000000"/>
+                      </a:solidFill>
+                      <a:prstDash val="solid"/>
+                      <a:miter lim="800000"/>
+                    </a:ln>
+                    <a:effectLst>
+                      <a:outerShdw blurRad="50800" dist="38100" dir="2700000" algn="tl" rotWithShape="0">
+                        <a:srgbClr val="000000">
+                          <a:alpha val="43000"/>
+                        </a:srgbClr>
+                      </a:outerShdw>
+                    </a:effectLst>
                   </pic:spPr>
                 </pic:pic>
               </a:graphicData>
@@ -9981,6 +9091,47 @@
     </w:p>
     <w:p/>
     <w:p>
+      <w:r>
+        <w:t>A imagem acima exibe as principais tecnologias utilizadas para a implementação do aplicativo desse trabalho, tendo foco no desenvolvimento híbrido utilizando F</w:t>
+      </w:r>
+      <w:r>
+        <w:t xml:space="preserve">lutter, dito isso, sendo executado em dispositivos com sistema operacional IOS e ANDROID. </w:t>
+      </w:r>
+    </w:p>
+    <w:p>
+      <w:r>
+        <w:t>Em serviço computacional em nuvem (máquina virtual) fica instalado o banco de dados e a aplicação API Rest. O serviço utilizado para esse armazenamento</w:t>
+      </w:r>
+      <w:r>
+        <w:t xml:space="preserve"> é o AWS EC2 Instance da A</w:t>
+      </w:r>
+      <w:r>
+        <w:t>mazon.</w:t>
+      </w:r>
+      <w:r>
+        <w:t xml:space="preserve"> A parte de Framework (Flutter) fica a codificação do front-end, onde no mesmo é feito codificação das interfaces do aplicativo e para acessar o serviço da </w:t>
+      </w:r>
+      <w:r>
+        <w:t>Amazon</w:t>
+      </w:r>
+      <w:r>
+        <w:t xml:space="preserve">. </w:t>
+      </w:r>
+    </w:p>
+    <w:p>
+      <w:r>
+        <w:t xml:space="preserve">O fluxo que acontece </w:t>
+      </w:r>
+      <w:r>
+        <w:t>a partir do dispositivo, que envia solicitações através de uma interface que o Flutter fornece</w:t>
+      </w:r>
+      <w:r>
+        <w:t xml:space="preserve"> juntamente com os dados. Para ter esses dados, o próprio Flutter faz uma comunicação com o serviço da Amazon, e que em seguida recebe uma resposta, podendo ser resposta de erro do serviço computacional ou resposta da API Rest. A API se comunica com o banco (MongoDB) para colher informações e levar através dessas pontes. </w:t>
+      </w:r>
+    </w:p>
+    <w:p/>
+    <w:p/>
+    <w:p>
       <w:pPr>
         <w:pStyle w:val="Ttulo1"/>
       </w:pPr>
@@ -9992,23 +9143,7 @@
     <w:p/>
     <w:p>
       <w:r>
-        <w:t xml:space="preserve">Houve diversas adversidades no processo de finalização desse trabalho, pois trata-se de uma tecnologia nova no mercado e consequentemente não obtendo muitos exemplos em livros e artigos que pudessem agregar na construção do mesmo, entretanto, a maioria dos objetivos foram alcançados graças a pesquisas em inglês, proporcionou-se o sucesso desse projeto e com uma excelente experiência em aprendizado. A maior dificuldade mesmo que tive foi achar </w:t>
-      </w:r>
-      <w:proofErr w:type="spellStart"/>
-      <w:r>
-        <w:t>Widgets</w:t>
-      </w:r>
-      <w:proofErr w:type="spellEnd"/>
-      <w:r>
-        <w:t xml:space="preserve"> personalizados, como um botão que troca de posição dependendo da opção selecionada com a finalidade de deixar a aplicação mais atraente ao usuário. Obtive outras dificuldades também como conectar meu aplicativo com o banco do </w:t>
-      </w:r>
-      <w:proofErr w:type="spellStart"/>
-      <w:r>
-        <w:t>Firebase</w:t>
-      </w:r>
-      <w:proofErr w:type="spellEnd"/>
-      <w:r>
-        <w:t>, pois alguns tutoriais ou sites não estavam dando certo para minha versão, somente um vídeo aula que me ajudou a ter sucesso na conexão.</w:t>
+        <w:t>Houve diversas adversidades no processo de finalização desse trabalho, pois trata-se de uma tecnologia nova no mercado e consequentemente não obtendo muitos exemplos em livros e artigos que pudessem agregar na construção do mesmo, entretanto, a maioria dos objetivos foram alcançados graças a pesquisas em inglês, proporcionou-se o sucesso desse projeto e com uma excelente experiência em aprendizado. A maior dificuldade mesmo que tive foi achar Widgets personalizados, como um botão que troca de posição dependendo da opção selecionada com a finalidade de deixar a aplicação mais atraente ao usuário. Obtive outras dificuldades também como conectar meu aplicativo com o banco do Firebase, pois alguns tutoriais ou sites não estavam dando certo para minha versão, somente um vídeo aula que me ajudou a ter sucesso na conexão.</w:t>
       </w:r>
     </w:p>
     <w:p>
@@ -10044,304 +9179,199 @@
         <w:rPr>
           <w:b/>
         </w:rPr>
-        <w:t xml:space="preserve">Introdução ao Visual Studio </w:t>
-      </w:r>
-      <w:proofErr w:type="spellStart"/>
+        <w:t>Introdução ao Visual Studio Code</w:t>
+      </w:r>
+      <w:r>
+        <w:t>. Disponível em &lt;</w:t>
+      </w:r>
+      <w:r>
+        <w:t xml:space="preserve"> </w:t>
+      </w:r>
+      <w:r>
+        <w:t>https://www.devmedia.com.br/introducao-ao-visual-studio-code/34418</w:t>
+      </w:r>
+      <w:r>
+        <w:t>&gt;. Acesso em: 02 mar. 2020.</w:t>
+      </w:r>
+    </w:p>
+    <w:p>
+      <w:r>
+        <w:t xml:space="preserve">GUEDES, Marylene. </w:t>
+      </w:r>
       <w:r>
         <w:rPr>
           <w:b/>
         </w:rPr>
-        <w:t>Code</w:t>
-      </w:r>
-      <w:proofErr w:type="spellEnd"/>
+        <w:t>O que é Dart</w:t>
+      </w:r>
+      <w:r>
+        <w:rPr>
+          <w:b/>
+        </w:rPr>
+        <w:t>?</w:t>
+      </w:r>
       <w:r>
         <w:t>. Disponível em &lt;</w:t>
       </w:r>
       <w:r>
+        <w:t>https://www.treinaweb.com.br/blog/o-que-e-dart/</w:t>
+      </w:r>
+      <w:r>
+        <w:t>&gt;. Acesso em: 11 fev. 2020.</w:t>
+      </w:r>
+    </w:p>
+    <w:p>
+      <w:r>
+        <w:t xml:space="preserve">LIMA, Davi. </w:t>
+      </w:r>
+      <w:r>
+        <w:rPr>
+          <w:b/>
+        </w:rPr>
+        <w:t>Modele softwares com Astah Community</w:t>
+      </w:r>
+      <w:r>
+        <w:t>. Disponível em &lt;https://www.techtudo.com.br/tudo-sobre/astah-commmunity.html&gt;. Acesso em: 19 nov. 2019.</w:t>
+      </w:r>
+    </w:p>
+    <w:p>
+      <w:r>
+        <w:t xml:space="preserve">LUCIDCHART. </w:t>
+      </w:r>
+      <w:r>
+        <w:rPr>
+          <w:b/>
+        </w:rPr>
+        <w:t>O que é um diagrama de atividades</w:t>
+      </w:r>
+      <w:r>
+        <w:t>. Disponível em &lt;</w:t>
+      </w:r>
+      <w:r>
         <w:t xml:space="preserve"> </w:t>
       </w:r>
       <w:r>
-        <w:t>https://www.devmedia.com.br/introducao-ao-visual-studio-code/34418</w:t>
-      </w:r>
+        <w:t>https://www.lucidchart.com/pages/pt/o-que-e-diagrama-de-atividades-uml</w:t>
+      </w:r>
+      <w:hyperlink r:id="rId45" w:history="1"/>
       <w:r>
         <w:t>&gt;. Acesso em: 02 mar. 2020.</w:t>
       </w:r>
     </w:p>
     <w:p>
       <w:r>
-        <w:t xml:space="preserve">GUEDES, </w:t>
-      </w:r>
-      <w:proofErr w:type="spellStart"/>
-      <w:r>
-        <w:t>Marylene</w:t>
-      </w:r>
-      <w:proofErr w:type="spellEnd"/>
-      <w:r>
-        <w:t xml:space="preserve">. </w:t>
+        <w:t xml:space="preserve">MAES, Jefferson. </w:t>
       </w:r>
       <w:r>
         <w:rPr>
           <w:b/>
         </w:rPr>
-        <w:t xml:space="preserve">O que é </w:t>
-      </w:r>
-      <w:proofErr w:type="spellStart"/>
-      <w:proofErr w:type="gramStart"/>
+        <w:t>Firebase o que é e para que serve?</w:t>
+      </w:r>
+      <w:r>
+        <w:t>. Disponível em &lt;</w:t>
+      </w:r>
+      <w:r>
+        <w:t xml:space="preserve"> </w:t>
+      </w:r>
+      <w:r>
+        <w:t>http://digitalprimews.com/google-firebase/</w:t>
+      </w:r>
+      <w:r>
+        <w:t>&gt;. Acesso em: 25 fev. 2020.</w:t>
+      </w:r>
+    </w:p>
+    <w:p>
+      <w:r>
+        <w:t xml:space="preserve">MAGALHÃES, Túlio. </w:t>
+      </w:r>
       <w:r>
         <w:rPr>
           <w:b/>
         </w:rPr>
-        <w:t>Dart</w:t>
-      </w:r>
-      <w:proofErr w:type="spellEnd"/>
+        <w:t>Flutter: tudo sobre o queridinho do google</w:t>
+      </w:r>
+      <w:r>
+        <w:t>. Disponível em &lt;https://www.zup.com.br/blog/flutter&gt;. Acesso em: 21 out. 2019.</w:t>
+      </w:r>
+    </w:p>
+    <w:p>
+      <w:r>
+        <w:t xml:space="preserve">PAULA, Welington. </w:t>
+      </w:r>
       <w:r>
         <w:rPr>
           <w:b/>
         </w:rPr>
-        <w:t>?</w:t>
-      </w:r>
-      <w:r>
-        <w:t>.</w:t>
-      </w:r>
-      <w:proofErr w:type="gramEnd"/>
-      <w:r>
-        <w:t xml:space="preserve"> Disponível em &lt;</w:t>
-      </w:r>
-      <w:r>
-        <w:t>https://www.treinaweb.com.br/blog/o-que-e-dart/</w:t>
-      </w:r>
-      <w:r>
-        <w:t>&gt;. Acesso em: 11 fev. 2020.</w:t>
-      </w:r>
-    </w:p>
-    <w:p>
-      <w:r>
-        <w:t xml:space="preserve">LIMA, Davi. </w:t>
+        <w:t>Rumo do Desenvolvimento Mobile</w:t>
+      </w:r>
+      <w:r>
+        <w:t>. Disponível em &lt;</w:t>
+      </w:r>
+      <w:r>
+        <w:t xml:space="preserve"> https://www.devmedia.com.br/rumo-do-desenvolvimento-mobile/24129</w:t>
+      </w:r>
+      <w:r>
+        <w:t>&gt;. Acesso em: 21 nov. 2019.</w:t>
+      </w:r>
+    </w:p>
+    <w:p>
+      <w:r>
+        <w:t xml:space="preserve">PORTAGSI. </w:t>
       </w:r>
       <w:r>
         <w:rPr>
           <w:b/>
         </w:rPr>
-        <w:t xml:space="preserve">Modele softwares com </w:t>
-      </w:r>
-      <w:proofErr w:type="spellStart"/>
+        <w:t>O que é UML?</w:t>
+      </w:r>
+      <w:r>
+        <w:t>. Disponível em &lt;</w:t>
+      </w:r>
+      <w:r>
+        <w:t>https://www.portalgsti.com.br/uml/sobre/</w:t>
+      </w:r>
+      <w:r>
+        <w:t>&gt;. Acesso em: 21 nov. 2019.</w:t>
+      </w:r>
+    </w:p>
+    <w:p>
+      <w:r>
+        <w:t xml:space="preserve">SANTANA, Fabiano. </w:t>
+      </w:r>
       <w:r>
         <w:rPr>
           <w:b/>
         </w:rPr>
-        <w:t>Astah</w:t>
-      </w:r>
-      <w:proofErr w:type="spellEnd"/>
+        <w:t>Flutter: porque você deveria apostar nesta tecnologia</w:t>
+      </w:r>
+      <w:r>
+        <w:t>. Disponível em &lt;</w:t>
+      </w:r>
+      <w:r>
+        <w:t xml:space="preserve"> https://tableless.com.br/flutter-porque-investir-nessa-tecnologia/</w:t>
+      </w:r>
+      <w:r>
+        <w:t>&gt;. Acesso em: 10 jul. 2020.</w:t>
+      </w:r>
+    </w:p>
+    <w:p>
+      <w:r>
+        <w:t xml:space="preserve">TYBEL, Douglas. </w:t>
+      </w:r>
       <w:r>
         <w:rPr>
           <w:b/>
         </w:rPr>
-        <w:t xml:space="preserve"> </w:t>
-      </w:r>
-      <w:proofErr w:type="spellStart"/>
-      <w:r>
-        <w:rPr>
-          <w:b/>
-        </w:rPr>
-        <w:t>Community</w:t>
-      </w:r>
-      <w:proofErr w:type="spellEnd"/>
-      <w:r>
-        <w:t>. Disponível em &lt;https://www.techtudo.com.br/tudo-sobre/astah-commmunity.html&gt;. Acesso em: 19 nov. 2019.</w:t>
-      </w:r>
-    </w:p>
-    <w:p>
-      <w:r>
-        <w:t xml:space="preserve">LUCIDCHART. </w:t>
-      </w:r>
-      <w:r>
-        <w:rPr>
-          <w:b/>
-        </w:rPr>
-        <w:t>O que é um diagrama de atividades</w:t>
+        <w:t>Orientações básicas na elaboração de um diagrama de classes</w:t>
       </w:r>
       <w:r>
         <w:t>. Disponível em &lt;</w:t>
       </w:r>
       <w:r>
-        <w:t xml:space="preserve"> </w:t>
-      </w:r>
-      <w:r>
-        <w:t>https://www.lucidchart.com/pages/pt/o-que-e-diagrama-de-atividades-uml</w:t>
-      </w:r>
-      <w:hyperlink r:id="rId44" w:history="1"/>
-      <w:r>
-        <w:t>&gt;. Acesso em: 02 mar. 2020.</w:t>
-      </w:r>
-    </w:p>
-    <w:p>
-      <w:r>
-        <w:t xml:space="preserve">MAES, Jefferson. </w:t>
-      </w:r>
-      <w:proofErr w:type="spellStart"/>
-      <w:r>
-        <w:rPr>
-          <w:b/>
-        </w:rPr>
-        <w:t>Firebase</w:t>
-      </w:r>
-      <w:proofErr w:type="spellEnd"/>
-      <w:r>
-        <w:rPr>
-          <w:b/>
-        </w:rPr>
-        <w:t xml:space="preserve"> o que é e para que </w:t>
-      </w:r>
-      <w:proofErr w:type="gramStart"/>
-      <w:r>
-        <w:rPr>
-          <w:b/>
-        </w:rPr>
-        <w:t>serve?</w:t>
-      </w:r>
-      <w:r>
-        <w:t>.</w:t>
-      </w:r>
-      <w:proofErr w:type="gramEnd"/>
-      <w:r>
-        <w:t xml:space="preserve"> Disponível em &lt;</w:t>
-      </w:r>
-      <w:r>
-        <w:t xml:space="preserve"> </w:t>
-      </w:r>
-      <w:r>
-        <w:t>http://digitalprimews.com/google-firebase/</w:t>
-      </w:r>
-      <w:r>
-        <w:t>&gt;. Acesso em: 25 fev. 2020.</w:t>
-      </w:r>
-    </w:p>
-    <w:p>
-      <w:r>
-        <w:t xml:space="preserve">MAGALHÃES, Túlio. </w:t>
-      </w:r>
-      <w:proofErr w:type="spellStart"/>
-      <w:r>
-        <w:rPr>
-          <w:b/>
-        </w:rPr>
-        <w:t>Flutter</w:t>
-      </w:r>
-      <w:proofErr w:type="spellEnd"/>
-      <w:r>
-        <w:rPr>
-          <w:b/>
-        </w:rPr>
-        <w:t xml:space="preserve">: tudo sobre o queridinho do </w:t>
-      </w:r>
-      <w:proofErr w:type="spellStart"/>
-      <w:r>
-        <w:rPr>
-          <w:b/>
-        </w:rPr>
-        <w:t>google</w:t>
-      </w:r>
-      <w:proofErr w:type="spellEnd"/>
-      <w:r>
-        <w:t>. Disponível em &lt;https://www.zup.com.br/blog/flutter&gt;. Acesso em: 21 out. 2019.</w:t>
-      </w:r>
-    </w:p>
-    <w:p>
-      <w:r>
-        <w:t xml:space="preserve">PAULA, Welington. </w:t>
-      </w:r>
-      <w:r>
-        <w:rPr>
-          <w:b/>
-        </w:rPr>
-        <w:t>Rumo do Desenvolvimento Mobile</w:t>
-      </w:r>
-      <w:r>
-        <w:t>. Disponível em &lt;</w:t>
-      </w:r>
-      <w:r>
-        <w:t xml:space="preserve"> https://www.devmedia.com.br/rumo-do-desenvolvimento-mobile/24129</w:t>
-      </w:r>
-      <w:r>
-        <w:t>&gt;. Acesso em: 21 nov. 2019.</w:t>
-      </w:r>
-    </w:p>
-    <w:p>
-      <w:r>
-        <w:t xml:space="preserve">PORTAGSI. </w:t>
-      </w:r>
-      <w:r>
-        <w:rPr>
-          <w:b/>
-        </w:rPr>
-        <w:t xml:space="preserve">O que é </w:t>
-      </w:r>
-      <w:proofErr w:type="gramStart"/>
-      <w:r>
-        <w:rPr>
-          <w:b/>
-        </w:rPr>
-        <w:t>UML?</w:t>
-      </w:r>
-      <w:r>
-        <w:t>.</w:t>
-      </w:r>
-      <w:proofErr w:type="gramEnd"/>
-      <w:r>
-        <w:t xml:space="preserve"> Disponível em &lt;</w:t>
-      </w:r>
-      <w:r>
-        <w:t>https://www.portalgsti.com.br/uml/sobre/</w:t>
-      </w:r>
-      <w:r>
-        <w:t>&gt;. Acesso em: 21 nov. 2019.</w:t>
-      </w:r>
-    </w:p>
-    <w:p>
-      <w:r>
-        <w:t xml:space="preserve">SANTANA, Fabiano. </w:t>
-      </w:r>
-      <w:proofErr w:type="spellStart"/>
-      <w:r>
-        <w:rPr>
-          <w:b/>
-        </w:rPr>
-        <w:t>Flutter</w:t>
-      </w:r>
-      <w:proofErr w:type="spellEnd"/>
-      <w:r>
-        <w:rPr>
-          <w:b/>
-        </w:rPr>
-        <w:t>: porque você deveria apostar nesta tecnologia</w:t>
-      </w:r>
-      <w:r>
-        <w:t>. Disponível em &lt;</w:t>
-      </w:r>
-      <w:r>
-        <w:t xml:space="preserve"> https://tableless.com.br/flutter-porque-investir-nessa-tecnologia/</w:t>
-      </w:r>
-      <w:r>
-        <w:t>&gt;. Acesso em: 10 jul. 2020.</w:t>
-      </w:r>
-    </w:p>
-    <w:p>
-      <w:r>
-        <w:t xml:space="preserve">TYBEL, Douglas. </w:t>
-      </w:r>
-      <w:r>
-        <w:rPr>
-          <w:b/>
-        </w:rPr>
-        <w:t>Orientações básicas na elaboração de um diagrama de classes</w:t>
-      </w:r>
-      <w:r>
-        <w:t>. Disponível em &lt;</w:t>
-      </w:r>
-      <w:r>
         <w:t>https://www.devmedia.com.br/orientacoes-basicas-na-elaboracao-de-um-diagrama-de-classes/37224</w:t>
       </w:r>
-      <w:hyperlink r:id="rId45" w:history="1"/>
+      <w:hyperlink r:id="rId46" w:history="1"/>
       <w:r>
         <w:t>&gt;. Acesso em: 02 mar. 2020.</w:t>
       </w:r>
@@ -10351,19 +9381,11 @@
         <w:lastRenderedPageBreak/>
         <w:t xml:space="preserve">VIANA, Daniel. </w:t>
       </w:r>
-      <w:proofErr w:type="spellStart"/>
       <w:r>
         <w:rPr>
           <w:b/>
         </w:rPr>
-        <w:t>Firebase</w:t>
-      </w:r>
-      <w:proofErr w:type="spellEnd"/>
-      <w:r>
-        <w:rPr>
-          <w:b/>
-        </w:rPr>
-        <w:t>: descubra no que esta plataforma pode te ajudar</w:t>
+        <w:t>Firebase: descubra no que esta plataforma pode te ajudar</w:t>
       </w:r>
       <w:r>
         <w:t>. Disponível em &lt;https://www.treinaweb.com.br/blog/firebase-descubra-no-que-esta-plataforma-pode-te-ajudar&gt;. Acesso em: 03 out. 2019.</w:t>
@@ -10381,7 +9403,7 @@
     <w:p/>
     <w:p/>
     <w:sectPr>
-      <w:headerReference w:type="default" r:id="rId46"/>
+      <w:headerReference w:type="default" r:id="rId47"/>
       <w:pgSz w:w="11906" w:h="16838"/>
       <w:pgMar w:top="1701" w:right="1134" w:bottom="1134" w:left="1134" w:header="1134" w:footer="720" w:gutter="0"/>
       <w:cols w:space="720"/>
@@ -10495,7 +9517,7 @@
         <w:sz w:val="20"/>
         <w:szCs w:val="20"/>
       </w:rPr>
-      <w:t>41</w:t>
+      <w:t>21</w:t>
     </w:r>
     <w:r>
       <w:rPr>
@@ -12316,6 +11338,9 @@
     <w:lvlOverride w:ilvl="8">
       <w:startOverride w:val="1"/>
     </w:lvlOverride>
+  </w:num>
+  <w:num w:numId="30">
+    <w:abstractNumId w:val="24"/>
   </w:num>
 </w:numbering>
 </file>
@@ -13812,7 +12837,7 @@
 </file>
 
 <file path=customXml/itemProps1.xml><?xml version="1.0" encoding="utf-8"?>
-<ds:datastoreItem xmlns:ds="http://schemas.openxmlformats.org/officeDocument/2006/customXml" ds:itemID="{5CB4E425-345D-4E01-9204-47E439B0C302}">
+<ds:datastoreItem xmlns:ds="http://schemas.openxmlformats.org/officeDocument/2006/customXml" ds:itemID="{D18E999F-5C0A-4F73-AD01-300C7F559650}">
   <ds:schemaRefs>
     <ds:schemaRef ds:uri="http://schemas.openxmlformats.org/officeDocument/2006/bibliography"/>
   </ds:schemaRefs>

</xml_diff>

<commit_message>
Falado sobre spring boot, java e api rest
</commit_message>
<xml_diff>
--- a/Documentação/TCC 2020 (Cristhian Dias).docx
+++ b/Documentação/TCC 2020 (Cristhian Dias).docx
@@ -2836,7 +2836,21 @@
         <w:rPr>
           <w:lang w:val="en-US"/>
         </w:rPr>
-        <w:t>Companies today need productive development and excellent software quality, and this is nothing new. That said, several technologies were launched to assist, but the one that will be talked about in this work is the Flutter, which through it will be developed a financial control application.</w:t>
+        <w:t xml:space="preserve">Companies today need productive development and excellent software quality, and this is nothing new. That said, several technologies </w:t>
+      </w:r>
+      <w:proofErr w:type="gramStart"/>
+      <w:r>
+        <w:rPr>
+          <w:lang w:val="en-US"/>
+        </w:rPr>
+        <w:t>were launched</w:t>
+      </w:r>
+      <w:proofErr w:type="gramEnd"/>
+      <w:r>
+        <w:rPr>
+          <w:lang w:val="en-US"/>
+        </w:rPr>
+        <w:t xml:space="preserve"> to assist, but the one that will be talked about in this work is the Flutter, which through it will be developed a financial control application.</w:t>
       </w:r>
     </w:p>
     <w:p>
@@ -6518,18 +6532,197 @@
         <w:pStyle w:val="Ttulo2"/>
       </w:pPr>
       <w:r>
+        <w:t>java</w:t>
+      </w:r>
+    </w:p>
+    <w:p>
+      <w:r>
+        <w:t>Java é uma linguagem de programação que foi criada pela empresa Microsystems no ano de 1995</w:t>
+      </w:r>
+      <w:r>
+        <w:t xml:space="preserve"> conforme JAVA (2010?)</w:t>
+      </w:r>
+      <w:r>
+        <w:t>.</w:t>
+      </w:r>
+      <w:r>
+        <w:t xml:space="preserve"> Está linguagem é orientada a objetos e seu maior objetivo é </w:t>
+      </w:r>
+      <w:r>
+        <w:t>construir apenas um código</w:t>
+      </w:r>
+      <w:r>
+        <w:t xml:space="preserve"> </w:t>
+      </w:r>
+      <w:r>
+        <w:t>e</w:t>
+      </w:r>
+      <w:r>
+        <w:t xml:space="preserve"> seja utilizado por diversos tipos de dispositivos</w:t>
+      </w:r>
+      <w:r>
+        <w:t xml:space="preserve">, pois há uma </w:t>
+      </w:r>
+      <w:r>
+        <w:rPr>
+          <w:i/>
+        </w:rPr>
+        <w:t>Java Virtual Machine</w:t>
+      </w:r>
+      <w:r>
+        <w:t xml:space="preserve"> que traduz o código para todos dispositivos</w:t>
+      </w:r>
+      <w:r>
+        <w:t>, porém para que isso seja realmente possível, o</w:t>
+      </w:r>
+      <w:r>
+        <w:t xml:space="preserve"> requisito mínimo</w:t>
+      </w:r>
+      <w:r>
+        <w:t xml:space="preserve"> é a</w:t>
+      </w:r>
+      <w:r>
+        <w:t xml:space="preserve"> instalação</w:t>
+      </w:r>
+      <w:r>
+        <w:t xml:space="preserve"> do próprio Java</w:t>
+      </w:r>
+      <w:r>
+        <w:t>.</w:t>
+      </w:r>
+      <w:r>
+        <w:t xml:space="preserve"> </w:t>
+      </w:r>
+      <w:r>
+        <w:t xml:space="preserve">Em algumas aplicações </w:t>
+      </w:r>
+      <w:r>
+        <w:t>é</w:t>
+      </w:r>
+      <w:r>
+        <w:t xml:space="preserve"> necessári</w:t>
+      </w:r>
+      <w:r>
+        <w:t>a</w:t>
+      </w:r>
+      <w:r>
+        <w:t xml:space="preserve"> a utilização do Java em seu computador ou até mesmo em seu dispositivo móvel. </w:t>
+      </w:r>
+    </w:p>
+    <w:p/>
+    <w:p>
+      <w:pPr>
+        <w:pStyle w:val="Ttulo2"/>
+      </w:pPr>
+      <w:r>
         <w:t>SPRING BOOT</w:t>
       </w:r>
-      <w:bookmarkStart w:id="2" w:name="_GoBack"/>
-      <w:bookmarkEnd w:id="2"/>
+    </w:p>
+    <w:p>
+      <w:r>
+        <w:t>Segundo</w:t>
+      </w:r>
+      <w:r>
+        <w:t xml:space="preserve"> Afonso (2017), Spring Boot é uma ferramenta para agilizar configurações iniciais e publicações de aplicações no ecossistema Spring, dito isso, havendo uma rapidez considerável em executar o projeto que é trabalhado</w:t>
+      </w:r>
+      <w:r>
+        <w:t xml:space="preserve">. No exemplo desse documento é a API Rest </w:t>
+      </w:r>
+      <w:r>
+        <w:t xml:space="preserve">feita com a linguagem de programação Java, </w:t>
+      </w:r>
+      <w:r>
+        <w:t xml:space="preserve">que </w:t>
+      </w:r>
+      <w:r>
+        <w:t>tem</w:t>
+      </w:r>
+      <w:r>
+        <w:t xml:space="preserve"> como objetivo</w:t>
+      </w:r>
+      <w:r>
+        <w:t xml:space="preserve"> devolver informações para o aplicativo</w:t>
+      </w:r>
+      <w:r>
+        <w:t xml:space="preserve"> através de requisições HTTP</w:t>
+      </w:r>
+      <w:r>
+        <w:t xml:space="preserve">. </w:t>
+      </w:r>
+      <w:r>
+        <w:t xml:space="preserve"> </w:t>
+      </w:r>
     </w:p>
     <w:p/>
+    <w:p/>
     <w:p>
       <w:pPr>
         <w:pStyle w:val="Ttulo2"/>
       </w:pPr>
       <w:r>
+        <w:lastRenderedPageBreak/>
         <w:t>API REST</w:t>
+      </w:r>
+    </w:p>
+    <w:p>
+      <w:r>
+        <w:t>API (</w:t>
+      </w:r>
+      <w:r>
+        <w:rPr>
+          <w:i/>
+        </w:rPr>
+        <w:t>Application Programming Interface</w:t>
+      </w:r>
+      <w:r>
+        <w:t>) de acordo com Pires (2017) é um grupo de regras e padrões</w:t>
+      </w:r>
+      <w:r>
+        <w:t xml:space="preserve"> definidos</w:t>
+      </w:r>
+      <w:r>
+        <w:t xml:space="preserve"> e documentada </w:t>
+      </w:r>
+      <w:r>
+        <w:t>por uma</w:t>
+      </w:r>
+      <w:r>
+        <w:t xml:space="preserve"> aplicação</w:t>
+      </w:r>
+      <w:r>
+        <w:t xml:space="preserve"> para que essa aplicação seja utilizada por outras.</w:t>
+      </w:r>
+      <w:r>
+        <w:t xml:space="preserve"> O intuito dessa tecnologia é comunicações entre aplicações e com os usuários que as utilizam. </w:t>
+      </w:r>
+    </w:p>
+    <w:p>
+      <w:r>
+        <w:t>O Rest (</w:t>
+      </w:r>
+      <w:r>
+        <w:rPr>
+          <w:i/>
+        </w:rPr>
+        <w:t>Representational State Transfer</w:t>
+      </w:r>
+      <w:r>
+        <w:t>)</w:t>
+      </w:r>
+      <w:r>
+        <w:t xml:space="preserve"> é uma abstração da arquitetura Web. Nele é possível criar projetos com uma boa definição de interfaces, porém para que isso ocorra, há regras </w:t>
+      </w:r>
+      <w:r>
+        <w:t xml:space="preserve">a serem seguidas. Se essas características forem feitas, </w:t>
+      </w:r>
+      <w:r>
+        <w:t>é possível</w:t>
+      </w:r>
+      <w:r>
+        <w:t xml:space="preserve"> uma comunicação entre aplicações.</w:t>
+      </w:r>
+      <w:r>
+        <w:t xml:space="preserve"> </w:t>
       </w:r>
     </w:p>
     <w:p/>
@@ -6609,6 +6802,10 @@
     </w:p>
     <w:p>
       <w:r>
+        <w:rPr>
+          <w:noProof/>
+          <w:lang w:eastAsia="pt-BR"/>
+        </w:rPr>
         <w:drawing>
           <wp:inline distT="0" distB="0" distL="0" distR="0" wp14:anchorId="6C9AFE80" wp14:editId="2FB30C33">
             <wp:extent cx="6120130" cy="4809490"/>
@@ -8544,6 +8741,7 @@
         <w:rPr>
           <w:b/>
         </w:rPr>
+        <w:lastRenderedPageBreak/>
         <w:t xml:space="preserve">Figura </w:t>
       </w:r>
       <w:r>
@@ -8860,9 +9058,11 @@
       <w:r>
         <w:t xml:space="preserve">) </w:t>
       </w:r>
+      <w:proofErr w:type="gramStart"/>
       <w:r>
         <w:t>possui</w:t>
       </w:r>
+      <w:proofErr w:type="gramEnd"/>
       <w:r>
         <w:t xml:space="preserve"> como finalidade principal unir desenvolvedores e pessoas da área de negócio a entender um determinado processo, </w:t>
       </w:r>
@@ -9109,13 +9309,7 @@
         <w:t>mazon.</w:t>
       </w:r>
       <w:r>
-        <w:t xml:space="preserve"> A parte de Framework (Flutter) fica a codificação do front-end, onde no mesmo é feito codificação das interfaces do aplicativo e para acessar o serviço da </w:t>
-      </w:r>
-      <w:r>
-        <w:t>Amazon</w:t>
-      </w:r>
-      <w:r>
-        <w:t xml:space="preserve">. </w:t>
+        <w:t xml:space="preserve"> A parte de Framework (Flutter) fica a codificação do front-end, onde no mesmo é feito codificação das interfaces do aplicativo e para acessar o serviço da Amazon. </w:t>
       </w:r>
     </w:p>
     <w:p>
@@ -9173,6 +9367,58 @@
     </w:p>
     <w:p>
       <w:r>
+        <w:t>AFONSO</w:t>
+      </w:r>
+      <w:r>
+        <w:t xml:space="preserve">, </w:t>
+      </w:r>
+      <w:r>
+        <w:t>Alexandre</w:t>
+      </w:r>
+      <w:r>
+        <w:t xml:space="preserve">. </w:t>
+      </w:r>
+      <w:r>
+        <w:rPr>
+          <w:b/>
+        </w:rPr>
+        <w:t xml:space="preserve">O que é Spring </w:t>
+      </w:r>
+      <w:proofErr w:type="gramStart"/>
+      <w:r>
+        <w:rPr>
+          <w:b/>
+        </w:rPr>
+        <w:t>Boot?</w:t>
+      </w:r>
+      <w:r>
+        <w:t>.</w:t>
+      </w:r>
+      <w:proofErr w:type="gramEnd"/>
+      <w:r>
+        <w:t xml:space="preserve"> Disponível em &lt;</w:t>
+      </w:r>
+      <w:r>
+        <w:t xml:space="preserve"> https://blog.algaworks.com/spring-boot/</w:t>
+      </w:r>
+      <w:r>
+        <w:t xml:space="preserve">&gt;. </w:t>
+      </w:r>
+      <w:r>
+        <w:t>Acesso em: 20</w:t>
+      </w:r>
+      <w:r>
+        <w:t xml:space="preserve"> </w:t>
+      </w:r>
+      <w:r>
+        <w:t>jul</w:t>
+      </w:r>
+      <w:r>
+        <w:t>. 2020.</w:t>
+      </w:r>
+    </w:p>
+    <w:p>
+      <w:r>
         <w:t xml:space="preserve">DIONISIO, Edson. </w:t>
       </w:r>
       <w:r>
@@ -9202,7 +9448,14 @@
         <w:rPr>
           <w:b/>
         </w:rPr>
-        <w:t>O que é Dart</w:t>
+        <w:t xml:space="preserve">O que é </w:t>
+      </w:r>
+      <w:proofErr w:type="gramStart"/>
+      <w:r>
+        <w:rPr>
+          <w:b/>
+        </w:rPr>
+        <w:t>Dart</w:t>
       </w:r>
       <w:r>
         <w:rPr>
@@ -9211,174 +9464,254 @@
         <w:t>?</w:t>
       </w:r>
       <w:r>
+        <w:t>.</w:t>
+      </w:r>
+      <w:proofErr w:type="gramEnd"/>
+      <w:r>
+        <w:t xml:space="preserve"> Disponível em &lt;</w:t>
+      </w:r>
+      <w:r>
+        <w:t>https://www.treinaweb.com.br/blog/o-que-e-dart/</w:t>
+      </w:r>
+      <w:r>
+        <w:t>&gt;. Acesso em: 11 fev. 2020.</w:t>
+      </w:r>
+    </w:p>
+    <w:p>
+      <w:r>
+        <w:t xml:space="preserve">LIMA, Davi. </w:t>
+      </w:r>
+      <w:r>
+        <w:rPr>
+          <w:b/>
+        </w:rPr>
+        <w:t>Modele softwares com Astah Community</w:t>
+      </w:r>
+      <w:r>
+        <w:t>. Disponível em &lt;https://www.techtudo.com.br/tudo-sobre/astah-commmunity.html&gt;. Acesso em: 19 nov. 2019.</w:t>
+      </w:r>
+    </w:p>
+    <w:p>
+      <w:r>
+        <w:t xml:space="preserve">LUCIDCHART. </w:t>
+      </w:r>
+      <w:r>
+        <w:rPr>
+          <w:b/>
+        </w:rPr>
+        <w:t>O que é um diagrama de atividades</w:t>
+      </w:r>
+      <w:r>
         <w:t>. Disponível em &lt;</w:t>
       </w:r>
       <w:r>
-        <w:t>https://www.treinaweb.com.br/blog/o-que-e-dart/</w:t>
-      </w:r>
-      <w:r>
-        <w:t>&gt;. Acesso em: 11 fev. 2020.</w:t>
-      </w:r>
-    </w:p>
-    <w:p>
-      <w:r>
-        <w:t xml:space="preserve">LIMA, Davi. </w:t>
-      </w:r>
-      <w:r>
-        <w:rPr>
-          <w:b/>
-        </w:rPr>
-        <w:t>Modele softwares com Astah Community</w:t>
-      </w:r>
-      <w:r>
-        <w:t>. Disponível em &lt;https://www.techtudo.com.br/tudo-sobre/astah-commmunity.html&gt;. Acesso em: 19 nov. 2019.</w:t>
-      </w:r>
-    </w:p>
-    <w:p>
-      <w:r>
-        <w:t xml:space="preserve">LUCIDCHART. </w:t>
-      </w:r>
-      <w:r>
-        <w:rPr>
-          <w:b/>
-        </w:rPr>
-        <w:t>O que é um diagrama de atividades</w:t>
+        <w:t xml:space="preserve"> </w:t>
+      </w:r>
+      <w:r>
+        <w:t>https://www.lucidchart.com/pages/pt/o-que-e-diagrama-de-atividades-uml</w:t>
+      </w:r>
+      <w:hyperlink r:id="rId45" w:history="1"/>
+      <w:r>
+        <w:t>&gt;. Acesso em: 02 mar. 2020.</w:t>
+      </w:r>
+    </w:p>
+    <w:p>
+      <w:r>
+        <w:t xml:space="preserve">MAES, Jefferson. </w:t>
+      </w:r>
+      <w:r>
+        <w:rPr>
+          <w:b/>
+        </w:rPr>
+        <w:t xml:space="preserve">Firebase o que é e para que </w:t>
+      </w:r>
+      <w:proofErr w:type="gramStart"/>
+      <w:r>
+        <w:rPr>
+          <w:b/>
+        </w:rPr>
+        <w:t>serve?</w:t>
+      </w:r>
+      <w:r>
+        <w:t>.</w:t>
+      </w:r>
+      <w:proofErr w:type="gramEnd"/>
+      <w:r>
+        <w:t xml:space="preserve"> Disponível em &lt;</w:t>
+      </w:r>
+      <w:r>
+        <w:t xml:space="preserve"> </w:t>
+      </w:r>
+      <w:r>
+        <w:t>http://digitalprimews.com/google-firebase/</w:t>
+      </w:r>
+      <w:r>
+        <w:t>&gt;. Acesso em: 25 fev. 2020.</w:t>
+      </w:r>
+    </w:p>
+    <w:p>
+      <w:r>
+        <w:t xml:space="preserve">MAGALHÃES, Túlio. </w:t>
+      </w:r>
+      <w:r>
+        <w:rPr>
+          <w:b/>
+        </w:rPr>
+        <w:t>Flutter: tudo sobre o queridinho do google</w:t>
+      </w:r>
+      <w:r>
+        <w:t>. Disponível em &lt;https://www.zup.com.br/blog/flutter&gt;. Acesso em: 21 out. 2019.</w:t>
+      </w:r>
+    </w:p>
+    <w:p>
+      <w:r>
+        <w:t xml:space="preserve">PAULA, Welington. </w:t>
+      </w:r>
+      <w:r>
+        <w:rPr>
+          <w:b/>
+        </w:rPr>
+        <w:t>Rumo do Desenvolvimento Mobile</w:t>
       </w:r>
       <w:r>
         <w:t>. Disponível em &lt;</w:t>
       </w:r>
       <w:r>
+        <w:t xml:space="preserve"> https://www.devmedia.com.br/rumo-do-desenvolvimento-mobile/24129</w:t>
+      </w:r>
+      <w:r>
+        <w:t>&gt;. Acesso em: 21 nov. 2019.</w:t>
+      </w:r>
+    </w:p>
+    <w:p>
+      <w:r>
+        <w:t>PIRES</w:t>
+      </w:r>
+      <w:r>
+        <w:t xml:space="preserve">. </w:t>
+      </w:r>
+      <w:r>
+        <w:rPr>
+          <w:b/>
+        </w:rPr>
+        <w:t xml:space="preserve">O que é API? REST e RESTful? Conheça as definições e </w:t>
+      </w:r>
+      <w:proofErr w:type="gramStart"/>
+      <w:r>
+        <w:rPr>
+          <w:b/>
+        </w:rPr>
+        <w:t>diferenças!</w:t>
+      </w:r>
+      <w:r>
+        <w:t>.</w:t>
+      </w:r>
+      <w:proofErr w:type="gramEnd"/>
+      <w:r>
+        <w:t xml:space="preserve"> Disponível em &lt;</w:t>
+      </w:r>
+      <w:r>
+        <w:t xml:space="preserve"> https://becode.com.br/o-que-e-api-rest-e-restful/</w:t>
+      </w:r>
+      <w:r>
+        <w:t>&gt;. Acesso em: 2</w:t>
+      </w:r>
+      <w:r>
+        <w:t>0</w:t>
+      </w:r>
+      <w:r>
         <w:t xml:space="preserve"> </w:t>
       </w:r>
       <w:r>
-        <w:t>https://www.lucidchart.com/pages/pt/o-que-e-diagrama-de-atividades-uml</w:t>
-      </w:r>
-      <w:hyperlink r:id="rId45" w:history="1"/>
+        <w:t>jul</w:t>
+      </w:r>
+      <w:r>
+        <w:t>. 2</w:t>
+      </w:r>
+      <w:r>
+        <w:t>020</w:t>
+      </w:r>
+      <w:bookmarkStart w:id="2" w:name="_GoBack"/>
+      <w:bookmarkEnd w:id="2"/>
+      <w:r>
+        <w:t>.</w:t>
+      </w:r>
+    </w:p>
+    <w:p>
+      <w:r>
+        <w:t xml:space="preserve">PORTAGSI. </w:t>
+      </w:r>
+      <w:r>
+        <w:rPr>
+          <w:b/>
+        </w:rPr>
+        <w:t xml:space="preserve">O que é </w:t>
+      </w:r>
+      <w:proofErr w:type="gramStart"/>
+      <w:r>
+        <w:rPr>
+          <w:b/>
+        </w:rPr>
+        <w:t>UML?</w:t>
+      </w:r>
+      <w:r>
+        <w:t>.</w:t>
+      </w:r>
+      <w:proofErr w:type="gramEnd"/>
+      <w:r>
+        <w:t xml:space="preserve"> Disponível em &lt;</w:t>
+      </w:r>
+      <w:r>
+        <w:t>https://www.portalgsti.com.br/uml/sobre/</w:t>
+      </w:r>
+      <w:r>
+        <w:t>&gt;. Acesso em: 21 nov. 2019.</w:t>
+      </w:r>
+    </w:p>
+    <w:p>
+      <w:r>
+        <w:t xml:space="preserve">SANTANA, Fabiano. </w:t>
+      </w:r>
+      <w:r>
+        <w:rPr>
+          <w:b/>
+        </w:rPr>
+        <w:t>Flutter: porque você deveria apostar nesta tecnologia</w:t>
+      </w:r>
+      <w:r>
+        <w:t>. Disponível em &lt;</w:t>
+      </w:r>
+      <w:r>
+        <w:t xml:space="preserve"> https://tableless.com.br/flutter-porque-investir-nessa-tecnologia/</w:t>
+      </w:r>
+      <w:r>
+        <w:t>&gt;. Acesso em: 10 jul. 2020.</w:t>
+      </w:r>
+    </w:p>
+    <w:p>
+      <w:r>
+        <w:lastRenderedPageBreak/>
+        <w:t xml:space="preserve">TYBEL, Douglas. </w:t>
+      </w:r>
+      <w:r>
+        <w:rPr>
+          <w:b/>
+        </w:rPr>
+        <w:t>Orientações básicas na elaboração de um diagrama de classes</w:t>
+      </w:r>
+      <w:r>
+        <w:t>. Disponível em &lt;</w:t>
+      </w:r>
+      <w:r>
+        <w:t>https://www.devmedia.com.br/orientacoes-basicas-na-elaboracao-de-um-diagrama-de-classes/37224</w:t>
+      </w:r>
+      <w:hyperlink r:id="rId46" w:history="1"/>
       <w:r>
         <w:t>&gt;. Acesso em: 02 mar. 2020.</w:t>
       </w:r>
     </w:p>
     <w:p>
       <w:r>
-        <w:t xml:space="preserve">MAES, Jefferson. </w:t>
-      </w:r>
-      <w:r>
-        <w:rPr>
-          <w:b/>
-        </w:rPr>
-        <w:t>Firebase o que é e para que serve?</w:t>
-      </w:r>
-      <w:r>
-        <w:t>. Disponível em &lt;</w:t>
-      </w:r>
-      <w:r>
-        <w:t xml:space="preserve"> </w:t>
-      </w:r>
-      <w:r>
-        <w:t>http://digitalprimews.com/google-firebase/</w:t>
-      </w:r>
-      <w:r>
-        <w:t>&gt;. Acesso em: 25 fev. 2020.</w:t>
-      </w:r>
-    </w:p>
-    <w:p>
-      <w:r>
-        <w:t xml:space="preserve">MAGALHÃES, Túlio. </w:t>
-      </w:r>
-      <w:r>
-        <w:rPr>
-          <w:b/>
-        </w:rPr>
-        <w:t>Flutter: tudo sobre o queridinho do google</w:t>
-      </w:r>
-      <w:r>
-        <w:t>. Disponível em &lt;https://www.zup.com.br/blog/flutter&gt;. Acesso em: 21 out. 2019.</w:t>
-      </w:r>
-    </w:p>
-    <w:p>
-      <w:r>
-        <w:t xml:space="preserve">PAULA, Welington. </w:t>
-      </w:r>
-      <w:r>
-        <w:rPr>
-          <w:b/>
-        </w:rPr>
-        <w:t>Rumo do Desenvolvimento Mobile</w:t>
-      </w:r>
-      <w:r>
-        <w:t>. Disponível em &lt;</w:t>
-      </w:r>
-      <w:r>
-        <w:t xml:space="preserve"> https://www.devmedia.com.br/rumo-do-desenvolvimento-mobile/24129</w:t>
-      </w:r>
-      <w:r>
-        <w:t>&gt;. Acesso em: 21 nov. 2019.</w:t>
-      </w:r>
-    </w:p>
-    <w:p>
-      <w:r>
-        <w:t xml:space="preserve">PORTAGSI. </w:t>
-      </w:r>
-      <w:r>
-        <w:rPr>
-          <w:b/>
-        </w:rPr>
-        <w:t>O que é UML?</w:t>
-      </w:r>
-      <w:r>
-        <w:t>. Disponível em &lt;</w:t>
-      </w:r>
-      <w:r>
-        <w:t>https://www.portalgsti.com.br/uml/sobre/</w:t>
-      </w:r>
-      <w:r>
-        <w:t>&gt;. Acesso em: 21 nov. 2019.</w:t>
-      </w:r>
-    </w:p>
-    <w:p>
-      <w:r>
-        <w:t xml:space="preserve">SANTANA, Fabiano. </w:t>
-      </w:r>
-      <w:r>
-        <w:rPr>
-          <w:b/>
-        </w:rPr>
-        <w:t>Flutter: porque você deveria apostar nesta tecnologia</w:t>
-      </w:r>
-      <w:r>
-        <w:t>. Disponível em &lt;</w:t>
-      </w:r>
-      <w:r>
-        <w:t xml:space="preserve"> https://tableless.com.br/flutter-porque-investir-nessa-tecnologia/</w:t>
-      </w:r>
-      <w:r>
-        <w:t>&gt;. Acesso em: 10 jul. 2020.</w:t>
-      </w:r>
-    </w:p>
-    <w:p>
-      <w:r>
-        <w:t xml:space="preserve">TYBEL, Douglas. </w:t>
-      </w:r>
-      <w:r>
-        <w:rPr>
-          <w:b/>
-        </w:rPr>
-        <w:t>Orientações básicas na elaboração de um diagrama de classes</w:t>
-      </w:r>
-      <w:r>
-        <w:t>. Disponível em &lt;</w:t>
-      </w:r>
-      <w:r>
-        <w:t>https://www.devmedia.com.br/orientacoes-basicas-na-elaboracao-de-um-diagrama-de-classes/37224</w:t>
-      </w:r>
-      <w:hyperlink r:id="rId46" w:history="1"/>
-      <w:r>
-        <w:t>&gt;. Acesso em: 02 mar. 2020.</w:t>
-      </w:r>
-    </w:p>
-    <w:p>
-      <w:r>
-        <w:lastRenderedPageBreak/>
         <w:t xml:space="preserve">VIANA, Daniel. </w:t>
       </w:r>
       <w:r>
@@ -9517,7 +9850,7 @@
         <w:sz w:val="20"/>
         <w:szCs w:val="20"/>
       </w:rPr>
-      <w:t>21</w:t>
+      <w:t>44</w:t>
     </w:r>
     <w:r>
       <w:rPr>
@@ -12837,7 +13170,7 @@
 </file>
 
 <file path=customXml/itemProps1.xml><?xml version="1.0" encoding="utf-8"?>
-<ds:datastoreItem xmlns:ds="http://schemas.openxmlformats.org/officeDocument/2006/customXml" ds:itemID="{D18E999F-5C0A-4F73-AD01-300C7F559650}">
+<ds:datastoreItem xmlns:ds="http://schemas.openxmlformats.org/officeDocument/2006/customXml" ds:itemID="{D8D7441E-D93E-4E92-B5D7-904D793CB9B9}">
   <ds:schemaRefs>
     <ds:schemaRef ds:uri="http://schemas.openxmlformats.org/officeDocument/2006/bibliography"/>
   </ds:schemaRefs>

</xml_diff>

<commit_message>
Citado de: AWSm IntellijIDEA, explicado exemplo app
</commit_message>
<xml_diff>
--- a/Documentação/TCC 2020 (Cristhian Dias).docx
+++ b/Documentação/TCC 2020 (Cristhian Dias).docx
@@ -6526,6 +6526,49 @@
         <w:t xml:space="preserve"> do código.</w:t>
       </w:r>
     </w:p>
+    <w:p>
+      <w:pPr>
+        <w:pStyle w:val="Ttulo2"/>
+      </w:pPr>
+      <w:r>
+        <w:t>intellij</w:t>
+      </w:r>
+      <w:r>
+        <w:t xml:space="preserve"> </w:t>
+      </w:r>
+      <w:r>
+        <w:t>IDEA</w:t>
+      </w:r>
+    </w:p>
+    <w:p>
+      <w:r>
+        <w:t xml:space="preserve">Segundo JetBrains (2020?), </w:t>
+      </w:r>
+      <w:r>
+        <w:t xml:space="preserve">Intellij IDEA é uma plataforma de código aberto com objetivo de oferecer ferramentas para </w:t>
+      </w:r>
+      <w:r>
+        <w:t>desenvolver</w:t>
+      </w:r>
+      <w:r>
+        <w:t>.</w:t>
+      </w:r>
+      <w:r>
+        <w:t xml:space="preserve"> Essa IDE (</w:t>
+      </w:r>
+      <w:r>
+        <w:rPr>
+          <w:i/>
+        </w:rPr>
+        <w:t>Integrated Development Environment</w:t>
+      </w:r>
+      <w:r>
+        <w:t xml:space="preserve">) foi desenvolvida na linguagem de programação Java e oferece um comportamento de plataforma cruzada com o intuito de desenvolver ferramentas para quaisquer tipos de linguagens. </w:t>
+      </w:r>
+      <w:r>
+        <w:t>Todo seu código encontra-se no GitHub, sendo assim, possibilitando criação de plug-ins para auxílios de desenvolvimento pela comunidade interessada.</w:t>
+      </w:r>
+    </w:p>
     <w:p/>
     <w:p>
       <w:pPr>
@@ -6623,7 +6666,11 @@
         <w:t>Segundo</w:t>
       </w:r>
       <w:r>
-        <w:t xml:space="preserve"> Afonso (2017), Spring Boot é uma ferramenta para agilizar configurações iniciais e publicações de aplicações no ecossistema Spring, dito isso, havendo uma rapidez considerável em executar o projeto que é trabalhado</w:t>
+        <w:t xml:space="preserve"> Afonso (2017), Spring Boot é uma ferramenta para agilizar configurações iniciais e publicações de aplicações no ecossistema Spring, dito isso, havendo uma rapidez </w:t>
+      </w:r>
+      <w:r>
+        <w:lastRenderedPageBreak/>
+        <w:t>considerável em executar o projeto que é trabalhado</w:t>
       </w:r>
       <w:r>
         <w:t xml:space="preserve">. No exemplo desse documento é a API Rest </w:t>
@@ -6660,7 +6707,6 @@
         <w:pStyle w:val="Ttulo2"/>
       </w:pPr>
       <w:r>
-        <w:lastRenderedPageBreak/>
         <w:t>API REST</w:t>
       </w:r>
     </w:p>
@@ -6734,18 +6780,177 @@
         <w:t>MONGODB</w:t>
       </w:r>
     </w:p>
-    <w:p/>
-    <w:p>
-      <w:pPr>
-        <w:pStyle w:val="Ttulo2"/>
-      </w:pPr>
-      <w:r>
-        <w:t>AMAZON AWS EC2 INSTANCE</w:t>
+    <w:p>
+      <w:r>
+        <w:t xml:space="preserve">Conforme Soares (2016) MongoDB é um banco de dados orientado a documentos (NoSQL) que é </w:t>
+      </w:r>
+      <w:r>
+        <w:t>de código aberto</w:t>
+      </w:r>
+      <w:r>
+        <w:t xml:space="preserve"> e que foi desenvolvido em c++. Por ser orientado a documentos, não há a obrigatoriedade de se preocupar com a estrutura de dados, como colunas e tipos de valores.</w:t>
+      </w:r>
+      <w:r>
+        <w:t xml:space="preserve"> Esse banco é muito semelhante a estrutura JSON, que acaba facilitando a leitura e escrita dos dados.</w:t>
+      </w:r>
+      <w:r>
+        <w:t xml:space="preserve"> Diferente de um banco de dados estruturado, o MongoDB armazena documentos e </w:t>
+      </w:r>
+      <w:r>
+        <w:t>coleç</w:t>
+      </w:r>
+      <w:r>
+        <w:t xml:space="preserve">ões, onde documentos seriam as tabelas e </w:t>
+      </w:r>
+      <w:r>
+        <w:t>as coleções</w:t>
+      </w:r>
+      <w:r>
+        <w:t xml:space="preserve"> seriam a</w:t>
+      </w:r>
+      <w:r>
+        <w:t>s</w:t>
+      </w:r>
+      <w:r>
+        <w:t xml:space="preserve"> base</w:t>
+      </w:r>
+      <w:r>
+        <w:t>s</w:t>
+      </w:r>
+      <w:r>
+        <w:t xml:space="preserve"> de dado</w:t>
+      </w:r>
+      <w:r>
+        <w:t>s</w:t>
+      </w:r>
+      <w:r>
+        <w:t>.</w:t>
+      </w:r>
+    </w:p>
+    <w:p>
+      <w:r>
+        <w:t>MongoDB</w:t>
+      </w:r>
+      <w:r>
+        <w:t xml:space="preserve"> vem com o objetivo de ter uma melhor performance </w:t>
+      </w:r>
+      <w:r>
+        <w:t>para uma gama gigante de dados</w:t>
+      </w:r>
+      <w:r>
+        <w:t xml:space="preserve"> em comparação a</w:t>
+      </w:r>
+      <w:r>
+        <w:t xml:space="preserve"> ban</w:t>
+      </w:r>
+      <w:r>
+        <w:t>c</w:t>
+      </w:r>
+      <w:r>
+        <w:t>o de dados convencionais</w:t>
+      </w:r>
+      <w:r>
+        <w:t xml:space="preserve">, </w:t>
+      </w:r>
+      <w:r>
+        <w:t xml:space="preserve">porém </w:t>
+      </w:r>
+      <w:r>
+        <w:t xml:space="preserve">tudo isso é possível </w:t>
+      </w:r>
+      <w:r>
+        <w:t>por causa da desnormalização (</w:t>
+      </w:r>
+      <w:r>
+        <w:t>dados redundantes</w:t>
+      </w:r>
+      <w:r>
+        <w:t>).</w:t>
       </w:r>
     </w:p>
     <w:p/>
     <w:p/>
     <w:p/>
+    <w:p/>
+    <w:p>
+      <w:pPr>
+        <w:pStyle w:val="Ttulo2"/>
+      </w:pPr>
+      <w:r>
+        <w:t xml:space="preserve">AWS </w:t>
+      </w:r>
+      <w:r>
+        <w:t xml:space="preserve">AMAZON EC2 </w:t>
+      </w:r>
+    </w:p>
+    <w:p>
+      <w:r>
+        <w:t>De acordo com Amazon (2020) o Amazon EC2 (</w:t>
+      </w:r>
+      <w:r>
+        <w:rPr>
+          <w:i/>
+        </w:rPr>
+        <w:t>Amazon Elastic Compute Cloud</w:t>
+      </w:r>
+      <w:r>
+        <w:t xml:space="preserve">) é um serviço computacional </w:t>
+      </w:r>
+      <w:r>
+        <w:t>dimensionável</w:t>
+      </w:r>
+      <w:r>
+        <w:t xml:space="preserve"> em nuvem, que oferece </w:t>
+      </w:r>
+      <w:r>
+        <w:t>um serviço que dispensa o investimento em máquinas físicas</w:t>
+      </w:r>
+      <w:r>
+        <w:t xml:space="preserve"> e que</w:t>
+      </w:r>
+      <w:r>
+        <w:t xml:space="preserve"> </w:t>
+      </w:r>
+      <w:r>
+        <w:t>oferece</w:t>
+      </w:r>
+      <w:r>
+        <w:t xml:space="preserve"> uma função mais prática, podendo pagar somente pelo que for usar e cancelar o serviço quando quiser.</w:t>
+      </w:r>
+      <w:r>
+        <w:t xml:space="preserve"> </w:t>
+      </w:r>
+      <w:r>
+        <w:t>T</w:t>
+      </w:r>
+      <w:r>
+        <w:t xml:space="preserve">ambém há serviços como abrir </w:t>
+      </w:r>
+      <w:r>
+        <w:t>mais de um</w:t>
+      </w:r>
+      <w:r>
+        <w:t xml:space="preserve"> </w:t>
+      </w:r>
+      <w:r>
+        <w:t>servidor virtual</w:t>
+      </w:r>
+      <w:r>
+        <w:t>, configurar a seguran</w:t>
+      </w:r>
+      <w:r>
+        <w:t xml:space="preserve">ça e gerenciar o armazenamento da máquina. </w:t>
+      </w:r>
+      <w:r>
+        <w:t>Em conclusão,</w:t>
+      </w:r>
+      <w:r>
+        <w:t xml:space="preserve"> é a disponibilização de soluções de TI sob demanda pela internet.</w:t>
+      </w:r>
+    </w:p>
+    <w:p/>
+    <w:p/>
+    <w:p/>
     <w:p>
       <w:pPr>
         <w:jc w:val="center"/>
@@ -6784,6 +6989,130 @@
       </w:r>
       <w:r>
         <w:t>todos exemplos abaixo, foi utilizado o Astah Community que foi citado anteriormente.</w:t>
+      </w:r>
+    </w:p>
+    <w:p>
+      <w:r>
+        <w:t xml:space="preserve">Para melhorar a compreensão, será explicado mais sobre o objetivo da aplicação mencionada nesse trabalho. </w:t>
+      </w:r>
+      <w:r>
+        <w:t xml:space="preserve">Podemos usar o seguinte exemplo, </w:t>
+      </w:r>
+      <w:r>
+        <w:t>o usuário</w:t>
+      </w:r>
+      <w:r>
+        <w:t xml:space="preserve"> tem suas contas do mês </w:t>
+      </w:r>
+      <w:r>
+        <w:t>corrente</w:t>
+      </w:r>
+      <w:r>
+        <w:t xml:space="preserve"> e dos meses seguintes, mas o mesmo não tem a informação de seu saldo para cada mês, dito isso, o aplicativo armazena todas informações de contas atuais e futuras</w:t>
+      </w:r>
+      <w:r>
+        <w:t xml:space="preserve"> e seus recebimentos</w:t>
+      </w:r>
+      <w:r>
+        <w:t xml:space="preserve"> (salário, empréstimos)</w:t>
+      </w:r>
+      <w:r>
+        <w:t xml:space="preserve">, </w:t>
+      </w:r>
+      <w:r>
+        <w:t>com a possibilidade de inserir contas parcelada,</w:t>
+      </w:r>
+      <w:r>
+        <w:t xml:space="preserve"> que </w:t>
+      </w:r>
+      <w:r>
+        <w:t>serão</w:t>
+      </w:r>
+      <w:r>
+        <w:t xml:space="preserve"> gerada</w:t>
+      </w:r>
+      <w:r>
+        <w:t>s</w:t>
+      </w:r>
+      <w:r>
+        <w:t xml:space="preserve"> automaticamente</w:t>
+      </w:r>
+      <w:r>
+        <w:t xml:space="preserve"> pelo aplicativo, sendo assim, inserindo somente uma vez.</w:t>
+      </w:r>
+      <w:r>
+        <w:t xml:space="preserve"> Com as informações inseridas de pagamentos e recebimentos, o aplicativo informa seu saldo para cada mês.</w:t>
+      </w:r>
+      <w:r>
+        <w:t xml:space="preserve"> </w:t>
+      </w:r>
+      <w:r>
+        <w:t>Confira a ilustração a seguir de um exemplo:</w:t>
+      </w:r>
+    </w:p>
+    <w:p>
+      <w:pPr>
+        <w:jc w:val="center"/>
+      </w:pPr>
+      <w:r>
+        <w:drawing>
+          <wp:inline distT="0" distB="0" distL="0" distR="0" wp14:anchorId="0D9E2BD1" wp14:editId="16342741">
+            <wp:extent cx="2040770" cy="4320000"/>
+            <wp:effectExtent l="0" t="0" r="0" b="4445"/>
+            <wp:docPr id="5" name="Imagem 5"/>
+            <wp:cNvGraphicFramePr>
+              <a:graphicFrameLocks xmlns:a="http://schemas.openxmlformats.org/drawingml/2006/main" noChangeAspect="1"/>
+            </wp:cNvGraphicFramePr>
+            <a:graphic xmlns:a="http://schemas.openxmlformats.org/drawingml/2006/main">
+              <a:graphicData uri="http://schemas.openxmlformats.org/drawingml/2006/picture">
+                <pic:pic xmlns:pic="http://schemas.openxmlformats.org/drawingml/2006/picture">
+                  <pic:nvPicPr>
+                    <pic:cNvPr id="1" name=""/>
+                    <pic:cNvPicPr/>
+                  </pic:nvPicPr>
+                  <pic:blipFill>
+                    <a:blip r:embed="rId35"/>
+                    <a:stretch>
+                      <a:fillRect/>
+                    </a:stretch>
+                  </pic:blipFill>
+                  <pic:spPr>
+                    <a:xfrm>
+                      <a:off x="0" y="0"/>
+                      <a:ext cx="2040770" cy="4320000"/>
+                    </a:xfrm>
+                    <a:prstGeom prst="rect">
+                      <a:avLst/>
+                    </a:prstGeom>
+                  </pic:spPr>
+                </pic:pic>
+              </a:graphicData>
+            </a:graphic>
+          </wp:inline>
+        </w:drawing>
+      </w:r>
+    </w:p>
+    <w:p>
+      <w:pPr>
+        <w:jc w:val="center"/>
+      </w:pPr>
+    </w:p>
+    <w:p>
+      <w:r>
+        <w:lastRenderedPageBreak/>
+        <w:t>Para o exemplo da imagem acima</w:t>
+      </w:r>
+      <w:r>
+        <w:t>,</w:t>
+      </w:r>
+      <w:r>
+        <w:t xml:space="preserve"> temos um total para pagar em </w:t>
+      </w:r>
+      <w:r>
+        <w:t>agosto</w:t>
+      </w:r>
+      <w:r>
+        <w:t xml:space="preserve"> de 2020 de 2170,38 reais e 2500,00 reais para receber, dito isso, havendo um saldo positivo de 329,62 reais nesse mês.</w:t>
       </w:r>
     </w:p>
     <w:p/>
@@ -6822,7 +7151,7 @@
                     <pic:cNvPicPr/>
                   </pic:nvPicPr>
                   <pic:blipFill>
-                    <a:blip r:embed="rId35"/>
+                    <a:blip r:embed="rId36"/>
                     <a:stretch>
                       <a:fillRect/>
                     </a:stretch>
@@ -6870,6 +7199,7 @@
         <w:pStyle w:val="Ttulo2"/>
       </w:pPr>
       <w:r>
+        <w:lastRenderedPageBreak/>
         <w:t>DIAGRAMA DE CASO DE USO</w:t>
       </w:r>
     </w:p>
@@ -6974,7 +7304,7 @@
                     <pic:cNvPicPr/>
                   </pic:nvPicPr>
                   <pic:blipFill>
-                    <a:blip r:embed="rId36">
+                    <a:blip r:embed="rId37">
                       <a:extLst>
                         <a:ext uri="{28A0092B-C50C-407E-A947-70E740481C1C}">
                           <a14:useLocalDpi xmlns:a14="http://schemas.microsoft.com/office/drawing/2010/main" val="0"/>
@@ -7076,6 +7406,7 @@
                 <w:noProof/>
                 <w:lang w:eastAsia="pt-BR"/>
               </w:rPr>
+              <w:lastRenderedPageBreak/>
               <w:drawing>
                 <wp:inline distT="0" distB="0" distL="0" distR="0" wp14:anchorId="6A18E6F2" wp14:editId="0853DBC8">
                   <wp:extent cx="4120737" cy="2193337"/>
@@ -7092,7 +7423,7 @@
                           <pic:cNvPicPr/>
                         </pic:nvPicPr>
                         <pic:blipFill>
-                          <a:blip r:embed="rId37">
+                          <a:blip r:embed="rId38">
                             <a:extLst>
                               <a:ext uri="{28A0092B-C50C-407E-A947-70E740481C1C}">
                                 <a14:useLocalDpi xmlns:a14="http://schemas.microsoft.com/office/drawing/2010/main" val="0"/>
@@ -7446,6 +7777,7 @@
                 <w:noProof/>
                 <w:lang w:eastAsia="pt-BR"/>
               </w:rPr>
+              <w:lastRenderedPageBreak/>
               <w:drawing>
                 <wp:inline distT="0" distB="0" distL="0" distR="0" wp14:anchorId="11CB4A60" wp14:editId="6A484CBD">
                   <wp:extent cx="4536374" cy="2379737"/>
@@ -7462,7 +7794,7 @@
                           <pic:cNvPicPr/>
                         </pic:nvPicPr>
                         <pic:blipFill>
-                          <a:blip r:embed="rId38">
+                          <a:blip r:embed="rId39">
                             <a:extLst>
                               <a:ext uri="{28A0092B-C50C-407E-A947-70E740481C1C}">
                                 <a14:useLocalDpi xmlns:a14="http://schemas.microsoft.com/office/drawing/2010/main" val="0"/>
@@ -7942,7 +8274,6 @@
         <w:rPr>
           <w:b/>
         </w:rPr>
-        <w:lastRenderedPageBreak/>
         <w:t xml:space="preserve">Figura </w:t>
       </w:r>
       <w:r>
@@ -8004,7 +8335,7 @@
                           <pic:cNvPicPr/>
                         </pic:nvPicPr>
                         <pic:blipFill>
-                          <a:blip r:embed="rId39">
+                          <a:blip r:embed="rId40">
                             <a:extLst>
                               <a:ext uri="{28A0092B-C50C-407E-A947-70E740481C1C}">
                                 <a14:useLocalDpi xmlns:a14="http://schemas.microsoft.com/office/drawing/2010/main" val="0"/>
@@ -8247,7 +8578,7 @@
                           <pic:cNvPicPr/>
                         </pic:nvPicPr>
                         <pic:blipFill>
-                          <a:blip r:embed="rId40">
+                          <a:blip r:embed="rId41">
                             <a:extLst>
                               <a:ext uri="{28A0092B-C50C-407E-A947-70E740481C1C}">
                                 <a14:useLocalDpi xmlns:a14="http://schemas.microsoft.com/office/drawing/2010/main" val="0"/>
@@ -8573,7 +8904,7 @@
                           <pic:cNvPicPr/>
                         </pic:nvPicPr>
                         <pic:blipFill>
-                          <a:blip r:embed="rId41">
+                          <a:blip r:embed="rId42">
                             <a:extLst>
                               <a:ext uri="{28A0092B-C50C-407E-A947-70E740481C1C}">
                                 <a14:useLocalDpi xmlns:a14="http://schemas.microsoft.com/office/drawing/2010/main" val="0"/>
@@ -8741,7 +9072,6 @@
         <w:rPr>
           <w:b/>
         </w:rPr>
-        <w:lastRenderedPageBreak/>
         <w:t xml:space="preserve">Figura </w:t>
       </w:r>
       <w:r>
@@ -8859,7 +9189,7 @@
                     <pic:cNvPicPr/>
                   </pic:nvPicPr>
                   <pic:blipFill>
-                    <a:blip r:embed="rId42">
+                    <a:blip r:embed="rId43">
                       <a:extLst>
                         <a:ext uri="{28A0092B-C50C-407E-A947-70E740481C1C}">
                           <a14:useLocalDpi xmlns:a14="http://schemas.microsoft.com/office/drawing/2010/main" val="0"/>
@@ -9110,7 +9440,7 @@
                     <pic:cNvPicPr/>
                   </pic:nvPicPr>
                   <pic:blipFill>
-                    <a:blip r:embed="rId43">
+                    <a:blip r:embed="rId44">
                       <a:extLst>
                         <a:ext uri="{28A0092B-C50C-407E-A947-70E740481C1C}">
                           <a14:useLocalDpi xmlns:a14="http://schemas.microsoft.com/office/drawing/2010/main" val="0"/>
@@ -9248,7 +9578,7 @@
                     <pic:cNvPicPr/>
                   </pic:nvPicPr>
                   <pic:blipFill>
-                    <a:blip r:embed="rId44">
+                    <a:blip r:embed="rId45">
                       <a:extLst>
                         <a:ext uri="{28A0092B-C50C-407E-A947-70E740481C1C}">
                           <a14:useLocalDpi xmlns:a14="http://schemas.microsoft.com/office/drawing/2010/main" val="0"/>
@@ -9324,6 +9654,457 @@
       </w:r>
     </w:p>
     <w:p/>
+    <w:p>
+      <w:pPr>
+        <w:pStyle w:val="Ttulo2"/>
+      </w:pPr>
+      <w:r>
+        <w:lastRenderedPageBreak/>
+        <w:t>Desenvolvimento back-end</w:t>
+      </w:r>
+    </w:p>
+    <w:p>
+      <w:r>
+        <w:rPr>
+          <w:highlight w:val="yellow"/>
+        </w:rPr>
+        <w:t>Estrutura (falar de cada camada)</w:t>
+      </w:r>
+    </w:p>
+    <w:p/>
+    <w:p>
+      <w:pPr>
+        <w:pStyle w:val="Ttulo2"/>
+      </w:pPr>
+      <w:r>
+        <w:t>Desenvolvimento front-end</w:t>
+      </w:r>
+    </w:p>
+    <w:p>
+      <w:r>
+        <w:rPr>
+          <w:highlight w:val="yellow"/>
+        </w:rPr>
+        <w:t>Estrutura (falar de cada camada)</w:t>
+      </w:r>
+    </w:p>
+    <w:p>
+      <w:pPr>
+        <w:pStyle w:val="Ttulo2"/>
+      </w:pPr>
+      <w:r>
+        <w:t>Interface gráfica</w:t>
+      </w:r>
+    </w:p>
+    <w:p>
+      <w:r>
+        <w:t>A seguir será exibido imagens das interfaces gráficas do aplicativo sendo executada plataforma Android.</w:t>
+      </w:r>
+    </w:p>
+    <w:tbl>
+      <w:tblPr>
+        <w:tblStyle w:val="Tabelacomgrade"/>
+        <w:tblW w:w="0" w:type="auto"/>
+        <w:tblLook w:val="04A0" w:firstRow="1" w:lastRow="0" w:firstColumn="1" w:lastColumn="0" w:noHBand="0" w:noVBand="1"/>
+      </w:tblPr>
+      <w:tblGrid>
+        <w:gridCol w:w="3209"/>
+        <w:gridCol w:w="3209"/>
+        <w:gridCol w:w="3210"/>
+      </w:tblGrid>
+      <w:tr>
+        <w:tc>
+          <w:tcPr>
+            <w:tcW w:w="3209" w:type="dxa"/>
+          </w:tcPr>
+          <w:p>
+            <w:pPr>
+              <w:jc w:val="center"/>
+            </w:pPr>
+            <w:r>
+              <w:drawing>
+                <wp:inline distT="0" distB="0" distL="0" distR="0" wp14:anchorId="0A6A96B9" wp14:editId="5EB80DAA">
+                  <wp:extent cx="1700897" cy="3600000"/>
+                  <wp:effectExtent l="0" t="0" r="0" b="635"/>
+                  <wp:docPr id="40" name="Imagem 40"/>
+                  <wp:cNvGraphicFramePr>
+                    <a:graphicFrameLocks xmlns:a="http://schemas.openxmlformats.org/drawingml/2006/main" noChangeAspect="1"/>
+                  </wp:cNvGraphicFramePr>
+                  <a:graphic xmlns:a="http://schemas.openxmlformats.org/drawingml/2006/main">
+                    <a:graphicData uri="http://schemas.openxmlformats.org/drawingml/2006/picture">
+                      <pic:pic xmlns:pic="http://schemas.openxmlformats.org/drawingml/2006/picture">
+                        <pic:nvPicPr>
+                          <pic:cNvPr id="1" name=""/>
+                          <pic:cNvPicPr/>
+                        </pic:nvPicPr>
+                        <pic:blipFill>
+                          <a:blip r:embed="rId46"/>
+                          <a:stretch>
+                            <a:fillRect/>
+                          </a:stretch>
+                        </pic:blipFill>
+                        <pic:spPr>
+                          <a:xfrm>
+                            <a:off x="0" y="0"/>
+                            <a:ext cx="1700897" cy="3600000"/>
+                          </a:xfrm>
+                          <a:prstGeom prst="rect">
+                            <a:avLst/>
+                          </a:prstGeom>
+                        </pic:spPr>
+                      </pic:pic>
+                    </a:graphicData>
+                  </a:graphic>
+                </wp:inline>
+              </w:drawing>
+            </w:r>
+          </w:p>
+        </w:tc>
+        <w:tc>
+          <w:tcPr>
+            <w:tcW w:w="3209" w:type="dxa"/>
+          </w:tcPr>
+          <w:p>
+            <w:pPr>
+              <w:jc w:val="center"/>
+            </w:pPr>
+            <w:r>
+              <w:drawing>
+                <wp:inline distT="0" distB="0" distL="0" distR="0" wp14:anchorId="04ADE2FD" wp14:editId="30C99EF0">
+                  <wp:extent cx="1689796" cy="3600000"/>
+                  <wp:effectExtent l="0" t="0" r="5715" b="635"/>
+                  <wp:docPr id="37" name="Imagem 37"/>
+                  <wp:cNvGraphicFramePr>
+                    <a:graphicFrameLocks xmlns:a="http://schemas.openxmlformats.org/drawingml/2006/main" noChangeAspect="1"/>
+                  </wp:cNvGraphicFramePr>
+                  <a:graphic xmlns:a="http://schemas.openxmlformats.org/drawingml/2006/main">
+                    <a:graphicData uri="http://schemas.openxmlformats.org/drawingml/2006/picture">
+                      <pic:pic xmlns:pic="http://schemas.openxmlformats.org/drawingml/2006/picture">
+                        <pic:nvPicPr>
+                          <pic:cNvPr id="1" name=""/>
+                          <pic:cNvPicPr/>
+                        </pic:nvPicPr>
+                        <pic:blipFill>
+                          <a:blip r:embed="rId47"/>
+                          <a:stretch>
+                            <a:fillRect/>
+                          </a:stretch>
+                        </pic:blipFill>
+                        <pic:spPr>
+                          <a:xfrm>
+                            <a:off x="0" y="0"/>
+                            <a:ext cx="1689796" cy="3600000"/>
+                          </a:xfrm>
+                          <a:prstGeom prst="rect">
+                            <a:avLst/>
+                          </a:prstGeom>
+                        </pic:spPr>
+                      </pic:pic>
+                    </a:graphicData>
+                  </a:graphic>
+                </wp:inline>
+              </w:drawing>
+            </w:r>
+          </w:p>
+        </w:tc>
+        <w:tc>
+          <w:tcPr>
+            <w:tcW w:w="3210" w:type="dxa"/>
+          </w:tcPr>
+          <w:p>
+            <w:pPr>
+              <w:jc w:val="center"/>
+            </w:pPr>
+            <w:r>
+              <w:drawing>
+                <wp:inline distT="0" distB="0" distL="0" distR="0" wp14:anchorId="6A33A18E" wp14:editId="3B2D93EF">
+                  <wp:extent cx="1676650" cy="3600000"/>
+                  <wp:effectExtent l="0" t="0" r="0" b="635"/>
+                  <wp:docPr id="41" name="Imagem 41"/>
+                  <wp:cNvGraphicFramePr>
+                    <a:graphicFrameLocks xmlns:a="http://schemas.openxmlformats.org/drawingml/2006/main" noChangeAspect="1"/>
+                  </wp:cNvGraphicFramePr>
+                  <a:graphic xmlns:a="http://schemas.openxmlformats.org/drawingml/2006/main">
+                    <a:graphicData uri="http://schemas.openxmlformats.org/drawingml/2006/picture">
+                      <pic:pic xmlns:pic="http://schemas.openxmlformats.org/drawingml/2006/picture">
+                        <pic:nvPicPr>
+                          <pic:cNvPr id="1" name=""/>
+                          <pic:cNvPicPr/>
+                        </pic:nvPicPr>
+                        <pic:blipFill>
+                          <a:blip r:embed="rId48"/>
+                          <a:stretch>
+                            <a:fillRect/>
+                          </a:stretch>
+                        </pic:blipFill>
+                        <pic:spPr>
+                          <a:xfrm>
+                            <a:off x="0" y="0"/>
+                            <a:ext cx="1676650" cy="3600000"/>
+                          </a:xfrm>
+                          <a:prstGeom prst="rect">
+                            <a:avLst/>
+                          </a:prstGeom>
+                        </pic:spPr>
+                      </pic:pic>
+                    </a:graphicData>
+                  </a:graphic>
+                </wp:inline>
+              </w:drawing>
+            </w:r>
+          </w:p>
+        </w:tc>
+      </w:tr>
+    </w:tbl>
+    <w:p/>
+    <w:p>
+      <w:r>
+        <w:rPr>
+          <w:highlight w:val="yellow"/>
+        </w:rPr>
+        <w:t>EXPLICAR CADA TELA</w:t>
+      </w:r>
+    </w:p>
+    <w:tbl>
+      <w:tblPr>
+        <w:tblStyle w:val="Tabelacomgrade"/>
+        <w:tblW w:w="0" w:type="auto"/>
+        <w:tblLook w:val="04A0" w:firstRow="1" w:lastRow="0" w:firstColumn="1" w:lastColumn="0" w:noHBand="0" w:noVBand="1"/>
+      </w:tblPr>
+      <w:tblGrid>
+        <w:gridCol w:w="3209"/>
+        <w:gridCol w:w="3209"/>
+        <w:gridCol w:w="3210"/>
+      </w:tblGrid>
+      <w:tr>
+        <w:tc>
+          <w:tcPr>
+            <w:tcW w:w="3209" w:type="dxa"/>
+          </w:tcPr>
+          <w:p>
+            <w:pPr>
+              <w:jc w:val="center"/>
+            </w:pPr>
+            <w:r>
+              <w:lastRenderedPageBreak/>
+              <w:drawing>
+                <wp:inline distT="0" distB="0" distL="0" distR="0" wp14:anchorId="042ED67A" wp14:editId="49282EC7">
+                  <wp:extent cx="1668630" cy="3600000"/>
+                  <wp:effectExtent l="0" t="0" r="8255" b="635"/>
+                  <wp:docPr id="46" name="Imagem 46"/>
+                  <wp:cNvGraphicFramePr>
+                    <a:graphicFrameLocks xmlns:a="http://schemas.openxmlformats.org/drawingml/2006/main" noChangeAspect="1"/>
+                  </wp:cNvGraphicFramePr>
+                  <a:graphic xmlns:a="http://schemas.openxmlformats.org/drawingml/2006/main">
+                    <a:graphicData uri="http://schemas.openxmlformats.org/drawingml/2006/picture">
+                      <pic:pic xmlns:pic="http://schemas.openxmlformats.org/drawingml/2006/picture">
+                        <pic:nvPicPr>
+                          <pic:cNvPr id="1" name=""/>
+                          <pic:cNvPicPr/>
+                        </pic:nvPicPr>
+                        <pic:blipFill>
+                          <a:blip r:embed="rId49"/>
+                          <a:stretch>
+                            <a:fillRect/>
+                          </a:stretch>
+                        </pic:blipFill>
+                        <pic:spPr>
+                          <a:xfrm>
+                            <a:off x="0" y="0"/>
+                            <a:ext cx="1668630" cy="3600000"/>
+                          </a:xfrm>
+                          <a:prstGeom prst="rect">
+                            <a:avLst/>
+                          </a:prstGeom>
+                        </pic:spPr>
+                      </pic:pic>
+                    </a:graphicData>
+                  </a:graphic>
+                </wp:inline>
+              </w:drawing>
+            </w:r>
+          </w:p>
+        </w:tc>
+        <w:tc>
+          <w:tcPr>
+            <w:tcW w:w="3209" w:type="dxa"/>
+          </w:tcPr>
+          <w:p>
+            <w:pPr>
+              <w:jc w:val="center"/>
+            </w:pPr>
+            <w:r>
+              <w:drawing>
+                <wp:inline distT="0" distB="0" distL="0" distR="0" wp14:anchorId="3F155C09" wp14:editId="24DDC1D3">
+                  <wp:extent cx="1712308" cy="3600000"/>
+                  <wp:effectExtent l="0" t="0" r="2540" b="635"/>
+                  <wp:docPr id="47" name="Imagem 47"/>
+                  <wp:cNvGraphicFramePr>
+                    <a:graphicFrameLocks xmlns:a="http://schemas.openxmlformats.org/drawingml/2006/main" noChangeAspect="1"/>
+                  </wp:cNvGraphicFramePr>
+                  <a:graphic xmlns:a="http://schemas.openxmlformats.org/drawingml/2006/main">
+                    <a:graphicData uri="http://schemas.openxmlformats.org/drawingml/2006/picture">
+                      <pic:pic xmlns:pic="http://schemas.openxmlformats.org/drawingml/2006/picture">
+                        <pic:nvPicPr>
+                          <pic:cNvPr id="1" name=""/>
+                          <pic:cNvPicPr/>
+                        </pic:nvPicPr>
+                        <pic:blipFill>
+                          <a:blip r:embed="rId50"/>
+                          <a:stretch>
+                            <a:fillRect/>
+                          </a:stretch>
+                        </pic:blipFill>
+                        <pic:spPr>
+                          <a:xfrm>
+                            <a:off x="0" y="0"/>
+                            <a:ext cx="1712308" cy="3600000"/>
+                          </a:xfrm>
+                          <a:prstGeom prst="rect">
+                            <a:avLst/>
+                          </a:prstGeom>
+                        </pic:spPr>
+                      </pic:pic>
+                    </a:graphicData>
+                  </a:graphic>
+                </wp:inline>
+              </w:drawing>
+            </w:r>
+          </w:p>
+        </w:tc>
+        <w:tc>
+          <w:tcPr>
+            <w:tcW w:w="3210" w:type="dxa"/>
+          </w:tcPr>
+          <w:p>
+            <w:pPr>
+              <w:jc w:val="center"/>
+            </w:pPr>
+            <w:r>
+              <w:drawing>
+                <wp:inline distT="0" distB="0" distL="0" distR="0" wp14:anchorId="3E9A9E6D" wp14:editId="15203638">
+                  <wp:extent cx="1693574" cy="3600000"/>
+                  <wp:effectExtent l="0" t="0" r="1905" b="635"/>
+                  <wp:docPr id="48" name="Imagem 48"/>
+                  <wp:cNvGraphicFramePr>
+                    <a:graphicFrameLocks xmlns:a="http://schemas.openxmlformats.org/drawingml/2006/main" noChangeAspect="1"/>
+                  </wp:cNvGraphicFramePr>
+                  <a:graphic xmlns:a="http://schemas.openxmlformats.org/drawingml/2006/main">
+                    <a:graphicData uri="http://schemas.openxmlformats.org/drawingml/2006/picture">
+                      <pic:pic xmlns:pic="http://schemas.openxmlformats.org/drawingml/2006/picture">
+                        <pic:nvPicPr>
+                          <pic:cNvPr id="1" name=""/>
+                          <pic:cNvPicPr/>
+                        </pic:nvPicPr>
+                        <pic:blipFill>
+                          <a:blip r:embed="rId51"/>
+                          <a:stretch>
+                            <a:fillRect/>
+                          </a:stretch>
+                        </pic:blipFill>
+                        <pic:spPr>
+                          <a:xfrm>
+                            <a:off x="0" y="0"/>
+                            <a:ext cx="1693574" cy="3600000"/>
+                          </a:xfrm>
+                          <a:prstGeom prst="rect">
+                            <a:avLst/>
+                          </a:prstGeom>
+                        </pic:spPr>
+                      </pic:pic>
+                    </a:graphicData>
+                  </a:graphic>
+                </wp:inline>
+              </w:drawing>
+            </w:r>
+          </w:p>
+        </w:tc>
+      </w:tr>
+    </w:tbl>
+    <w:p>
+      <w:r>
+        <w:rPr>
+          <w:highlight w:val="yellow"/>
+        </w:rPr>
+        <w:t>EXPLICAR CADA TELA</w:t>
+      </w:r>
+    </w:p>
+    <w:p/>
+    <w:tbl>
+      <w:tblPr>
+        <w:tblStyle w:val="Tabelacomgrade"/>
+        <w:tblW w:w="0" w:type="auto"/>
+        <w:tblLook w:val="04A0" w:firstRow="1" w:lastRow="0" w:firstColumn="1" w:lastColumn="0" w:noHBand="0" w:noVBand="1"/>
+      </w:tblPr>
+      <w:tblGrid>
+        <w:gridCol w:w="9628"/>
+      </w:tblGrid>
+      <w:tr>
+        <w:tc>
+          <w:tcPr>
+            <w:tcW w:w="9628" w:type="dxa"/>
+          </w:tcPr>
+          <w:p>
+            <w:pPr>
+              <w:jc w:val="center"/>
+            </w:pPr>
+            <w:r>
+              <w:drawing>
+                <wp:inline distT="0" distB="0" distL="0" distR="0" wp14:anchorId="142F2EED" wp14:editId="2E82039A">
+                  <wp:extent cx="1687356" cy="3600000"/>
+                  <wp:effectExtent l="0" t="0" r="8255" b="635"/>
+                  <wp:docPr id="49" name="Imagem 49"/>
+                  <wp:cNvGraphicFramePr>
+                    <a:graphicFrameLocks xmlns:a="http://schemas.openxmlformats.org/drawingml/2006/main" noChangeAspect="1"/>
+                  </wp:cNvGraphicFramePr>
+                  <a:graphic xmlns:a="http://schemas.openxmlformats.org/drawingml/2006/main">
+                    <a:graphicData uri="http://schemas.openxmlformats.org/drawingml/2006/picture">
+                      <pic:pic xmlns:pic="http://schemas.openxmlformats.org/drawingml/2006/picture">
+                        <pic:nvPicPr>
+                          <pic:cNvPr id="1" name=""/>
+                          <pic:cNvPicPr/>
+                        </pic:nvPicPr>
+                        <pic:blipFill>
+                          <a:blip r:embed="rId52"/>
+                          <a:stretch>
+                            <a:fillRect/>
+                          </a:stretch>
+                        </pic:blipFill>
+                        <pic:spPr>
+                          <a:xfrm>
+                            <a:off x="0" y="0"/>
+                            <a:ext cx="1687356" cy="3600000"/>
+                          </a:xfrm>
+                          <a:prstGeom prst="rect">
+                            <a:avLst/>
+                          </a:prstGeom>
+                        </pic:spPr>
+                      </pic:pic>
+                    </a:graphicData>
+                  </a:graphic>
+                </wp:inline>
+              </w:drawing>
+            </w:r>
+          </w:p>
+        </w:tc>
+      </w:tr>
+    </w:tbl>
+    <w:p>
+      <w:r>
+        <w:rPr>
+          <w:highlight w:val="yellow"/>
+        </w:rPr>
+        <w:t>EXPLICAR C</w:t>
+      </w:r>
+      <w:bookmarkStart w:id="2" w:name="_GoBack"/>
+      <w:bookmarkEnd w:id="2"/>
+      <w:r>
+        <w:rPr>
+          <w:highlight w:val="yellow"/>
+        </w:rPr>
+        <w:t>ADA TELA</w:t>
+      </w:r>
+    </w:p>
     <w:p/>
     <w:p>
       <w:pPr>
@@ -9367,13 +10148,311 @@
     </w:p>
     <w:p>
       <w:r>
-        <w:t>AFONSO</w:t>
+        <w:t xml:space="preserve">AFONSO, Alexandre. </w:t>
+      </w:r>
+      <w:r>
+        <w:rPr>
+          <w:b/>
+        </w:rPr>
+        <w:t>O que é Spring Boot?</w:t>
+      </w:r>
+      <w:r>
+        <w:t xml:space="preserve"> Disponível em &lt;</w:t>
+      </w:r>
+      <w:r>
+        <w:t xml:space="preserve"> https://blog.algaworks.com/spring-boot/</w:t>
+      </w:r>
+      <w:r>
+        <w:t>&gt;. Acesso em: 20 jul. 2020.</w:t>
+      </w:r>
+    </w:p>
+    <w:p>
+      <w:r>
+        <w:t>AMAZON</w:t>
+      </w:r>
+      <w:r>
+        <w:t xml:space="preserve">. </w:t>
+      </w:r>
+      <w:r>
+        <w:rPr>
+          <w:b/>
+        </w:rPr>
+        <w:t>O que é o Amazon EC2?</w:t>
+      </w:r>
+      <w:r>
+        <w:rPr>
+          <w:b/>
+        </w:rPr>
+        <w:t xml:space="preserve"> </w:t>
+      </w:r>
+      <w:r>
+        <w:t>Disponível em &lt;</w:t>
+      </w:r>
+      <w:r>
+        <w:t xml:space="preserve"> https://docs.aws.amazon.com/pt_br/AWSEC2/latest/UserGuide/concepts.html</w:t>
+      </w:r>
+      <w:r>
+        <w:t>&gt;. Acesso em: 2</w:t>
+      </w:r>
+      <w:r>
+        <w:t>1</w:t>
+      </w:r>
+      <w:r>
+        <w:t xml:space="preserve"> jul. 2020.</w:t>
+      </w:r>
+    </w:p>
+    <w:p>
+      <w:r>
+        <w:t xml:space="preserve">DIONISIO, Edson. </w:t>
+      </w:r>
+      <w:r>
+        <w:rPr>
+          <w:b/>
+        </w:rPr>
+        <w:t>Introdução ao Visual Studio Code</w:t>
+      </w:r>
+      <w:r>
+        <w:t>. Disponível em &lt;</w:t>
+      </w:r>
+      <w:r>
+        <w:t xml:space="preserve"> </w:t>
+      </w:r>
+      <w:r>
+        <w:t>https://www.devmedia.com.br/introducao-ao-visual-studio-code/34418</w:t>
+      </w:r>
+      <w:r>
+        <w:t>&gt;. Acesso em: 02 mar. 2020.</w:t>
+      </w:r>
+    </w:p>
+    <w:p>
+      <w:r>
+        <w:t xml:space="preserve">GUEDES, Marylene. </w:t>
+      </w:r>
+      <w:r>
+        <w:rPr>
+          <w:b/>
+        </w:rPr>
+        <w:t>O que é Dart</w:t>
+      </w:r>
+      <w:r>
+        <w:rPr>
+          <w:b/>
+        </w:rPr>
+        <w:t>?</w:t>
+      </w:r>
+      <w:r>
+        <w:t xml:space="preserve"> Disponível em &lt;</w:t>
+      </w:r>
+      <w:r>
+        <w:t>https://www.treinaweb.com.br/blog/o-que-e-dart/</w:t>
+      </w:r>
+      <w:r>
+        <w:t>&gt;. Acesso em: 11 fev. 2020.</w:t>
+      </w:r>
+    </w:p>
+    <w:p>
+      <w:r>
+        <w:t>JETBRAINS</w:t>
+      </w:r>
+      <w:r>
+        <w:t xml:space="preserve">. </w:t>
+      </w:r>
+      <w:r>
+        <w:rPr>
+          <w:b/>
+        </w:rPr>
+        <w:t>IntelliJ Platform</w:t>
+      </w:r>
+      <w:r>
+        <w:rPr>
+          <w:b/>
+        </w:rPr>
+        <w:t>.</w:t>
+      </w:r>
+      <w:r>
+        <w:t xml:space="preserve"> Disponível em &lt;</w:t>
+      </w:r>
+      <w:r>
+        <w:t xml:space="preserve"> https://www.jetbrains.com/opensource/idea/</w:t>
+      </w:r>
+      <w:r>
+        <w:t>&gt;. Acesso em: 21</w:t>
+      </w:r>
+      <w:r>
+        <w:t xml:space="preserve"> </w:t>
+      </w:r>
+      <w:r>
+        <w:t>jul</w:t>
+      </w:r>
+      <w:r>
+        <w:t>. 2020.</w:t>
+      </w:r>
+    </w:p>
+    <w:p>
+      <w:r>
+        <w:t xml:space="preserve">LIMA, Davi. </w:t>
+      </w:r>
+      <w:r>
+        <w:rPr>
+          <w:b/>
+        </w:rPr>
+        <w:t>Modele softwares com Astah Community</w:t>
+      </w:r>
+      <w:r>
+        <w:t>. Disponível em &lt;https://www.techtudo.com.br/tudo-sobre/astah-commmunity.html&gt;. Acesso em: 19 nov. 2019.</w:t>
+      </w:r>
+    </w:p>
+    <w:p>
+      <w:r>
+        <w:t xml:space="preserve">LUCIDCHART. </w:t>
+      </w:r>
+      <w:r>
+        <w:rPr>
+          <w:b/>
+        </w:rPr>
+        <w:t>O que é um diagrama de atividades</w:t>
+      </w:r>
+      <w:r>
+        <w:t>. Disponível em &lt;</w:t>
+      </w:r>
+      <w:r>
+        <w:t xml:space="preserve"> </w:t>
+      </w:r>
+      <w:r>
+        <w:t>https://www.lucidchart.com/pages/pt/o-que-e-diagrama-de-atividades-uml</w:t>
+      </w:r>
+      <w:hyperlink r:id="rId53" w:history="1"/>
+      <w:r>
+        <w:t>&gt;. Acesso em: 02 mar. 2020.</w:t>
+      </w:r>
+    </w:p>
+    <w:p>
+      <w:r>
+        <w:t xml:space="preserve">MAES, Jefferson. </w:t>
+      </w:r>
+      <w:r>
+        <w:rPr>
+          <w:b/>
+        </w:rPr>
+        <w:t>Firebase o que é e para que serve?</w:t>
+      </w:r>
+      <w:r>
+        <w:t xml:space="preserve"> Disponível em &lt;</w:t>
+      </w:r>
+      <w:r>
+        <w:t xml:space="preserve"> </w:t>
+      </w:r>
+      <w:r>
+        <w:t>http://digitalprimews.com/google-firebase/</w:t>
+      </w:r>
+      <w:r>
+        <w:t>&gt;. Acesso em: 25 fev. 2020.</w:t>
+      </w:r>
+    </w:p>
+    <w:p>
+      <w:r>
+        <w:t xml:space="preserve">MAGALHÃES, Túlio. </w:t>
+      </w:r>
+      <w:r>
+        <w:rPr>
+          <w:b/>
+        </w:rPr>
+        <w:t>Flutter: tudo sobre o queridinho do google</w:t>
+      </w:r>
+      <w:r>
+        <w:t>. Disponível em &lt;https://www.zup.com.br/blog/flutter&gt;. Acesso em: 21 out. 2019.</w:t>
+      </w:r>
+    </w:p>
+    <w:p>
+      <w:r>
+        <w:t xml:space="preserve">PAULA, Welington. </w:t>
+      </w:r>
+      <w:r>
+        <w:rPr>
+          <w:b/>
+        </w:rPr>
+        <w:t>Rumo do Desenvolvimento Mobile</w:t>
+      </w:r>
+      <w:r>
+        <w:t>. Disponível em &lt;</w:t>
+      </w:r>
+      <w:r>
+        <w:t xml:space="preserve"> https://www.devmedia.com.br/rumo-do-desenvolvimento-mobile/24129</w:t>
+      </w:r>
+      <w:r>
+        <w:t>&gt;. Acesso em: 21 nov. 2019.</w:t>
+      </w:r>
+    </w:p>
+    <w:p>
+      <w:r>
+        <w:t xml:space="preserve">PIRES. </w:t>
+      </w:r>
+      <w:r>
+        <w:rPr>
+          <w:b/>
+        </w:rPr>
+        <w:t>O que é API? REST e RESTful? Conheça as definições e diferenças!</w:t>
+      </w:r>
+      <w:r>
+        <w:t xml:space="preserve"> Disponível em &lt;</w:t>
+      </w:r>
+      <w:r>
+        <w:t xml:space="preserve"> https://becode.com.br/o-que-e-api-rest-e-restful/</w:t>
+      </w:r>
+      <w:r>
+        <w:t>&gt;. Acesso em: 20 jul. 2020.</w:t>
+      </w:r>
+    </w:p>
+    <w:p>
+      <w:r>
+        <w:lastRenderedPageBreak/>
+        <w:t xml:space="preserve">PORTAGSI. </w:t>
+      </w:r>
+      <w:r>
+        <w:rPr>
+          <w:b/>
+        </w:rPr>
+        <w:t>O que é UML?</w:t>
+      </w:r>
+      <w:r>
+        <w:t xml:space="preserve"> Disponível em &lt;</w:t>
+      </w:r>
+      <w:r>
+        <w:t>https://www.portalgsti.com.br/uml/sobre/</w:t>
+      </w:r>
+      <w:r>
+        <w:t>&gt;. Acesso em: 21 nov. 2019.</w:t>
+      </w:r>
+    </w:p>
+    <w:p>
+      <w:r>
+        <w:t xml:space="preserve">SANTANA, Fabiano. </w:t>
+      </w:r>
+      <w:r>
+        <w:rPr>
+          <w:b/>
+        </w:rPr>
+        <w:t>Flutter: porque você deveria apostar nesta tecnologia</w:t>
+      </w:r>
+      <w:r>
+        <w:t>. Disponível em &lt;</w:t>
+      </w:r>
+      <w:r>
+        <w:t xml:space="preserve"> https://tableless.com.br/flutter-porque-investir-nessa-tecnologia/</w:t>
+      </w:r>
+      <w:r>
+        <w:t>&gt;. Acesso em: 10 jul. 2020.</w:t>
+      </w:r>
+    </w:p>
+    <w:p>
+      <w:r>
+        <w:t>SOARES</w:t>
       </w:r>
       <w:r>
         <w:t xml:space="preserve">, </w:t>
       </w:r>
       <w:r>
-        <w:t>Alexandre</w:t>
+        <w:t>Jhonathan</w:t>
       </w:r>
       <w:r>
         <w:t xml:space="preserve">. </w:t>
@@ -9382,330 +10461,47 @@
         <w:rPr>
           <w:b/>
         </w:rPr>
-        <w:t xml:space="preserve">O que é Spring </w:t>
-      </w:r>
-      <w:proofErr w:type="gramStart"/>
+        <w:t>O que é MongoDB e porque usá-</w:t>
+      </w:r>
       <w:r>
         <w:rPr>
           <w:b/>
         </w:rPr>
-        <w:t>Boot?</w:t>
-      </w:r>
-      <w:r>
-        <w:t>.</w:t>
-      </w:r>
-      <w:proofErr w:type="gramEnd"/>
-      <w:r>
-        <w:t xml:space="preserve"> Disponível em &lt;</w:t>
-      </w:r>
-      <w:r>
-        <w:t xml:space="preserve"> https://blog.algaworks.com/spring-boot/</w:t>
-      </w:r>
-      <w:r>
-        <w:t xml:space="preserve">&gt;. </w:t>
-      </w:r>
-      <w:r>
-        <w:t>Acesso em: 20</w:t>
-      </w:r>
-      <w:r>
-        <w:t xml:space="preserve"> </w:t>
-      </w:r>
-      <w:r>
-        <w:t>jul</w:t>
-      </w:r>
-      <w:r>
-        <w:t>. 2020.</w:t>
-      </w:r>
-    </w:p>
-    <w:p>
-      <w:r>
-        <w:t xml:space="preserve">DIONISIO, Edson. </w:t>
+        <w:t>lo?</w:t>
+      </w:r>
+      <w:r>
+        <w:t xml:space="preserve"> Disponível em </w:t>
+      </w:r>
+      <w:r>
+        <w:t>https://codigosimples.net/2016/03/01/o-que-e-mongodb-e-porque-usa-lo/</w:t>
+      </w:r>
+      <w:r>
+        <w:t xml:space="preserve">&gt;. Acesso em: </w:t>
+      </w:r>
+      <w:r>
+        <w:t>21</w:t>
+      </w:r>
+      <w:r>
+        <w:t xml:space="preserve"> jul. 2020.</w:t>
+      </w:r>
+    </w:p>
+    <w:p>
+      <w:r>
+        <w:t xml:space="preserve">TYBEL, Douglas. </w:t>
       </w:r>
       <w:r>
         <w:rPr>
           <w:b/>
         </w:rPr>
-        <w:t>Introdução ao Visual Studio Code</w:t>
+        <w:t>Orientações básicas na elaboração de um diagrama de classes</w:t>
       </w:r>
       <w:r>
         <w:t>. Disponível em &lt;</w:t>
       </w:r>
       <w:r>
-        <w:t xml:space="preserve"> </w:t>
-      </w:r>
-      <w:r>
-        <w:t>https://www.devmedia.com.br/introducao-ao-visual-studio-code/34418</w:t>
-      </w:r>
-      <w:r>
-        <w:t>&gt;. Acesso em: 02 mar. 2020.</w:t>
-      </w:r>
-    </w:p>
-    <w:p>
-      <w:r>
-        <w:t xml:space="preserve">GUEDES, Marylene. </w:t>
-      </w:r>
-      <w:r>
-        <w:rPr>
-          <w:b/>
-        </w:rPr>
-        <w:t xml:space="preserve">O que é </w:t>
-      </w:r>
-      <w:proofErr w:type="gramStart"/>
-      <w:r>
-        <w:rPr>
-          <w:b/>
-        </w:rPr>
-        <w:t>Dart</w:t>
-      </w:r>
-      <w:r>
-        <w:rPr>
-          <w:b/>
-        </w:rPr>
-        <w:t>?</w:t>
-      </w:r>
-      <w:r>
-        <w:t>.</w:t>
-      </w:r>
-      <w:proofErr w:type="gramEnd"/>
-      <w:r>
-        <w:t xml:space="preserve"> Disponível em &lt;</w:t>
-      </w:r>
-      <w:r>
-        <w:t>https://www.treinaweb.com.br/blog/o-que-e-dart/</w:t>
-      </w:r>
-      <w:r>
-        <w:t>&gt;. Acesso em: 11 fev. 2020.</w:t>
-      </w:r>
-    </w:p>
-    <w:p>
-      <w:r>
-        <w:t xml:space="preserve">LIMA, Davi. </w:t>
-      </w:r>
-      <w:r>
-        <w:rPr>
-          <w:b/>
-        </w:rPr>
-        <w:t>Modele softwares com Astah Community</w:t>
-      </w:r>
-      <w:r>
-        <w:t>. Disponível em &lt;https://www.techtudo.com.br/tudo-sobre/astah-commmunity.html&gt;. Acesso em: 19 nov. 2019.</w:t>
-      </w:r>
-    </w:p>
-    <w:p>
-      <w:r>
-        <w:t xml:space="preserve">LUCIDCHART. </w:t>
-      </w:r>
-      <w:r>
-        <w:rPr>
-          <w:b/>
-        </w:rPr>
-        <w:t>O que é um diagrama de atividades</w:t>
-      </w:r>
-      <w:r>
-        <w:t>. Disponível em &lt;</w:t>
-      </w:r>
-      <w:r>
-        <w:t xml:space="preserve"> </w:t>
-      </w:r>
-      <w:r>
-        <w:t>https://www.lucidchart.com/pages/pt/o-que-e-diagrama-de-atividades-uml</w:t>
-      </w:r>
-      <w:hyperlink r:id="rId45" w:history="1"/>
-      <w:r>
-        <w:t>&gt;. Acesso em: 02 mar. 2020.</w:t>
-      </w:r>
-    </w:p>
-    <w:p>
-      <w:r>
-        <w:t xml:space="preserve">MAES, Jefferson. </w:t>
-      </w:r>
-      <w:r>
-        <w:rPr>
-          <w:b/>
-        </w:rPr>
-        <w:t xml:space="preserve">Firebase o que é e para que </w:t>
-      </w:r>
-      <w:proofErr w:type="gramStart"/>
-      <w:r>
-        <w:rPr>
-          <w:b/>
-        </w:rPr>
-        <w:t>serve?</w:t>
-      </w:r>
-      <w:r>
-        <w:t>.</w:t>
-      </w:r>
-      <w:proofErr w:type="gramEnd"/>
-      <w:r>
-        <w:t xml:space="preserve"> Disponível em &lt;</w:t>
-      </w:r>
-      <w:r>
-        <w:t xml:space="preserve"> </w:t>
-      </w:r>
-      <w:r>
-        <w:t>http://digitalprimews.com/google-firebase/</w:t>
-      </w:r>
-      <w:r>
-        <w:t>&gt;. Acesso em: 25 fev. 2020.</w:t>
-      </w:r>
-    </w:p>
-    <w:p>
-      <w:r>
-        <w:t xml:space="preserve">MAGALHÃES, Túlio. </w:t>
-      </w:r>
-      <w:r>
-        <w:rPr>
-          <w:b/>
-        </w:rPr>
-        <w:t>Flutter: tudo sobre o queridinho do google</w:t>
-      </w:r>
-      <w:r>
-        <w:t>. Disponível em &lt;https://www.zup.com.br/blog/flutter&gt;. Acesso em: 21 out. 2019.</w:t>
-      </w:r>
-    </w:p>
-    <w:p>
-      <w:r>
-        <w:t xml:space="preserve">PAULA, Welington. </w:t>
-      </w:r>
-      <w:r>
-        <w:rPr>
-          <w:b/>
-        </w:rPr>
-        <w:t>Rumo do Desenvolvimento Mobile</w:t>
-      </w:r>
-      <w:r>
-        <w:t>. Disponível em &lt;</w:t>
-      </w:r>
-      <w:r>
-        <w:t xml:space="preserve"> https://www.devmedia.com.br/rumo-do-desenvolvimento-mobile/24129</w:t>
-      </w:r>
-      <w:r>
-        <w:t>&gt;. Acesso em: 21 nov. 2019.</w:t>
-      </w:r>
-    </w:p>
-    <w:p>
-      <w:r>
-        <w:t>PIRES</w:t>
-      </w:r>
-      <w:r>
-        <w:t xml:space="preserve">. </w:t>
-      </w:r>
-      <w:r>
-        <w:rPr>
-          <w:b/>
-        </w:rPr>
-        <w:t xml:space="preserve">O que é API? REST e RESTful? Conheça as definições e </w:t>
-      </w:r>
-      <w:proofErr w:type="gramStart"/>
-      <w:r>
-        <w:rPr>
-          <w:b/>
-        </w:rPr>
-        <w:t>diferenças!</w:t>
-      </w:r>
-      <w:r>
-        <w:t>.</w:t>
-      </w:r>
-      <w:proofErr w:type="gramEnd"/>
-      <w:r>
-        <w:t xml:space="preserve"> Disponível em &lt;</w:t>
-      </w:r>
-      <w:r>
-        <w:t xml:space="preserve"> https://becode.com.br/o-que-e-api-rest-e-restful/</w:t>
-      </w:r>
-      <w:r>
-        <w:t>&gt;. Acesso em: 2</w:t>
-      </w:r>
-      <w:r>
-        <w:t>0</w:t>
-      </w:r>
-      <w:r>
-        <w:t xml:space="preserve"> </w:t>
-      </w:r>
-      <w:r>
-        <w:t>jul</w:t>
-      </w:r>
-      <w:r>
-        <w:t>. 2</w:t>
-      </w:r>
-      <w:r>
-        <w:t>020</w:t>
-      </w:r>
-      <w:bookmarkStart w:id="2" w:name="_GoBack"/>
-      <w:bookmarkEnd w:id="2"/>
-      <w:r>
-        <w:t>.</w:t>
-      </w:r>
-    </w:p>
-    <w:p>
-      <w:r>
-        <w:t xml:space="preserve">PORTAGSI. </w:t>
-      </w:r>
-      <w:r>
-        <w:rPr>
-          <w:b/>
-        </w:rPr>
-        <w:t xml:space="preserve">O que é </w:t>
-      </w:r>
-      <w:proofErr w:type="gramStart"/>
-      <w:r>
-        <w:rPr>
-          <w:b/>
-        </w:rPr>
-        <w:t>UML?</w:t>
-      </w:r>
-      <w:r>
-        <w:t>.</w:t>
-      </w:r>
-      <w:proofErr w:type="gramEnd"/>
-      <w:r>
-        <w:t xml:space="preserve"> Disponível em &lt;</w:t>
-      </w:r>
-      <w:r>
-        <w:t>https://www.portalgsti.com.br/uml/sobre/</w:t>
-      </w:r>
-      <w:r>
-        <w:t>&gt;. Acesso em: 21 nov. 2019.</w:t>
-      </w:r>
-    </w:p>
-    <w:p>
-      <w:r>
-        <w:t xml:space="preserve">SANTANA, Fabiano. </w:t>
-      </w:r>
-      <w:r>
-        <w:rPr>
-          <w:b/>
-        </w:rPr>
-        <w:t>Flutter: porque você deveria apostar nesta tecnologia</w:t>
-      </w:r>
-      <w:r>
-        <w:t>. Disponível em &lt;</w:t>
-      </w:r>
-      <w:r>
-        <w:t xml:space="preserve"> https://tableless.com.br/flutter-porque-investir-nessa-tecnologia/</w:t>
-      </w:r>
-      <w:r>
-        <w:t>&gt;. Acesso em: 10 jul. 2020.</w:t>
-      </w:r>
-    </w:p>
-    <w:p>
-      <w:r>
-        <w:lastRenderedPageBreak/>
-        <w:t xml:space="preserve">TYBEL, Douglas. </w:t>
-      </w:r>
-      <w:r>
-        <w:rPr>
-          <w:b/>
-        </w:rPr>
-        <w:t>Orientações básicas na elaboração de um diagrama de classes</w:t>
-      </w:r>
-      <w:r>
-        <w:t>. Disponível em &lt;</w:t>
-      </w:r>
-      <w:r>
         <w:t>https://www.devmedia.com.br/orientacoes-basicas-na-elaboracao-de-um-diagrama-de-classes/37224</w:t>
       </w:r>
-      <w:hyperlink r:id="rId46" w:history="1"/>
+      <w:hyperlink r:id="rId54" w:history="1"/>
       <w:r>
         <w:t>&gt;. Acesso em: 02 mar. 2020.</w:t>
       </w:r>
@@ -9736,7 +10532,7 @@
     <w:p/>
     <w:p/>
     <w:sectPr>
-      <w:headerReference w:type="default" r:id="rId47"/>
+      <w:headerReference w:type="default" r:id="rId55"/>
       <w:pgSz w:w="11906" w:h="16838"/>
       <w:pgMar w:top="1701" w:right="1134" w:bottom="1134" w:left="1134" w:header="1134" w:footer="720" w:gutter="0"/>
       <w:cols w:space="720"/>
@@ -9850,7 +10646,7 @@
         <w:sz w:val="20"/>
         <w:szCs w:val="20"/>
       </w:rPr>
-      <w:t>44</w:t>
+      <w:t>46</w:t>
     </w:r>
     <w:r>
       <w:rPr>
@@ -11210,7 +12006,7 @@
   <w:abstractNum w:abstractNumId="24" w15:restartNumberingAfterBreak="0">
     <w:nsid w:val="718976B4"/>
     <w:multiLevelType w:val="multilevel"/>
-    <w:tmpl w:val="C464D572"/>
+    <w:tmpl w:val="2D346FFE"/>
     <w:lvl w:ilvl="0">
       <w:start w:val="1"/>
       <w:numFmt w:val="decimal"/>
@@ -12168,13 +12964,14 @@
     <w:uiPriority w:val="9"/>
     <w:unhideWhenUsed/>
     <w:qFormat/>
-    <w:rsid w:val="00D6165C"/>
+    <w:rsid w:val="00EB3C2A"/>
     <w:pPr>
       <w:numPr>
         <w:ilvl w:val="3"/>
         <w:numId w:val="11"/>
       </w:numPr>
       <w:spacing w:before="480" w:after="480" w:line="240" w:lineRule="auto"/>
+      <w:ind w:left="1434" w:hanging="1077"/>
       <w:outlineLvl w:val="3"/>
     </w:pPr>
     <w:rPr>
@@ -12289,11 +13086,12 @@
     <w:aliases w:val="Título de item Char"/>
     <w:link w:val="Ttulo4"/>
     <w:uiPriority w:val="9"/>
-    <w:rsid w:val="00D6165C"/>
+    <w:rsid w:val="00EB3C2A"/>
     <w:rPr>
       <w:rFonts w:ascii="Arial" w:hAnsi="Arial" w:cs="Arial"/>
       <w:sz w:val="24"/>
       <w:szCs w:val="24"/>
+      <w:lang w:eastAsia="en-US"/>
     </w:rPr>
   </w:style>
   <w:style w:type="paragraph" w:styleId="Legenda">
@@ -13170,7 +13968,7 @@
 </file>
 
 <file path=customXml/itemProps1.xml><?xml version="1.0" encoding="utf-8"?>
-<ds:datastoreItem xmlns:ds="http://schemas.openxmlformats.org/officeDocument/2006/customXml" ds:itemID="{D8D7441E-D93E-4E92-B5D7-904D793CB9B9}">
+<ds:datastoreItem xmlns:ds="http://schemas.openxmlformats.org/officeDocument/2006/customXml" ds:itemID="{B5FA75A7-957A-4FC9-BE66-F3B1345FF08F}">
   <ds:schemaRefs>
     <ds:schemaRef ds:uri="http://schemas.openxmlformats.org/officeDocument/2006/bibliography"/>
   </ds:schemaRefs>

</xml_diff>

<commit_message>
Escrita do capitulo de desenvolvimento
</commit_message>
<xml_diff>
--- a/Documentação/TCC 2020 (Cristhian Dias).docx
+++ b/Documentação/TCC 2020 (Cristhian Dias).docx
@@ -3404,7 +3404,13 @@
     </w:p>
     <w:p>
       <w:r>
-        <w:t>Para o maior entendimento da tecnologia abordada nesse trabalho, nessa sessão será exibida a arquitetura do Flutter. A figura 4 abaixo mostra a visão geral do sistema.</w:t>
+        <w:t xml:space="preserve">Para o maior entendimento da tecnologia abordada nesse trabalho, nessa </w:t>
+      </w:r>
+      <w:r>
+        <w:t>seção</w:t>
+      </w:r>
+      <w:r>
+        <w:t xml:space="preserve"> será exibida a arquitetura do Flutter. A figura 4 abaixo mostra a visão geral do sistema.</w:t>
       </w:r>
     </w:p>
     <w:p>
@@ -3829,12 +3835,24 @@
     </w:p>
     <w:p>
       <w:r>
-        <w:t>Nessa sessão será apresentada facilidade de desenvolvimento utilizando Flutter, passo a passo como fazer uma interface gráfica de inserção de nome, sobrenome e idade com botão de adicionar, porém sem funcionalidades.</w:t>
-      </w:r>
-    </w:p>
-    <w:p>
-      <w:r>
-        <w:t>Do lado esquerdo ficará o código da aplicação e do lado direito a interface gráfica que é referente ao código lateral, isso será padrão para todas imagens abaixo dentro dessa sessão.</w:t>
+        <w:t xml:space="preserve">Nessa </w:t>
+      </w:r>
+      <w:r>
+        <w:t>seção</w:t>
+      </w:r>
+      <w:r>
+        <w:t xml:space="preserve"> será apresentada facilidade de desenvolvimento utilizando Flutter, passo a passo como fazer uma interface gráfica de inserção de nome, sobrenome e idade com botão de adicionar, porém sem funcionalidades.</w:t>
+      </w:r>
+    </w:p>
+    <w:p>
+      <w:r>
+        <w:t xml:space="preserve">Do lado esquerdo ficará o código da aplicação e do lado direito a interface gráfica que é referente ao código lateral, isso será padrão para todas imagens abaixo dentro dessa </w:t>
+      </w:r>
+      <w:r>
+        <w:t>seção</w:t>
+      </w:r>
+      <w:r>
+        <w:t>.</w:t>
       </w:r>
     </w:p>
     <w:tbl>
@@ -6203,7 +6221,13 @@
     </w:p>
     <w:p>
       <w:r>
-        <w:t>Nessa sessão será explanada sobre as tecnologias que foram utilizadas para desenvolver esse trabalho por completo.</w:t>
+        <w:t xml:space="preserve">Nessa </w:t>
+      </w:r>
+      <w:r>
+        <w:t>seção</w:t>
+      </w:r>
+      <w:r>
+        <w:t xml:space="preserve"> será explanada sobre as tecnologias que foram utilizadas para desenvolver esse trabalho por completo.</w:t>
       </w:r>
     </w:p>
     <w:p>
@@ -6894,13 +6918,7 @@
         <w:t>Amazon Elastic Compute Cloud</w:t>
       </w:r>
       <w:r>
-        <w:t xml:space="preserve">) é um serviço computacional </w:t>
-      </w:r>
-      <w:r>
-        <w:t>dimensionável</w:t>
-      </w:r>
-      <w:r>
-        <w:t xml:space="preserve"> em nuvem, que oferece </w:t>
+        <w:t xml:space="preserve">) é um serviço computacional dimensionável em nuvem, que oferece </w:t>
       </w:r>
       <w:r>
         <w:t>um serviço que dispensa o investimento em máquinas físicas</w:t>
@@ -6970,7 +6988,13 @@
     </w:p>
     <w:p>
       <w:r>
-        <w:t xml:space="preserve">Pensando na facilitação do desenvolvimento do aplicativo, nessa sessão será exibida ferramentas que também fazem parte da </w:t>
+        <w:t xml:space="preserve">Pensando na facilitação do desenvolvimento do aplicativo, nessa </w:t>
+      </w:r>
+      <w:r>
+        <w:t>seção</w:t>
+      </w:r>
+      <w:r>
+        <w:t xml:space="preserve"> será exibida ferramentas que também fazem parte da </w:t>
       </w:r>
       <w:r>
         <w:t xml:space="preserve">disciplina de </w:t>
@@ -7055,6 +7079,10 @@
         <w:jc w:val="center"/>
       </w:pPr>
       <w:r>
+        <w:rPr>
+          <w:noProof/>
+          <w:lang w:eastAsia="pt-BR"/>
+        </w:rPr>
         <w:drawing>
           <wp:inline distT="0" distB="0" distL="0" distR="0" wp14:anchorId="0D9E2BD1" wp14:editId="16342741">
             <wp:extent cx="2040770" cy="4320000"/>
@@ -8274,6 +8302,7 @@
         <w:rPr>
           <w:b/>
         </w:rPr>
+        <w:lastRenderedPageBreak/>
         <w:t xml:space="preserve">Figura </w:t>
       </w:r>
       <w:r>
@@ -9072,6 +9101,7 @@
         <w:rPr>
           <w:b/>
         </w:rPr>
+        <w:lastRenderedPageBreak/>
         <w:t xml:space="preserve">Figura </w:t>
       </w:r>
       <w:r>
@@ -9543,7 +9573,13 @@
     </w:p>
     <w:p>
       <w:r>
-        <w:t xml:space="preserve">Nessa sessão será esclarecido o desenvolvimento do trabalho. E para maior didática, a </w:t>
+        <w:t xml:space="preserve">Nessa </w:t>
+      </w:r>
+      <w:r>
+        <w:t>seção</w:t>
+      </w:r>
+      <w:r>
+        <w:t xml:space="preserve"> será esclarecido o desenvolvimento do trabalho. E para maior didática, a </w:t>
       </w:r>
       <w:r>
         <w:t>imagem abaixo ilustra a arquitetura que foi utilizada no apl</w:t>
@@ -9665,13 +9701,371 @@
     </w:p>
     <w:p>
       <w:r>
-        <w:rPr>
-          <w:highlight w:val="yellow"/>
-        </w:rPr>
-        <w:t>Estrutura (falar de cada camada)</w:t>
-      </w:r>
-    </w:p>
-    <w:p/>
+        <w:t>O desenvolvimento do back-end foi feito em Spring Boot com a utilização da linguagem de programação Java. A finalidade é que toda regra de negócio fique nessa parte</w:t>
+      </w:r>
+      <w:r>
+        <w:t xml:space="preserve">, </w:t>
+      </w:r>
+      <w:r>
+        <w:t>ficando</w:t>
+      </w:r>
+      <w:r>
+        <w:t xml:space="preserve"> fracamente acoplad</w:t>
+      </w:r>
+      <w:r>
+        <w:t>a</w:t>
+      </w:r>
+      <w:r>
+        <w:t>, dito isso, quando precisar migrar ou inserir outra tecnologia</w:t>
+      </w:r>
+      <w:r>
+        <w:t xml:space="preserve"> tem uma facilidade maior, pois não</w:t>
+      </w:r>
+      <w:r>
+        <w:t xml:space="preserve"> </w:t>
+      </w:r>
+      <w:r>
+        <w:t>haverá</w:t>
+      </w:r>
+      <w:r>
+        <w:t xml:space="preserve"> a necessidade de escrever o código novamente</w:t>
+      </w:r>
+      <w:r>
+        <w:t>. Para melhorar o aproveitamento de código e fácil manutenção, o back-end foi separa</w:t>
+      </w:r>
+      <w:r>
+        <w:t>do</w:t>
+      </w:r>
+      <w:r>
+        <w:t xml:space="preserve"> nas camadas </w:t>
+      </w:r>
+      <w:r>
+        <w:t xml:space="preserve">de </w:t>
+      </w:r>
+      <w:r>
+        <w:rPr>
+          <w:i/>
+        </w:rPr>
+        <w:t>config</w:t>
+      </w:r>
+      <w:r>
+        <w:t xml:space="preserve">, </w:t>
+      </w:r>
+      <w:r>
+        <w:rPr>
+          <w:i/>
+        </w:rPr>
+        <w:t>domain</w:t>
+      </w:r>
+      <w:r>
+        <w:t xml:space="preserve">, </w:t>
+      </w:r>
+      <w:r>
+        <w:rPr>
+          <w:i/>
+        </w:rPr>
+        <w:t>dto</w:t>
+      </w:r>
+      <w:r>
+        <w:t xml:space="preserve">, </w:t>
+      </w:r>
+      <w:r>
+        <w:rPr>
+          <w:i/>
+        </w:rPr>
+        <w:t>form,</w:t>
+      </w:r>
+      <w:r>
+        <w:t xml:space="preserve"> </w:t>
+      </w:r>
+      <w:r>
+        <w:rPr>
+          <w:i/>
+        </w:rPr>
+        <w:t>resources</w:t>
+      </w:r>
+      <w:r>
+        <w:rPr>
+          <w:i/>
+        </w:rPr>
+        <w:t>, repositor</w:t>
+      </w:r>
+      <w:r>
+        <w:rPr>
+          <w:i/>
+        </w:rPr>
+        <w:t>y</w:t>
+      </w:r>
+      <w:r>
+        <w:t xml:space="preserve"> e</w:t>
+      </w:r>
+      <w:r>
+        <w:t xml:space="preserve"> </w:t>
+      </w:r>
+      <w:r>
+        <w:rPr>
+          <w:i/>
+        </w:rPr>
+        <w:t>services</w:t>
+      </w:r>
+      <w:r>
+        <w:t>.</w:t>
+      </w:r>
+    </w:p>
+    <w:p>
+      <w:r>
+        <w:rPr>
+          <w:b/>
+        </w:rPr>
+        <w:t>Config</w:t>
+      </w:r>
+      <w:r>
+        <w:t xml:space="preserve">: Nessa camada fica toda a configuração da aplicação, ou seja, toda vez que a aplicação for executada essa camada será a primeira a ser chamada. Nela pode conter inserção de dados padrões e configurações de segurança de acesso. </w:t>
+      </w:r>
+    </w:p>
+    <w:p>
+      <w:r>
+        <w:rPr>
+          <w:b/>
+        </w:rPr>
+        <w:t>Domain</w:t>
+      </w:r>
+      <w:r>
+        <w:t>:</w:t>
+      </w:r>
+      <w:r>
+        <w:t xml:space="preserve"> </w:t>
+      </w:r>
+      <w:r>
+        <w:t>Onde ficará todas as classes modelos ou classes de domínios juntamente com seus métodos.</w:t>
+      </w:r>
+    </w:p>
+    <w:p>
+      <w:r>
+        <w:rPr>
+          <w:b/>
+        </w:rPr>
+        <w:t>DTO</w:t>
+      </w:r>
+      <w:r>
+        <w:t>:</w:t>
+      </w:r>
+      <w:r>
+        <w:t xml:space="preserve"> Essa camada é a abreviação de </w:t>
+      </w:r>
+      <w:r>
+        <w:rPr>
+          <w:i/>
+        </w:rPr>
+        <w:t>Data Access Object</w:t>
+      </w:r>
+      <w:r>
+        <w:t xml:space="preserve"> que significa em português objeto de acesso a dados. Ela tem como responsabilidade limitar os dados que serão retornados para o usuário</w:t>
+      </w:r>
+      <w:r>
+        <w:t>. Podemos usar um exemplo um</w:t>
+      </w:r>
+      <w:r>
+        <w:t>a classe de</w:t>
+      </w:r>
+      <w:r>
+        <w:t xml:space="preserve"> modelo </w:t>
+      </w:r>
+      <w:r>
+        <w:t>Pessoa</w:t>
+      </w:r>
+      <w:r>
+        <w:t xml:space="preserve"> que tem</w:t>
+      </w:r>
+      <w:r>
+        <w:t xml:space="preserve"> os atributos</w:t>
+      </w:r>
+      <w:r>
+        <w:t xml:space="preserve"> email, nome, cpf e senha, nessa camada </w:t>
+      </w:r>
+      <w:r>
+        <w:t xml:space="preserve">(DTO) </w:t>
+      </w:r>
+      <w:r>
+        <w:t xml:space="preserve">podemos criar uma classe que </w:t>
+      </w:r>
+      <w:r>
+        <w:t>tenha todos atributos com exceção da senha, sendo assim</w:t>
+      </w:r>
+      <w:r>
+        <w:t>,</w:t>
+      </w:r>
+      <w:r>
+        <w:t xml:space="preserve"> quando o usuário solicitar uma consulta a </w:t>
+      </w:r>
+      <w:r>
+        <w:t>dados de</w:t>
+      </w:r>
+      <w:r>
+        <w:t xml:space="preserve"> </w:t>
+      </w:r>
+      <w:r>
+        <w:t>Pessoa</w:t>
+      </w:r>
+      <w:r>
+        <w:t>, será retornado o objeto da classe DTO que não cont</w:t>
+      </w:r>
+      <w:r>
+        <w:t>ém o atributo senha para que não haja vazamento de informações privadas.</w:t>
+      </w:r>
+    </w:p>
+    <w:p>
+      <w:r>
+        <w:rPr>
+          <w:b/>
+        </w:rPr>
+        <w:t>Form</w:t>
+      </w:r>
+      <w:r>
+        <w:t>: Já nessa camada terá todos os atributos que é necessário ser inserido através de um usuário, se utilizarmos o exemplo que foi explicado na camada DTO, podemos ter o atributo senha, pois esse será o objeto que vem no corpo de uma requisiç</w:t>
+      </w:r>
+      <w:r>
+        <w:t xml:space="preserve">ão. Nesse caso seria uma inserção de dados e o DTO uma consulta a dados. </w:t>
+      </w:r>
+    </w:p>
+    <w:p>
+      <w:r>
+        <w:rPr>
+          <w:b/>
+        </w:rPr>
+        <w:t>Resources</w:t>
+      </w:r>
+      <w:r>
+        <w:t>:</w:t>
+      </w:r>
+      <w:r>
+        <w:t xml:space="preserve"> Nessa camada é onde a requisição via HTTP chega, nela será redirecionada para o método correto, sendo eles: GET, POST, PUT, DELETE. No método GET tem finalidade de retornar para o usuário que solicitou as informações desejadas. No POST é o método responsável para fazer a chamada de inserção de dados. PUT é o método responsável para fazer a chamada de edição dos dados que o usuário enviou. Por fim o DELETE tem como finalidade fazer chamada a funções que deletam o objeto que o usuário deseja.</w:t>
+      </w:r>
+      <w:r>
+        <w:br/>
+      </w:r>
+      <w:r>
+        <w:rPr>
+          <w:b/>
+        </w:rPr>
+        <w:t>Services</w:t>
+      </w:r>
+      <w:r>
+        <w:t xml:space="preserve">: </w:t>
+      </w:r>
+      <w:r>
+        <w:t xml:space="preserve">A camada </w:t>
+      </w:r>
+      <w:r>
+        <w:rPr>
+          <w:i/>
+        </w:rPr>
+        <w:t xml:space="preserve">services </w:t>
+      </w:r>
+      <w:r>
+        <w:t xml:space="preserve">tem como objetivo tratar toda regra das chamadas de </w:t>
+      </w:r>
+      <w:r>
+        <w:lastRenderedPageBreak/>
+        <w:t xml:space="preserve">visualização, edição, criação e deleção. Podemos usar um exemplo de um objeto que o usuário solicitou exclusão e o mesmo não há na base de dados, essa camada irá analisar se existe o objeto e se não houver retorna </w:t>
+      </w:r>
+      <w:r>
+        <w:t>à</w:t>
+      </w:r>
+      <w:r>
+        <w:t xml:space="preserve"> informação para camada de </w:t>
+      </w:r>
+      <w:r>
+        <w:rPr>
+          <w:i/>
+        </w:rPr>
+        <w:t>resources</w:t>
+      </w:r>
+      <w:r>
+        <w:t xml:space="preserve">, caso contrário faz uma solicitação para camada </w:t>
+      </w:r>
+      <w:r>
+        <w:rPr>
+          <w:i/>
+        </w:rPr>
+        <w:t>repository</w:t>
+      </w:r>
+      <w:r>
+        <w:t xml:space="preserve"> que será explicado em seguida.</w:t>
+      </w:r>
+    </w:p>
+    <w:p>
+      <w:r>
+        <w:rPr>
+          <w:b/>
+        </w:rPr>
+        <w:t>Repository</w:t>
+      </w:r>
+      <w:r>
+        <w:t xml:space="preserve">: </w:t>
+      </w:r>
+      <w:r>
+        <w:t>Essa camada é responsável por se comunicar com o banco de dados.</w:t>
+      </w:r>
+    </w:p>
+    <w:p>
+      <w:r>
+        <w:t>Para entender melhor o fluxo da requisição do usuário para o back-end, veja a imagem exibida abaixo:</w:t>
+      </w:r>
+    </w:p>
+    <w:p>
+      <w:r>
+        <w:drawing>
+          <wp:inline distT="0" distB="0" distL="0" distR="0" wp14:anchorId="08BE8D6E" wp14:editId="69016DDD">
+            <wp:extent cx="6120130" cy="2309495"/>
+            <wp:effectExtent l="57150" t="57150" r="109220" b="109855"/>
+            <wp:docPr id="31" name="Imagem 31"/>
+            <wp:cNvGraphicFramePr>
+              <a:graphicFrameLocks xmlns:a="http://schemas.openxmlformats.org/drawingml/2006/main" noChangeAspect="1"/>
+            </wp:cNvGraphicFramePr>
+            <a:graphic xmlns:a="http://schemas.openxmlformats.org/drawingml/2006/main">
+              <a:graphicData uri="http://schemas.openxmlformats.org/drawingml/2006/picture">
+                <pic:pic xmlns:pic="http://schemas.openxmlformats.org/drawingml/2006/picture">
+                  <pic:nvPicPr>
+                    <pic:cNvPr id="1" name=""/>
+                    <pic:cNvPicPr/>
+                  </pic:nvPicPr>
+                  <pic:blipFill>
+                    <a:blip r:embed="rId46"/>
+                    <a:stretch>
+                      <a:fillRect/>
+                    </a:stretch>
+                  </pic:blipFill>
+                  <pic:spPr>
+                    <a:xfrm>
+                      <a:off x="0" y="0"/>
+                      <a:ext cx="6120130" cy="2309495"/>
+                    </a:xfrm>
+                    <a:prstGeom prst="rect">
+                      <a:avLst/>
+                    </a:prstGeom>
+                    <a:ln w="3175" cap="sq">
+                      <a:solidFill>
+                        <a:srgbClr val="000000"/>
+                      </a:solidFill>
+                      <a:prstDash val="solid"/>
+                      <a:miter lim="800000"/>
+                    </a:ln>
+                    <a:effectLst>
+                      <a:outerShdw blurRad="50800" dist="38100" dir="2700000" algn="tl" rotWithShape="0">
+                        <a:srgbClr val="000000">
+                          <a:alpha val="43000"/>
+                        </a:srgbClr>
+                      </a:outerShdw>
+                    </a:effectLst>
+                  </pic:spPr>
+                </pic:pic>
+              </a:graphicData>
+            </a:graphic>
+          </wp:inline>
+        </w:drawing>
+      </w:r>
+    </w:p>
     <w:p>
       <w:pPr>
         <w:pStyle w:val="Ttulo2"/>
@@ -9682,10 +10076,47 @@
     </w:p>
     <w:p>
       <w:r>
-        <w:rPr>
-          <w:highlight w:val="yellow"/>
-        </w:rPr>
-        <w:t>Estrutura (falar de cada camada)</w:t>
+        <w:t>Para o desenvolvimento do front-end foi utilizado a ferrament</w:t>
+      </w:r>
+      <w:r>
+        <w:t>a</w:t>
+      </w:r>
+      <w:r>
+        <w:t xml:space="preserve"> Flutter</w:t>
+      </w:r>
+      <w:r>
+        <w:t xml:space="preserve"> com a utilização da linguagem de programação Dart</w:t>
+      </w:r>
+      <w:r>
+        <w:t>.</w:t>
+      </w:r>
+      <w:r>
+        <w:t xml:space="preserve"> </w:t>
+      </w:r>
+      <w:r>
+        <w:t xml:space="preserve">O </w:t>
+      </w:r>
+      <w:r>
+        <w:t xml:space="preserve">objetivo </w:t>
+      </w:r>
+      <w:r>
+        <w:t>é se</w:t>
+      </w:r>
+      <w:r>
+        <w:t xml:space="preserve"> comunicar com o back-end</w:t>
+      </w:r>
+      <w:r>
+        <w:t xml:space="preserve"> para colher informações para retornar juntamente com a interface gráfica que a própria ferramenta fornece através de programação</w:t>
+      </w:r>
+      <w:bookmarkStart w:id="2" w:name="_GoBack"/>
+      <w:bookmarkEnd w:id="2"/>
+      <w:r>
+        <w:t xml:space="preserve">. </w:t>
+      </w:r>
+    </w:p>
+    <w:p>
+      <w:r>
+        <w:t xml:space="preserve">Nele a separação de camada foi mais simples, contendo </w:t>
       </w:r>
     </w:p>
     <w:p>
@@ -9722,58 +10153,16 @@
               <w:jc w:val="center"/>
             </w:pPr>
             <w:r>
+              <w:rPr>
+                <w:noProof/>
+                <w:lang w:eastAsia="pt-BR"/>
+              </w:rPr>
+              <w:lastRenderedPageBreak/>
               <w:drawing>
                 <wp:inline distT="0" distB="0" distL="0" distR="0" wp14:anchorId="0A6A96B9" wp14:editId="5EB80DAA">
                   <wp:extent cx="1700897" cy="3600000"/>
                   <wp:effectExtent l="0" t="0" r="0" b="635"/>
                   <wp:docPr id="40" name="Imagem 40"/>
-                  <wp:cNvGraphicFramePr>
-                    <a:graphicFrameLocks xmlns:a="http://schemas.openxmlformats.org/drawingml/2006/main" noChangeAspect="1"/>
-                  </wp:cNvGraphicFramePr>
-                  <a:graphic xmlns:a="http://schemas.openxmlformats.org/drawingml/2006/main">
-                    <a:graphicData uri="http://schemas.openxmlformats.org/drawingml/2006/picture">
-                      <pic:pic xmlns:pic="http://schemas.openxmlformats.org/drawingml/2006/picture">
-                        <pic:nvPicPr>
-                          <pic:cNvPr id="1" name=""/>
-                          <pic:cNvPicPr/>
-                        </pic:nvPicPr>
-                        <pic:blipFill>
-                          <a:blip r:embed="rId46"/>
-                          <a:stretch>
-                            <a:fillRect/>
-                          </a:stretch>
-                        </pic:blipFill>
-                        <pic:spPr>
-                          <a:xfrm>
-                            <a:off x="0" y="0"/>
-                            <a:ext cx="1700897" cy="3600000"/>
-                          </a:xfrm>
-                          <a:prstGeom prst="rect">
-                            <a:avLst/>
-                          </a:prstGeom>
-                        </pic:spPr>
-                      </pic:pic>
-                    </a:graphicData>
-                  </a:graphic>
-                </wp:inline>
-              </w:drawing>
-            </w:r>
-          </w:p>
-        </w:tc>
-        <w:tc>
-          <w:tcPr>
-            <w:tcW w:w="3209" w:type="dxa"/>
-          </w:tcPr>
-          <w:p>
-            <w:pPr>
-              <w:jc w:val="center"/>
-            </w:pPr>
-            <w:r>
-              <w:drawing>
-                <wp:inline distT="0" distB="0" distL="0" distR="0" wp14:anchorId="04ADE2FD" wp14:editId="30C99EF0">
-                  <wp:extent cx="1689796" cy="3600000"/>
-                  <wp:effectExtent l="0" t="0" r="5715" b="635"/>
-                  <wp:docPr id="37" name="Imagem 37"/>
                   <wp:cNvGraphicFramePr>
                     <a:graphicFrameLocks xmlns:a="http://schemas.openxmlformats.org/drawingml/2006/main" noChangeAspect="1"/>
                   </wp:cNvGraphicFramePr>
@@ -9793,6 +10182,57 @@
                         <pic:spPr>
                           <a:xfrm>
                             <a:off x="0" y="0"/>
+                            <a:ext cx="1700897" cy="3600000"/>
+                          </a:xfrm>
+                          <a:prstGeom prst="rect">
+                            <a:avLst/>
+                          </a:prstGeom>
+                        </pic:spPr>
+                      </pic:pic>
+                    </a:graphicData>
+                  </a:graphic>
+                </wp:inline>
+              </w:drawing>
+            </w:r>
+          </w:p>
+        </w:tc>
+        <w:tc>
+          <w:tcPr>
+            <w:tcW w:w="3209" w:type="dxa"/>
+          </w:tcPr>
+          <w:p>
+            <w:pPr>
+              <w:jc w:val="center"/>
+            </w:pPr>
+            <w:r>
+              <w:rPr>
+                <w:noProof/>
+                <w:lang w:eastAsia="pt-BR"/>
+              </w:rPr>
+              <w:drawing>
+                <wp:inline distT="0" distB="0" distL="0" distR="0" wp14:anchorId="04ADE2FD" wp14:editId="30C99EF0">
+                  <wp:extent cx="1689796" cy="3600000"/>
+                  <wp:effectExtent l="0" t="0" r="5715" b="635"/>
+                  <wp:docPr id="37" name="Imagem 37"/>
+                  <wp:cNvGraphicFramePr>
+                    <a:graphicFrameLocks xmlns:a="http://schemas.openxmlformats.org/drawingml/2006/main" noChangeAspect="1"/>
+                  </wp:cNvGraphicFramePr>
+                  <a:graphic xmlns:a="http://schemas.openxmlformats.org/drawingml/2006/main">
+                    <a:graphicData uri="http://schemas.openxmlformats.org/drawingml/2006/picture">
+                      <pic:pic xmlns:pic="http://schemas.openxmlformats.org/drawingml/2006/picture">
+                        <pic:nvPicPr>
+                          <pic:cNvPr id="1" name=""/>
+                          <pic:cNvPicPr/>
+                        </pic:nvPicPr>
+                        <pic:blipFill>
+                          <a:blip r:embed="rId48"/>
+                          <a:stretch>
+                            <a:fillRect/>
+                          </a:stretch>
+                        </pic:blipFill>
+                        <pic:spPr>
+                          <a:xfrm>
+                            <a:off x="0" y="0"/>
                             <a:ext cx="1689796" cy="3600000"/>
                           </a:xfrm>
                           <a:prstGeom prst="rect">
@@ -9816,6 +10256,10 @@
               <w:jc w:val="center"/>
             </w:pPr>
             <w:r>
+              <w:rPr>
+                <w:noProof/>
+                <w:lang w:eastAsia="pt-BR"/>
+              </w:rPr>
               <w:drawing>
                 <wp:inline distT="0" distB="0" distL="0" distR="0" wp14:anchorId="6A33A18E" wp14:editId="3B2D93EF">
                   <wp:extent cx="1676650" cy="3600000"/>
@@ -9832,7 +10276,7 @@
                           <pic:cNvPicPr/>
                         </pic:nvPicPr>
                         <pic:blipFill>
-                          <a:blip r:embed="rId48"/>
+                          <a:blip r:embed="rId49"/>
                           <a:stretch>
                             <a:fillRect/>
                           </a:stretch>
@@ -9886,59 +10330,15 @@
               <w:jc w:val="center"/>
             </w:pPr>
             <w:r>
-              <w:lastRenderedPageBreak/>
+              <w:rPr>
+                <w:noProof/>
+                <w:lang w:eastAsia="pt-BR"/>
+              </w:rPr>
               <w:drawing>
                 <wp:inline distT="0" distB="0" distL="0" distR="0" wp14:anchorId="042ED67A" wp14:editId="49282EC7">
                   <wp:extent cx="1668630" cy="3600000"/>
                   <wp:effectExtent l="0" t="0" r="8255" b="635"/>
                   <wp:docPr id="46" name="Imagem 46"/>
-                  <wp:cNvGraphicFramePr>
-                    <a:graphicFrameLocks xmlns:a="http://schemas.openxmlformats.org/drawingml/2006/main" noChangeAspect="1"/>
-                  </wp:cNvGraphicFramePr>
-                  <a:graphic xmlns:a="http://schemas.openxmlformats.org/drawingml/2006/main">
-                    <a:graphicData uri="http://schemas.openxmlformats.org/drawingml/2006/picture">
-                      <pic:pic xmlns:pic="http://schemas.openxmlformats.org/drawingml/2006/picture">
-                        <pic:nvPicPr>
-                          <pic:cNvPr id="1" name=""/>
-                          <pic:cNvPicPr/>
-                        </pic:nvPicPr>
-                        <pic:blipFill>
-                          <a:blip r:embed="rId49"/>
-                          <a:stretch>
-                            <a:fillRect/>
-                          </a:stretch>
-                        </pic:blipFill>
-                        <pic:spPr>
-                          <a:xfrm>
-                            <a:off x="0" y="0"/>
-                            <a:ext cx="1668630" cy="3600000"/>
-                          </a:xfrm>
-                          <a:prstGeom prst="rect">
-                            <a:avLst/>
-                          </a:prstGeom>
-                        </pic:spPr>
-                      </pic:pic>
-                    </a:graphicData>
-                  </a:graphic>
-                </wp:inline>
-              </w:drawing>
-            </w:r>
-          </w:p>
-        </w:tc>
-        <w:tc>
-          <w:tcPr>
-            <w:tcW w:w="3209" w:type="dxa"/>
-          </w:tcPr>
-          <w:p>
-            <w:pPr>
-              <w:jc w:val="center"/>
-            </w:pPr>
-            <w:r>
-              <w:drawing>
-                <wp:inline distT="0" distB="0" distL="0" distR="0" wp14:anchorId="3F155C09" wp14:editId="24DDC1D3">
-                  <wp:extent cx="1712308" cy="3600000"/>
-                  <wp:effectExtent l="0" t="0" r="2540" b="635"/>
-                  <wp:docPr id="47" name="Imagem 47"/>
                   <wp:cNvGraphicFramePr>
                     <a:graphicFrameLocks xmlns:a="http://schemas.openxmlformats.org/drawingml/2006/main" noChangeAspect="1"/>
                   </wp:cNvGraphicFramePr>
@@ -9958,7 +10358,7 @@
                         <pic:spPr>
                           <a:xfrm>
                             <a:off x="0" y="0"/>
-                            <a:ext cx="1712308" cy="3600000"/>
+                            <a:ext cx="1668630" cy="3600000"/>
                           </a:xfrm>
                           <a:prstGeom prst="rect">
                             <a:avLst/>
@@ -9974,18 +10374,22 @@
         </w:tc>
         <w:tc>
           <w:tcPr>
-            <w:tcW w:w="3210" w:type="dxa"/>
+            <w:tcW w:w="3209" w:type="dxa"/>
           </w:tcPr>
           <w:p>
             <w:pPr>
               <w:jc w:val="center"/>
             </w:pPr>
             <w:r>
+              <w:rPr>
+                <w:noProof/>
+                <w:lang w:eastAsia="pt-BR"/>
+              </w:rPr>
               <w:drawing>
-                <wp:inline distT="0" distB="0" distL="0" distR="0" wp14:anchorId="3E9A9E6D" wp14:editId="15203638">
-                  <wp:extent cx="1693574" cy="3600000"/>
-                  <wp:effectExtent l="0" t="0" r="1905" b="635"/>
-                  <wp:docPr id="48" name="Imagem 48"/>
+                <wp:inline distT="0" distB="0" distL="0" distR="0" wp14:anchorId="3F155C09" wp14:editId="24DDC1D3">
+                  <wp:extent cx="1712308" cy="3600000"/>
+                  <wp:effectExtent l="0" t="0" r="2540" b="635"/>
+                  <wp:docPr id="47" name="Imagem 47"/>
                   <wp:cNvGraphicFramePr>
                     <a:graphicFrameLocks xmlns:a="http://schemas.openxmlformats.org/drawingml/2006/main" noChangeAspect="1"/>
                   </wp:cNvGraphicFramePr>
@@ -10005,6 +10409,57 @@
                         <pic:spPr>
                           <a:xfrm>
                             <a:off x="0" y="0"/>
+                            <a:ext cx="1712308" cy="3600000"/>
+                          </a:xfrm>
+                          <a:prstGeom prst="rect">
+                            <a:avLst/>
+                          </a:prstGeom>
+                        </pic:spPr>
+                      </pic:pic>
+                    </a:graphicData>
+                  </a:graphic>
+                </wp:inline>
+              </w:drawing>
+            </w:r>
+          </w:p>
+        </w:tc>
+        <w:tc>
+          <w:tcPr>
+            <w:tcW w:w="3210" w:type="dxa"/>
+          </w:tcPr>
+          <w:p>
+            <w:pPr>
+              <w:jc w:val="center"/>
+            </w:pPr>
+            <w:r>
+              <w:rPr>
+                <w:noProof/>
+                <w:lang w:eastAsia="pt-BR"/>
+              </w:rPr>
+              <w:drawing>
+                <wp:inline distT="0" distB="0" distL="0" distR="0" wp14:anchorId="3E9A9E6D" wp14:editId="15203638">
+                  <wp:extent cx="1693574" cy="3600000"/>
+                  <wp:effectExtent l="0" t="0" r="1905" b="635"/>
+                  <wp:docPr id="48" name="Imagem 48"/>
+                  <wp:cNvGraphicFramePr>
+                    <a:graphicFrameLocks xmlns:a="http://schemas.openxmlformats.org/drawingml/2006/main" noChangeAspect="1"/>
+                  </wp:cNvGraphicFramePr>
+                  <a:graphic xmlns:a="http://schemas.openxmlformats.org/drawingml/2006/main">
+                    <a:graphicData uri="http://schemas.openxmlformats.org/drawingml/2006/picture">
+                      <pic:pic xmlns:pic="http://schemas.openxmlformats.org/drawingml/2006/picture">
+                        <pic:nvPicPr>
+                          <pic:cNvPr id="1" name=""/>
+                          <pic:cNvPicPr/>
+                        </pic:nvPicPr>
+                        <pic:blipFill>
+                          <a:blip r:embed="rId52"/>
+                          <a:stretch>
+                            <a:fillRect/>
+                          </a:stretch>
+                        </pic:blipFill>
+                        <pic:spPr>
+                          <a:xfrm>
+                            <a:off x="0" y="0"/>
                             <a:ext cx="1693574" cy="3600000"/>
                           </a:xfrm>
                           <a:prstGeom prst="rect">
@@ -10049,6 +10504,10 @@
               <w:jc w:val="center"/>
             </w:pPr>
             <w:r>
+              <w:rPr>
+                <w:noProof/>
+                <w:lang w:eastAsia="pt-BR"/>
+              </w:rPr>
               <w:drawing>
                 <wp:inline distT="0" distB="0" distL="0" distR="0" wp14:anchorId="142F2EED" wp14:editId="2E82039A">
                   <wp:extent cx="1687356" cy="3600000"/>
@@ -10065,7 +10524,7 @@
                           <pic:cNvPicPr/>
                         </pic:nvPicPr>
                         <pic:blipFill>
-                          <a:blip r:embed="rId52"/>
+                          <a:blip r:embed="rId53"/>
                           <a:stretch>
                             <a:fillRect/>
                           </a:stretch>
@@ -10094,15 +10553,7 @@
         <w:rPr>
           <w:highlight w:val="yellow"/>
         </w:rPr>
-        <w:t>EXPLICAR C</w:t>
-      </w:r>
-      <w:bookmarkStart w:id="2" w:name="_GoBack"/>
-      <w:bookmarkEnd w:id="2"/>
-      <w:r>
-        <w:rPr>
-          <w:highlight w:val="yellow"/>
-        </w:rPr>
-        <w:t>ADA TELA</w:t>
+        <w:t>EXPLICAR CADA TELA</w:t>
       </w:r>
     </w:p>
     <w:p/>
@@ -10168,10 +10619,7 @@
     </w:p>
     <w:p>
       <w:r>
-        <w:t>AMAZON</w:t>
-      </w:r>
-      <w:r>
-        <w:t xml:space="preserve">. </w:t>
+        <w:t xml:space="preserve">AMAZON. </w:t>
       </w:r>
       <w:r>
         <w:rPr>
@@ -10192,13 +10640,7 @@
         <w:t xml:space="preserve"> https://docs.aws.amazon.com/pt_br/AWSEC2/latest/UserGuide/concepts.html</w:t>
       </w:r>
       <w:r>
-        <w:t>&gt;. Acesso em: 2</w:t>
-      </w:r>
-      <w:r>
-        <w:t>1</w:t>
-      </w:r>
-      <w:r>
-        <w:t xml:space="preserve"> jul. 2020.</w:t>
+        <w:t>&gt;. Acesso em: 21 jul. 2020.</w:t>
       </w:r>
     </w:p>
     <w:p>
@@ -10252,10 +10694,7 @@
     </w:p>
     <w:p>
       <w:r>
-        <w:t>JETBRAINS</w:t>
-      </w:r>
-      <w:r>
-        <w:t xml:space="preserve">. </w:t>
+        <w:t xml:space="preserve">JETBRAINS. </w:t>
       </w:r>
       <w:r>
         <w:rPr>
@@ -10276,52 +10715,43 @@
         <w:t xml:space="preserve"> https://www.jetbrains.com/opensource/idea/</w:t>
       </w:r>
       <w:r>
-        <w:t>&gt;. Acesso em: 21</w:t>
+        <w:t>&gt;. Acesso em: 21 jul. 2020.</w:t>
+      </w:r>
+    </w:p>
+    <w:p>
+      <w:r>
+        <w:t xml:space="preserve">LIMA, Davi. </w:t>
+      </w:r>
+      <w:r>
+        <w:rPr>
+          <w:b/>
+        </w:rPr>
+        <w:t>Modele softwares com Astah Community</w:t>
+      </w:r>
+      <w:r>
+        <w:t>. Disponível em &lt;https://www.techtudo.com.br/tudo-sobre/astah-commmunity.html&gt;. Acesso em: 19 nov. 2019.</w:t>
+      </w:r>
+    </w:p>
+    <w:p>
+      <w:r>
+        <w:t xml:space="preserve">LUCIDCHART. </w:t>
+      </w:r>
+      <w:r>
+        <w:rPr>
+          <w:b/>
+        </w:rPr>
+        <w:t>O que é um diagrama de atividades</w:t>
+      </w:r>
+      <w:r>
+        <w:t>. Disponível em &lt;</w:t>
       </w:r>
       <w:r>
         <w:t xml:space="preserve"> </w:t>
       </w:r>
       <w:r>
-        <w:t>jul</w:t>
-      </w:r>
-      <w:r>
-        <w:t>. 2020.</w:t>
-      </w:r>
-    </w:p>
-    <w:p>
-      <w:r>
-        <w:t xml:space="preserve">LIMA, Davi. </w:t>
-      </w:r>
-      <w:r>
-        <w:rPr>
-          <w:b/>
-        </w:rPr>
-        <w:t>Modele softwares com Astah Community</w:t>
-      </w:r>
-      <w:r>
-        <w:t>. Disponível em &lt;https://www.techtudo.com.br/tudo-sobre/astah-commmunity.html&gt;. Acesso em: 19 nov. 2019.</w:t>
-      </w:r>
-    </w:p>
-    <w:p>
-      <w:r>
-        <w:t xml:space="preserve">LUCIDCHART. </w:t>
-      </w:r>
-      <w:r>
-        <w:rPr>
-          <w:b/>
-        </w:rPr>
-        <w:t>O que é um diagrama de atividades</w:t>
-      </w:r>
-      <w:r>
-        <w:t>. Disponível em &lt;</w:t>
-      </w:r>
-      <w:r>
-        <w:t xml:space="preserve"> </w:t>
-      </w:r>
-      <w:r>
         <w:t>https://www.lucidchart.com/pages/pt/o-que-e-diagrama-de-atividades-uml</w:t>
       </w:r>
-      <w:hyperlink r:id="rId53" w:history="1"/>
+      <w:hyperlink r:id="rId54" w:history="1"/>
       <w:r>
         <w:t>&gt;. Acesso em: 02 mar. 2020.</w:t>
       </w:r>
@@ -10446,16 +10876,7 @@
     </w:p>
     <w:p>
       <w:r>
-        <w:t>SOARES</w:t>
-      </w:r>
-      <w:r>
-        <w:t xml:space="preserve">, </w:t>
-      </w:r>
-      <w:r>
-        <w:t>Jhonathan</w:t>
-      </w:r>
-      <w:r>
-        <w:t xml:space="preserve">. </w:t>
+        <w:t xml:space="preserve">SOARES, Jhonathan. </w:t>
       </w:r>
       <w:r>
         <w:rPr>
@@ -10476,13 +10897,7 @@
         <w:t>https://codigosimples.net/2016/03/01/o-que-e-mongodb-e-porque-usa-lo/</w:t>
       </w:r>
       <w:r>
-        <w:t xml:space="preserve">&gt;. Acesso em: </w:t>
-      </w:r>
-      <w:r>
-        <w:t>21</w:t>
-      </w:r>
-      <w:r>
-        <w:t xml:space="preserve"> jul. 2020.</w:t>
+        <w:t>&gt;. Acesso em: 21 jul. 2020.</w:t>
       </w:r>
     </w:p>
     <w:p>
@@ -10501,7 +10916,7 @@
       <w:r>
         <w:t>https://www.devmedia.com.br/orientacoes-basicas-na-elaboracao-de-um-diagrama-de-classes/37224</w:t>
       </w:r>
-      <w:hyperlink r:id="rId54" w:history="1"/>
+      <w:hyperlink r:id="rId55" w:history="1"/>
       <w:r>
         <w:t>&gt;. Acesso em: 02 mar. 2020.</w:t>
       </w:r>
@@ -10532,7 +10947,7 @@
     <w:p/>
     <w:p/>
     <w:sectPr>
-      <w:headerReference w:type="default" r:id="rId55"/>
+      <w:headerReference w:type="default" r:id="rId56"/>
       <w:pgSz w:w="11906" w:h="16838"/>
       <w:pgMar w:top="1701" w:right="1134" w:bottom="1134" w:left="1134" w:header="1134" w:footer="720" w:gutter="0"/>
       <w:cols w:space="720"/>
@@ -12325,6 +12740,119 @@
       <w:pPr>
         <w:ind w:left="6480" w:hanging="180"/>
       </w:pPr>
+    </w:lvl>
+  </w:abstractNum>
+  <w:abstractNum w:abstractNumId="27" w15:restartNumberingAfterBreak="0">
+    <w:nsid w:val="7A835657"/>
+    <w:multiLevelType w:val="hybridMultilevel"/>
+    <w:tmpl w:val="27DA62C2"/>
+    <w:lvl w:ilvl="0" w:tplc="04160001">
+      <w:start w:val="1"/>
+      <w:numFmt w:val="bullet"/>
+      <w:lvlText w:val=""/>
+      <w:lvlJc w:val="left"/>
+      <w:pPr>
+        <w:ind w:left="720" w:hanging="360"/>
+      </w:pPr>
+      <w:rPr>
+        <w:rFonts w:ascii="Symbol" w:hAnsi="Symbol" w:hint="default"/>
+      </w:rPr>
+    </w:lvl>
+    <w:lvl w:ilvl="1" w:tplc="04160003" w:tentative="1">
+      <w:start w:val="1"/>
+      <w:numFmt w:val="bullet"/>
+      <w:lvlText w:val="o"/>
+      <w:lvlJc w:val="left"/>
+      <w:pPr>
+        <w:ind w:left="1440" w:hanging="360"/>
+      </w:pPr>
+      <w:rPr>
+        <w:rFonts w:ascii="Courier New" w:hAnsi="Courier New" w:cs="Courier New" w:hint="default"/>
+      </w:rPr>
+    </w:lvl>
+    <w:lvl w:ilvl="2" w:tplc="04160005" w:tentative="1">
+      <w:start w:val="1"/>
+      <w:numFmt w:val="bullet"/>
+      <w:lvlText w:val=""/>
+      <w:lvlJc w:val="left"/>
+      <w:pPr>
+        <w:ind w:left="2160" w:hanging="360"/>
+      </w:pPr>
+      <w:rPr>
+        <w:rFonts w:ascii="Wingdings" w:hAnsi="Wingdings" w:hint="default"/>
+      </w:rPr>
+    </w:lvl>
+    <w:lvl w:ilvl="3" w:tplc="04160001" w:tentative="1">
+      <w:start w:val="1"/>
+      <w:numFmt w:val="bullet"/>
+      <w:lvlText w:val=""/>
+      <w:lvlJc w:val="left"/>
+      <w:pPr>
+        <w:ind w:left="2880" w:hanging="360"/>
+      </w:pPr>
+      <w:rPr>
+        <w:rFonts w:ascii="Symbol" w:hAnsi="Symbol" w:hint="default"/>
+      </w:rPr>
+    </w:lvl>
+    <w:lvl w:ilvl="4" w:tplc="04160003" w:tentative="1">
+      <w:start w:val="1"/>
+      <w:numFmt w:val="bullet"/>
+      <w:lvlText w:val="o"/>
+      <w:lvlJc w:val="left"/>
+      <w:pPr>
+        <w:ind w:left="3600" w:hanging="360"/>
+      </w:pPr>
+      <w:rPr>
+        <w:rFonts w:ascii="Courier New" w:hAnsi="Courier New" w:cs="Courier New" w:hint="default"/>
+      </w:rPr>
+    </w:lvl>
+    <w:lvl w:ilvl="5" w:tplc="04160005" w:tentative="1">
+      <w:start w:val="1"/>
+      <w:numFmt w:val="bullet"/>
+      <w:lvlText w:val=""/>
+      <w:lvlJc w:val="left"/>
+      <w:pPr>
+        <w:ind w:left="4320" w:hanging="360"/>
+      </w:pPr>
+      <w:rPr>
+        <w:rFonts w:ascii="Wingdings" w:hAnsi="Wingdings" w:hint="default"/>
+      </w:rPr>
+    </w:lvl>
+    <w:lvl w:ilvl="6" w:tplc="04160001" w:tentative="1">
+      <w:start w:val="1"/>
+      <w:numFmt w:val="bullet"/>
+      <w:lvlText w:val=""/>
+      <w:lvlJc w:val="left"/>
+      <w:pPr>
+        <w:ind w:left="5040" w:hanging="360"/>
+      </w:pPr>
+      <w:rPr>
+        <w:rFonts w:ascii="Symbol" w:hAnsi="Symbol" w:hint="default"/>
+      </w:rPr>
+    </w:lvl>
+    <w:lvl w:ilvl="7" w:tplc="04160003" w:tentative="1">
+      <w:start w:val="1"/>
+      <w:numFmt w:val="bullet"/>
+      <w:lvlText w:val="o"/>
+      <w:lvlJc w:val="left"/>
+      <w:pPr>
+        <w:ind w:left="5760" w:hanging="360"/>
+      </w:pPr>
+      <w:rPr>
+        <w:rFonts w:ascii="Courier New" w:hAnsi="Courier New" w:cs="Courier New" w:hint="default"/>
+      </w:rPr>
+    </w:lvl>
+    <w:lvl w:ilvl="8" w:tplc="04160005" w:tentative="1">
+      <w:start w:val="1"/>
+      <w:numFmt w:val="bullet"/>
+      <w:lvlText w:val=""/>
+      <w:lvlJc w:val="left"/>
+      <w:pPr>
+        <w:ind w:left="6480" w:hanging="360"/>
+      </w:pPr>
+      <w:rPr>
+        <w:rFonts w:ascii="Wingdings" w:hAnsi="Wingdings" w:hint="default"/>
+      </w:rPr>
     </w:lvl>
   </w:abstractNum>
   <w:num w:numId="1">
@@ -12470,6 +12998,9 @@
   </w:num>
   <w:num w:numId="30">
     <w:abstractNumId w:val="24"/>
+  </w:num>
+  <w:num w:numId="31">
+    <w:abstractNumId w:val="27"/>
   </w:num>
 </w:numbering>
 </file>
@@ -13968,7 +14499,7 @@
 </file>
 
 <file path=customXml/itemProps1.xml><?xml version="1.0" encoding="utf-8"?>
-<ds:datastoreItem xmlns:ds="http://schemas.openxmlformats.org/officeDocument/2006/customXml" ds:itemID="{B5FA75A7-957A-4FC9-BE66-F3B1345FF08F}">
+<ds:datastoreItem xmlns:ds="http://schemas.openxmlformats.org/officeDocument/2006/customXml" ds:itemID="{220FEBEF-B5E3-41F4-B2CD-760A4F148A6D}">
   <ds:schemaRefs>
     <ds:schemaRef ds:uri="http://schemas.openxmlformats.org/officeDocument/2006/bibliography"/>
   </ds:schemaRefs>

</xml_diff>